<commit_message>
Cambio nome parametro longitudine
</commit_message>
<xml_diff>
--- a/Documentazione/Documentazione.docx
+++ b/Documentazione/Documentazione.docx
@@ -3444,7 +3444,6 @@
           <w:bCs/>
         </w:rPr>
       </w:pPr>
-      <w:proofErr w:type="spellStart"/>
       <w:r>
         <w:rPr>
           <w:b/>
@@ -3452,17 +3451,11 @@
         </w:rPr>
         <w:t>JAutoDoc</w:t>
       </w:r>
-      <w:proofErr w:type="spellEnd"/>
       <w:r>
         <w:t xml:space="preserve">: plugin di Eclipse per la generazione dei </w:t>
       </w:r>
-      <w:proofErr w:type="spellStart"/>
-      <w:r>
-        <w:t>Javadoc</w:t>
-      </w:r>
-      <w:proofErr w:type="spellEnd"/>
-      <w:r>
-        <w:t xml:space="preserve"> </w:t>
+      <w:r>
+        <w:t xml:space="preserve">Javadoc </w:t>
       </w:r>
       <w:r>
         <w:t>che permettono di generare la documentazione del codice java a partire dai commenti del codice.</w:t>
@@ -3526,7 +3519,6 @@
           <w:bCs/>
         </w:rPr>
       </w:pPr>
-      <w:proofErr w:type="spellStart"/>
       <w:r>
         <w:rPr>
           <w:b/>
@@ -3534,7 +3526,6 @@
         </w:rPr>
         <w:t>Eclemma</w:t>
       </w:r>
-      <w:proofErr w:type="spellEnd"/>
       <w:r>
         <w:t>: plugin di Eclipse per la verifica della copertura del codice.</w:t>
       </w:r>
@@ -3553,7 +3544,6 @@
           <w:bCs/>
         </w:rPr>
       </w:pPr>
-      <w:proofErr w:type="spellStart"/>
       <w:r>
         <w:rPr>
           <w:b/>
@@ -3561,7 +3551,6 @@
         </w:rPr>
         <w:t>JGraphT</w:t>
       </w:r>
-      <w:proofErr w:type="spellEnd"/>
       <w:r>
         <w:t>: libreria Java</w:t>
       </w:r>
@@ -3622,15 +3611,7 @@
         <w:t>: Piattaforma per il versionamento</w:t>
       </w:r>
       <w:r>
-        <w:t xml:space="preserve"> basata su </w:t>
-      </w:r>
-      <w:proofErr w:type="spellStart"/>
-      <w:r>
-        <w:t>Git</w:t>
-      </w:r>
-      <w:proofErr w:type="spellEnd"/>
-      <w:r>
-        <w:t>. È stato utilizzato anche GitHub Desktop che permette di interagire</w:t>
+        <w:t xml:space="preserve"> basata su Git. È stato utilizzato anche GitHub Desktop che permette di interagire</w:t>
       </w:r>
       <w:r>
         <w:t xml:space="preserve"> dal proprio PC</w:t>
@@ -3687,7 +3668,6 @@
         <w:spacing w:line="276" w:lineRule="auto"/>
         <w:jc w:val="both"/>
       </w:pPr>
-      <w:proofErr w:type="spellStart"/>
       <w:r>
         <w:rPr>
           <w:b/>
@@ -3695,7 +3675,6 @@
         </w:rPr>
         <w:t>draw.io</w:t>
       </w:r>
-      <w:proofErr w:type="spellEnd"/>
       <w:r>
         <w:t>:</w:t>
       </w:r>
@@ -3729,13 +3708,8 @@
         <w:pStyle w:val="Titolo2"/>
       </w:pPr>
       <w:bookmarkStart w:id="6" w:name="_Toc125642203"/>
-      <w:proofErr w:type="spellStart"/>
-      <w:r>
-        <w:t>Early</w:t>
-      </w:r>
-      <w:proofErr w:type="spellEnd"/>
-      <w:r>
-        <w:t xml:space="preserve"> Architecture</w:t>
+      <w:r>
+        <w:t>Early Architecture</w:t>
       </w:r>
       <w:bookmarkEnd w:id="6"/>
     </w:p>
@@ -3756,26 +3730,10 @@
         <w:t xml:space="preserve"> definire un’iniziale architettura del sistema ad alto livello</w:t>
       </w:r>
       <w:r>
-        <w:t xml:space="preserve"> (</w:t>
-      </w:r>
-      <w:proofErr w:type="spellStart"/>
-      <w:r>
-        <w:t>early</w:t>
-      </w:r>
-      <w:proofErr w:type="spellEnd"/>
-      <w:r>
-        <w:t xml:space="preserve"> </w:t>
-      </w:r>
-      <w:proofErr w:type="spellStart"/>
-      <w:r>
-        <w:t>a</w:t>
-      </w:r>
-      <w:r>
-        <w:t>rchitecture</w:t>
-      </w:r>
-      <w:proofErr w:type="spellEnd"/>
-      <w:r>
-        <w:t xml:space="preserve"> </w:t>
+        <w:t xml:space="preserve"> (early a</w:t>
+      </w:r>
+      <w:r>
+        <w:t xml:space="preserve">rchitecture </w:t>
       </w:r>
       <w:r>
         <w:t>design)</w:t>
@@ -3891,23 +3849,7 @@
       </w:pPr>
       <w:r>
         <w:lastRenderedPageBreak/>
-        <w:t>Proseguendo con l’</w:t>
-      </w:r>
-      <w:proofErr w:type="spellStart"/>
-      <w:r>
-        <w:t>early</w:t>
-      </w:r>
-      <w:proofErr w:type="spellEnd"/>
-      <w:r>
-        <w:t xml:space="preserve"> </w:t>
-      </w:r>
-      <w:proofErr w:type="spellStart"/>
-      <w:r>
-        <w:t>architecture</w:t>
-      </w:r>
-      <w:proofErr w:type="spellEnd"/>
-      <w:r>
-        <w:t xml:space="preserve"> design, </w:t>
+        <w:t xml:space="preserve">Proseguendo con l’early architecture design, </w:t>
       </w:r>
       <w:r>
         <w:t>il seguente class diagram mostra una prima definizione delle interfacce esposte dal Web Server:</w:t>
@@ -3922,10 +3864,10 @@
           <w:noProof/>
         </w:rPr>
         <w:drawing>
-          <wp:inline distT="0" distB="0" distL="0" distR="0" wp14:anchorId="4B0537ED" wp14:editId="4FE31DA8">
-            <wp:extent cx="6120130" cy="2755265"/>
-            <wp:effectExtent l="0" t="0" r="0" b="6985"/>
-            <wp:docPr id="8" name="Immagine 8"/>
+          <wp:inline distT="0" distB="0" distL="0" distR="0" wp14:anchorId="59C5E98B" wp14:editId="121C2E86">
+            <wp:extent cx="6120130" cy="2699385"/>
+            <wp:effectExtent l="0" t="0" r="0" b="5715"/>
+            <wp:docPr id="3" name="Immagine 3"/>
             <wp:cNvGraphicFramePr>
               <a:graphicFrameLocks xmlns:a="http://schemas.openxmlformats.org/drawingml/2006/main" noChangeAspect="1"/>
             </wp:cNvGraphicFramePr>
@@ -3945,7 +3887,7 @@
                   <pic:spPr>
                     <a:xfrm>
                       <a:off x="0" y="0"/>
-                      <a:ext cx="6120130" cy="2755265"/>
+                      <a:ext cx="6120130" cy="2699385"/>
                     </a:xfrm>
                     <a:prstGeom prst="rect">
                       <a:avLst/>
@@ -3963,15 +3905,7 @@
         <w:jc w:val="both"/>
       </w:pPr>
       <w:r>
-        <w:t xml:space="preserve">il seguente class diagram mostra i data </w:t>
-      </w:r>
-      <w:proofErr w:type="spellStart"/>
-      <w:r>
-        <w:t>types</w:t>
-      </w:r>
-      <w:proofErr w:type="spellEnd"/>
-      <w:r>
-        <w:t xml:space="preserve"> del sistema:</w:t>
+        <w:t>il seguente class diagram mostra i data types del sistema:</w:t>
       </w:r>
     </w:p>
     <w:p>
@@ -3979,14 +3913,11 @@
         <w:jc w:val="center"/>
       </w:pPr>
       <w:r>
-        <w:rPr>
-          <w:noProof/>
-        </w:rPr>
         <w:drawing>
-          <wp:inline distT="0" distB="0" distL="0" distR="0" wp14:anchorId="63F1A6F3" wp14:editId="288CDC80">
-            <wp:extent cx="6120130" cy="1956390"/>
-            <wp:effectExtent l="0" t="0" r="0" b="6350"/>
-            <wp:docPr id="7" name="Immagine 7"/>
+          <wp:inline distT="0" distB="0" distL="0" distR="0" wp14:anchorId="13688B00" wp14:editId="72ED8E43">
+            <wp:extent cx="6120130" cy="2120900"/>
+            <wp:effectExtent l="0" t="0" r="0" b="0"/>
+            <wp:docPr id="6" name="Immagine 6"/>
             <wp:cNvGraphicFramePr>
               <a:graphicFrameLocks xmlns:a="http://schemas.openxmlformats.org/drawingml/2006/main" noChangeAspect="1"/>
             </wp:cNvGraphicFramePr>
@@ -3997,27 +3928,20 @@
                     <pic:cNvPr id="1" name=""/>
                     <pic:cNvPicPr/>
                   </pic:nvPicPr>
-                  <pic:blipFill rotWithShape="1">
+                  <pic:blipFill>
                     <a:blip r:embed="rId14"/>
-                    <a:srcRect b="10046"/>
-                    <a:stretch/>
+                    <a:stretch>
+                      <a:fillRect/>
+                    </a:stretch>
                   </pic:blipFill>
-                  <pic:spPr bwMode="auto">
+                  <pic:spPr>
                     <a:xfrm>
                       <a:off x="0" y="0"/>
-                      <a:ext cx="6120130" cy="1956390"/>
+                      <a:ext cx="6120130" cy="2120900"/>
                     </a:xfrm>
                     <a:prstGeom prst="rect">
                       <a:avLst/>
                     </a:prstGeom>
-                    <a:ln>
-                      <a:noFill/>
-                    </a:ln>
-                    <a:extLst>
-                      <a:ext uri="{53640926-AAD7-44D8-BBD7-CCE9431645EC}">
-                        <a14:shadowObscured xmlns:a14="http://schemas.microsoft.com/office/drawing/2010/main"/>
-                      </a:ext>
-                    </a:extLst>
                   </pic:spPr>
                 </pic:pic>
               </a:graphicData>

</xml_diff>

<commit_message>
Modifica documentazione e modelli
Use case diagram, topologia e component diagram.
</commit_message>
<xml_diff>
--- a/Documentazione/Documentazione.docx
+++ b/Documentazione/Documentazione.docx
@@ -1,6 +1,6 @@
 
 <file path=word/document.xml><?xml version="1.0" encoding="utf-8"?>
-<w:document xmlns:wpc="http://schemas.microsoft.com/office/word/2010/wordprocessingCanvas" xmlns:cx="http://schemas.microsoft.com/office/drawing/2014/chartex" xmlns:cx1="http://schemas.microsoft.com/office/drawing/2015/9/8/chartex" xmlns:cx2="http://schemas.microsoft.com/office/drawing/2015/10/21/chartex" xmlns:cx3="http://schemas.microsoft.com/office/drawing/2016/5/9/chartex" xmlns:cx4="http://schemas.microsoft.com/office/drawing/2016/5/10/chartex" xmlns:cx5="http://schemas.microsoft.com/office/drawing/2016/5/11/chartex" xmlns:cx6="http://schemas.microsoft.com/office/drawing/2016/5/12/chartex" xmlns:cx7="http://schemas.microsoft.com/office/drawing/2016/5/13/chartex" xmlns:cx8="http://schemas.microsoft.com/office/drawing/2016/5/14/chartex" xmlns:mc="http://schemas.openxmlformats.org/markup-compatibility/2006" xmlns:aink="http://schemas.microsoft.com/office/drawing/2016/ink" xmlns:am3d="http://schemas.microsoft.com/office/drawing/2017/model3d" xmlns:o="urn:schemas-microsoft-com:office:office" xmlns:r="http://schemas.openxmlformats.org/officeDocument/2006/relationships" xmlns:m="http://schemas.openxmlformats.org/officeDocument/2006/math" xmlns:v="urn:schemas-microsoft-com:vml" xmlns:wp14="http://schemas.microsoft.com/office/word/2010/wordprocessingDrawing" xmlns:wp="http://schemas.openxmlformats.org/drawingml/2006/wordprocessingDrawing" xmlns:w10="urn:schemas-microsoft-com:office:word" xmlns:w="http://schemas.openxmlformats.org/wordprocessingml/2006/main" xmlns:w14="http://schemas.microsoft.com/office/word/2010/wordml" xmlns:w15="http://schemas.microsoft.com/office/word/2012/wordml" xmlns:w16cex="http://schemas.microsoft.com/office/word/2018/wordml/cex" xmlns:w16cid="http://schemas.microsoft.com/office/word/2016/wordml/cid" xmlns:w16="http://schemas.microsoft.com/office/word/2018/wordml" xmlns:w16sdtdh="http://schemas.microsoft.com/office/word/2020/wordml/sdtdatahash" xmlns:w16se="http://schemas.microsoft.com/office/word/2015/wordml/symex" xmlns:wpg="http://schemas.microsoft.com/office/word/2010/wordprocessingGroup" xmlns:wpi="http://schemas.microsoft.com/office/word/2010/wordprocessingInk" xmlns:wne="http://schemas.microsoft.com/office/word/2006/wordml" xmlns:wps="http://schemas.microsoft.com/office/word/2010/wordprocessingShape" mc:Ignorable="w14 w15 w16se w16cid w16 w16cex w16sdtdh wp14">
+<w:document xmlns:wpc="http://schemas.microsoft.com/office/word/2010/wordprocessingCanvas" xmlns:cx="http://schemas.microsoft.com/office/drawing/2014/chartex" xmlns:cx1="http://schemas.microsoft.com/office/drawing/2015/9/8/chartex" xmlns:cx2="http://schemas.microsoft.com/office/drawing/2015/10/21/chartex" xmlns:cx3="http://schemas.microsoft.com/office/drawing/2016/5/9/chartex" xmlns:cx4="http://schemas.microsoft.com/office/drawing/2016/5/10/chartex" xmlns:cx5="http://schemas.microsoft.com/office/drawing/2016/5/11/chartex" xmlns:cx6="http://schemas.microsoft.com/office/drawing/2016/5/12/chartex" xmlns:cx7="http://schemas.microsoft.com/office/drawing/2016/5/13/chartex" xmlns:cx8="http://schemas.microsoft.com/office/drawing/2016/5/14/chartex" xmlns:mc="http://schemas.openxmlformats.org/markup-compatibility/2006" xmlns:aink="http://schemas.microsoft.com/office/drawing/2016/ink" xmlns:am3d="http://schemas.microsoft.com/office/drawing/2017/model3d" xmlns:o="urn:schemas-microsoft-com:office:office" xmlns:oel="http://schemas.microsoft.com/office/2019/extlst" xmlns:r="http://schemas.openxmlformats.org/officeDocument/2006/relationships" xmlns:m="http://schemas.openxmlformats.org/officeDocument/2006/math" xmlns:v="urn:schemas-microsoft-com:vml" xmlns:wp14="http://schemas.microsoft.com/office/word/2010/wordprocessingDrawing" xmlns:wp="http://schemas.openxmlformats.org/drawingml/2006/wordprocessingDrawing" xmlns:w10="urn:schemas-microsoft-com:office:word" xmlns:w="http://schemas.openxmlformats.org/wordprocessingml/2006/main" xmlns:w14="http://schemas.microsoft.com/office/word/2010/wordml" xmlns:w15="http://schemas.microsoft.com/office/word/2012/wordml" xmlns:w16cex="http://schemas.microsoft.com/office/word/2018/wordml/cex" xmlns:w16cid="http://schemas.microsoft.com/office/word/2016/wordml/cid" xmlns:w16="http://schemas.microsoft.com/office/word/2018/wordml" xmlns:w16sdtdh="http://schemas.microsoft.com/office/word/2020/wordml/sdtdatahash" xmlns:w16se="http://schemas.microsoft.com/office/word/2015/wordml/symex" xmlns:wpg="http://schemas.microsoft.com/office/word/2010/wordprocessingGroup" xmlns:wpi="http://schemas.microsoft.com/office/word/2010/wordprocessingInk" xmlns:wne="http://schemas.microsoft.com/office/word/2006/wordml" xmlns:wps="http://schemas.microsoft.com/office/word/2010/wordprocessingShape" mc:Ignorable="w14 w15 w16se w16cid w16 w16cex w16sdtdh wp14">
   <w:body>
     <w:p/>
     <w:p>
@@ -1101,13 +1101,10 @@
         <w:spacing w:line="276" w:lineRule="auto"/>
       </w:pPr>
       <w:r>
-        <w:rPr>
-          <w:noProof/>
-        </w:rPr>
         <w:drawing>
-          <wp:inline distT="0" distB="0" distL="0" distR="0" wp14:anchorId="4B58C674" wp14:editId="42D4E316">
-            <wp:extent cx="6120765" cy="4828540"/>
-            <wp:effectExtent l="0" t="0" r="0" b="0"/>
+          <wp:inline distT="0" distB="0" distL="0" distR="0" wp14:anchorId="6571AD3E" wp14:editId="7D51926F">
+            <wp:extent cx="6120130" cy="4699000"/>
+            <wp:effectExtent l="0" t="0" r="0" b="6350"/>
             <wp:docPr id="1" name="Immagine 1"/>
             <wp:cNvGraphicFramePr>
               <a:graphicFrameLocks xmlns:a="http://schemas.openxmlformats.org/drawingml/2006/main" noChangeAspect="1"/>
@@ -1116,33 +1113,23 @@
               <a:graphicData uri="http://schemas.openxmlformats.org/drawingml/2006/picture">
                 <pic:pic xmlns:pic="http://schemas.openxmlformats.org/drawingml/2006/picture">
                   <pic:nvPicPr>
-                    <pic:cNvPr id="0" name="Picture 2"/>
-                    <pic:cNvPicPr>
-                      <a:picLocks noChangeAspect="1" noChangeArrowheads="1"/>
-                    </pic:cNvPicPr>
+                    <pic:cNvPr id="1" name=""/>
+                    <pic:cNvPicPr/>
                   </pic:nvPicPr>
                   <pic:blipFill>
-                    <a:blip r:embed="rId9">
-                      <a:extLst>
-                        <a:ext uri="{28A0092B-C50C-407E-A947-70E740481C1C}">
-                          <a14:useLocalDpi xmlns:a14="http://schemas.microsoft.com/office/drawing/2010/main" val="0"/>
-                        </a:ext>
-                      </a:extLst>
-                    </a:blip>
-                    <a:srcRect/>
+                    <a:blip r:embed="rId9"/>
                     <a:stretch>
                       <a:fillRect/>
                     </a:stretch>
                   </pic:blipFill>
-                  <pic:spPr bwMode="auto">
+                  <pic:spPr>
                     <a:xfrm>
                       <a:off x="0" y="0"/>
-                      <a:ext cx="6120765" cy="4828540"/>
+                      <a:ext cx="6120130" cy="4699000"/>
                     </a:xfrm>
                     <a:prstGeom prst="rect">
                       <a:avLst/>
                     </a:prstGeom>
-                    <a:noFill/>
                   </pic:spPr>
                 </pic:pic>
               </a:graphicData>
@@ -1214,7 +1201,7 @@
         </w:tc>
         <w:tc>
           <w:tcPr>
-            <w:tcW w:w="2369" w:type="dxa"/>
+            <w:tcW w:w="2368" w:type="dxa"/>
             <w:gridSpan w:val="2"/>
           </w:tcPr>
           <w:p>
@@ -1273,7 +1260,7 @@
         </w:tc>
         <w:tc>
           <w:tcPr>
-            <w:tcW w:w="1023" w:type="dxa"/>
+            <w:tcW w:w="1024" w:type="dxa"/>
             <w:gridSpan w:val="2"/>
           </w:tcPr>
           <w:p>
@@ -1321,7 +1308,7 @@
         </w:tc>
         <w:tc>
           <w:tcPr>
-            <w:tcW w:w="2369" w:type="dxa"/>
+            <w:tcW w:w="2368" w:type="dxa"/>
             <w:gridSpan w:val="2"/>
             <w:vAlign w:val="bottom"/>
           </w:tcPr>
@@ -1381,7 +1368,7 @@
         </w:tc>
         <w:tc>
           <w:tcPr>
-            <w:tcW w:w="1023" w:type="dxa"/>
+            <w:tcW w:w="1024" w:type="dxa"/>
             <w:gridSpan w:val="2"/>
             <w:vAlign w:val="bottom"/>
           </w:tcPr>
@@ -1404,9 +1391,6 @@
           <w:tcPr>
             <w:cnfStyle w:val="001000000000" w:firstRow="0" w:lastRow="0" w:firstColumn="1" w:lastColumn="0" w:oddVBand="0" w:evenVBand="0" w:oddHBand="0" w:evenHBand="0" w:firstRowFirstColumn="0" w:firstRowLastColumn="0" w:lastRowFirstColumn="0" w:lastRowLastColumn="0"/>
             <w:tcW w:w="1216" w:type="dxa"/>
-            <w:tcBorders>
-              <w:bottom w:val="double" w:sz="4" w:space="0" w:color="4472C4" w:themeColor="accent1"/>
-            </w:tcBorders>
             <w:vAlign w:val="bottom"/>
           </w:tcPr>
           <w:p>
@@ -1418,9 +1402,6 @@
         <w:tc>
           <w:tcPr>
             <w:tcW w:w="906" w:type="dxa"/>
-            <w:tcBorders>
-              <w:bottom w:val="double" w:sz="4" w:space="0" w:color="4472C4" w:themeColor="accent1"/>
-            </w:tcBorders>
             <w:vAlign w:val="bottom"/>
           </w:tcPr>
           <w:p>
@@ -1435,11 +1416,8 @@
         </w:tc>
         <w:tc>
           <w:tcPr>
-            <w:tcW w:w="2369" w:type="dxa"/>
+            <w:tcW w:w="2368" w:type="dxa"/>
             <w:gridSpan w:val="2"/>
-            <w:tcBorders>
-              <w:bottom w:val="double" w:sz="4" w:space="0" w:color="4472C4" w:themeColor="accent1"/>
-            </w:tcBorders>
             <w:vAlign w:val="bottom"/>
           </w:tcPr>
           <w:p>
@@ -1456,9 +1434,6 @@
           <w:tcPr>
             <w:tcW w:w="1563" w:type="dxa"/>
             <w:gridSpan w:val="2"/>
-            <w:tcBorders>
-              <w:bottom w:val="double" w:sz="4" w:space="0" w:color="4472C4" w:themeColor="accent1"/>
-            </w:tcBorders>
             <w:vAlign w:val="bottom"/>
           </w:tcPr>
           <w:p>
@@ -1474,9 +1449,6 @@
         <w:tc>
           <w:tcPr>
             <w:tcW w:w="1412" w:type="dxa"/>
-            <w:tcBorders>
-              <w:bottom w:val="double" w:sz="4" w:space="0" w:color="4472C4" w:themeColor="accent1"/>
-            </w:tcBorders>
             <w:vAlign w:val="bottom"/>
           </w:tcPr>
           <w:p>
@@ -1493,9 +1465,6 @@
           <w:tcPr>
             <w:tcW w:w="1139" w:type="dxa"/>
             <w:gridSpan w:val="2"/>
-            <w:tcBorders>
-              <w:bottom w:val="double" w:sz="4" w:space="0" w:color="4472C4" w:themeColor="accent1"/>
-            </w:tcBorders>
             <w:vAlign w:val="bottom"/>
           </w:tcPr>
           <w:p>
@@ -1510,11 +1479,8 @@
         </w:tc>
         <w:tc>
           <w:tcPr>
-            <w:tcW w:w="1023" w:type="dxa"/>
+            <w:tcW w:w="1024" w:type="dxa"/>
             <w:gridSpan w:val="2"/>
-            <w:tcBorders>
-              <w:bottom w:val="double" w:sz="4" w:space="0" w:color="4472C4" w:themeColor="accent1"/>
-            </w:tcBorders>
             <w:vAlign w:val="bottom"/>
           </w:tcPr>
           <w:p>
@@ -1535,6 +1501,150 @@
             <w:cnfStyle w:val="001000000000" w:firstRow="0" w:lastRow="0" w:firstColumn="1" w:lastColumn="0" w:oddVBand="0" w:evenVBand="0" w:oddHBand="0" w:evenHBand="0" w:firstRowFirstColumn="0" w:firstRowLastColumn="0" w:lastRowFirstColumn="0" w:lastRowLastColumn="0"/>
             <w:tcW w:w="1216" w:type="dxa"/>
             <w:tcBorders>
+              <w:bottom w:val="double" w:sz="4" w:space="0" w:color="4472C4" w:themeColor="accent1"/>
+            </w:tcBorders>
+            <w:vAlign w:val="bottom"/>
+          </w:tcPr>
+          <w:p>
+            <w:r>
+              <w:t>Login</w:t>
+            </w:r>
+            <w:r>
+              <w:t xml:space="preserve"> (</w:t>
+            </w:r>
+            <w:r>
+              <w:t>17</w:t>
+            </w:r>
+            <w:r>
+              <w:t>)</w:t>
+            </w:r>
+          </w:p>
+        </w:tc>
+        <w:tc>
+          <w:tcPr>
+            <w:tcW w:w="906" w:type="dxa"/>
+            <w:tcBorders>
+              <w:bottom w:val="double" w:sz="4" w:space="0" w:color="4472C4" w:themeColor="accent1"/>
+            </w:tcBorders>
+            <w:vAlign w:val="bottom"/>
+          </w:tcPr>
+          <w:p>
+            <w:pPr>
+              <w:jc w:val="right"/>
+              <w:cnfStyle w:val="000000100000" w:firstRow="0" w:lastRow="0" w:firstColumn="0" w:lastColumn="0" w:oddVBand="0" w:evenVBand="0" w:oddHBand="1" w:evenHBand="0" w:firstRowFirstColumn="0" w:firstRowLastColumn="0" w:lastRowFirstColumn="0" w:lastRowLastColumn="0"/>
+            </w:pPr>
+            <w:r>
+              <w:t>Molto alta</w:t>
+            </w:r>
+          </w:p>
+        </w:tc>
+        <w:tc>
+          <w:tcPr>
+            <w:tcW w:w="2368" w:type="dxa"/>
+            <w:gridSpan w:val="2"/>
+            <w:tcBorders>
+              <w:bottom w:val="double" w:sz="4" w:space="0" w:color="4472C4" w:themeColor="accent1"/>
+            </w:tcBorders>
+            <w:vAlign w:val="bottom"/>
+          </w:tcPr>
+          <w:p>
+            <w:pPr>
+              <w:jc w:val="right"/>
+              <w:cnfStyle w:val="000000100000" w:firstRow="0" w:lastRow="0" w:firstColumn="0" w:lastColumn="0" w:oddVBand="0" w:evenVBand="0" w:oddHBand="1" w:evenHBand="0" w:firstRowFirstColumn="0" w:firstRowLastColumn="0" w:lastRowFirstColumn="0" w:lastRowLastColumn="0"/>
+            </w:pPr>
+            <w:r>
+              <w:t>Accesso di un utente registrato</w:t>
+            </w:r>
+          </w:p>
+        </w:tc>
+        <w:tc>
+          <w:tcPr>
+            <w:tcW w:w="1563" w:type="dxa"/>
+            <w:gridSpan w:val="2"/>
+            <w:tcBorders>
+              <w:bottom w:val="double" w:sz="4" w:space="0" w:color="4472C4" w:themeColor="accent1"/>
+            </w:tcBorders>
+            <w:vAlign w:val="bottom"/>
+          </w:tcPr>
+          <w:p>
+            <w:pPr>
+              <w:jc w:val="right"/>
+              <w:cnfStyle w:val="000000100000" w:firstRow="0" w:lastRow="0" w:firstColumn="0" w:lastColumn="0" w:oddVBand="0" w:evenVBand="0" w:oddHBand="1" w:evenHBand="0" w:firstRowFirstColumn="0" w:firstRowLastColumn="0" w:lastRowFirstColumn="0" w:lastRowLastColumn="0"/>
+            </w:pPr>
+            <w:r>
+              <w:t>Gestione account</w:t>
+            </w:r>
+          </w:p>
+        </w:tc>
+        <w:tc>
+          <w:tcPr>
+            <w:tcW w:w="1412" w:type="dxa"/>
+            <w:tcBorders>
+              <w:bottom w:val="double" w:sz="4" w:space="0" w:color="4472C4" w:themeColor="accent1"/>
+            </w:tcBorders>
+            <w:vAlign w:val="bottom"/>
+          </w:tcPr>
+          <w:p>
+            <w:pPr>
+              <w:jc w:val="right"/>
+              <w:cnfStyle w:val="000000100000" w:firstRow="0" w:lastRow="0" w:firstColumn="0" w:lastColumn="0" w:oddVBand="0" w:evenVBand="0" w:oddHBand="1" w:evenHBand="0" w:firstRowFirstColumn="0" w:firstRowLastColumn="0" w:lastRowFirstColumn="0" w:lastRowLastColumn="0"/>
+            </w:pPr>
+            <w:r>
+              <w:t>Revisione iterazione 0</w:t>
+            </w:r>
+            <w:r>
+              <w:t xml:space="preserve"> (2</w:t>
+            </w:r>
+            <w:r>
+              <w:t>8</w:t>
+            </w:r>
+            <w:r>
+              <w:t>/01/2023)</w:t>
+            </w:r>
+          </w:p>
+        </w:tc>
+        <w:tc>
+          <w:tcPr>
+            <w:tcW w:w="1139" w:type="dxa"/>
+            <w:gridSpan w:val="2"/>
+            <w:tcBorders>
+              <w:bottom w:val="double" w:sz="4" w:space="0" w:color="4472C4" w:themeColor="accent1"/>
+            </w:tcBorders>
+            <w:vAlign w:val="bottom"/>
+          </w:tcPr>
+          <w:p>
+            <w:pPr>
+              <w:jc w:val="right"/>
+              <w:cnfStyle w:val="000000100000" w:firstRow="0" w:lastRow="0" w:firstColumn="0" w:lastColumn="0" w:oddVBand="0" w:evenVBand="0" w:oddHBand="1" w:evenHBand="0" w:firstRowFirstColumn="0" w:firstRowLastColumn="0" w:lastRowFirstColumn="0" w:lastRowLastColumn="0"/>
+            </w:pPr>
+          </w:p>
+        </w:tc>
+        <w:tc>
+          <w:tcPr>
+            <w:tcW w:w="1024" w:type="dxa"/>
+            <w:gridSpan w:val="2"/>
+            <w:tcBorders>
+              <w:bottom w:val="double" w:sz="4" w:space="0" w:color="4472C4" w:themeColor="accent1"/>
+            </w:tcBorders>
+            <w:vAlign w:val="bottom"/>
+          </w:tcPr>
+          <w:p>
+            <w:pPr>
+              <w:jc w:val="right"/>
+              <w:cnfStyle w:val="000000100000" w:firstRow="0" w:lastRow="0" w:firstColumn="0" w:lastColumn="0" w:oddVBand="0" w:evenVBand="0" w:oddHBand="1" w:evenHBand="0" w:firstRowFirstColumn="0" w:firstRowLastColumn="0" w:lastRowFirstColumn="0" w:lastRowLastColumn="0"/>
+            </w:pPr>
+          </w:p>
+        </w:tc>
+      </w:tr>
+      <w:tr>
+        <w:trPr>
+          <w:cantSplit/>
+        </w:trPr>
+        <w:tc>
+          <w:tcPr>
+            <w:cnfStyle w:val="001000000000" w:firstRow="0" w:lastRow="0" w:firstColumn="1" w:lastColumn="0" w:oddVBand="0" w:evenVBand="0" w:oddHBand="0" w:evenHBand="0" w:firstRowFirstColumn="0" w:firstRowLastColumn="0" w:lastRowFirstColumn="0" w:lastRowLastColumn="0"/>
+            <w:tcW w:w="1216" w:type="dxa"/>
+            <w:tcBorders>
               <w:top w:val="double" w:sz="4" w:space="0" w:color="4472C4" w:themeColor="accent1"/>
             </w:tcBorders>
             <w:vAlign w:val="bottom"/>
@@ -1554,7 +1664,7 @@
         </w:tc>
         <w:tc>
           <w:tcPr>
-            <w:tcW w:w="905" w:type="dxa"/>
+            <w:tcW w:w="906" w:type="dxa"/>
             <w:tcBorders>
               <w:top w:val="double" w:sz="4" w:space="0" w:color="4472C4" w:themeColor="accent1"/>
             </w:tcBorders>
@@ -1563,7 +1673,7 @@
           <w:p>
             <w:pPr>
               <w:jc w:val="right"/>
-              <w:cnfStyle w:val="000000100000" w:firstRow="0" w:lastRow="0" w:firstColumn="0" w:lastColumn="0" w:oddVBand="0" w:evenVBand="0" w:oddHBand="1" w:evenHBand="0" w:firstRowFirstColumn="0" w:firstRowLastColumn="0" w:lastRowFirstColumn="0" w:lastRowLastColumn="0"/>
+              <w:cnfStyle w:val="000000000000" w:firstRow="0" w:lastRow="0" w:firstColumn="0" w:lastColumn="0" w:oddVBand="0" w:evenVBand="0" w:oddHBand="0" w:evenHBand="0" w:firstRowFirstColumn="0" w:firstRowLastColumn="0" w:lastRowFirstColumn="0" w:lastRowLastColumn="0"/>
             </w:pPr>
             <w:r>
               <w:t>alta</w:t>
@@ -1572,7 +1682,7 @@
         </w:tc>
         <w:tc>
           <w:tcPr>
-            <w:tcW w:w="2361" w:type="dxa"/>
+            <w:tcW w:w="2360" w:type="dxa"/>
             <w:tcBorders>
               <w:top w:val="double" w:sz="4" w:space="0" w:color="4472C4" w:themeColor="accent1"/>
             </w:tcBorders>
@@ -1581,7 +1691,7 @@
           <w:p>
             <w:pPr>
               <w:jc w:val="right"/>
-              <w:cnfStyle w:val="000000100000" w:firstRow="0" w:lastRow="0" w:firstColumn="0" w:lastColumn="0" w:oddVBand="0" w:evenVBand="0" w:oddHBand="1" w:evenHBand="0" w:firstRowFirstColumn="0" w:firstRowLastColumn="0" w:lastRowFirstColumn="0" w:lastRowLastColumn="0"/>
+              <w:cnfStyle w:val="000000000000" w:firstRow="0" w:lastRow="0" w:firstColumn="0" w:lastColumn="0" w:oddVBand="0" w:evenVBand="0" w:oddHBand="0" w:evenHBand="0" w:firstRowFirstColumn="0" w:firstRowLastColumn="0" w:lastRowFirstColumn="0" w:lastRowLastColumn="0"/>
             </w:pPr>
             <w:r>
               <w:t>Aggiunta di un libro disponibile da parte di un utente</w:t>
@@ -1600,7 +1710,7 @@
           <w:p>
             <w:pPr>
               <w:jc w:val="right"/>
-              <w:cnfStyle w:val="000000100000" w:firstRow="0" w:lastRow="0" w:firstColumn="0" w:lastColumn="0" w:oddVBand="0" w:evenVBand="0" w:oddHBand="1" w:evenHBand="0" w:firstRowFirstColumn="0" w:firstRowLastColumn="0" w:lastRowFirstColumn="0" w:lastRowLastColumn="0"/>
+              <w:cnfStyle w:val="000000000000" w:firstRow="0" w:lastRow="0" w:firstColumn="0" w:lastColumn="0" w:oddVBand="0" w:evenVBand="0" w:oddHBand="0" w:evenHBand="0" w:firstRowFirstColumn="0" w:firstRowLastColumn="0" w:lastRowFirstColumn="0" w:lastRowLastColumn="0"/>
             </w:pPr>
             <w:r>
               <w:t>Gestione libri utente</w:t>
@@ -1619,7 +1729,7 @@
           <w:p>
             <w:pPr>
               <w:jc w:val="right"/>
-              <w:cnfStyle w:val="000000100000" w:firstRow="0" w:lastRow="0" w:firstColumn="0" w:lastColumn="0" w:oddVBand="0" w:evenVBand="0" w:oddHBand="1" w:evenHBand="0" w:firstRowFirstColumn="0" w:firstRowLastColumn="0" w:lastRowFirstColumn="0" w:lastRowLastColumn="0"/>
+              <w:cnfStyle w:val="000000000000" w:firstRow="0" w:lastRow="0" w:firstColumn="0" w:lastColumn="0" w:oddVBand="0" w:evenVBand="0" w:oddHBand="0" w:evenHBand="0" w:firstRowFirstColumn="0" w:firstRowLastColumn="0" w:lastRowFirstColumn="0" w:lastRowLastColumn="0"/>
             </w:pPr>
             <w:r>
               <w:t>AMDD iterazione 0 (25/01/2023)</w:t>
@@ -1638,7 +1748,7 @@
           <w:p>
             <w:pPr>
               <w:jc w:val="right"/>
-              <w:cnfStyle w:val="000000100000" w:firstRow="0" w:lastRow="0" w:firstColumn="0" w:lastColumn="0" w:oddVBand="0" w:evenVBand="0" w:oddHBand="1" w:evenHBand="0" w:firstRowFirstColumn="0" w:firstRowLastColumn="0" w:lastRowFirstColumn="0" w:lastRowLastColumn="0"/>
+              <w:cnfStyle w:val="000000000000" w:firstRow="0" w:lastRow="0" w:firstColumn="0" w:lastColumn="0" w:oddVBand="0" w:evenVBand="0" w:oddHBand="0" w:evenHBand="0" w:firstRowFirstColumn="0" w:firstRowLastColumn="0" w:lastRowFirstColumn="0" w:lastRowLastColumn="0"/>
             </w:pPr>
           </w:p>
         </w:tc>
@@ -1653,116 +1763,8 @@
           <w:p>
             <w:pPr>
               <w:jc w:val="right"/>
-              <w:cnfStyle w:val="000000100000" w:firstRow="0" w:lastRow="0" w:firstColumn="0" w:lastColumn="0" w:oddVBand="0" w:evenVBand="0" w:oddHBand="1" w:evenHBand="0" w:firstRowFirstColumn="0" w:firstRowLastColumn="0" w:lastRowFirstColumn="0" w:lastRowLastColumn="0"/>
-            </w:pPr>
-          </w:p>
-        </w:tc>
-      </w:tr>
-      <w:tr>
-        <w:trPr>
-          <w:cantSplit/>
-        </w:trPr>
-        <w:tc>
-          <w:tcPr>
-            <w:cnfStyle w:val="001000000000" w:firstRow="0" w:lastRow="0" w:firstColumn="1" w:lastColumn="0" w:oddVBand="0" w:evenVBand="0" w:oddHBand="0" w:evenHBand="0" w:firstRowFirstColumn="0" w:firstRowLastColumn="0" w:lastRowFirstColumn="0" w:lastRowLastColumn="0"/>
-            <w:tcW w:w="1216" w:type="dxa"/>
-            <w:vAlign w:val="bottom"/>
-          </w:tcPr>
-          <w:p>
-            <w:r>
-              <w:lastRenderedPageBreak/>
-              <w:t>Visualizza libri disponibili (4)</w:t>
-            </w:r>
-          </w:p>
-        </w:tc>
-        <w:tc>
-          <w:tcPr>
-            <w:tcW w:w="905" w:type="dxa"/>
-            <w:vAlign w:val="bottom"/>
-          </w:tcPr>
-          <w:p>
-            <w:pPr>
-              <w:jc w:val="right"/>
               <w:cnfStyle w:val="000000000000" w:firstRow="0" w:lastRow="0" w:firstColumn="0" w:lastColumn="0" w:oddVBand="0" w:evenVBand="0" w:oddHBand="0" w:evenHBand="0" w:firstRowFirstColumn="0" w:firstRowLastColumn="0" w:lastRowFirstColumn="0" w:lastRowLastColumn="0"/>
             </w:pPr>
-            <w:r>
-              <w:t>alta</w:t>
-            </w:r>
-          </w:p>
-        </w:tc>
-        <w:tc>
-          <w:tcPr>
-            <w:tcW w:w="2361" w:type="dxa"/>
-            <w:vAlign w:val="bottom"/>
-          </w:tcPr>
-          <w:p>
-            <w:pPr>
-              <w:jc w:val="right"/>
-              <w:cnfStyle w:val="000000000000" w:firstRow="0" w:lastRow="0" w:firstColumn="0" w:lastColumn="0" w:oddVBand="0" w:evenVBand="0" w:oddHBand="0" w:evenHBand="0" w:firstRowFirstColumn="0" w:firstRowLastColumn="0" w:lastRowFirstColumn="0" w:lastRowLastColumn="0"/>
-            </w:pPr>
-            <w:r>
-              <w:t>Visualizzazione dei libri che possono essere ottenuti da un utente (al più distanti tre passi nel grafo utenti)</w:t>
-            </w:r>
-          </w:p>
-        </w:tc>
-        <w:tc>
-          <w:tcPr>
-            <w:tcW w:w="1563" w:type="dxa"/>
-            <w:gridSpan w:val="2"/>
-            <w:vAlign w:val="bottom"/>
-          </w:tcPr>
-          <w:p>
-            <w:pPr>
-              <w:jc w:val="right"/>
-              <w:cnfStyle w:val="000000000000" w:firstRow="0" w:lastRow="0" w:firstColumn="0" w:lastColumn="0" w:oddVBand="0" w:evenVBand="0" w:oddHBand="0" w:evenHBand="0" w:firstRowFirstColumn="0" w:firstRowLastColumn="0" w:lastRowFirstColumn="0" w:lastRowLastColumn="0"/>
-            </w:pPr>
-            <w:r>
-              <w:t>Acquisto libro</w:t>
-            </w:r>
-          </w:p>
-        </w:tc>
-        <w:tc>
-          <w:tcPr>
-            <w:tcW w:w="1435" w:type="dxa"/>
-            <w:gridSpan w:val="3"/>
-            <w:vAlign w:val="bottom"/>
-          </w:tcPr>
-          <w:p>
-            <w:pPr>
-              <w:jc w:val="right"/>
-              <w:cnfStyle w:val="000000000000" w:firstRow="0" w:lastRow="0" w:firstColumn="0" w:lastColumn="0" w:oddVBand="0" w:evenVBand="0" w:oddHBand="0" w:evenHBand="0" w:firstRowFirstColumn="0" w:firstRowLastColumn="0" w:lastRowFirstColumn="0" w:lastRowLastColumn="0"/>
-            </w:pPr>
-            <w:r>
-              <w:t>AMDD iterazione 0 (25/01/2023)</w:t>
-            </w:r>
-          </w:p>
-        </w:tc>
-        <w:tc>
-          <w:tcPr>
-            <w:tcW w:w="1131" w:type="dxa"/>
-            <w:gridSpan w:val="2"/>
-            <w:vAlign w:val="bottom"/>
-          </w:tcPr>
-          <w:p>
-            <w:pPr>
-              <w:jc w:val="right"/>
-              <w:cnfStyle w:val="000000000000" w:firstRow="0" w:lastRow="0" w:firstColumn="0" w:lastColumn="0" w:oddVBand="0" w:evenVBand="0" w:oddHBand="0" w:evenHBand="0" w:firstRowFirstColumn="0" w:firstRowLastColumn="0" w:lastRowFirstColumn="0" w:lastRowLastColumn="0"/>
-            </w:pPr>
-          </w:p>
-        </w:tc>
-        <w:tc>
-          <w:tcPr>
-            <w:tcW w:w="1017" w:type="dxa"/>
-            <w:vAlign w:val="bottom"/>
-          </w:tcPr>
-          <w:p>
-            <w:pPr>
-              <w:jc w:val="right"/>
-              <w:cnfStyle w:val="000000000000" w:firstRow="0" w:lastRow="0" w:firstColumn="0" w:lastColumn="0" w:oddVBand="0" w:evenVBand="0" w:oddHBand="0" w:evenHBand="0" w:firstRowFirstColumn="0" w:firstRowLastColumn="0" w:lastRowFirstColumn="0" w:lastRowLastColumn="0"/>
-            </w:pPr>
-            <w:r>
-              <w:t>5, 6</w:t>
-            </w:r>
           </w:p>
         </w:tc>
       </w:tr>
@@ -1779,13 +1781,14 @@
           </w:tcPr>
           <w:p>
             <w:r>
-              <w:t>Calcola valore token (5)</w:t>
-            </w:r>
-          </w:p>
-        </w:tc>
-        <w:tc>
-          <w:tcPr>
-            <w:tcW w:w="905" w:type="dxa"/>
+              <w:lastRenderedPageBreak/>
+              <w:t>Visualizza libri disponibili (4)</w:t>
+            </w:r>
+          </w:p>
+        </w:tc>
+        <w:tc>
+          <w:tcPr>
+            <w:tcW w:w="906" w:type="dxa"/>
             <w:vAlign w:val="bottom"/>
           </w:tcPr>
           <w:p>
@@ -1800,7 +1803,7 @@
         </w:tc>
         <w:tc>
           <w:tcPr>
-            <w:tcW w:w="2361" w:type="dxa"/>
+            <w:tcW w:w="2360" w:type="dxa"/>
             <w:vAlign w:val="bottom"/>
           </w:tcPr>
           <w:p>
@@ -1809,7 +1812,7 @@
               <w:cnfStyle w:val="000000100000" w:firstRow="0" w:lastRow="0" w:firstColumn="0" w:lastColumn="0" w:oddVBand="0" w:evenVBand="0" w:oddHBand="1" w:evenHBand="0" w:firstRowFirstColumn="0" w:firstRowLastColumn="0" w:lastRowFirstColumn="0" w:lastRowLastColumn="0"/>
             </w:pPr>
             <w:r>
-              <w:t>Calcolo del valore in token di un libro in funzione di che utente lo desidera</w:t>
+              <w:t>Visualizzazione dei libri che possono essere ottenuti da un utente (al più distanti tre passi nel grafo utenti)</w:t>
             </w:r>
           </w:p>
         </w:tc>
@@ -1856,9 +1859,6 @@
               <w:jc w:val="right"/>
               <w:cnfStyle w:val="000000100000" w:firstRow="0" w:lastRow="0" w:firstColumn="0" w:lastColumn="0" w:oddVBand="0" w:evenVBand="0" w:oddHBand="1" w:evenHBand="0" w:firstRowFirstColumn="0" w:firstRowLastColumn="0" w:lastRowFirstColumn="0" w:lastRowLastColumn="0"/>
             </w:pPr>
-            <w:r>
-              <w:t>4</w:t>
-            </w:r>
           </w:p>
         </w:tc>
         <w:tc>
@@ -1871,6 +1871,9 @@
               <w:jc w:val="right"/>
               <w:cnfStyle w:val="000000100000" w:firstRow="0" w:lastRow="0" w:firstColumn="0" w:lastColumn="0" w:oddVBand="0" w:evenVBand="0" w:oddHBand="1" w:evenHBand="0" w:firstRowFirstColumn="0" w:firstRowLastColumn="0" w:lastRowFirstColumn="0" w:lastRowLastColumn="0"/>
             </w:pPr>
+            <w:r>
+              <w:t>5, 6</w:t>
+            </w:r>
           </w:p>
         </w:tc>
       </w:tr>
@@ -1882,23 +1885,17 @@
           <w:tcPr>
             <w:cnfStyle w:val="001000000000" w:firstRow="0" w:lastRow="0" w:firstColumn="1" w:lastColumn="0" w:oddVBand="0" w:evenVBand="0" w:oddHBand="0" w:evenHBand="0" w:firstRowFirstColumn="0" w:firstRowLastColumn="0" w:lastRowFirstColumn="0" w:lastRowLastColumn="0"/>
             <w:tcW w:w="1216" w:type="dxa"/>
-            <w:tcBorders>
-              <w:bottom w:val="double" w:sz="4" w:space="0" w:color="4472C4" w:themeColor="accent1"/>
-            </w:tcBorders>
-            <w:vAlign w:val="bottom"/>
-          </w:tcPr>
-          <w:p>
-            <w:r>
-              <w:t>Compra libro (6)</w:t>
-            </w:r>
-          </w:p>
-        </w:tc>
-        <w:tc>
-          <w:tcPr>
-            <w:tcW w:w="905" w:type="dxa"/>
-            <w:tcBorders>
-              <w:bottom w:val="double" w:sz="4" w:space="0" w:color="4472C4" w:themeColor="accent1"/>
-            </w:tcBorders>
+            <w:vAlign w:val="bottom"/>
+          </w:tcPr>
+          <w:p>
+            <w:r>
+              <w:t>Calcola valore token (5)</w:t>
+            </w:r>
+          </w:p>
+        </w:tc>
+        <w:tc>
+          <w:tcPr>
+            <w:tcW w:w="906" w:type="dxa"/>
             <w:vAlign w:val="bottom"/>
           </w:tcPr>
           <w:p>
@@ -1913,10 +1910,7 @@
         </w:tc>
         <w:tc>
           <w:tcPr>
-            <w:tcW w:w="2361" w:type="dxa"/>
-            <w:tcBorders>
-              <w:bottom w:val="double" w:sz="4" w:space="0" w:color="4472C4" w:themeColor="accent1"/>
-            </w:tcBorders>
+            <w:tcW w:w="2360" w:type="dxa"/>
             <w:vAlign w:val="bottom"/>
           </w:tcPr>
           <w:p>
@@ -1925,7 +1919,7 @@
               <w:cnfStyle w:val="000000000000" w:firstRow="0" w:lastRow="0" w:firstColumn="0" w:lastColumn="0" w:oddVBand="0" w:evenVBand="0" w:oddHBand="0" w:evenHBand="0" w:firstRowFirstColumn="0" w:firstRowLastColumn="0" w:lastRowFirstColumn="0" w:lastRowLastColumn="0"/>
             </w:pPr>
             <w:r>
-              <w:t>Acquisto da parte di un utente, tramite token, del libro di un altro utente</w:t>
+              <w:t>Calcolo del valore in token di un libro in funzione di che utente lo desidera</w:t>
             </w:r>
           </w:p>
         </w:tc>
@@ -1933,9 +1927,6 @@
           <w:tcPr>
             <w:tcW w:w="1563" w:type="dxa"/>
             <w:gridSpan w:val="2"/>
-            <w:tcBorders>
-              <w:bottom w:val="double" w:sz="4" w:space="0" w:color="4472C4" w:themeColor="accent1"/>
-            </w:tcBorders>
             <w:vAlign w:val="bottom"/>
           </w:tcPr>
           <w:p>
@@ -1952,9 +1943,6 @@
           <w:tcPr>
             <w:tcW w:w="1435" w:type="dxa"/>
             <w:gridSpan w:val="3"/>
-            <w:tcBorders>
-              <w:bottom w:val="double" w:sz="4" w:space="0" w:color="4472C4" w:themeColor="accent1"/>
-            </w:tcBorders>
             <w:vAlign w:val="bottom"/>
           </w:tcPr>
           <w:p>
@@ -1971,9 +1959,6 @@
           <w:tcPr>
             <w:tcW w:w="1131" w:type="dxa"/>
             <w:gridSpan w:val="2"/>
-            <w:tcBorders>
-              <w:bottom w:val="double" w:sz="4" w:space="0" w:color="4472C4" w:themeColor="accent1"/>
-            </w:tcBorders>
             <w:vAlign w:val="bottom"/>
           </w:tcPr>
           <w:p>
@@ -1989,9 +1974,6 @@
         <w:tc>
           <w:tcPr>
             <w:tcW w:w="1017" w:type="dxa"/>
-            <w:tcBorders>
-              <w:bottom w:val="double" w:sz="4" w:space="0" w:color="4472C4" w:themeColor="accent1"/>
-            </w:tcBorders>
             <w:vAlign w:val="bottom"/>
           </w:tcPr>
           <w:p>
@@ -1999,9 +1981,6 @@
               <w:jc w:val="right"/>
               <w:cnfStyle w:val="000000000000" w:firstRow="0" w:lastRow="0" w:firstColumn="0" w:lastColumn="0" w:oddVBand="0" w:evenVBand="0" w:oddHBand="0" w:evenHBand="0" w:firstRowFirstColumn="0" w:firstRowLastColumn="0" w:lastRowFirstColumn="0" w:lastRowLastColumn="0"/>
             </w:pPr>
-            <w:r>
-              <w:t>15</w:t>
-            </w:r>
           </w:p>
         </w:tc>
       </w:tr>
@@ -2015,37 +1994,150 @@
             <w:cnfStyle w:val="001000000000" w:firstRow="0" w:lastRow="0" w:firstColumn="1" w:lastColumn="0" w:oddVBand="0" w:evenVBand="0" w:oddHBand="0" w:evenHBand="0" w:firstRowFirstColumn="0" w:firstRowLastColumn="0" w:lastRowFirstColumn="0" w:lastRowLastColumn="0"/>
             <w:tcW w:w="1216" w:type="dxa"/>
             <w:tcBorders>
-              <w:top w:val="double" w:sz="4" w:space="0" w:color="4472C4" w:themeColor="accent1"/>
+              <w:bottom w:val="double" w:sz="4" w:space="0" w:color="4472C4" w:themeColor="accent1"/>
             </w:tcBorders>
             <w:vAlign w:val="bottom"/>
           </w:tcPr>
           <w:p>
             <w:r>
-              <w:t>Visualizza grafo utenti (7)</w:t>
-            </w:r>
-          </w:p>
-        </w:tc>
-        <w:tc>
-          <w:tcPr>
-            <w:tcW w:w="905" w:type="dxa"/>
+              <w:t>Compra libro (6)</w:t>
+            </w:r>
+          </w:p>
+        </w:tc>
+        <w:tc>
+          <w:tcPr>
+            <w:tcW w:w="906" w:type="dxa"/>
+            <w:tcBorders>
+              <w:bottom w:val="double" w:sz="4" w:space="0" w:color="4472C4" w:themeColor="accent1"/>
+            </w:tcBorders>
+            <w:vAlign w:val="bottom"/>
+          </w:tcPr>
+          <w:p>
+            <w:pPr>
+              <w:jc w:val="right"/>
+              <w:cnfStyle w:val="000000100000" w:firstRow="0" w:lastRow="0" w:firstColumn="0" w:lastColumn="0" w:oddVBand="0" w:evenVBand="0" w:oddHBand="1" w:evenHBand="0" w:firstRowFirstColumn="0" w:firstRowLastColumn="0" w:lastRowFirstColumn="0" w:lastRowLastColumn="0"/>
+            </w:pPr>
+            <w:r>
+              <w:t>alta</w:t>
+            </w:r>
+          </w:p>
+        </w:tc>
+        <w:tc>
+          <w:tcPr>
+            <w:tcW w:w="2360" w:type="dxa"/>
+            <w:tcBorders>
+              <w:bottom w:val="double" w:sz="4" w:space="0" w:color="4472C4" w:themeColor="accent1"/>
+            </w:tcBorders>
+            <w:vAlign w:val="bottom"/>
+          </w:tcPr>
+          <w:p>
+            <w:pPr>
+              <w:jc w:val="right"/>
+              <w:cnfStyle w:val="000000100000" w:firstRow="0" w:lastRow="0" w:firstColumn="0" w:lastColumn="0" w:oddVBand="0" w:evenVBand="0" w:oddHBand="1" w:evenHBand="0" w:firstRowFirstColumn="0" w:firstRowLastColumn="0" w:lastRowFirstColumn="0" w:lastRowLastColumn="0"/>
+            </w:pPr>
+            <w:r>
+              <w:t>Acquisto da parte di un utente, tramite token, del libro di un altro utente</w:t>
+            </w:r>
+          </w:p>
+        </w:tc>
+        <w:tc>
+          <w:tcPr>
+            <w:tcW w:w="1563" w:type="dxa"/>
+            <w:gridSpan w:val="2"/>
+            <w:tcBorders>
+              <w:bottom w:val="double" w:sz="4" w:space="0" w:color="4472C4" w:themeColor="accent1"/>
+            </w:tcBorders>
+            <w:vAlign w:val="bottom"/>
+          </w:tcPr>
+          <w:p>
+            <w:pPr>
+              <w:jc w:val="right"/>
+              <w:cnfStyle w:val="000000100000" w:firstRow="0" w:lastRow="0" w:firstColumn="0" w:lastColumn="0" w:oddVBand="0" w:evenVBand="0" w:oddHBand="1" w:evenHBand="0" w:firstRowFirstColumn="0" w:firstRowLastColumn="0" w:lastRowFirstColumn="0" w:lastRowLastColumn="0"/>
+            </w:pPr>
+            <w:r>
+              <w:t>Acquisto libro</w:t>
+            </w:r>
+          </w:p>
+        </w:tc>
+        <w:tc>
+          <w:tcPr>
+            <w:tcW w:w="1435" w:type="dxa"/>
+            <w:gridSpan w:val="3"/>
+            <w:tcBorders>
+              <w:bottom w:val="double" w:sz="4" w:space="0" w:color="4472C4" w:themeColor="accent1"/>
+            </w:tcBorders>
+            <w:vAlign w:val="bottom"/>
+          </w:tcPr>
+          <w:p>
+            <w:pPr>
+              <w:jc w:val="right"/>
+              <w:cnfStyle w:val="000000100000" w:firstRow="0" w:lastRow="0" w:firstColumn="0" w:lastColumn="0" w:oddVBand="0" w:evenVBand="0" w:oddHBand="1" w:evenHBand="0" w:firstRowFirstColumn="0" w:firstRowLastColumn="0" w:lastRowFirstColumn="0" w:lastRowLastColumn="0"/>
+            </w:pPr>
+            <w:r>
+              <w:t>AMDD iterazione 0 (25/01/2023)</w:t>
+            </w:r>
+          </w:p>
+        </w:tc>
+        <w:tc>
+          <w:tcPr>
+            <w:tcW w:w="1131" w:type="dxa"/>
+            <w:gridSpan w:val="2"/>
+            <w:tcBorders>
+              <w:bottom w:val="double" w:sz="4" w:space="0" w:color="4472C4" w:themeColor="accent1"/>
+            </w:tcBorders>
+            <w:vAlign w:val="bottom"/>
+          </w:tcPr>
+          <w:p>
+            <w:pPr>
+              <w:jc w:val="right"/>
+              <w:cnfStyle w:val="000000100000" w:firstRow="0" w:lastRow="0" w:firstColumn="0" w:lastColumn="0" w:oddVBand="0" w:evenVBand="0" w:oddHBand="1" w:evenHBand="0" w:firstRowFirstColumn="0" w:firstRowLastColumn="0" w:lastRowFirstColumn="0" w:lastRowLastColumn="0"/>
+            </w:pPr>
+            <w:r>
+              <w:t>4</w:t>
+            </w:r>
+          </w:p>
+        </w:tc>
+        <w:tc>
+          <w:tcPr>
+            <w:tcW w:w="1017" w:type="dxa"/>
+            <w:tcBorders>
+              <w:bottom w:val="double" w:sz="4" w:space="0" w:color="4472C4" w:themeColor="accent1"/>
+            </w:tcBorders>
+            <w:vAlign w:val="bottom"/>
+          </w:tcPr>
+          <w:p>
+            <w:pPr>
+              <w:jc w:val="right"/>
+              <w:cnfStyle w:val="000000100000" w:firstRow="0" w:lastRow="0" w:firstColumn="0" w:lastColumn="0" w:oddVBand="0" w:evenVBand="0" w:oddHBand="1" w:evenHBand="0" w:firstRowFirstColumn="0" w:firstRowLastColumn="0" w:lastRowFirstColumn="0" w:lastRowLastColumn="0"/>
+            </w:pPr>
+            <w:r>
+              <w:t>15</w:t>
+            </w:r>
+          </w:p>
+        </w:tc>
+      </w:tr>
+      <w:tr>
+        <w:trPr>
+          <w:cantSplit/>
+        </w:trPr>
+        <w:tc>
+          <w:tcPr>
+            <w:cnfStyle w:val="001000000000" w:firstRow="0" w:lastRow="0" w:firstColumn="1" w:lastColumn="0" w:oddVBand="0" w:evenVBand="0" w:oddHBand="0" w:evenHBand="0" w:firstRowFirstColumn="0" w:firstRowLastColumn="0" w:lastRowFirstColumn="0" w:lastRowLastColumn="0"/>
+            <w:tcW w:w="1216" w:type="dxa"/>
             <w:tcBorders>
               <w:top w:val="double" w:sz="4" w:space="0" w:color="4472C4" w:themeColor="accent1"/>
             </w:tcBorders>
             <w:vAlign w:val="bottom"/>
           </w:tcPr>
           <w:p>
-            <w:pPr>
-              <w:jc w:val="right"/>
-              <w:cnfStyle w:val="000000100000" w:firstRow="0" w:lastRow="0" w:firstColumn="0" w:lastColumn="0" w:oddVBand="0" w:evenVBand="0" w:oddHBand="1" w:evenHBand="0" w:firstRowFirstColumn="0" w:firstRowLastColumn="0" w:lastRowFirstColumn="0" w:lastRowLastColumn="0"/>
-            </w:pPr>
-            <w:r>
-              <w:t>media</w:t>
-            </w:r>
-          </w:p>
-        </w:tc>
-        <w:tc>
-          <w:tcPr>
-            <w:tcW w:w="2361" w:type="dxa"/>
+            <w:r>
+              <w:t>Visualizza grafo utenti (7)</w:t>
+            </w:r>
+          </w:p>
+        </w:tc>
+        <w:tc>
+          <w:tcPr>
+            <w:tcW w:w="906" w:type="dxa"/>
             <w:tcBorders>
               <w:top w:val="double" w:sz="4" w:space="0" w:color="4472C4" w:themeColor="accent1"/>
             </w:tcBorders>
@@ -2054,7 +2146,25 @@
           <w:p>
             <w:pPr>
               <w:jc w:val="right"/>
-              <w:cnfStyle w:val="000000100000" w:firstRow="0" w:lastRow="0" w:firstColumn="0" w:lastColumn="0" w:oddVBand="0" w:evenVBand="0" w:oddHBand="1" w:evenHBand="0" w:firstRowFirstColumn="0" w:firstRowLastColumn="0" w:lastRowFirstColumn="0" w:lastRowLastColumn="0"/>
+              <w:cnfStyle w:val="000000000000" w:firstRow="0" w:lastRow="0" w:firstColumn="0" w:lastColumn="0" w:oddVBand="0" w:evenVBand="0" w:oddHBand="0" w:evenHBand="0" w:firstRowFirstColumn="0" w:firstRowLastColumn="0" w:lastRowFirstColumn="0" w:lastRowLastColumn="0"/>
+            </w:pPr>
+            <w:r>
+              <w:t>media</w:t>
+            </w:r>
+          </w:p>
+        </w:tc>
+        <w:tc>
+          <w:tcPr>
+            <w:tcW w:w="2360" w:type="dxa"/>
+            <w:tcBorders>
+              <w:top w:val="double" w:sz="4" w:space="0" w:color="4472C4" w:themeColor="accent1"/>
+            </w:tcBorders>
+            <w:vAlign w:val="bottom"/>
+          </w:tcPr>
+          <w:p>
+            <w:pPr>
+              <w:jc w:val="right"/>
+              <w:cnfStyle w:val="000000000000" w:firstRow="0" w:lastRow="0" w:firstColumn="0" w:lastColumn="0" w:oddVBand="0" w:evenVBand="0" w:oddHBand="0" w:evenHBand="0" w:firstRowFirstColumn="0" w:firstRowLastColumn="0" w:lastRowFirstColumn="0" w:lastRowLastColumn="0"/>
             </w:pPr>
             <w:r>
               <w:t>Visualizzazione da parte del gestore del servizio del grafo utenti</w:t>
@@ -2073,7 +2183,7 @@
           <w:p>
             <w:pPr>
               <w:jc w:val="right"/>
-              <w:cnfStyle w:val="000000100000" w:firstRow="0" w:lastRow="0" w:firstColumn="0" w:lastColumn="0" w:oddVBand="0" w:evenVBand="0" w:oddHBand="1" w:evenHBand="0" w:firstRowFirstColumn="0" w:firstRowLastColumn="0" w:lastRowFirstColumn="0" w:lastRowLastColumn="0"/>
+              <w:cnfStyle w:val="000000000000" w:firstRow="0" w:lastRow="0" w:firstColumn="0" w:lastColumn="0" w:oddVBand="0" w:evenVBand="0" w:oddHBand="0" w:evenHBand="0" w:firstRowFirstColumn="0" w:firstRowLastColumn="0" w:lastRowFirstColumn="0" w:lastRowLastColumn="0"/>
             </w:pPr>
             <w:r>
               <w:t>Visualizzazione informazioni di profiling</w:t>
@@ -2092,7 +2202,7 @@
           <w:p>
             <w:pPr>
               <w:jc w:val="right"/>
-              <w:cnfStyle w:val="000000100000" w:firstRow="0" w:lastRow="0" w:firstColumn="0" w:lastColumn="0" w:oddVBand="0" w:evenVBand="0" w:oddHBand="1" w:evenHBand="0" w:firstRowFirstColumn="0" w:firstRowLastColumn="0" w:lastRowFirstColumn="0" w:lastRowLastColumn="0"/>
+              <w:cnfStyle w:val="000000000000" w:firstRow="0" w:lastRow="0" w:firstColumn="0" w:lastColumn="0" w:oddVBand="0" w:evenVBand="0" w:oddHBand="0" w:evenHBand="0" w:firstRowFirstColumn="0" w:firstRowLastColumn="0" w:lastRowFirstColumn="0" w:lastRowLastColumn="0"/>
             </w:pPr>
             <w:r>
               <w:t>AMDD iterazione 0 (25/01/2023)</w:t>
@@ -2111,7 +2221,7 @@
           <w:p>
             <w:pPr>
               <w:jc w:val="right"/>
-              <w:cnfStyle w:val="000000100000" w:firstRow="0" w:lastRow="0" w:firstColumn="0" w:lastColumn="0" w:oddVBand="0" w:evenVBand="0" w:oddHBand="1" w:evenHBand="0" w:firstRowFirstColumn="0" w:firstRowLastColumn="0" w:lastRowFirstColumn="0" w:lastRowLastColumn="0"/>
+              <w:cnfStyle w:val="000000000000" w:firstRow="0" w:lastRow="0" w:firstColumn="0" w:lastColumn="0" w:oddVBand="0" w:evenVBand="0" w:oddHBand="0" w:evenHBand="0" w:firstRowFirstColumn="0" w:firstRowLastColumn="0" w:lastRowFirstColumn="0" w:lastRowLastColumn="0"/>
             </w:pPr>
           </w:p>
         </w:tc>
@@ -2121,110 +2231,6 @@
             <w:tcBorders>
               <w:top w:val="double" w:sz="4" w:space="0" w:color="4472C4" w:themeColor="accent1"/>
             </w:tcBorders>
-            <w:vAlign w:val="bottom"/>
-          </w:tcPr>
-          <w:p>
-            <w:pPr>
-              <w:jc w:val="right"/>
-              <w:cnfStyle w:val="000000100000" w:firstRow="0" w:lastRow="0" w:firstColumn="0" w:lastColumn="0" w:oddVBand="0" w:evenVBand="0" w:oddHBand="1" w:evenHBand="0" w:firstRowFirstColumn="0" w:firstRowLastColumn="0" w:lastRowFirstColumn="0" w:lastRowLastColumn="0"/>
-            </w:pPr>
-          </w:p>
-        </w:tc>
-      </w:tr>
-      <w:tr>
-        <w:trPr>
-          <w:cantSplit/>
-        </w:trPr>
-        <w:tc>
-          <w:tcPr>
-            <w:cnfStyle w:val="001000000000" w:firstRow="0" w:lastRow="0" w:firstColumn="1" w:lastColumn="0" w:oddVBand="0" w:evenVBand="0" w:oddHBand="0" w:evenHBand="0" w:firstRowFirstColumn="0" w:firstRowLastColumn="0" w:lastRowFirstColumn="0" w:lastRowLastColumn="0"/>
-            <w:tcW w:w="1216" w:type="dxa"/>
-            <w:vAlign w:val="bottom"/>
-          </w:tcPr>
-          <w:p>
-            <w:r>
-              <w:t>Visualizza info utenti (8)</w:t>
-            </w:r>
-          </w:p>
-        </w:tc>
-        <w:tc>
-          <w:tcPr>
-            <w:tcW w:w="905" w:type="dxa"/>
-            <w:vAlign w:val="bottom"/>
-          </w:tcPr>
-          <w:p>
-            <w:pPr>
-              <w:jc w:val="right"/>
-              <w:cnfStyle w:val="000000000000" w:firstRow="0" w:lastRow="0" w:firstColumn="0" w:lastColumn="0" w:oddVBand="0" w:evenVBand="0" w:oddHBand="0" w:evenHBand="0" w:firstRowFirstColumn="0" w:firstRowLastColumn="0" w:lastRowFirstColumn="0" w:lastRowLastColumn="0"/>
-            </w:pPr>
-            <w:r>
-              <w:t>media</w:t>
-            </w:r>
-          </w:p>
-        </w:tc>
-        <w:tc>
-          <w:tcPr>
-            <w:tcW w:w="2361" w:type="dxa"/>
-            <w:vAlign w:val="bottom"/>
-          </w:tcPr>
-          <w:p>
-            <w:pPr>
-              <w:jc w:val="right"/>
-              <w:cnfStyle w:val="000000000000" w:firstRow="0" w:lastRow="0" w:firstColumn="0" w:lastColumn="0" w:oddVBand="0" w:evenVBand="0" w:oddHBand="0" w:evenHBand="0" w:firstRowFirstColumn="0" w:firstRowLastColumn="0" w:lastRowFirstColumn="0" w:lastRowLastColumn="0"/>
-            </w:pPr>
-            <w:r>
-              <w:t>Visualizzazione da parte del gestore di informazioni riguardanti gli utenti</w:t>
-            </w:r>
-          </w:p>
-        </w:tc>
-        <w:tc>
-          <w:tcPr>
-            <w:tcW w:w="1563" w:type="dxa"/>
-            <w:gridSpan w:val="2"/>
-            <w:vAlign w:val="bottom"/>
-          </w:tcPr>
-          <w:p>
-            <w:pPr>
-              <w:jc w:val="right"/>
-              <w:cnfStyle w:val="000000000000" w:firstRow="0" w:lastRow="0" w:firstColumn="0" w:lastColumn="0" w:oddVBand="0" w:evenVBand="0" w:oddHBand="0" w:evenHBand="0" w:firstRowFirstColumn="0" w:firstRowLastColumn="0" w:lastRowFirstColumn="0" w:lastRowLastColumn="0"/>
-            </w:pPr>
-            <w:r>
-              <w:t>Visualizzazione informazioni di profiling</w:t>
-            </w:r>
-          </w:p>
-        </w:tc>
-        <w:tc>
-          <w:tcPr>
-            <w:tcW w:w="1435" w:type="dxa"/>
-            <w:gridSpan w:val="3"/>
-            <w:vAlign w:val="bottom"/>
-          </w:tcPr>
-          <w:p>
-            <w:pPr>
-              <w:jc w:val="right"/>
-              <w:cnfStyle w:val="000000000000" w:firstRow="0" w:lastRow="0" w:firstColumn="0" w:lastColumn="0" w:oddVBand="0" w:evenVBand="0" w:oddHBand="0" w:evenHBand="0" w:firstRowFirstColumn="0" w:firstRowLastColumn="0" w:lastRowFirstColumn="0" w:lastRowLastColumn="0"/>
-            </w:pPr>
-            <w:r>
-              <w:t>AMDD iterazione 0 (25/01/2023)</w:t>
-            </w:r>
-          </w:p>
-        </w:tc>
-        <w:tc>
-          <w:tcPr>
-            <w:tcW w:w="1131" w:type="dxa"/>
-            <w:gridSpan w:val="2"/>
-            <w:vAlign w:val="bottom"/>
-          </w:tcPr>
-          <w:p>
-            <w:pPr>
-              <w:jc w:val="right"/>
-              <w:cnfStyle w:val="000000000000" w:firstRow="0" w:lastRow="0" w:firstColumn="0" w:lastColumn="0" w:oddVBand="0" w:evenVBand="0" w:oddHBand="0" w:evenHBand="0" w:firstRowFirstColumn="0" w:firstRowLastColumn="0" w:lastRowFirstColumn="0" w:lastRowLastColumn="0"/>
-            </w:pPr>
-          </w:p>
-        </w:tc>
-        <w:tc>
-          <w:tcPr>
-            <w:tcW w:w="1017" w:type="dxa"/>
             <w:vAlign w:val="bottom"/>
           </w:tcPr>
           <w:p>
@@ -2248,13 +2254,13 @@
           </w:tcPr>
           <w:p>
             <w:r>
-              <w:t>Visualizza info libri (9)</w:t>
-            </w:r>
-          </w:p>
-        </w:tc>
-        <w:tc>
-          <w:tcPr>
-            <w:tcW w:w="905" w:type="dxa"/>
+              <w:t>Visualizza info utenti (8)</w:t>
+            </w:r>
+          </w:p>
+        </w:tc>
+        <w:tc>
+          <w:tcPr>
+            <w:tcW w:w="906" w:type="dxa"/>
             <w:vAlign w:val="bottom"/>
           </w:tcPr>
           <w:p>
@@ -2269,7 +2275,7 @@
         </w:tc>
         <w:tc>
           <w:tcPr>
-            <w:tcW w:w="2361" w:type="dxa"/>
+            <w:tcW w:w="2360" w:type="dxa"/>
             <w:vAlign w:val="bottom"/>
           </w:tcPr>
           <w:p>
@@ -2278,7 +2284,7 @@
               <w:cnfStyle w:val="000000100000" w:firstRow="0" w:lastRow="0" w:firstColumn="0" w:lastColumn="0" w:oddVBand="0" w:evenVBand="0" w:oddHBand="1" w:evenHBand="0" w:firstRowFirstColumn="0" w:firstRowLastColumn="0" w:lastRowFirstColumn="0" w:lastRowLastColumn="0"/>
             </w:pPr>
             <w:r>
-              <w:t>Visualizzazione da parte del gestore di informazioni riguardanti i libri</w:t>
+              <w:t>Visualizzazione da parte del gestore di informazioni riguardanti gli utenti</w:t>
             </w:r>
           </w:p>
         </w:tc>
@@ -2348,23 +2354,17 @@
           <w:tcPr>
             <w:cnfStyle w:val="001000000000" w:firstRow="0" w:lastRow="0" w:firstColumn="1" w:lastColumn="0" w:oddVBand="0" w:evenVBand="0" w:oddHBand="0" w:evenHBand="0" w:firstRowFirstColumn="0" w:firstRowLastColumn="0" w:lastRowFirstColumn="0" w:lastRowLastColumn="0"/>
             <w:tcW w:w="1216" w:type="dxa"/>
-            <w:tcBorders>
-              <w:bottom w:val="double" w:sz="4" w:space="0" w:color="4472C4" w:themeColor="accent1"/>
-            </w:tcBorders>
-            <w:vAlign w:val="bottom"/>
-          </w:tcPr>
-          <w:p>
-            <w:r>
-              <w:t>Acquista token (10)</w:t>
-            </w:r>
-          </w:p>
-        </w:tc>
-        <w:tc>
-          <w:tcPr>
-            <w:tcW w:w="905" w:type="dxa"/>
-            <w:tcBorders>
-              <w:bottom w:val="double" w:sz="4" w:space="0" w:color="4472C4" w:themeColor="accent1"/>
-            </w:tcBorders>
+            <w:vAlign w:val="bottom"/>
+          </w:tcPr>
+          <w:p>
+            <w:r>
+              <w:t>Visualizza info libri (9)</w:t>
+            </w:r>
+          </w:p>
+        </w:tc>
+        <w:tc>
+          <w:tcPr>
+            <w:tcW w:w="906" w:type="dxa"/>
             <w:vAlign w:val="bottom"/>
           </w:tcPr>
           <w:p>
@@ -2379,10 +2379,7 @@
         </w:tc>
         <w:tc>
           <w:tcPr>
-            <w:tcW w:w="2361" w:type="dxa"/>
-            <w:tcBorders>
-              <w:bottom w:val="double" w:sz="4" w:space="0" w:color="4472C4" w:themeColor="accent1"/>
-            </w:tcBorders>
+            <w:tcW w:w="2360" w:type="dxa"/>
             <w:vAlign w:val="bottom"/>
           </w:tcPr>
           <w:p>
@@ -2391,7 +2388,7 @@
               <w:cnfStyle w:val="000000000000" w:firstRow="0" w:lastRow="0" w:firstColumn="0" w:lastColumn="0" w:oddVBand="0" w:evenVBand="0" w:oddHBand="0" w:evenHBand="0" w:firstRowFirstColumn="0" w:firstRowLastColumn="0" w:lastRowFirstColumn="0" w:lastRowLastColumn="0"/>
             </w:pPr>
             <w:r>
-              <w:t>Acquisto da parte di un utente di token (con denaro reale)</w:t>
+              <w:t>Visualizzazione da parte del gestore di informazioni riguardanti i libri</w:t>
             </w:r>
           </w:p>
         </w:tc>
@@ -2399,9 +2396,6 @@
           <w:tcPr>
             <w:tcW w:w="1563" w:type="dxa"/>
             <w:gridSpan w:val="2"/>
-            <w:tcBorders>
-              <w:bottom w:val="double" w:sz="4" w:space="0" w:color="4472C4" w:themeColor="accent1"/>
-            </w:tcBorders>
             <w:vAlign w:val="bottom"/>
           </w:tcPr>
           <w:p>
@@ -2410,7 +2404,7 @@
               <w:cnfStyle w:val="000000000000" w:firstRow="0" w:lastRow="0" w:firstColumn="0" w:lastColumn="0" w:oddVBand="0" w:evenVBand="0" w:oddHBand="0" w:evenHBand="0" w:firstRowFirstColumn="0" w:firstRowLastColumn="0" w:lastRowFirstColumn="0" w:lastRowLastColumn="0"/>
             </w:pPr>
             <w:r>
-              <w:t>Gestione account</w:t>
+              <w:t>Visualizzazione informazioni di profiling</w:t>
             </w:r>
           </w:p>
         </w:tc>
@@ -2418,9 +2412,6 @@
           <w:tcPr>
             <w:tcW w:w="1435" w:type="dxa"/>
             <w:gridSpan w:val="3"/>
-            <w:tcBorders>
-              <w:bottom w:val="double" w:sz="4" w:space="0" w:color="4472C4" w:themeColor="accent1"/>
-            </w:tcBorders>
             <w:vAlign w:val="bottom"/>
           </w:tcPr>
           <w:p>
@@ -2437,9 +2428,6 @@
           <w:tcPr>
             <w:tcW w:w="1131" w:type="dxa"/>
             <w:gridSpan w:val="2"/>
-            <w:tcBorders>
-              <w:bottom w:val="double" w:sz="4" w:space="0" w:color="4472C4" w:themeColor="accent1"/>
-            </w:tcBorders>
             <w:vAlign w:val="bottom"/>
           </w:tcPr>
           <w:p>
@@ -2452,9 +2440,6 @@
         <w:tc>
           <w:tcPr>
             <w:tcW w:w="1017" w:type="dxa"/>
-            <w:tcBorders>
-              <w:bottom w:val="double" w:sz="4" w:space="0" w:color="4472C4" w:themeColor="accent1"/>
-            </w:tcBorders>
             <w:vAlign w:val="bottom"/>
           </w:tcPr>
           <w:p>
@@ -2475,37 +2460,144 @@
             <w:cnfStyle w:val="001000000000" w:firstRow="0" w:lastRow="0" w:firstColumn="1" w:lastColumn="0" w:oddVBand="0" w:evenVBand="0" w:oddHBand="0" w:evenHBand="0" w:firstRowFirstColumn="0" w:firstRowLastColumn="0" w:lastRowFirstColumn="0" w:lastRowLastColumn="0"/>
             <w:tcW w:w="1216" w:type="dxa"/>
             <w:tcBorders>
-              <w:top w:val="double" w:sz="4" w:space="0" w:color="4472C4" w:themeColor="accent1"/>
+              <w:bottom w:val="double" w:sz="4" w:space="0" w:color="4472C4" w:themeColor="accent1"/>
             </w:tcBorders>
             <w:vAlign w:val="bottom"/>
           </w:tcPr>
           <w:p>
             <w:r>
-              <w:t>Modifica libro (11)</w:t>
-            </w:r>
-          </w:p>
-        </w:tc>
-        <w:tc>
-          <w:tcPr>
-            <w:tcW w:w="905" w:type="dxa"/>
+              <w:t>Acquista token (10)</w:t>
+            </w:r>
+          </w:p>
+        </w:tc>
+        <w:tc>
+          <w:tcPr>
+            <w:tcW w:w="906" w:type="dxa"/>
+            <w:tcBorders>
+              <w:bottom w:val="double" w:sz="4" w:space="0" w:color="4472C4" w:themeColor="accent1"/>
+            </w:tcBorders>
+            <w:vAlign w:val="bottom"/>
+          </w:tcPr>
+          <w:p>
+            <w:pPr>
+              <w:jc w:val="right"/>
+              <w:cnfStyle w:val="000000100000" w:firstRow="0" w:lastRow="0" w:firstColumn="0" w:lastColumn="0" w:oddVBand="0" w:evenVBand="0" w:oddHBand="1" w:evenHBand="0" w:firstRowFirstColumn="0" w:firstRowLastColumn="0" w:lastRowFirstColumn="0" w:lastRowLastColumn="0"/>
+            </w:pPr>
+            <w:r>
+              <w:t>media</w:t>
+            </w:r>
+          </w:p>
+        </w:tc>
+        <w:tc>
+          <w:tcPr>
+            <w:tcW w:w="2360" w:type="dxa"/>
+            <w:tcBorders>
+              <w:bottom w:val="double" w:sz="4" w:space="0" w:color="4472C4" w:themeColor="accent1"/>
+            </w:tcBorders>
+            <w:vAlign w:val="bottom"/>
+          </w:tcPr>
+          <w:p>
+            <w:pPr>
+              <w:jc w:val="right"/>
+              <w:cnfStyle w:val="000000100000" w:firstRow="0" w:lastRow="0" w:firstColumn="0" w:lastColumn="0" w:oddVBand="0" w:evenVBand="0" w:oddHBand="1" w:evenHBand="0" w:firstRowFirstColumn="0" w:firstRowLastColumn="0" w:lastRowFirstColumn="0" w:lastRowLastColumn="0"/>
+            </w:pPr>
+            <w:r>
+              <w:t>Acquisto da parte di un utente di token (con denaro reale)</w:t>
+            </w:r>
+          </w:p>
+        </w:tc>
+        <w:tc>
+          <w:tcPr>
+            <w:tcW w:w="1563" w:type="dxa"/>
+            <w:gridSpan w:val="2"/>
+            <w:tcBorders>
+              <w:bottom w:val="double" w:sz="4" w:space="0" w:color="4472C4" w:themeColor="accent1"/>
+            </w:tcBorders>
+            <w:vAlign w:val="bottom"/>
+          </w:tcPr>
+          <w:p>
+            <w:pPr>
+              <w:jc w:val="right"/>
+              <w:cnfStyle w:val="000000100000" w:firstRow="0" w:lastRow="0" w:firstColumn="0" w:lastColumn="0" w:oddVBand="0" w:evenVBand="0" w:oddHBand="1" w:evenHBand="0" w:firstRowFirstColumn="0" w:firstRowLastColumn="0" w:lastRowFirstColumn="0" w:lastRowLastColumn="0"/>
+            </w:pPr>
+            <w:r>
+              <w:t>Gestione account</w:t>
+            </w:r>
+          </w:p>
+        </w:tc>
+        <w:tc>
+          <w:tcPr>
+            <w:tcW w:w="1435" w:type="dxa"/>
+            <w:gridSpan w:val="3"/>
+            <w:tcBorders>
+              <w:bottom w:val="double" w:sz="4" w:space="0" w:color="4472C4" w:themeColor="accent1"/>
+            </w:tcBorders>
+            <w:vAlign w:val="bottom"/>
+          </w:tcPr>
+          <w:p>
+            <w:pPr>
+              <w:jc w:val="right"/>
+              <w:cnfStyle w:val="000000100000" w:firstRow="0" w:lastRow="0" w:firstColumn="0" w:lastColumn="0" w:oddVBand="0" w:evenVBand="0" w:oddHBand="1" w:evenHBand="0" w:firstRowFirstColumn="0" w:firstRowLastColumn="0" w:lastRowFirstColumn="0" w:lastRowLastColumn="0"/>
+            </w:pPr>
+            <w:r>
+              <w:t>AMDD iterazione 0 (25/01/2023)</w:t>
+            </w:r>
+          </w:p>
+        </w:tc>
+        <w:tc>
+          <w:tcPr>
+            <w:tcW w:w="1131" w:type="dxa"/>
+            <w:gridSpan w:val="2"/>
+            <w:tcBorders>
+              <w:bottom w:val="double" w:sz="4" w:space="0" w:color="4472C4" w:themeColor="accent1"/>
+            </w:tcBorders>
+            <w:vAlign w:val="bottom"/>
+          </w:tcPr>
+          <w:p>
+            <w:pPr>
+              <w:jc w:val="right"/>
+              <w:cnfStyle w:val="000000100000" w:firstRow="0" w:lastRow="0" w:firstColumn="0" w:lastColumn="0" w:oddVBand="0" w:evenVBand="0" w:oddHBand="1" w:evenHBand="0" w:firstRowFirstColumn="0" w:firstRowLastColumn="0" w:lastRowFirstColumn="0" w:lastRowLastColumn="0"/>
+            </w:pPr>
+          </w:p>
+        </w:tc>
+        <w:tc>
+          <w:tcPr>
+            <w:tcW w:w="1017" w:type="dxa"/>
+            <w:tcBorders>
+              <w:bottom w:val="double" w:sz="4" w:space="0" w:color="4472C4" w:themeColor="accent1"/>
+            </w:tcBorders>
+            <w:vAlign w:val="bottom"/>
+          </w:tcPr>
+          <w:p>
+            <w:pPr>
+              <w:jc w:val="right"/>
+              <w:cnfStyle w:val="000000100000" w:firstRow="0" w:lastRow="0" w:firstColumn="0" w:lastColumn="0" w:oddVBand="0" w:evenVBand="0" w:oddHBand="1" w:evenHBand="0" w:firstRowFirstColumn="0" w:firstRowLastColumn="0" w:lastRowFirstColumn="0" w:lastRowLastColumn="0"/>
+            </w:pPr>
+          </w:p>
+        </w:tc>
+      </w:tr>
+      <w:tr>
+        <w:trPr>
+          <w:cantSplit/>
+        </w:trPr>
+        <w:tc>
+          <w:tcPr>
+            <w:cnfStyle w:val="001000000000" w:firstRow="0" w:lastRow="0" w:firstColumn="1" w:lastColumn="0" w:oddVBand="0" w:evenVBand="0" w:oddHBand="0" w:evenHBand="0" w:firstRowFirstColumn="0" w:firstRowLastColumn="0" w:lastRowFirstColumn="0" w:lastRowLastColumn="0"/>
+            <w:tcW w:w="1216" w:type="dxa"/>
             <w:tcBorders>
               <w:top w:val="double" w:sz="4" w:space="0" w:color="4472C4" w:themeColor="accent1"/>
             </w:tcBorders>
             <w:vAlign w:val="bottom"/>
           </w:tcPr>
           <w:p>
-            <w:pPr>
-              <w:jc w:val="right"/>
-              <w:cnfStyle w:val="000000100000" w:firstRow="0" w:lastRow="0" w:firstColumn="0" w:lastColumn="0" w:oddVBand="0" w:evenVBand="0" w:oddHBand="1" w:evenHBand="0" w:firstRowFirstColumn="0" w:firstRowLastColumn="0" w:lastRowFirstColumn="0" w:lastRowLastColumn="0"/>
-            </w:pPr>
-            <w:r>
-              <w:t>bassa</w:t>
-            </w:r>
-          </w:p>
-        </w:tc>
-        <w:tc>
-          <w:tcPr>
-            <w:tcW w:w="2361" w:type="dxa"/>
+            <w:r>
+              <w:t>Modifica libro (11)</w:t>
+            </w:r>
+          </w:p>
+        </w:tc>
+        <w:tc>
+          <w:tcPr>
+            <w:tcW w:w="906" w:type="dxa"/>
             <w:tcBorders>
               <w:top w:val="double" w:sz="4" w:space="0" w:color="4472C4" w:themeColor="accent1"/>
             </w:tcBorders>
@@ -2514,7 +2606,25 @@
           <w:p>
             <w:pPr>
               <w:jc w:val="right"/>
-              <w:cnfStyle w:val="000000100000" w:firstRow="0" w:lastRow="0" w:firstColumn="0" w:lastColumn="0" w:oddVBand="0" w:evenVBand="0" w:oddHBand="1" w:evenHBand="0" w:firstRowFirstColumn="0" w:firstRowLastColumn="0" w:lastRowFirstColumn="0" w:lastRowLastColumn="0"/>
+              <w:cnfStyle w:val="000000000000" w:firstRow="0" w:lastRow="0" w:firstColumn="0" w:lastColumn="0" w:oddVBand="0" w:evenVBand="0" w:oddHBand="0" w:evenHBand="0" w:firstRowFirstColumn="0" w:firstRowLastColumn="0" w:lastRowFirstColumn="0" w:lastRowLastColumn="0"/>
+            </w:pPr>
+            <w:r>
+              <w:t>bassa</w:t>
+            </w:r>
+          </w:p>
+        </w:tc>
+        <w:tc>
+          <w:tcPr>
+            <w:tcW w:w="2360" w:type="dxa"/>
+            <w:tcBorders>
+              <w:top w:val="double" w:sz="4" w:space="0" w:color="4472C4" w:themeColor="accent1"/>
+            </w:tcBorders>
+            <w:vAlign w:val="bottom"/>
+          </w:tcPr>
+          <w:p>
+            <w:pPr>
+              <w:jc w:val="right"/>
+              <w:cnfStyle w:val="000000000000" w:firstRow="0" w:lastRow="0" w:firstColumn="0" w:lastColumn="0" w:oddVBand="0" w:evenVBand="0" w:oddHBand="0" w:evenHBand="0" w:firstRowFirstColumn="0" w:firstRowLastColumn="0" w:lastRowFirstColumn="0" w:lastRowLastColumn="0"/>
             </w:pPr>
             <w:r>
               <w:t xml:space="preserve">Modifica da parte di un utente delle informazioni di un suo libro </w:t>
@@ -2533,7 +2643,7 @@
           <w:p>
             <w:pPr>
               <w:jc w:val="right"/>
-              <w:cnfStyle w:val="000000100000" w:firstRow="0" w:lastRow="0" w:firstColumn="0" w:lastColumn="0" w:oddVBand="0" w:evenVBand="0" w:oddHBand="1" w:evenHBand="0" w:firstRowFirstColumn="0" w:firstRowLastColumn="0" w:lastRowFirstColumn="0" w:lastRowLastColumn="0"/>
+              <w:cnfStyle w:val="000000000000" w:firstRow="0" w:lastRow="0" w:firstColumn="0" w:lastColumn="0" w:oddVBand="0" w:evenVBand="0" w:oddHBand="0" w:evenHBand="0" w:firstRowFirstColumn="0" w:firstRowLastColumn="0" w:lastRowFirstColumn="0" w:lastRowLastColumn="0"/>
             </w:pPr>
             <w:r>
               <w:t>Gestione libri utente</w:t>
@@ -2552,7 +2662,7 @@
           <w:p>
             <w:pPr>
               <w:jc w:val="right"/>
-              <w:cnfStyle w:val="000000100000" w:firstRow="0" w:lastRow="0" w:firstColumn="0" w:lastColumn="0" w:oddVBand="0" w:evenVBand="0" w:oddHBand="1" w:evenHBand="0" w:firstRowFirstColumn="0" w:firstRowLastColumn="0" w:lastRowFirstColumn="0" w:lastRowLastColumn="0"/>
+              <w:cnfStyle w:val="000000000000" w:firstRow="0" w:lastRow="0" w:firstColumn="0" w:lastColumn="0" w:oddVBand="0" w:evenVBand="0" w:oddHBand="0" w:evenHBand="0" w:firstRowFirstColumn="0" w:firstRowLastColumn="0" w:lastRowFirstColumn="0" w:lastRowLastColumn="0"/>
             </w:pPr>
             <w:r>
               <w:t>AMDD iterazione 0 (25/01/2023)</w:t>
@@ -2571,7 +2681,7 @@
           <w:p>
             <w:pPr>
               <w:jc w:val="right"/>
-              <w:cnfStyle w:val="000000100000" w:firstRow="0" w:lastRow="0" w:firstColumn="0" w:lastColumn="0" w:oddVBand="0" w:evenVBand="0" w:oddHBand="1" w:evenHBand="0" w:firstRowFirstColumn="0" w:firstRowLastColumn="0" w:lastRowFirstColumn="0" w:lastRowLastColumn="0"/>
+              <w:cnfStyle w:val="000000000000" w:firstRow="0" w:lastRow="0" w:firstColumn="0" w:lastColumn="0" w:oddVBand="0" w:evenVBand="0" w:oddHBand="0" w:evenHBand="0" w:firstRowFirstColumn="0" w:firstRowLastColumn="0" w:lastRowFirstColumn="0" w:lastRowLastColumn="0"/>
             </w:pPr>
           </w:p>
         </w:tc>
@@ -2581,110 +2691,6 @@
             <w:tcBorders>
               <w:top w:val="double" w:sz="4" w:space="0" w:color="4472C4" w:themeColor="accent1"/>
             </w:tcBorders>
-            <w:vAlign w:val="bottom"/>
-          </w:tcPr>
-          <w:p>
-            <w:pPr>
-              <w:jc w:val="right"/>
-              <w:cnfStyle w:val="000000100000" w:firstRow="0" w:lastRow="0" w:firstColumn="0" w:lastColumn="0" w:oddVBand="0" w:evenVBand="0" w:oddHBand="1" w:evenHBand="0" w:firstRowFirstColumn="0" w:firstRowLastColumn="0" w:lastRowFirstColumn="0" w:lastRowLastColumn="0"/>
-            </w:pPr>
-          </w:p>
-        </w:tc>
-      </w:tr>
-      <w:tr>
-        <w:trPr>
-          <w:cantSplit/>
-        </w:trPr>
-        <w:tc>
-          <w:tcPr>
-            <w:cnfStyle w:val="001000000000" w:firstRow="0" w:lastRow="0" w:firstColumn="1" w:lastColumn="0" w:oddVBand="0" w:evenVBand="0" w:oddHBand="0" w:evenHBand="0" w:firstRowFirstColumn="0" w:firstRowLastColumn="0" w:lastRowFirstColumn="0" w:lastRowLastColumn="0"/>
-            <w:tcW w:w="1216" w:type="dxa"/>
-            <w:vAlign w:val="bottom"/>
-          </w:tcPr>
-          <w:p>
-            <w:r>
-              <w:t>Gestisci libri preferiti (12)</w:t>
-            </w:r>
-          </w:p>
-        </w:tc>
-        <w:tc>
-          <w:tcPr>
-            <w:tcW w:w="905" w:type="dxa"/>
-            <w:vAlign w:val="bottom"/>
-          </w:tcPr>
-          <w:p>
-            <w:pPr>
-              <w:jc w:val="right"/>
-              <w:cnfStyle w:val="000000000000" w:firstRow="0" w:lastRow="0" w:firstColumn="0" w:lastColumn="0" w:oddVBand="0" w:evenVBand="0" w:oddHBand="0" w:evenHBand="0" w:firstRowFirstColumn="0" w:firstRowLastColumn="0" w:lastRowFirstColumn="0" w:lastRowLastColumn="0"/>
-            </w:pPr>
-            <w:r>
-              <w:t>bassa</w:t>
-            </w:r>
-          </w:p>
-        </w:tc>
-        <w:tc>
-          <w:tcPr>
-            <w:tcW w:w="2361" w:type="dxa"/>
-            <w:vAlign w:val="bottom"/>
-          </w:tcPr>
-          <w:p>
-            <w:pPr>
-              <w:jc w:val="right"/>
-              <w:cnfStyle w:val="000000000000" w:firstRow="0" w:lastRow="0" w:firstColumn="0" w:lastColumn="0" w:oddVBand="0" w:evenVBand="0" w:oddHBand="0" w:evenHBand="0" w:firstRowFirstColumn="0" w:firstRowLastColumn="0" w:lastRowFirstColumn="0" w:lastRowLastColumn="0"/>
-            </w:pPr>
-            <w:r>
-              <w:t>Aggiunta o modifica da parte di un utente dei libri preferiti, ovvero quelli che più desidera</w:t>
-            </w:r>
-          </w:p>
-        </w:tc>
-        <w:tc>
-          <w:tcPr>
-            <w:tcW w:w="1563" w:type="dxa"/>
-            <w:gridSpan w:val="2"/>
-            <w:vAlign w:val="bottom"/>
-          </w:tcPr>
-          <w:p>
-            <w:pPr>
-              <w:jc w:val="right"/>
-              <w:cnfStyle w:val="000000000000" w:firstRow="0" w:lastRow="0" w:firstColumn="0" w:lastColumn="0" w:oddVBand="0" w:evenVBand="0" w:oddHBand="0" w:evenHBand="0" w:firstRowFirstColumn="0" w:firstRowLastColumn="0" w:lastRowFirstColumn="0" w:lastRowLastColumn="0"/>
-            </w:pPr>
-            <w:r>
-              <w:t>Gestione libri utente</w:t>
-            </w:r>
-          </w:p>
-        </w:tc>
-        <w:tc>
-          <w:tcPr>
-            <w:tcW w:w="1435" w:type="dxa"/>
-            <w:gridSpan w:val="3"/>
-            <w:vAlign w:val="bottom"/>
-          </w:tcPr>
-          <w:p>
-            <w:pPr>
-              <w:jc w:val="right"/>
-              <w:cnfStyle w:val="000000000000" w:firstRow="0" w:lastRow="0" w:firstColumn="0" w:lastColumn="0" w:oddVBand="0" w:evenVBand="0" w:oddHBand="0" w:evenHBand="0" w:firstRowFirstColumn="0" w:firstRowLastColumn="0" w:lastRowFirstColumn="0" w:lastRowLastColumn="0"/>
-            </w:pPr>
-            <w:r>
-              <w:t>AMDD iterazione 0 (25/01/2023)</w:t>
-            </w:r>
-          </w:p>
-        </w:tc>
-        <w:tc>
-          <w:tcPr>
-            <w:tcW w:w="1131" w:type="dxa"/>
-            <w:gridSpan w:val="2"/>
-            <w:vAlign w:val="bottom"/>
-          </w:tcPr>
-          <w:p>
-            <w:pPr>
-              <w:jc w:val="right"/>
-              <w:cnfStyle w:val="000000000000" w:firstRow="0" w:lastRow="0" w:firstColumn="0" w:lastColumn="0" w:oddVBand="0" w:evenVBand="0" w:oddHBand="0" w:evenHBand="0" w:firstRowFirstColumn="0" w:firstRowLastColumn="0" w:lastRowFirstColumn="0" w:lastRowLastColumn="0"/>
-            </w:pPr>
-          </w:p>
-        </w:tc>
-        <w:tc>
-          <w:tcPr>
-            <w:tcW w:w="1017" w:type="dxa"/>
             <w:vAlign w:val="bottom"/>
           </w:tcPr>
           <w:p>
@@ -2708,13 +2714,13 @@
           </w:tcPr>
           <w:p>
             <w:r>
-              <w:t>Elimina account (13)</w:t>
-            </w:r>
-          </w:p>
-        </w:tc>
-        <w:tc>
-          <w:tcPr>
-            <w:tcW w:w="905" w:type="dxa"/>
+              <w:t>Gestisci libri preferiti (12)</w:t>
+            </w:r>
+          </w:p>
+        </w:tc>
+        <w:tc>
+          <w:tcPr>
+            <w:tcW w:w="906" w:type="dxa"/>
             <w:vAlign w:val="bottom"/>
           </w:tcPr>
           <w:p>
@@ -2729,7 +2735,7 @@
         </w:tc>
         <w:tc>
           <w:tcPr>
-            <w:tcW w:w="2361" w:type="dxa"/>
+            <w:tcW w:w="2360" w:type="dxa"/>
             <w:vAlign w:val="bottom"/>
           </w:tcPr>
           <w:p>
@@ -2738,7 +2744,7 @@
               <w:cnfStyle w:val="000000100000" w:firstRow="0" w:lastRow="0" w:firstColumn="0" w:lastColumn="0" w:oddVBand="0" w:evenVBand="0" w:oddHBand="1" w:evenHBand="0" w:firstRowFirstColumn="0" w:firstRowLastColumn="0" w:lastRowFirstColumn="0" w:lastRowLastColumn="0"/>
             </w:pPr>
             <w:r>
-              <w:t>Eliminazione di un account</w:t>
+              <w:t>Aggiunta o modifica da parte di un utente dei libri preferiti, ovvero quelli che più desidera</w:t>
             </w:r>
           </w:p>
         </w:tc>
@@ -2754,7 +2760,7 @@
               <w:cnfStyle w:val="000000100000" w:firstRow="0" w:lastRow="0" w:firstColumn="0" w:lastColumn="0" w:oddVBand="0" w:evenVBand="0" w:oddHBand="1" w:evenHBand="0" w:firstRowFirstColumn="0" w:firstRowLastColumn="0" w:lastRowFirstColumn="0" w:lastRowLastColumn="0"/>
             </w:pPr>
             <w:r>
-              <w:t>Gestione account</w:t>
+              <w:t>Gestione libri utente</w:t>
             </w:r>
           </w:p>
         </w:tc>
@@ -2797,9 +2803,6 @@
               <w:jc w:val="right"/>
               <w:cnfStyle w:val="000000100000" w:firstRow="0" w:lastRow="0" w:firstColumn="0" w:lastColumn="0" w:oddVBand="0" w:evenVBand="0" w:oddHBand="1" w:evenHBand="0" w:firstRowFirstColumn="0" w:firstRowLastColumn="0" w:lastRowFirstColumn="0" w:lastRowLastColumn="0"/>
             </w:pPr>
-            <w:r>
-              <w:t>2</w:t>
-            </w:r>
           </w:p>
         </w:tc>
       </w:tr>
@@ -2815,13 +2818,13 @@
           </w:tcPr>
           <w:p>
             <w:r>
-              <w:t>Modifica account (14)</w:t>
-            </w:r>
-          </w:p>
-        </w:tc>
-        <w:tc>
-          <w:tcPr>
-            <w:tcW w:w="905" w:type="dxa"/>
+              <w:t>Elimina account (13)</w:t>
+            </w:r>
+          </w:p>
+        </w:tc>
+        <w:tc>
+          <w:tcPr>
+            <w:tcW w:w="906" w:type="dxa"/>
             <w:vAlign w:val="bottom"/>
           </w:tcPr>
           <w:p>
@@ -2836,7 +2839,7 @@
         </w:tc>
         <w:tc>
           <w:tcPr>
-            <w:tcW w:w="2361" w:type="dxa"/>
+            <w:tcW w:w="2360" w:type="dxa"/>
             <w:vAlign w:val="bottom"/>
           </w:tcPr>
           <w:p>
@@ -2845,7 +2848,7 @@
               <w:cnfStyle w:val="000000000000" w:firstRow="0" w:lastRow="0" w:firstColumn="0" w:lastColumn="0" w:oddVBand="0" w:evenVBand="0" w:oddHBand="0" w:evenHBand="0" w:firstRowFirstColumn="0" w:firstRowLastColumn="0" w:lastRowFirstColumn="0" w:lastRowLastColumn="0"/>
             </w:pPr>
             <w:r>
-              <w:t>Modifica delle informazioni di un utente, come posizione e massima distanza percorribile</w:t>
+              <w:t>Eliminazione di un account</w:t>
             </w:r>
           </w:p>
         </w:tc>
@@ -2919,6 +2922,113 @@
           <w:tcPr>
             <w:cnfStyle w:val="001000000000" w:firstRow="0" w:lastRow="0" w:firstColumn="1" w:lastColumn="0" w:oddVBand="0" w:evenVBand="0" w:oddHBand="0" w:evenHBand="0" w:firstRowFirstColumn="0" w:firstRowLastColumn="0" w:lastRowFirstColumn="0" w:lastRowLastColumn="0"/>
             <w:tcW w:w="1216" w:type="dxa"/>
+            <w:vAlign w:val="bottom"/>
+          </w:tcPr>
+          <w:p>
+            <w:r>
+              <w:t>Modifica account (14)</w:t>
+            </w:r>
+          </w:p>
+        </w:tc>
+        <w:tc>
+          <w:tcPr>
+            <w:tcW w:w="906" w:type="dxa"/>
+            <w:vAlign w:val="bottom"/>
+          </w:tcPr>
+          <w:p>
+            <w:pPr>
+              <w:jc w:val="right"/>
+              <w:cnfStyle w:val="000000100000" w:firstRow="0" w:lastRow="0" w:firstColumn="0" w:lastColumn="0" w:oddVBand="0" w:evenVBand="0" w:oddHBand="1" w:evenHBand="0" w:firstRowFirstColumn="0" w:firstRowLastColumn="0" w:lastRowFirstColumn="0" w:lastRowLastColumn="0"/>
+            </w:pPr>
+            <w:r>
+              <w:t>bassa</w:t>
+            </w:r>
+          </w:p>
+        </w:tc>
+        <w:tc>
+          <w:tcPr>
+            <w:tcW w:w="2360" w:type="dxa"/>
+            <w:vAlign w:val="bottom"/>
+          </w:tcPr>
+          <w:p>
+            <w:pPr>
+              <w:jc w:val="right"/>
+              <w:cnfStyle w:val="000000100000" w:firstRow="0" w:lastRow="0" w:firstColumn="0" w:lastColumn="0" w:oddVBand="0" w:evenVBand="0" w:oddHBand="1" w:evenHBand="0" w:firstRowFirstColumn="0" w:firstRowLastColumn="0" w:lastRowFirstColumn="0" w:lastRowLastColumn="0"/>
+            </w:pPr>
+            <w:r>
+              <w:t>Modifica delle informazioni di un utente, come posizione e massima distanza percorribile</w:t>
+            </w:r>
+          </w:p>
+        </w:tc>
+        <w:tc>
+          <w:tcPr>
+            <w:tcW w:w="1563" w:type="dxa"/>
+            <w:gridSpan w:val="2"/>
+            <w:vAlign w:val="bottom"/>
+          </w:tcPr>
+          <w:p>
+            <w:pPr>
+              <w:jc w:val="right"/>
+              <w:cnfStyle w:val="000000100000" w:firstRow="0" w:lastRow="0" w:firstColumn="0" w:lastColumn="0" w:oddVBand="0" w:evenVBand="0" w:oddHBand="1" w:evenHBand="0" w:firstRowFirstColumn="0" w:firstRowLastColumn="0" w:lastRowFirstColumn="0" w:lastRowLastColumn="0"/>
+            </w:pPr>
+            <w:r>
+              <w:t>Gestione account</w:t>
+            </w:r>
+          </w:p>
+        </w:tc>
+        <w:tc>
+          <w:tcPr>
+            <w:tcW w:w="1435" w:type="dxa"/>
+            <w:gridSpan w:val="3"/>
+            <w:vAlign w:val="bottom"/>
+          </w:tcPr>
+          <w:p>
+            <w:pPr>
+              <w:jc w:val="right"/>
+              <w:cnfStyle w:val="000000100000" w:firstRow="0" w:lastRow="0" w:firstColumn="0" w:lastColumn="0" w:oddVBand="0" w:evenVBand="0" w:oddHBand="1" w:evenHBand="0" w:firstRowFirstColumn="0" w:firstRowLastColumn="0" w:lastRowFirstColumn="0" w:lastRowLastColumn="0"/>
+            </w:pPr>
+            <w:r>
+              <w:t>AMDD iterazione 0 (25/01/2023)</w:t>
+            </w:r>
+          </w:p>
+        </w:tc>
+        <w:tc>
+          <w:tcPr>
+            <w:tcW w:w="1131" w:type="dxa"/>
+            <w:gridSpan w:val="2"/>
+            <w:vAlign w:val="bottom"/>
+          </w:tcPr>
+          <w:p>
+            <w:pPr>
+              <w:jc w:val="right"/>
+              <w:cnfStyle w:val="000000100000" w:firstRow="0" w:lastRow="0" w:firstColumn="0" w:lastColumn="0" w:oddVBand="0" w:evenVBand="0" w:oddHBand="1" w:evenHBand="0" w:firstRowFirstColumn="0" w:firstRowLastColumn="0" w:lastRowFirstColumn="0" w:lastRowLastColumn="0"/>
+            </w:pPr>
+          </w:p>
+        </w:tc>
+        <w:tc>
+          <w:tcPr>
+            <w:tcW w:w="1017" w:type="dxa"/>
+            <w:vAlign w:val="bottom"/>
+          </w:tcPr>
+          <w:p>
+            <w:pPr>
+              <w:jc w:val="right"/>
+              <w:cnfStyle w:val="000000100000" w:firstRow="0" w:lastRow="0" w:firstColumn="0" w:lastColumn="0" w:oddVBand="0" w:evenVBand="0" w:oddHBand="1" w:evenHBand="0" w:firstRowFirstColumn="0" w:firstRowLastColumn="0" w:lastRowFirstColumn="0" w:lastRowLastColumn="0"/>
+            </w:pPr>
+            <w:r>
+              <w:t>2</w:t>
+            </w:r>
+          </w:p>
+        </w:tc>
+      </w:tr>
+      <w:tr>
+        <w:trPr>
+          <w:cantSplit/>
+        </w:trPr>
+        <w:tc>
+          <w:tcPr>
+            <w:cnfStyle w:val="001000000000" w:firstRow="0" w:lastRow="0" w:firstColumn="1" w:lastColumn="0" w:oddVBand="0" w:evenVBand="0" w:oddHBand="0" w:evenHBand="0" w:firstRowFirstColumn="0" w:firstRowLastColumn="0" w:lastRowFirstColumn="0" w:lastRowLastColumn="0"/>
+            <w:tcW w:w="1216" w:type="dxa"/>
             <w:tcBorders>
               <w:bottom w:val="double" w:sz="4" w:space="0" w:color="4472C4" w:themeColor="accent1"/>
             </w:tcBorders>
@@ -2932,7 +3042,7 @@
         </w:tc>
         <w:tc>
           <w:tcPr>
-            <w:tcW w:w="905" w:type="dxa"/>
+            <w:tcW w:w="906" w:type="dxa"/>
             <w:tcBorders>
               <w:bottom w:val="double" w:sz="4" w:space="0" w:color="4472C4" w:themeColor="accent1"/>
             </w:tcBorders>
@@ -2941,7 +3051,7 @@
           <w:p>
             <w:pPr>
               <w:jc w:val="right"/>
-              <w:cnfStyle w:val="000000100000" w:firstRow="0" w:lastRow="0" w:firstColumn="0" w:lastColumn="0" w:oddVBand="0" w:evenVBand="0" w:oddHBand="1" w:evenHBand="0" w:firstRowFirstColumn="0" w:firstRowLastColumn="0" w:lastRowFirstColumn="0" w:lastRowLastColumn="0"/>
+              <w:cnfStyle w:val="000000000000" w:firstRow="0" w:lastRow="0" w:firstColumn="0" w:lastColumn="0" w:oddVBand="0" w:evenVBand="0" w:oddHBand="0" w:evenHBand="0" w:firstRowFirstColumn="0" w:firstRowLastColumn="0" w:lastRowFirstColumn="0" w:lastRowLastColumn="0"/>
             </w:pPr>
             <w:r>
               <w:t>bassa</w:t>
@@ -2950,7 +3060,7 @@
         </w:tc>
         <w:tc>
           <w:tcPr>
-            <w:tcW w:w="2361" w:type="dxa"/>
+            <w:tcW w:w="2360" w:type="dxa"/>
             <w:tcBorders>
               <w:bottom w:val="double" w:sz="4" w:space="0" w:color="4472C4" w:themeColor="accent1"/>
             </w:tcBorders>
@@ -2959,7 +3069,7 @@
           <w:p>
             <w:pPr>
               <w:jc w:val="right"/>
-              <w:cnfStyle w:val="000000100000" w:firstRow="0" w:lastRow="0" w:firstColumn="0" w:lastColumn="0" w:oddVBand="0" w:evenVBand="0" w:oddHBand="1" w:evenHBand="0" w:firstRowFirstColumn="0" w:firstRowLastColumn="0" w:lastRowFirstColumn="0" w:lastRowLastColumn="0"/>
+              <w:cnfStyle w:val="000000000000" w:firstRow="0" w:lastRow="0" w:firstColumn="0" w:lastColumn="0" w:oddVBand="0" w:evenVBand="0" w:oddHBand="0" w:evenHBand="0" w:firstRowFirstColumn="0" w:firstRowLastColumn="0" w:lastRowFirstColumn="0" w:lastRowLastColumn="0"/>
             </w:pPr>
             <w:r>
               <w:t>Valutazione di un venditore a seguito di un acquisto di libro</w:t>
@@ -2978,7 +3088,7 @@
           <w:p>
             <w:pPr>
               <w:jc w:val="right"/>
-              <w:cnfStyle w:val="000000100000" w:firstRow="0" w:lastRow="0" w:firstColumn="0" w:lastColumn="0" w:oddVBand="0" w:evenVBand="0" w:oddHBand="1" w:evenHBand="0" w:firstRowFirstColumn="0" w:firstRowLastColumn="0" w:lastRowFirstColumn="0" w:lastRowLastColumn="0"/>
+              <w:cnfStyle w:val="000000000000" w:firstRow="0" w:lastRow="0" w:firstColumn="0" w:lastColumn="0" w:oddVBand="0" w:evenVBand="0" w:oddHBand="0" w:evenHBand="0" w:firstRowFirstColumn="0" w:firstRowLastColumn="0" w:lastRowFirstColumn="0" w:lastRowLastColumn="0"/>
             </w:pPr>
             <w:r>
               <w:t>Acquisto libro</w:t>
@@ -2997,7 +3107,7 @@
           <w:p>
             <w:pPr>
               <w:jc w:val="right"/>
-              <w:cnfStyle w:val="000000100000" w:firstRow="0" w:lastRow="0" w:firstColumn="0" w:lastColumn="0" w:oddVBand="0" w:evenVBand="0" w:oddHBand="1" w:evenHBand="0" w:firstRowFirstColumn="0" w:firstRowLastColumn="0" w:lastRowFirstColumn="0" w:lastRowLastColumn="0"/>
+              <w:cnfStyle w:val="000000000000" w:firstRow="0" w:lastRow="0" w:firstColumn="0" w:lastColumn="0" w:oddVBand="0" w:evenVBand="0" w:oddHBand="0" w:evenHBand="0" w:firstRowFirstColumn="0" w:firstRowLastColumn="0" w:lastRowFirstColumn="0" w:lastRowLastColumn="0"/>
             </w:pPr>
             <w:r>
               <w:t>AMDD iterazione 0 (25/01/2023)</w:t>
@@ -3016,7 +3126,7 @@
           <w:p>
             <w:pPr>
               <w:jc w:val="right"/>
-              <w:cnfStyle w:val="000000100000" w:firstRow="0" w:lastRow="0" w:firstColumn="0" w:lastColumn="0" w:oddVBand="0" w:evenVBand="0" w:oddHBand="1" w:evenHBand="0" w:firstRowFirstColumn="0" w:firstRowLastColumn="0" w:lastRowFirstColumn="0" w:lastRowLastColumn="0"/>
+              <w:cnfStyle w:val="000000000000" w:firstRow="0" w:lastRow="0" w:firstColumn="0" w:lastColumn="0" w:oddVBand="0" w:evenVBand="0" w:oddHBand="0" w:evenHBand="0" w:firstRowFirstColumn="0" w:firstRowLastColumn="0" w:lastRowFirstColumn="0" w:lastRowLastColumn="0"/>
             </w:pPr>
             <w:r>
               <w:t>6</w:t>
@@ -3034,13 +3144,14 @@
           <w:p>
             <w:pPr>
               <w:jc w:val="right"/>
-              <w:cnfStyle w:val="000000100000" w:firstRow="0" w:lastRow="0" w:firstColumn="0" w:lastColumn="0" w:oddVBand="0" w:evenVBand="0" w:oddHBand="1" w:evenHBand="0" w:firstRowFirstColumn="0" w:firstRowLastColumn="0" w:lastRowFirstColumn="0" w:lastRowLastColumn="0"/>
+              <w:cnfStyle w:val="000000000000" w:firstRow="0" w:lastRow="0" w:firstColumn="0" w:lastColumn="0" w:oddVBand="0" w:evenVBand="0" w:oddHBand="0" w:evenHBand="0" w:firstRowFirstColumn="0" w:firstRowLastColumn="0" w:lastRowFirstColumn="0" w:lastRowLastColumn="0"/>
             </w:pPr>
           </w:p>
         </w:tc>
       </w:tr>
       <w:tr>
         <w:trPr>
+          <w:cnfStyle w:val="000000100000" w:firstRow="0" w:lastRow="0" w:firstColumn="0" w:lastColumn="0" w:oddVBand="0" w:evenVBand="0" w:oddHBand="1" w:evenHBand="0" w:firstRowFirstColumn="0" w:firstRowLastColumn="0" w:lastRowFirstColumn="0" w:lastRowLastColumn="0"/>
           <w:cantSplit/>
         </w:trPr>
         <w:tc>
@@ -3060,7 +3171,7 @@
         </w:tc>
         <w:tc>
           <w:tcPr>
-            <w:tcW w:w="905" w:type="dxa"/>
+            <w:tcW w:w="906" w:type="dxa"/>
             <w:tcBorders>
               <w:top w:val="double" w:sz="4" w:space="0" w:color="4472C4" w:themeColor="accent1"/>
             </w:tcBorders>
@@ -3069,7 +3180,7 @@
           <w:p>
             <w:pPr>
               <w:jc w:val="right"/>
-              <w:cnfStyle w:val="000000000000" w:firstRow="0" w:lastRow="0" w:firstColumn="0" w:lastColumn="0" w:oddVBand="0" w:evenVBand="0" w:oddHBand="0" w:evenHBand="0" w:firstRowFirstColumn="0" w:firstRowLastColumn="0" w:lastRowFirstColumn="0" w:lastRowLastColumn="0"/>
+              <w:cnfStyle w:val="000000100000" w:firstRow="0" w:lastRow="0" w:firstColumn="0" w:lastColumn="0" w:oddVBand="0" w:evenVBand="0" w:oddHBand="1" w:evenHBand="0" w:firstRowFirstColumn="0" w:firstRowLastColumn="0" w:lastRowFirstColumn="0" w:lastRowLastColumn="0"/>
             </w:pPr>
             <w:r>
               <w:t>Molto bassa</w:t>
@@ -3078,7 +3189,7 @@
         </w:tc>
         <w:tc>
           <w:tcPr>
-            <w:tcW w:w="2361" w:type="dxa"/>
+            <w:tcW w:w="2360" w:type="dxa"/>
             <w:tcBorders>
               <w:top w:val="double" w:sz="4" w:space="0" w:color="4472C4" w:themeColor="accent1"/>
             </w:tcBorders>
@@ -3087,7 +3198,7 @@
           <w:p>
             <w:pPr>
               <w:jc w:val="right"/>
-              <w:cnfStyle w:val="000000000000" w:firstRow="0" w:lastRow="0" w:firstColumn="0" w:lastColumn="0" w:oddVBand="0" w:evenVBand="0" w:oddHBand="0" w:evenHBand="0" w:firstRowFirstColumn="0" w:firstRowLastColumn="0" w:lastRowFirstColumn="0" w:lastRowLastColumn="0"/>
+              <w:cnfStyle w:val="000000100000" w:firstRow="0" w:lastRow="0" w:firstColumn="0" w:lastColumn="0" w:oddVBand="0" w:evenVBand="0" w:oddHBand="1" w:evenHBand="0" w:firstRowFirstColumn="0" w:firstRowLastColumn="0" w:lastRowFirstColumn="0" w:lastRowLastColumn="0"/>
             </w:pPr>
             <w:r>
               <w:t>Notifica tramite e-mail la disponibilità di un libro tra quelli indicati come preferiti</w:t>
@@ -3106,7 +3217,7 @@
           <w:p>
             <w:pPr>
               <w:jc w:val="right"/>
-              <w:cnfStyle w:val="000000000000" w:firstRow="0" w:lastRow="0" w:firstColumn="0" w:lastColumn="0" w:oddVBand="0" w:evenVBand="0" w:oddHBand="0" w:evenHBand="0" w:firstRowFirstColumn="0" w:firstRowLastColumn="0" w:lastRowFirstColumn="0" w:lastRowLastColumn="0"/>
+              <w:cnfStyle w:val="000000100000" w:firstRow="0" w:lastRow="0" w:firstColumn="0" w:lastColumn="0" w:oddVBand="0" w:evenVBand="0" w:oddHBand="1" w:evenHBand="0" w:firstRowFirstColumn="0" w:firstRowLastColumn="0" w:lastRowFirstColumn="0" w:lastRowLastColumn="0"/>
             </w:pPr>
             <w:r>
               <w:t>/</w:t>
@@ -3125,7 +3236,7 @@
           <w:p>
             <w:pPr>
               <w:jc w:val="right"/>
-              <w:cnfStyle w:val="000000000000" w:firstRow="0" w:lastRow="0" w:firstColumn="0" w:lastColumn="0" w:oddVBand="0" w:evenVBand="0" w:oddHBand="0" w:evenHBand="0" w:firstRowFirstColumn="0" w:firstRowLastColumn="0" w:lastRowFirstColumn="0" w:lastRowLastColumn="0"/>
+              <w:cnfStyle w:val="000000100000" w:firstRow="0" w:lastRow="0" w:firstColumn="0" w:lastColumn="0" w:oddVBand="0" w:evenVBand="0" w:oddHBand="1" w:evenHBand="0" w:firstRowFirstColumn="0" w:firstRowLastColumn="0" w:lastRowFirstColumn="0" w:lastRowLastColumn="0"/>
             </w:pPr>
             <w:r>
               <w:t>AMDD iterazione 0 (25/01/2023)</w:t>
@@ -3144,7 +3255,7 @@
           <w:p>
             <w:pPr>
               <w:jc w:val="right"/>
-              <w:cnfStyle w:val="000000000000" w:firstRow="0" w:lastRow="0" w:firstColumn="0" w:lastColumn="0" w:oddVBand="0" w:evenVBand="0" w:oddHBand="0" w:evenHBand="0" w:firstRowFirstColumn="0" w:firstRowLastColumn="0" w:lastRowFirstColumn="0" w:lastRowLastColumn="0"/>
+              <w:cnfStyle w:val="000000100000" w:firstRow="0" w:lastRow="0" w:firstColumn="0" w:lastColumn="0" w:oddVBand="0" w:evenVBand="0" w:oddHBand="1" w:evenHBand="0" w:firstRowFirstColumn="0" w:firstRowLastColumn="0" w:lastRowFirstColumn="0" w:lastRowLastColumn="0"/>
             </w:pPr>
           </w:p>
         </w:tc>
@@ -3159,7 +3270,7 @@
           <w:p>
             <w:pPr>
               <w:jc w:val="right"/>
-              <w:cnfStyle w:val="000000000000" w:firstRow="0" w:lastRow="0" w:firstColumn="0" w:lastColumn="0" w:oddVBand="0" w:evenVBand="0" w:oddHBand="0" w:evenHBand="0" w:firstRowFirstColumn="0" w:firstRowLastColumn="0" w:lastRowFirstColumn="0" w:lastRowLastColumn="0"/>
+              <w:cnfStyle w:val="000000100000" w:firstRow="0" w:lastRow="0" w:firstColumn="0" w:lastColumn="0" w:oddVBand="0" w:evenVBand="0" w:oddHBand="1" w:evenHBand="0" w:firstRowFirstColumn="0" w:firstRowLastColumn="0" w:lastRowFirstColumn="0" w:lastRowLastColumn="0"/>
             </w:pPr>
           </w:p>
         </w:tc>
@@ -3196,10 +3307,10 @@
           <w:noProof/>
         </w:rPr>
         <w:drawing>
-          <wp:inline distT="0" distB="0" distL="0" distR="0" wp14:anchorId="207C1235" wp14:editId="55973F9E">
-            <wp:extent cx="6120765" cy="2390140"/>
+          <wp:inline distT="0" distB="0" distL="0" distR="0" wp14:anchorId="678961FC" wp14:editId="38D49347">
+            <wp:extent cx="6040755" cy="2098675"/>
             <wp:effectExtent l="0" t="0" r="0" b="0"/>
-            <wp:docPr id="2" name="Immagine 2"/>
+            <wp:docPr id="7" name="Immagine 7" descr="Immagine che contiene tavolo&#10;&#10;Descrizione generata automaticamente"/>
             <wp:cNvGraphicFramePr>
               <a:graphicFrameLocks xmlns:a="http://schemas.openxmlformats.org/drawingml/2006/main" noChangeAspect="1"/>
             </wp:cNvGraphicFramePr>
@@ -3207,7 +3318,7 @@
               <a:graphicData uri="http://schemas.openxmlformats.org/drawingml/2006/picture">
                 <pic:pic xmlns:pic="http://schemas.openxmlformats.org/drawingml/2006/picture">
                   <pic:nvPicPr>
-                    <pic:cNvPr id="0" name="Picture 3"/>
+                    <pic:cNvPr id="7" name="Immagine 7" descr="Immagine che contiene tavolo&#10;&#10;Descrizione generata automaticamente"/>
                     <pic:cNvPicPr>
                       <a:picLocks noChangeAspect="1" noChangeArrowheads="1"/>
                     </pic:cNvPicPr>
@@ -3228,12 +3339,15 @@
                   <pic:spPr bwMode="auto">
                     <a:xfrm>
                       <a:off x="0" y="0"/>
-                      <a:ext cx="6120765" cy="2390140"/>
+                      <a:ext cx="6040755" cy="2098675"/>
                     </a:xfrm>
                     <a:prstGeom prst="rect">
                       <a:avLst/>
                     </a:prstGeom>
                     <a:noFill/>
+                    <a:ln>
+                      <a:noFill/>
+                    </a:ln>
                   </pic:spPr>
                 </pic:pic>
               </a:graphicData>
@@ -3444,6 +3558,7 @@
           <w:bCs/>
         </w:rPr>
       </w:pPr>
+      <w:proofErr w:type="spellStart"/>
       <w:r>
         <w:rPr>
           <w:b/>
@@ -3451,11 +3566,17 @@
         </w:rPr>
         <w:t>JAutoDoc</w:t>
       </w:r>
+      <w:proofErr w:type="spellEnd"/>
       <w:r>
         <w:t xml:space="preserve">: plugin di Eclipse per la generazione dei </w:t>
       </w:r>
-      <w:r>
-        <w:t xml:space="preserve">Javadoc </w:t>
+      <w:proofErr w:type="spellStart"/>
+      <w:r>
+        <w:t>Javadoc</w:t>
+      </w:r>
+      <w:proofErr w:type="spellEnd"/>
+      <w:r>
+        <w:t xml:space="preserve"> </w:t>
       </w:r>
       <w:r>
         <w:t>che permettono di generare la documentazione del codice java a partire dai commenti del codice.</w:t>
@@ -3480,7 +3601,21 @@
           <w:b/>
           <w:bCs/>
         </w:rPr>
-        <w:t>Junit 4</w:t>
+        <w:t>J</w:t>
+      </w:r>
+      <w:r>
+        <w:rPr>
+          <w:b/>
+          <w:bCs/>
+        </w:rPr>
+        <w:t>U</w:t>
+      </w:r>
+      <w:r>
+        <w:rPr>
+          <w:b/>
+          <w:bCs/>
+        </w:rPr>
+        <w:t>nit 4</w:t>
       </w:r>
       <w:r>
         <w:t>:</w:t>
@@ -3519,6 +3654,7 @@
           <w:bCs/>
         </w:rPr>
       </w:pPr>
+      <w:proofErr w:type="spellStart"/>
       <w:r>
         <w:rPr>
           <w:b/>
@@ -3526,6 +3662,7 @@
         </w:rPr>
         <w:t>Eclemma</w:t>
       </w:r>
+      <w:proofErr w:type="spellEnd"/>
       <w:r>
         <w:t>: plugin di Eclipse per la verifica della copertura del codice.</w:t>
       </w:r>
@@ -3544,6 +3681,7 @@
           <w:bCs/>
         </w:rPr>
       </w:pPr>
+      <w:proofErr w:type="spellStart"/>
       <w:r>
         <w:rPr>
           <w:b/>
@@ -3551,6 +3689,7 @@
         </w:rPr>
         <w:t>JGraphT</w:t>
       </w:r>
+      <w:proofErr w:type="spellEnd"/>
       <w:r>
         <w:t>: libreria Java</w:t>
       </w:r>
@@ -3611,7 +3750,15 @@
         <w:t>: Piattaforma per il versionamento</w:t>
       </w:r>
       <w:r>
-        <w:t xml:space="preserve"> basata su Git. È stato utilizzato anche GitHub Desktop che permette di interagire</w:t>
+        <w:t xml:space="preserve"> basata su </w:t>
+      </w:r>
+      <w:proofErr w:type="spellStart"/>
+      <w:r>
+        <w:t>Git</w:t>
+      </w:r>
+      <w:proofErr w:type="spellEnd"/>
+      <w:r>
+        <w:t>. È stato utilizzato anche GitHub Desktop che permette di interagire</w:t>
       </w:r>
       <w:r>
         <w:t xml:space="preserve"> dal proprio PC</w:t>
@@ -3673,7 +3820,21 @@
           <w:b/>
           <w:bCs/>
         </w:rPr>
-        <w:t>draw.io</w:t>
+        <w:t>diagrams</w:t>
+      </w:r>
+      <w:r>
+        <w:rPr>
+          <w:b/>
+          <w:bCs/>
+        </w:rPr>
+        <w:t>.</w:t>
+      </w:r>
+      <w:r>
+        <w:rPr>
+          <w:b/>
+          <w:bCs/>
+        </w:rPr>
+        <w:t>net</w:t>
       </w:r>
       <w:r>
         <w:t>:</w:t>
@@ -3708,8 +3869,13 @@
         <w:pStyle w:val="Titolo2"/>
       </w:pPr>
       <w:bookmarkStart w:id="6" w:name="_Toc125642203"/>
-      <w:r>
-        <w:t>Early Architecture</w:t>
+      <w:proofErr w:type="spellStart"/>
+      <w:r>
+        <w:t>Early</w:t>
+      </w:r>
+      <w:proofErr w:type="spellEnd"/>
+      <w:r>
+        <w:t xml:space="preserve"> Architecture</w:t>
       </w:r>
       <w:bookmarkEnd w:id="6"/>
     </w:p>
@@ -3730,10 +3896,26 @@
         <w:t xml:space="preserve"> definire un’iniziale architettura del sistema ad alto livello</w:t>
       </w:r>
       <w:r>
-        <w:t xml:space="preserve"> (early a</w:t>
-      </w:r>
-      <w:r>
-        <w:t xml:space="preserve">rchitecture </w:t>
+        <w:t xml:space="preserve"> (</w:t>
+      </w:r>
+      <w:proofErr w:type="spellStart"/>
+      <w:r>
+        <w:t>early</w:t>
+      </w:r>
+      <w:proofErr w:type="spellEnd"/>
+      <w:r>
+        <w:t xml:space="preserve"> </w:t>
+      </w:r>
+      <w:proofErr w:type="spellStart"/>
+      <w:r>
+        <w:t>a</w:t>
+      </w:r>
+      <w:r>
+        <w:t>rchitecture</w:t>
+      </w:r>
+      <w:proofErr w:type="spellEnd"/>
+      <w:r>
+        <w:t xml:space="preserve"> </w:t>
       </w:r>
       <w:r>
         <w:t>design)</w:t>
@@ -3747,14 +3929,11 @@
     </w:p>
     <w:p>
       <w:r>
-        <w:rPr>
-          <w:noProof/>
-        </w:rPr>
         <w:drawing>
-          <wp:inline distT="0" distB="0" distL="0" distR="0" wp14:anchorId="05D20F77" wp14:editId="3B095C32">
-            <wp:extent cx="6120130" cy="3277870"/>
-            <wp:effectExtent l="0" t="0" r="0" b="0"/>
-            <wp:docPr id="5" name="Immagine 5"/>
+          <wp:inline distT="0" distB="0" distL="0" distR="0" wp14:anchorId="6210E6D0" wp14:editId="204206A6">
+            <wp:extent cx="6261733" cy="3566160"/>
+            <wp:effectExtent l="0" t="0" r="6350" b="0"/>
+            <wp:docPr id="8" name="Immagine 8"/>
             <wp:cNvGraphicFramePr>
               <a:graphicFrameLocks xmlns:a="http://schemas.openxmlformats.org/drawingml/2006/main" noChangeAspect="1"/>
             </wp:cNvGraphicFramePr>
@@ -3774,7 +3953,7 @@
                   <pic:spPr>
                     <a:xfrm>
                       <a:off x="0" y="0"/>
-                      <a:ext cx="6120130" cy="3277870"/>
+                      <a:ext cx="6274594" cy="3573485"/>
                     </a:xfrm>
                     <a:prstGeom prst="rect">
                       <a:avLst/>
@@ -3795,7 +3974,15 @@
         <w:t>Come si può notare il focus iniziale è sulle funzionalità del web server, mentre i sistemi che rappresentano i client sono trascurati.</w:t>
       </w:r>
       <w:r>
-        <w:t xml:space="preserve"> I componenti sono mappati sui device fisici secondo il seguente deployment diagram:</w:t>
+        <w:t xml:space="preserve"> I componenti sono mappati sui </w:t>
+      </w:r>
+      <w:proofErr w:type="gramStart"/>
+      <w:r>
+        <w:t>device</w:t>
+      </w:r>
+      <w:proofErr w:type="gramEnd"/>
+      <w:r>
+        <w:t xml:space="preserve"> fisici secondo il seguente deployment diagram:</w:t>
       </w:r>
     </w:p>
     <w:p>
@@ -3807,8 +3994,8 @@
           <w:noProof/>
         </w:rPr>
         <w:drawing>
-          <wp:inline distT="0" distB="0" distL="0" distR="0" wp14:anchorId="0EE6A380" wp14:editId="411B0D83">
-            <wp:extent cx="5734050" cy="3981450"/>
+          <wp:inline distT="0" distB="0" distL="0" distR="0" wp14:anchorId="0EE6A380" wp14:editId="06C87056">
+            <wp:extent cx="5334000" cy="3703674"/>
             <wp:effectExtent l="0" t="0" r="0" b="0"/>
             <wp:docPr id="9" name="Immagine 9"/>
             <wp:cNvGraphicFramePr>
@@ -3830,7 +4017,7 @@
                   <pic:spPr>
                     <a:xfrm>
                       <a:off x="0" y="0"/>
-                      <a:ext cx="5734050" cy="3981450"/>
+                      <a:ext cx="5410032" cy="3756467"/>
                     </a:xfrm>
                     <a:prstGeom prst="rect">
                       <a:avLst/>
@@ -3849,7 +4036,23 @@
       </w:pPr>
       <w:r>
         <w:lastRenderedPageBreak/>
-        <w:t xml:space="preserve">Proseguendo con l’early architecture design, </w:t>
+        <w:t>Proseguendo con l’</w:t>
+      </w:r>
+      <w:proofErr w:type="spellStart"/>
+      <w:r>
+        <w:t>early</w:t>
+      </w:r>
+      <w:proofErr w:type="spellEnd"/>
+      <w:r>
+        <w:t xml:space="preserve"> </w:t>
+      </w:r>
+      <w:proofErr w:type="spellStart"/>
+      <w:r>
+        <w:t>architecture</w:t>
+      </w:r>
+      <w:proofErr w:type="spellEnd"/>
+      <w:r>
+        <w:t xml:space="preserve"> design, </w:t>
       </w:r>
       <w:r>
         <w:t>il seguente class diagram mostra una prima definizione delle interfacce esposte dal Web Server:</w:t>
@@ -3905,7 +4108,15 @@
         <w:jc w:val="both"/>
       </w:pPr>
       <w:r>
-        <w:t>il seguente class diagram mostra i data types del sistema:</w:t>
+        <w:t xml:space="preserve">il seguente class diagram mostra i data </w:t>
+      </w:r>
+      <w:proofErr w:type="spellStart"/>
+      <w:r>
+        <w:t>types</w:t>
+      </w:r>
+      <w:proofErr w:type="spellEnd"/>
+      <w:r>
+        <w:t xml:space="preserve"> del sistema:</w:t>
       </w:r>
     </w:p>
     <w:p>
@@ -3913,6 +4124,9 @@
         <w:jc w:val="center"/>
       </w:pPr>
       <w:r>
+        <w:rPr>
+          <w:noProof/>
+        </w:rPr>
         <w:drawing>
           <wp:inline distT="0" distB="0" distL="0" distR="0" wp14:anchorId="13688B00" wp14:editId="72ED8E43">
             <wp:extent cx="6120130" cy="2120900"/>
@@ -3976,7 +4190,7 @@
 </file>
 
 <file path=word/endnotes.xml><?xml version="1.0" encoding="utf-8"?>
-<w:endnotes xmlns:wpc="http://schemas.microsoft.com/office/word/2010/wordprocessingCanvas" xmlns:cx="http://schemas.microsoft.com/office/drawing/2014/chartex" xmlns:cx1="http://schemas.microsoft.com/office/drawing/2015/9/8/chartex" xmlns:cx2="http://schemas.microsoft.com/office/drawing/2015/10/21/chartex" xmlns:cx3="http://schemas.microsoft.com/office/drawing/2016/5/9/chartex" xmlns:cx4="http://schemas.microsoft.com/office/drawing/2016/5/10/chartex" xmlns:cx5="http://schemas.microsoft.com/office/drawing/2016/5/11/chartex" xmlns:cx6="http://schemas.microsoft.com/office/drawing/2016/5/12/chartex" xmlns:cx7="http://schemas.microsoft.com/office/drawing/2016/5/13/chartex" xmlns:cx8="http://schemas.microsoft.com/office/drawing/2016/5/14/chartex" xmlns:mc="http://schemas.openxmlformats.org/markup-compatibility/2006" xmlns:aink="http://schemas.microsoft.com/office/drawing/2016/ink" xmlns:am3d="http://schemas.microsoft.com/office/drawing/2017/model3d" xmlns:o="urn:schemas-microsoft-com:office:office" xmlns:r="http://schemas.openxmlformats.org/officeDocument/2006/relationships" xmlns:m="http://schemas.openxmlformats.org/officeDocument/2006/math" xmlns:v="urn:schemas-microsoft-com:vml" xmlns:wp14="http://schemas.microsoft.com/office/word/2010/wordprocessingDrawing" xmlns:wp="http://schemas.openxmlformats.org/drawingml/2006/wordprocessingDrawing" xmlns:w10="urn:schemas-microsoft-com:office:word" xmlns:w="http://schemas.openxmlformats.org/wordprocessingml/2006/main" xmlns:w14="http://schemas.microsoft.com/office/word/2010/wordml" xmlns:w15="http://schemas.microsoft.com/office/word/2012/wordml" xmlns:w16cex="http://schemas.microsoft.com/office/word/2018/wordml/cex" xmlns:w16cid="http://schemas.microsoft.com/office/word/2016/wordml/cid" xmlns:w16="http://schemas.microsoft.com/office/word/2018/wordml" xmlns:w16sdtdh="http://schemas.microsoft.com/office/word/2020/wordml/sdtdatahash" xmlns:w16se="http://schemas.microsoft.com/office/word/2015/wordml/symex" xmlns:wpg="http://schemas.microsoft.com/office/word/2010/wordprocessingGroup" xmlns:wpi="http://schemas.microsoft.com/office/word/2010/wordprocessingInk" xmlns:wne="http://schemas.microsoft.com/office/word/2006/wordml" xmlns:wps="http://schemas.microsoft.com/office/word/2010/wordprocessingShape" mc:Ignorable="w14 w15 w16se w16cid w16 w16cex w16sdtdh wp14">
+<w:endnotes xmlns:wpc="http://schemas.microsoft.com/office/word/2010/wordprocessingCanvas" xmlns:cx="http://schemas.microsoft.com/office/drawing/2014/chartex" xmlns:cx1="http://schemas.microsoft.com/office/drawing/2015/9/8/chartex" xmlns:cx2="http://schemas.microsoft.com/office/drawing/2015/10/21/chartex" xmlns:cx3="http://schemas.microsoft.com/office/drawing/2016/5/9/chartex" xmlns:cx4="http://schemas.microsoft.com/office/drawing/2016/5/10/chartex" xmlns:cx5="http://schemas.microsoft.com/office/drawing/2016/5/11/chartex" xmlns:cx6="http://schemas.microsoft.com/office/drawing/2016/5/12/chartex" xmlns:cx7="http://schemas.microsoft.com/office/drawing/2016/5/13/chartex" xmlns:cx8="http://schemas.microsoft.com/office/drawing/2016/5/14/chartex" xmlns:mc="http://schemas.openxmlformats.org/markup-compatibility/2006" xmlns:aink="http://schemas.microsoft.com/office/drawing/2016/ink" xmlns:am3d="http://schemas.microsoft.com/office/drawing/2017/model3d" xmlns:o="urn:schemas-microsoft-com:office:office" xmlns:oel="http://schemas.microsoft.com/office/2019/extlst" xmlns:r="http://schemas.openxmlformats.org/officeDocument/2006/relationships" xmlns:m="http://schemas.openxmlformats.org/officeDocument/2006/math" xmlns:v="urn:schemas-microsoft-com:vml" xmlns:wp14="http://schemas.microsoft.com/office/word/2010/wordprocessingDrawing" xmlns:wp="http://schemas.openxmlformats.org/drawingml/2006/wordprocessingDrawing" xmlns:w10="urn:schemas-microsoft-com:office:word" xmlns:w="http://schemas.openxmlformats.org/wordprocessingml/2006/main" xmlns:w14="http://schemas.microsoft.com/office/word/2010/wordml" xmlns:w15="http://schemas.microsoft.com/office/word/2012/wordml" xmlns:w16cex="http://schemas.microsoft.com/office/word/2018/wordml/cex" xmlns:w16cid="http://schemas.microsoft.com/office/word/2016/wordml/cid" xmlns:w16="http://schemas.microsoft.com/office/word/2018/wordml" xmlns:w16sdtdh="http://schemas.microsoft.com/office/word/2020/wordml/sdtdatahash" xmlns:w16se="http://schemas.microsoft.com/office/word/2015/wordml/symex" xmlns:wpg="http://schemas.microsoft.com/office/word/2010/wordprocessingGroup" xmlns:wpi="http://schemas.microsoft.com/office/word/2010/wordprocessingInk" xmlns:wne="http://schemas.microsoft.com/office/word/2006/wordml" xmlns:wps="http://schemas.microsoft.com/office/word/2010/wordprocessingShape" mc:Ignorable="w14 w15 w16se w16cid w16 w16cex w16sdtdh wp14">
   <w:endnote w:type="separator" w:id="-1">
     <w:p>
       <w:pPr>
@@ -4001,7 +4215,7 @@
 </file>
 
 <file path=word/footer1.xml><?xml version="1.0" encoding="utf-8"?>
-<w:ftr xmlns:wpc="http://schemas.microsoft.com/office/word/2010/wordprocessingCanvas" xmlns:cx="http://schemas.microsoft.com/office/drawing/2014/chartex" xmlns:cx1="http://schemas.microsoft.com/office/drawing/2015/9/8/chartex" xmlns:cx2="http://schemas.microsoft.com/office/drawing/2015/10/21/chartex" xmlns:cx3="http://schemas.microsoft.com/office/drawing/2016/5/9/chartex" xmlns:cx4="http://schemas.microsoft.com/office/drawing/2016/5/10/chartex" xmlns:cx5="http://schemas.microsoft.com/office/drawing/2016/5/11/chartex" xmlns:cx6="http://schemas.microsoft.com/office/drawing/2016/5/12/chartex" xmlns:cx7="http://schemas.microsoft.com/office/drawing/2016/5/13/chartex" xmlns:cx8="http://schemas.microsoft.com/office/drawing/2016/5/14/chartex" xmlns:mc="http://schemas.openxmlformats.org/markup-compatibility/2006" xmlns:aink="http://schemas.microsoft.com/office/drawing/2016/ink" xmlns:am3d="http://schemas.microsoft.com/office/drawing/2017/model3d" xmlns:o="urn:schemas-microsoft-com:office:office" xmlns:r="http://schemas.openxmlformats.org/officeDocument/2006/relationships" xmlns:m="http://schemas.openxmlformats.org/officeDocument/2006/math" xmlns:v="urn:schemas-microsoft-com:vml" xmlns:wp14="http://schemas.microsoft.com/office/word/2010/wordprocessingDrawing" xmlns:wp="http://schemas.openxmlformats.org/drawingml/2006/wordprocessingDrawing" xmlns:w10="urn:schemas-microsoft-com:office:word" xmlns:w="http://schemas.openxmlformats.org/wordprocessingml/2006/main" xmlns:w14="http://schemas.microsoft.com/office/word/2010/wordml" xmlns:w15="http://schemas.microsoft.com/office/word/2012/wordml" xmlns:w16cex="http://schemas.microsoft.com/office/word/2018/wordml/cex" xmlns:w16cid="http://schemas.microsoft.com/office/word/2016/wordml/cid" xmlns:w16="http://schemas.microsoft.com/office/word/2018/wordml" xmlns:w16sdtdh="http://schemas.microsoft.com/office/word/2020/wordml/sdtdatahash" xmlns:w16se="http://schemas.microsoft.com/office/word/2015/wordml/symex" xmlns:wpg="http://schemas.microsoft.com/office/word/2010/wordprocessingGroup" xmlns:wpi="http://schemas.microsoft.com/office/word/2010/wordprocessingInk" xmlns:wne="http://schemas.microsoft.com/office/word/2006/wordml" xmlns:wps="http://schemas.microsoft.com/office/word/2010/wordprocessingShape" mc:Ignorable="w14 w15 w16se w16cid w16 w16cex w16sdtdh wp14">
+<w:ftr xmlns:wpc="http://schemas.microsoft.com/office/word/2010/wordprocessingCanvas" xmlns:cx="http://schemas.microsoft.com/office/drawing/2014/chartex" xmlns:cx1="http://schemas.microsoft.com/office/drawing/2015/9/8/chartex" xmlns:cx2="http://schemas.microsoft.com/office/drawing/2015/10/21/chartex" xmlns:cx3="http://schemas.microsoft.com/office/drawing/2016/5/9/chartex" xmlns:cx4="http://schemas.microsoft.com/office/drawing/2016/5/10/chartex" xmlns:cx5="http://schemas.microsoft.com/office/drawing/2016/5/11/chartex" xmlns:cx6="http://schemas.microsoft.com/office/drawing/2016/5/12/chartex" xmlns:cx7="http://schemas.microsoft.com/office/drawing/2016/5/13/chartex" xmlns:cx8="http://schemas.microsoft.com/office/drawing/2016/5/14/chartex" xmlns:mc="http://schemas.openxmlformats.org/markup-compatibility/2006" xmlns:aink="http://schemas.microsoft.com/office/drawing/2016/ink" xmlns:am3d="http://schemas.microsoft.com/office/drawing/2017/model3d" xmlns:o="urn:schemas-microsoft-com:office:office" xmlns:oel="http://schemas.microsoft.com/office/2019/extlst" xmlns:r="http://schemas.openxmlformats.org/officeDocument/2006/relationships" xmlns:m="http://schemas.openxmlformats.org/officeDocument/2006/math" xmlns:v="urn:schemas-microsoft-com:vml" xmlns:wp14="http://schemas.microsoft.com/office/word/2010/wordprocessingDrawing" xmlns:wp="http://schemas.openxmlformats.org/drawingml/2006/wordprocessingDrawing" xmlns:w10="urn:schemas-microsoft-com:office:word" xmlns:w="http://schemas.openxmlformats.org/wordprocessingml/2006/main" xmlns:w14="http://schemas.microsoft.com/office/word/2010/wordml" xmlns:w15="http://schemas.microsoft.com/office/word/2012/wordml" xmlns:w16cex="http://schemas.microsoft.com/office/word/2018/wordml/cex" xmlns:w16cid="http://schemas.microsoft.com/office/word/2016/wordml/cid" xmlns:w16="http://schemas.microsoft.com/office/word/2018/wordml" xmlns:w16sdtdh="http://schemas.microsoft.com/office/word/2020/wordml/sdtdatahash" xmlns:w16se="http://schemas.microsoft.com/office/word/2015/wordml/symex" xmlns:wpg="http://schemas.microsoft.com/office/word/2010/wordprocessingGroup" xmlns:wpi="http://schemas.microsoft.com/office/word/2010/wordprocessingInk" xmlns:wne="http://schemas.microsoft.com/office/word/2006/wordml" xmlns:wps="http://schemas.microsoft.com/office/word/2010/wordprocessingShape" mc:Ignorable="w14 w15 w16se w16cid w16 w16cex w16sdtdh wp14">
   <w:sdt>
     <w:sdtPr>
       <w:id w:val="-902749157"/>
@@ -4010,7 +4224,6 @@
         <w:docPartUnique/>
       </w:docPartObj>
     </w:sdtPr>
-    <w:sdtEndPr/>
     <w:sdtContent>
       <w:p>
         <w:pPr>
@@ -4039,7 +4252,7 @@
 </file>
 
 <file path=word/footnotes.xml><?xml version="1.0" encoding="utf-8"?>
-<w:footnotes xmlns:wpc="http://schemas.microsoft.com/office/word/2010/wordprocessingCanvas" xmlns:cx="http://schemas.microsoft.com/office/drawing/2014/chartex" xmlns:cx1="http://schemas.microsoft.com/office/drawing/2015/9/8/chartex" xmlns:cx2="http://schemas.microsoft.com/office/drawing/2015/10/21/chartex" xmlns:cx3="http://schemas.microsoft.com/office/drawing/2016/5/9/chartex" xmlns:cx4="http://schemas.microsoft.com/office/drawing/2016/5/10/chartex" xmlns:cx5="http://schemas.microsoft.com/office/drawing/2016/5/11/chartex" xmlns:cx6="http://schemas.microsoft.com/office/drawing/2016/5/12/chartex" xmlns:cx7="http://schemas.microsoft.com/office/drawing/2016/5/13/chartex" xmlns:cx8="http://schemas.microsoft.com/office/drawing/2016/5/14/chartex" xmlns:mc="http://schemas.openxmlformats.org/markup-compatibility/2006" xmlns:aink="http://schemas.microsoft.com/office/drawing/2016/ink" xmlns:am3d="http://schemas.microsoft.com/office/drawing/2017/model3d" xmlns:o="urn:schemas-microsoft-com:office:office" xmlns:r="http://schemas.openxmlformats.org/officeDocument/2006/relationships" xmlns:m="http://schemas.openxmlformats.org/officeDocument/2006/math" xmlns:v="urn:schemas-microsoft-com:vml" xmlns:wp14="http://schemas.microsoft.com/office/word/2010/wordprocessingDrawing" xmlns:wp="http://schemas.openxmlformats.org/drawingml/2006/wordprocessingDrawing" xmlns:w10="urn:schemas-microsoft-com:office:word" xmlns:w="http://schemas.openxmlformats.org/wordprocessingml/2006/main" xmlns:w14="http://schemas.microsoft.com/office/word/2010/wordml" xmlns:w15="http://schemas.microsoft.com/office/word/2012/wordml" xmlns:w16cex="http://schemas.microsoft.com/office/word/2018/wordml/cex" xmlns:w16cid="http://schemas.microsoft.com/office/word/2016/wordml/cid" xmlns:w16="http://schemas.microsoft.com/office/word/2018/wordml" xmlns:w16sdtdh="http://schemas.microsoft.com/office/word/2020/wordml/sdtdatahash" xmlns:w16se="http://schemas.microsoft.com/office/word/2015/wordml/symex" xmlns:wpg="http://schemas.microsoft.com/office/word/2010/wordprocessingGroup" xmlns:wpi="http://schemas.microsoft.com/office/word/2010/wordprocessingInk" xmlns:wne="http://schemas.microsoft.com/office/word/2006/wordml" xmlns:wps="http://schemas.microsoft.com/office/word/2010/wordprocessingShape" mc:Ignorable="w14 w15 w16se w16cid w16 w16cex w16sdtdh wp14">
+<w:footnotes xmlns:wpc="http://schemas.microsoft.com/office/word/2010/wordprocessingCanvas" xmlns:cx="http://schemas.microsoft.com/office/drawing/2014/chartex" xmlns:cx1="http://schemas.microsoft.com/office/drawing/2015/9/8/chartex" xmlns:cx2="http://schemas.microsoft.com/office/drawing/2015/10/21/chartex" xmlns:cx3="http://schemas.microsoft.com/office/drawing/2016/5/9/chartex" xmlns:cx4="http://schemas.microsoft.com/office/drawing/2016/5/10/chartex" xmlns:cx5="http://schemas.microsoft.com/office/drawing/2016/5/11/chartex" xmlns:cx6="http://schemas.microsoft.com/office/drawing/2016/5/12/chartex" xmlns:cx7="http://schemas.microsoft.com/office/drawing/2016/5/13/chartex" xmlns:cx8="http://schemas.microsoft.com/office/drawing/2016/5/14/chartex" xmlns:mc="http://schemas.openxmlformats.org/markup-compatibility/2006" xmlns:aink="http://schemas.microsoft.com/office/drawing/2016/ink" xmlns:am3d="http://schemas.microsoft.com/office/drawing/2017/model3d" xmlns:o="urn:schemas-microsoft-com:office:office" xmlns:oel="http://schemas.microsoft.com/office/2019/extlst" xmlns:r="http://schemas.openxmlformats.org/officeDocument/2006/relationships" xmlns:m="http://schemas.openxmlformats.org/officeDocument/2006/math" xmlns:v="urn:schemas-microsoft-com:vml" xmlns:wp14="http://schemas.microsoft.com/office/word/2010/wordprocessingDrawing" xmlns:wp="http://schemas.openxmlformats.org/drawingml/2006/wordprocessingDrawing" xmlns:w10="urn:schemas-microsoft-com:office:word" xmlns:w="http://schemas.openxmlformats.org/wordprocessingml/2006/main" xmlns:w14="http://schemas.microsoft.com/office/word/2010/wordml" xmlns:w15="http://schemas.microsoft.com/office/word/2012/wordml" xmlns:w16cex="http://schemas.microsoft.com/office/word/2018/wordml/cex" xmlns:w16cid="http://schemas.microsoft.com/office/word/2016/wordml/cid" xmlns:w16="http://schemas.microsoft.com/office/word/2018/wordml" xmlns:w16sdtdh="http://schemas.microsoft.com/office/word/2020/wordml/sdtdatahash" xmlns:w16se="http://schemas.microsoft.com/office/word/2015/wordml/symex" xmlns:wpg="http://schemas.microsoft.com/office/word/2010/wordprocessingGroup" xmlns:wpi="http://schemas.microsoft.com/office/word/2010/wordprocessingInk" xmlns:wne="http://schemas.microsoft.com/office/word/2006/wordml" xmlns:wps="http://schemas.microsoft.com/office/word/2010/wordprocessingShape" mc:Ignorable="w14 w15 w16se w16cid w16 w16cex w16sdtdh wp14">
   <w:footnote w:type="separator" w:id="-1">
     <w:p>
       <w:pPr>
@@ -4064,7 +4277,7 @@
 </file>
 
 <file path=word/numbering.xml><?xml version="1.0" encoding="utf-8"?>
-<w:numbering xmlns:wpc="http://schemas.microsoft.com/office/word/2010/wordprocessingCanvas" xmlns:cx="http://schemas.microsoft.com/office/drawing/2014/chartex" xmlns:cx1="http://schemas.microsoft.com/office/drawing/2015/9/8/chartex" xmlns:cx2="http://schemas.microsoft.com/office/drawing/2015/10/21/chartex" xmlns:cx3="http://schemas.microsoft.com/office/drawing/2016/5/9/chartex" xmlns:cx4="http://schemas.microsoft.com/office/drawing/2016/5/10/chartex" xmlns:cx5="http://schemas.microsoft.com/office/drawing/2016/5/11/chartex" xmlns:cx6="http://schemas.microsoft.com/office/drawing/2016/5/12/chartex" xmlns:cx7="http://schemas.microsoft.com/office/drawing/2016/5/13/chartex" xmlns:cx8="http://schemas.microsoft.com/office/drawing/2016/5/14/chartex" xmlns:mc="http://schemas.openxmlformats.org/markup-compatibility/2006" xmlns:aink="http://schemas.microsoft.com/office/drawing/2016/ink" xmlns:am3d="http://schemas.microsoft.com/office/drawing/2017/model3d" xmlns:o="urn:schemas-microsoft-com:office:office" xmlns:r="http://schemas.openxmlformats.org/officeDocument/2006/relationships" xmlns:m="http://schemas.openxmlformats.org/officeDocument/2006/math" xmlns:v="urn:schemas-microsoft-com:vml" xmlns:wp14="http://schemas.microsoft.com/office/word/2010/wordprocessingDrawing" xmlns:wp="http://schemas.openxmlformats.org/drawingml/2006/wordprocessingDrawing" xmlns:w10="urn:schemas-microsoft-com:office:word" xmlns:w="http://schemas.openxmlformats.org/wordprocessingml/2006/main" xmlns:w14="http://schemas.microsoft.com/office/word/2010/wordml" xmlns:w15="http://schemas.microsoft.com/office/word/2012/wordml" xmlns:w16cex="http://schemas.microsoft.com/office/word/2018/wordml/cex" xmlns:w16cid="http://schemas.microsoft.com/office/word/2016/wordml/cid" xmlns:w16="http://schemas.microsoft.com/office/word/2018/wordml" xmlns:w16sdtdh="http://schemas.microsoft.com/office/word/2020/wordml/sdtdatahash" xmlns:w16se="http://schemas.microsoft.com/office/word/2015/wordml/symex" xmlns:wpg="http://schemas.microsoft.com/office/word/2010/wordprocessingGroup" xmlns:wpi="http://schemas.microsoft.com/office/word/2010/wordprocessingInk" xmlns:wne="http://schemas.microsoft.com/office/word/2006/wordml" xmlns:wps="http://schemas.microsoft.com/office/word/2010/wordprocessingShape" mc:Ignorable="w14 w15 w16se w16cid w16 w16cex w16sdtdh wp14">
+<w:numbering xmlns:wpc="http://schemas.microsoft.com/office/word/2010/wordprocessingCanvas" xmlns:cx="http://schemas.microsoft.com/office/drawing/2014/chartex" xmlns:cx1="http://schemas.microsoft.com/office/drawing/2015/9/8/chartex" xmlns:cx2="http://schemas.microsoft.com/office/drawing/2015/10/21/chartex" xmlns:cx3="http://schemas.microsoft.com/office/drawing/2016/5/9/chartex" xmlns:cx4="http://schemas.microsoft.com/office/drawing/2016/5/10/chartex" xmlns:cx5="http://schemas.microsoft.com/office/drawing/2016/5/11/chartex" xmlns:cx6="http://schemas.microsoft.com/office/drawing/2016/5/12/chartex" xmlns:cx7="http://schemas.microsoft.com/office/drawing/2016/5/13/chartex" xmlns:cx8="http://schemas.microsoft.com/office/drawing/2016/5/14/chartex" xmlns:mc="http://schemas.openxmlformats.org/markup-compatibility/2006" xmlns:aink="http://schemas.microsoft.com/office/drawing/2016/ink" xmlns:am3d="http://schemas.microsoft.com/office/drawing/2017/model3d" xmlns:o="urn:schemas-microsoft-com:office:office" xmlns:oel="http://schemas.microsoft.com/office/2019/extlst" xmlns:r="http://schemas.openxmlformats.org/officeDocument/2006/relationships" xmlns:m="http://schemas.openxmlformats.org/officeDocument/2006/math" xmlns:v="urn:schemas-microsoft-com:vml" xmlns:wp14="http://schemas.microsoft.com/office/word/2010/wordprocessingDrawing" xmlns:wp="http://schemas.openxmlformats.org/drawingml/2006/wordprocessingDrawing" xmlns:w10="urn:schemas-microsoft-com:office:word" xmlns:w="http://schemas.openxmlformats.org/wordprocessingml/2006/main" xmlns:w14="http://schemas.microsoft.com/office/word/2010/wordml" xmlns:w15="http://schemas.microsoft.com/office/word/2012/wordml" xmlns:w16cex="http://schemas.microsoft.com/office/word/2018/wordml/cex" xmlns:w16cid="http://schemas.microsoft.com/office/word/2016/wordml/cid" xmlns:w16="http://schemas.microsoft.com/office/word/2018/wordml" xmlns:w16sdtdh="http://schemas.microsoft.com/office/word/2020/wordml/sdtdatahash" xmlns:w16se="http://schemas.microsoft.com/office/word/2015/wordml/symex" xmlns:wpg="http://schemas.microsoft.com/office/word/2010/wordprocessingGroup" xmlns:wpi="http://schemas.microsoft.com/office/word/2010/wordprocessingInk" xmlns:wne="http://schemas.microsoft.com/office/word/2006/wordml" xmlns:wps="http://schemas.microsoft.com/office/word/2010/wordprocessingShape" mc:Ignorable="w14 w15 w16se w16cid w16 w16cex w16sdtdh wp14">
   <w:abstractNum w:abstractNumId="0" w15:restartNumberingAfterBreak="0">
     <w:nsid w:val="1049047B"/>
     <w:multiLevelType w:val="hybridMultilevel"/>
@@ -4630,19 +4843,19 @@
       </w:rPr>
     </w:lvl>
   </w:abstractNum>
-  <w:num w:numId="1">
+  <w:num w:numId="1" w16cid:durableId="1999142175">
     <w:abstractNumId w:val="1"/>
   </w:num>
-  <w:num w:numId="2">
+  <w:num w:numId="2" w16cid:durableId="794910829">
     <w:abstractNumId w:val="0"/>
   </w:num>
-  <w:num w:numId="3">
+  <w:num w:numId="3" w16cid:durableId="928850624">
     <w:abstractNumId w:val="4"/>
   </w:num>
-  <w:num w:numId="4">
+  <w:num w:numId="4" w16cid:durableId="1929193099">
     <w:abstractNumId w:val="3"/>
   </w:num>
-  <w:num w:numId="5">
+  <w:num w:numId="5" w16cid:durableId="1669556740">
     <w:abstractNumId w:val="2"/>
   </w:num>
 </w:numbering>

</xml_diff>

<commit_message>
Modifiche minori alla documentazione
</commit_message>
<xml_diff>
--- a/Documentazione/Documentazione.docx
+++ b/Documentazione/Documentazione.docx
@@ -1101,6 +1101,9 @@
         <w:spacing w:line="276" w:lineRule="auto"/>
       </w:pPr>
       <w:r>
+        <w:rPr>
+          <w:noProof/>
+        </w:rPr>
         <w:drawing>
           <wp:inline distT="0" distB="0" distL="0" distR="0" wp14:anchorId="6571AD3E" wp14:editId="7D51926F">
             <wp:extent cx="6120130" cy="4699000"/>
@@ -1154,17 +1157,17 @@
         <w:tblLook w:val="04A0" w:firstRow="1" w:lastRow="0" w:firstColumn="1" w:lastColumn="0" w:noHBand="0" w:noVBand="1"/>
       </w:tblPr>
       <w:tblGrid>
-        <w:gridCol w:w="1216"/>
-        <w:gridCol w:w="906"/>
-        <w:gridCol w:w="2360"/>
+        <w:gridCol w:w="1525"/>
+        <w:gridCol w:w="904"/>
+        <w:gridCol w:w="2080"/>
         <w:gridCol w:w="8"/>
-        <w:gridCol w:w="1555"/>
+        <w:gridCol w:w="1553"/>
         <w:gridCol w:w="8"/>
         <w:gridCol w:w="1412"/>
         <w:gridCol w:w="15"/>
-        <w:gridCol w:w="1124"/>
+        <w:gridCol w:w="1103"/>
         <w:gridCol w:w="7"/>
-        <w:gridCol w:w="1017"/>
+        <w:gridCol w:w="1013"/>
       </w:tblGrid>
       <w:tr>
         <w:trPr>
@@ -1395,7 +1398,13 @@
           </w:tcPr>
           <w:p>
             <w:r>
-              <w:t>Aggiorna grafo utenti (2)</w:t>
+              <w:t xml:space="preserve">Aggiorna grafo </w:t>
+            </w:r>
+            <w:r>
+              <w:t>raggiungibilità</w:t>
+            </w:r>
+            <w:r>
+              <w:t xml:space="preserve"> (2)</w:t>
             </w:r>
           </w:p>
         </w:tc>
@@ -1426,7 +1435,10 @@
               <w:cnfStyle w:val="000000000000" w:firstRow="0" w:lastRow="0" w:firstColumn="0" w:lastColumn="0" w:oddVBand="0" w:evenVBand="0" w:oddHBand="0" w:evenHBand="0" w:firstRowFirstColumn="0" w:firstRowLastColumn="0" w:lastRowFirstColumn="0" w:lastRowLastColumn="0"/>
             </w:pPr>
             <w:r>
-              <w:t>Aggiunta di un nodo con relativi archi al grafo degli utenti</w:t>
+              <w:t xml:space="preserve">Aggiunta di un nodo con relativi archi al grafo </w:t>
+            </w:r>
+            <w:r>
+              <w:t>raggiungibilità utenti</w:t>
             </w:r>
           </w:p>
         </w:tc>
@@ -1812,7 +1824,13 @@
               <w:cnfStyle w:val="000000100000" w:firstRow="0" w:lastRow="0" w:firstColumn="0" w:lastColumn="0" w:oddVBand="0" w:evenVBand="0" w:oddHBand="1" w:evenHBand="0" w:firstRowFirstColumn="0" w:firstRowLastColumn="0" w:lastRowFirstColumn="0" w:lastRowLastColumn="0"/>
             </w:pPr>
             <w:r>
-              <w:t>Visualizzazione dei libri che possono essere ottenuti da un utente (al più distanti tre passi nel grafo utenti)</w:t>
+              <w:t>Visualizzazione dei libri che possono essere ottenuti da un utente (al più distanti tre passi nel grafo</w:t>
+            </w:r>
+            <w:r>
+              <w:t xml:space="preserve"> raggiungibilità utenti</w:t>
+            </w:r>
+            <w:r>
+              <w:t>)</w:t>
             </w:r>
           </w:p>
         </w:tc>
@@ -2131,7 +2149,13 @@
           </w:tcPr>
           <w:p>
             <w:r>
-              <w:t>Visualizza grafo utenti (7)</w:t>
+              <w:t xml:space="preserve">Visualizza grafo </w:t>
+            </w:r>
+            <w:r>
+              <w:t>raggiungibilità</w:t>
+            </w:r>
+            <w:r>
+              <w:t xml:space="preserve"> (7)</w:t>
             </w:r>
           </w:p>
         </w:tc>
@@ -2167,7 +2191,10 @@
               <w:cnfStyle w:val="000000000000" w:firstRow="0" w:lastRow="0" w:firstColumn="0" w:lastColumn="0" w:oddVBand="0" w:evenVBand="0" w:oddHBand="0" w:evenHBand="0" w:firstRowFirstColumn="0" w:firstRowLastColumn="0" w:lastRowFirstColumn="0" w:lastRowLastColumn="0"/>
             </w:pPr>
             <w:r>
-              <w:t>Visualizzazione da parte del gestore del servizio del grafo utenti</w:t>
+              <w:t>Visualizzazione da parte del gestore del servizio del grafo</w:t>
+            </w:r>
+            <w:r>
+              <w:t xml:space="preserve"> raggiungibilità utenti</w:t>
             </w:r>
           </w:p>
         </w:tc>
@@ -3165,6 +3192,7 @@
           </w:tcPr>
           <w:p>
             <w:r>
+              <w:lastRenderedPageBreak/>
               <w:t>Notifica utenti libri preferiti (16)</w:t>
             </w:r>
           </w:p>
@@ -3288,7 +3316,6 @@
       </w:pPr>
       <w:bookmarkStart w:id="3" w:name="_Toc125642200"/>
       <w:r>
-        <w:lastRenderedPageBreak/>
         <w:t>Topologia del sistema</w:t>
       </w:r>
       <w:bookmarkEnd w:id="3"/>
@@ -3716,6 +3743,7 @@
           <w:b/>
           <w:bCs/>
         </w:rPr>
+        <w:lastRenderedPageBreak/>
         <w:t>STAN4J</w:t>
       </w:r>
       <w:r>
@@ -3929,6 +3957,9 @@
     </w:p>
     <w:p>
       <w:r>
+        <w:rPr>
+          <w:noProof/>
+        </w:rPr>
         <w:drawing>
           <wp:inline distT="0" distB="0" distL="0" distR="0" wp14:anchorId="6210E6D0" wp14:editId="204206A6">
             <wp:extent cx="6261733" cy="3566160"/>

</xml_diff>

<commit_message>
Documentati casi d'uso iterazione 1
</commit_message>
<xml_diff>
--- a/Documentazione/Documentazione.docx
+++ b/Documentazione/Documentazione.docx
@@ -1,6 +1,6 @@
 
 <file path=word/document.xml><?xml version="1.0" encoding="utf-8"?>
-<w:document xmlns:wpc="http://schemas.microsoft.com/office/word/2010/wordprocessingCanvas" xmlns:cx="http://schemas.microsoft.com/office/drawing/2014/chartex" xmlns:cx1="http://schemas.microsoft.com/office/drawing/2015/9/8/chartex" xmlns:cx2="http://schemas.microsoft.com/office/drawing/2015/10/21/chartex" xmlns:cx3="http://schemas.microsoft.com/office/drawing/2016/5/9/chartex" xmlns:cx4="http://schemas.microsoft.com/office/drawing/2016/5/10/chartex" xmlns:cx5="http://schemas.microsoft.com/office/drawing/2016/5/11/chartex" xmlns:cx6="http://schemas.microsoft.com/office/drawing/2016/5/12/chartex" xmlns:cx7="http://schemas.microsoft.com/office/drawing/2016/5/13/chartex" xmlns:cx8="http://schemas.microsoft.com/office/drawing/2016/5/14/chartex" xmlns:mc="http://schemas.openxmlformats.org/markup-compatibility/2006" xmlns:aink="http://schemas.microsoft.com/office/drawing/2016/ink" xmlns:am3d="http://schemas.microsoft.com/office/drawing/2017/model3d" xmlns:o="urn:schemas-microsoft-com:office:office" xmlns:r="http://schemas.openxmlformats.org/officeDocument/2006/relationships" xmlns:m="http://schemas.openxmlformats.org/officeDocument/2006/math" xmlns:v="urn:schemas-microsoft-com:vml" xmlns:wp14="http://schemas.microsoft.com/office/word/2010/wordprocessingDrawing" xmlns:wp="http://schemas.openxmlformats.org/drawingml/2006/wordprocessingDrawing" xmlns:w10="urn:schemas-microsoft-com:office:word" xmlns:w="http://schemas.openxmlformats.org/wordprocessingml/2006/main" xmlns:w14="http://schemas.microsoft.com/office/word/2010/wordml" xmlns:w15="http://schemas.microsoft.com/office/word/2012/wordml" xmlns:w16cex="http://schemas.microsoft.com/office/word/2018/wordml/cex" xmlns:w16cid="http://schemas.microsoft.com/office/word/2016/wordml/cid" xmlns:w16="http://schemas.microsoft.com/office/word/2018/wordml" xmlns:w16sdtdh="http://schemas.microsoft.com/office/word/2020/wordml/sdtdatahash" xmlns:w16se="http://schemas.microsoft.com/office/word/2015/wordml/symex" xmlns:wpg="http://schemas.microsoft.com/office/word/2010/wordprocessingGroup" xmlns:wpi="http://schemas.microsoft.com/office/word/2010/wordprocessingInk" xmlns:wne="http://schemas.microsoft.com/office/word/2006/wordml" xmlns:wps="http://schemas.microsoft.com/office/word/2010/wordprocessingShape" mc:Ignorable="w14 w15 w16se w16cid w16 w16cex w16sdtdh wp14">
+<w:document xmlns:wpc="http://schemas.microsoft.com/office/word/2010/wordprocessingCanvas" xmlns:cx="http://schemas.microsoft.com/office/drawing/2014/chartex" xmlns:cx1="http://schemas.microsoft.com/office/drawing/2015/9/8/chartex" xmlns:cx2="http://schemas.microsoft.com/office/drawing/2015/10/21/chartex" xmlns:cx3="http://schemas.microsoft.com/office/drawing/2016/5/9/chartex" xmlns:cx4="http://schemas.microsoft.com/office/drawing/2016/5/10/chartex" xmlns:cx5="http://schemas.microsoft.com/office/drawing/2016/5/11/chartex" xmlns:cx6="http://schemas.microsoft.com/office/drawing/2016/5/12/chartex" xmlns:cx7="http://schemas.microsoft.com/office/drawing/2016/5/13/chartex" xmlns:cx8="http://schemas.microsoft.com/office/drawing/2016/5/14/chartex" xmlns:mc="http://schemas.openxmlformats.org/markup-compatibility/2006" xmlns:aink="http://schemas.microsoft.com/office/drawing/2016/ink" xmlns:am3d="http://schemas.microsoft.com/office/drawing/2017/model3d" xmlns:o="urn:schemas-microsoft-com:office:office" xmlns:oel="http://schemas.microsoft.com/office/2019/extlst" xmlns:r="http://schemas.openxmlformats.org/officeDocument/2006/relationships" xmlns:m="http://schemas.openxmlformats.org/officeDocument/2006/math" xmlns:v="urn:schemas-microsoft-com:vml" xmlns:wp14="http://schemas.microsoft.com/office/word/2010/wordprocessingDrawing" xmlns:wp="http://schemas.openxmlformats.org/drawingml/2006/wordprocessingDrawing" xmlns:w10="urn:schemas-microsoft-com:office:word" xmlns:w="http://schemas.openxmlformats.org/wordprocessingml/2006/main" xmlns:w14="http://schemas.microsoft.com/office/word/2010/wordml" xmlns:w15="http://schemas.microsoft.com/office/word/2012/wordml" xmlns:w16cex="http://schemas.microsoft.com/office/word/2018/wordml/cex" xmlns:w16cid="http://schemas.microsoft.com/office/word/2016/wordml/cid" xmlns:w16="http://schemas.microsoft.com/office/word/2018/wordml" xmlns:w16sdtdh="http://schemas.microsoft.com/office/word/2020/wordml/sdtdatahash" xmlns:w16se="http://schemas.microsoft.com/office/word/2015/wordml/symex" xmlns:wpg="http://schemas.microsoft.com/office/word/2010/wordprocessingGroup" xmlns:wpi="http://schemas.microsoft.com/office/word/2010/wordprocessingInk" xmlns:wne="http://schemas.microsoft.com/office/word/2006/wordml" xmlns:wps="http://schemas.microsoft.com/office/word/2010/wordprocessingShape" mc:Ignorable="w14 w15 w16se w16cid w16 w16cex w16sdtdh wp14">
   <w:body>
     <w:p/>
     <w:p>
@@ -4170,6 +4170,1662 @@
         <w:t>.</w:t>
       </w:r>
     </w:p>
+    <w:p>
+      <w:pPr>
+        <w:pStyle w:val="Titolo2"/>
+      </w:pPr>
+      <w:r>
+        <w:t>Casi d’uso</w:t>
+      </w:r>
+    </w:p>
+    <w:p>
+      <w:pPr>
+        <w:jc w:val="both"/>
+      </w:pPr>
+      <w:r>
+        <w:t>Oltre all’early design architecture, nell’iterazione 1 sono stati scelti i primi casi d’uso dallo stack d</w:t>
+      </w:r>
+      <w:r>
+        <w:t>elle</w:t>
+      </w:r>
+      <w:r>
+        <w:t xml:space="preserve"> priorità. I casi d’uso implementati sono:</w:t>
+      </w:r>
+    </w:p>
+    <w:p>
+      <w:pPr>
+        <w:pStyle w:val="Paragrafoelenco"/>
+        <w:numPr>
+          <w:ilvl w:val="0"/>
+          <w:numId w:val="6"/>
+        </w:numPr>
+        <w:jc w:val="both"/>
+      </w:pPr>
+      <w:r>
+        <w:t>Registra account</w:t>
+      </w:r>
+      <w:r>
+        <w:t xml:space="preserve"> (Id: 1)</w:t>
+      </w:r>
+    </w:p>
+    <w:p>
+      <w:pPr>
+        <w:pStyle w:val="Paragrafoelenco"/>
+        <w:numPr>
+          <w:ilvl w:val="0"/>
+          <w:numId w:val="6"/>
+        </w:numPr>
+        <w:jc w:val="both"/>
+      </w:pPr>
+      <w:r>
+        <w:t>Aggiorna grafo raggiungibilità (</w:t>
+      </w:r>
+      <w:r>
+        <w:t>I</w:t>
+      </w:r>
+      <w:r>
+        <w:t>d: 2)</w:t>
+      </w:r>
+    </w:p>
+    <w:p>
+      <w:pPr>
+        <w:pStyle w:val="Paragrafoelenco"/>
+        <w:numPr>
+          <w:ilvl w:val="0"/>
+          <w:numId w:val="6"/>
+        </w:numPr>
+        <w:jc w:val="both"/>
+      </w:pPr>
+      <w:r>
+        <w:t>Login (</w:t>
+      </w:r>
+      <w:r>
+        <w:t>I</w:t>
+      </w:r>
+      <w:r>
+        <w:t>d: 17)</w:t>
+      </w:r>
+    </w:p>
+    <w:p>
+      <w:pPr>
+        <w:pStyle w:val="Paragrafoelenco"/>
+        <w:numPr>
+          <w:ilvl w:val="0"/>
+          <w:numId w:val="6"/>
+        </w:numPr>
+        <w:jc w:val="both"/>
+      </w:pPr>
+      <w:r>
+        <w:t>Aggiungi libro (</w:t>
+      </w:r>
+      <w:r>
+        <w:t xml:space="preserve">Id: </w:t>
+      </w:r>
+      <w:r>
+        <w:t>3)</w:t>
+      </w:r>
+    </w:p>
+    <w:p>
+      <w:pPr>
+        <w:jc w:val="both"/>
+      </w:pPr>
+      <w:r>
+        <w:t xml:space="preserve">In relazione al component diagram realizzato nell’early architecture design, quindi, si opererà sui subsytem </w:t>
+      </w:r>
+      <w:r>
+        <w:rPr>
+          <w:b/>
+          <w:bCs/>
+        </w:rPr>
+        <w:t>Gestore Grafo</w:t>
+      </w:r>
+      <w:r>
+        <w:t xml:space="preserve"> e </w:t>
+      </w:r>
+      <w:r>
+        <w:rPr>
+          <w:b/>
+          <w:bCs/>
+        </w:rPr>
+        <w:t>Gestore Utenti</w:t>
+      </w:r>
+      <w:r>
+        <w:t>. Il class diagram che descrive le interfacce è stato realizzato ponendo il focus su questi casi d’uso. Di seguito vengono descritti in dettaglio partendo da una vista complessiva del sistema, comprendente quindi anche i client. Il progetto si concentrerà inizialmente sul solo sviluppo del codice lato server.</w:t>
+      </w:r>
+    </w:p>
+    <w:tbl>
+      <w:tblPr>
+        <w:tblStyle w:val="Tabellagriglia3-colore5"/>
+        <w:tblW w:w="0" w:type="auto"/>
+        <w:tblLook w:val="04A0" w:firstRow="1" w:lastRow="0" w:firstColumn="1" w:lastColumn="0" w:noHBand="0" w:noVBand="1"/>
+      </w:tblPr>
+      <w:tblGrid>
+        <w:gridCol w:w="2122"/>
+        <w:gridCol w:w="7506"/>
+      </w:tblGrid>
+      <w:tr>
+        <w:trPr>
+          <w:cnfStyle w:val="100000000000" w:firstRow="1" w:lastRow="0" w:firstColumn="0" w:lastColumn="0" w:oddVBand="0" w:evenVBand="0" w:oddHBand="0" w:evenHBand="0" w:firstRowFirstColumn="0" w:firstRowLastColumn="0" w:lastRowFirstColumn="0" w:lastRowLastColumn="0"/>
+        </w:trPr>
+        <w:tc>
+          <w:tcPr>
+            <w:cnfStyle w:val="001000000100" w:firstRow="0" w:lastRow="0" w:firstColumn="1" w:lastColumn="0" w:oddVBand="0" w:evenVBand="0" w:oddHBand="0" w:evenHBand="0" w:firstRowFirstColumn="1" w:firstRowLastColumn="0" w:lastRowFirstColumn="0" w:lastRowLastColumn="0"/>
+            <w:tcW w:w="2122" w:type="dxa"/>
+          </w:tcPr>
+          <w:p>
+            <w:r>
+              <w:lastRenderedPageBreak/>
+              <w:t>Nome:</w:t>
+            </w:r>
+          </w:p>
+        </w:tc>
+        <w:tc>
+          <w:tcPr>
+            <w:tcW w:w="7506" w:type="dxa"/>
+          </w:tcPr>
+          <w:p>
+            <w:pPr>
+              <w:cnfStyle w:val="100000000000" w:firstRow="1" w:lastRow="0" w:firstColumn="0" w:lastColumn="0" w:oddVBand="0" w:evenVBand="0" w:oddHBand="0" w:evenHBand="0" w:firstRowFirstColumn="0" w:firstRowLastColumn="0" w:lastRowFirstColumn="0" w:lastRowLastColumn="0"/>
+            </w:pPr>
+            <w:r>
+              <w:t>Registra account</w:t>
+            </w:r>
+          </w:p>
+        </w:tc>
+      </w:tr>
+      <w:tr>
+        <w:trPr>
+          <w:cnfStyle w:val="000000100000" w:firstRow="0" w:lastRow="0" w:firstColumn="0" w:lastColumn="0" w:oddVBand="0" w:evenVBand="0" w:oddHBand="1" w:evenHBand="0" w:firstRowFirstColumn="0" w:firstRowLastColumn="0" w:lastRowFirstColumn="0" w:lastRowLastColumn="0"/>
+        </w:trPr>
+        <w:tc>
+          <w:tcPr>
+            <w:cnfStyle w:val="001000000000" w:firstRow="0" w:lastRow="0" w:firstColumn="1" w:lastColumn="0" w:oddVBand="0" w:evenVBand="0" w:oddHBand="0" w:evenHBand="0" w:firstRowFirstColumn="0" w:firstRowLastColumn="0" w:lastRowFirstColumn="0" w:lastRowLastColumn="0"/>
+            <w:tcW w:w="2122" w:type="dxa"/>
+          </w:tcPr>
+          <w:p>
+            <w:r>
+              <w:t>Id:</w:t>
+            </w:r>
+          </w:p>
+        </w:tc>
+        <w:tc>
+          <w:tcPr>
+            <w:tcW w:w="7506" w:type="dxa"/>
+          </w:tcPr>
+          <w:p>
+            <w:pPr>
+              <w:cnfStyle w:val="000000100000" w:firstRow="0" w:lastRow="0" w:firstColumn="0" w:lastColumn="0" w:oddVBand="0" w:evenVBand="0" w:oddHBand="1" w:evenHBand="0" w:firstRowFirstColumn="0" w:firstRowLastColumn="0" w:lastRowFirstColumn="0" w:lastRowLastColumn="0"/>
+            </w:pPr>
+            <w:r>
+              <w:t>1</w:t>
+            </w:r>
+          </w:p>
+        </w:tc>
+      </w:tr>
+      <w:tr>
+        <w:tc>
+          <w:tcPr>
+            <w:cnfStyle w:val="001000000000" w:firstRow="0" w:lastRow="0" w:firstColumn="1" w:lastColumn="0" w:oddVBand="0" w:evenVBand="0" w:oddHBand="0" w:evenHBand="0" w:firstRowFirstColumn="0" w:firstRowLastColumn="0" w:lastRowFirstColumn="0" w:lastRowLastColumn="0"/>
+            <w:tcW w:w="2122" w:type="dxa"/>
+          </w:tcPr>
+          <w:p>
+            <w:r>
+              <w:t>Priorità:</w:t>
+            </w:r>
+          </w:p>
+        </w:tc>
+        <w:tc>
+          <w:tcPr>
+            <w:tcW w:w="7506" w:type="dxa"/>
+          </w:tcPr>
+          <w:p>
+            <w:pPr>
+              <w:cnfStyle w:val="000000000000" w:firstRow="0" w:lastRow="0" w:firstColumn="0" w:lastColumn="0" w:oddVBand="0" w:evenVBand="0" w:oddHBand="0" w:evenHBand="0" w:firstRowFirstColumn="0" w:firstRowLastColumn="0" w:lastRowFirstColumn="0" w:lastRowLastColumn="0"/>
+            </w:pPr>
+            <w:r>
+              <w:t>Molto alta</w:t>
+            </w:r>
+          </w:p>
+        </w:tc>
+      </w:tr>
+      <w:tr>
+        <w:trPr>
+          <w:cnfStyle w:val="000000100000" w:firstRow="0" w:lastRow="0" w:firstColumn="0" w:lastColumn="0" w:oddVBand="0" w:evenVBand="0" w:oddHBand="1" w:evenHBand="0" w:firstRowFirstColumn="0" w:firstRowLastColumn="0" w:lastRowFirstColumn="0" w:lastRowLastColumn="0"/>
+        </w:trPr>
+        <w:tc>
+          <w:tcPr>
+            <w:cnfStyle w:val="001000000000" w:firstRow="0" w:lastRow="0" w:firstColumn="1" w:lastColumn="0" w:oddVBand="0" w:evenVBand="0" w:oddHBand="0" w:evenHBand="0" w:firstRowFirstColumn="0" w:firstRowLastColumn="0" w:lastRowFirstColumn="0" w:lastRowLastColumn="0"/>
+            <w:tcW w:w="2122" w:type="dxa"/>
+          </w:tcPr>
+          <w:p>
+            <w:r>
+              <w:t>Descrizione:</w:t>
+            </w:r>
+          </w:p>
+        </w:tc>
+        <w:tc>
+          <w:tcPr>
+            <w:tcW w:w="7506" w:type="dxa"/>
+          </w:tcPr>
+          <w:p>
+            <w:pPr>
+              <w:cnfStyle w:val="000000100000" w:firstRow="0" w:lastRow="0" w:firstColumn="0" w:lastColumn="0" w:oddVBand="0" w:evenVBand="0" w:oddHBand="1" w:evenHBand="0" w:firstRowFirstColumn="0" w:firstRowLastColumn="0" w:lastRowFirstColumn="0" w:lastRowLastColumn="0"/>
+            </w:pPr>
+            <w:r>
+              <w:t>L’utente inserisce nel client le informazioni richieste, tra le quali e-mail e p</w:t>
+            </w:r>
+            <w:r>
+              <w:t>assword</w:t>
+            </w:r>
+            <w:r>
+              <w:t xml:space="preserve">, e viene registrato </w:t>
+            </w:r>
+            <w:r>
+              <w:t xml:space="preserve">un nuovo account </w:t>
+            </w:r>
+            <w:r>
+              <w:t>nel sistema</w:t>
+            </w:r>
+          </w:p>
+        </w:tc>
+      </w:tr>
+      <w:tr>
+        <w:tc>
+          <w:tcPr>
+            <w:cnfStyle w:val="001000000000" w:firstRow="0" w:lastRow="0" w:firstColumn="1" w:lastColumn="0" w:oddVBand="0" w:evenVBand="0" w:oddHBand="0" w:evenHBand="0" w:firstRowFirstColumn="0" w:firstRowLastColumn="0" w:lastRowFirstColumn="0" w:lastRowLastColumn="0"/>
+            <w:tcW w:w="2122" w:type="dxa"/>
+          </w:tcPr>
+          <w:p>
+            <w:r>
+              <w:t>Pre-condizioni:</w:t>
+            </w:r>
+          </w:p>
+        </w:tc>
+        <w:tc>
+          <w:tcPr>
+            <w:tcW w:w="7506" w:type="dxa"/>
+          </w:tcPr>
+          <w:p>
+            <w:pPr>
+              <w:cnfStyle w:val="000000000000" w:firstRow="0" w:lastRow="0" w:firstColumn="0" w:lastColumn="0" w:oddVBand="0" w:evenVBand="0" w:oddHBand="0" w:evenHBand="0" w:firstRowFirstColumn="0" w:firstRowLastColumn="0" w:lastRowFirstColumn="0" w:lastRowLastColumn="0"/>
+            </w:pPr>
+            <w:r>
+              <w:t>Nessuna</w:t>
+            </w:r>
+          </w:p>
+        </w:tc>
+      </w:tr>
+      <w:tr>
+        <w:trPr>
+          <w:cnfStyle w:val="000000100000" w:firstRow="0" w:lastRow="0" w:firstColumn="0" w:lastColumn="0" w:oddVBand="0" w:evenVBand="0" w:oddHBand="1" w:evenHBand="0" w:firstRowFirstColumn="0" w:firstRowLastColumn="0" w:lastRowFirstColumn="0" w:lastRowLastColumn="0"/>
+        </w:trPr>
+        <w:tc>
+          <w:tcPr>
+            <w:cnfStyle w:val="001000000000" w:firstRow="0" w:lastRow="0" w:firstColumn="1" w:lastColumn="0" w:oddVBand="0" w:evenVBand="0" w:oddHBand="0" w:evenHBand="0" w:firstRowFirstColumn="0" w:firstRowLastColumn="0" w:lastRowFirstColumn="0" w:lastRowLastColumn="0"/>
+            <w:tcW w:w="2122" w:type="dxa"/>
+          </w:tcPr>
+          <w:p>
+            <w:r>
+              <w:t>Post-condizioni:</w:t>
+            </w:r>
+          </w:p>
+        </w:tc>
+        <w:tc>
+          <w:tcPr>
+            <w:tcW w:w="7506" w:type="dxa"/>
+          </w:tcPr>
+          <w:p>
+            <w:pPr>
+              <w:cnfStyle w:val="000000100000" w:firstRow="0" w:lastRow="0" w:firstColumn="0" w:lastColumn="0" w:oddVBand="0" w:evenVBand="0" w:oddHBand="1" w:evenHBand="0" w:firstRowFirstColumn="0" w:firstRowLastColumn="0" w:lastRowFirstColumn="0" w:lastRowLastColumn="0"/>
+            </w:pPr>
+            <w:r>
+              <w:t>Viene registrato nel sistema il nuovo utente</w:t>
+            </w:r>
+          </w:p>
+        </w:tc>
+      </w:tr>
+      <w:tr>
+        <w:tc>
+          <w:tcPr>
+            <w:cnfStyle w:val="001000000000" w:firstRow="0" w:lastRow="0" w:firstColumn="1" w:lastColumn="0" w:oddVBand="0" w:evenVBand="0" w:oddHBand="0" w:evenHBand="0" w:firstRowFirstColumn="0" w:firstRowLastColumn="0" w:lastRowFirstColumn="0" w:lastRowLastColumn="0"/>
+            <w:tcW w:w="2122" w:type="dxa"/>
+          </w:tcPr>
+          <w:p>
+            <w:r>
+              <w:t>Situazioni di errore:</w:t>
+            </w:r>
+          </w:p>
+        </w:tc>
+        <w:tc>
+          <w:tcPr>
+            <w:tcW w:w="7506" w:type="dxa"/>
+          </w:tcPr>
+          <w:p>
+            <w:pPr>
+              <w:cnfStyle w:val="000000000000" w:firstRow="0" w:lastRow="0" w:firstColumn="0" w:lastColumn="0" w:oddVBand="0" w:evenVBand="0" w:oddHBand="0" w:evenHBand="0" w:firstRowFirstColumn="0" w:firstRowLastColumn="0" w:lastRowFirstColumn="0" w:lastRowLastColumn="0"/>
+            </w:pPr>
+            <w:r>
+              <w:t>L’utente è già registrato nel sistema, ovvero è già presente nel sistema un utente con la e-mail indicata</w:t>
+            </w:r>
+          </w:p>
+        </w:tc>
+      </w:tr>
+      <w:tr>
+        <w:trPr>
+          <w:cnfStyle w:val="000000100000" w:firstRow="0" w:lastRow="0" w:firstColumn="0" w:lastColumn="0" w:oddVBand="0" w:evenVBand="0" w:oddHBand="1" w:evenHBand="0" w:firstRowFirstColumn="0" w:firstRowLastColumn="0" w:lastRowFirstColumn="0" w:lastRowLastColumn="0"/>
+        </w:trPr>
+        <w:tc>
+          <w:tcPr>
+            <w:cnfStyle w:val="001000000000" w:firstRow="0" w:lastRow="0" w:firstColumn="1" w:lastColumn="0" w:oddVBand="0" w:evenVBand="0" w:oddHBand="0" w:evenHBand="0" w:firstRowFirstColumn="0" w:firstRowLastColumn="0" w:lastRowFirstColumn="0" w:lastRowLastColumn="0"/>
+            <w:tcW w:w="2122" w:type="dxa"/>
+          </w:tcPr>
+          <w:p>
+            <w:r>
+              <w:t>Stato del sistema in caso di errore:</w:t>
+            </w:r>
+          </w:p>
+        </w:tc>
+        <w:tc>
+          <w:tcPr>
+            <w:tcW w:w="7506" w:type="dxa"/>
+          </w:tcPr>
+          <w:p>
+            <w:pPr>
+              <w:cnfStyle w:val="000000100000" w:firstRow="0" w:lastRow="0" w:firstColumn="0" w:lastColumn="0" w:oddVBand="0" w:evenVBand="0" w:oddHBand="1" w:evenHBand="0" w:firstRowFirstColumn="0" w:firstRowLastColumn="0" w:lastRowFirstColumn="0" w:lastRowLastColumn="0"/>
+            </w:pPr>
+            <w:r>
+              <w:t>L’utente viene avvisato con un messaggio di errore</w:t>
+            </w:r>
+          </w:p>
+        </w:tc>
+      </w:tr>
+      <w:tr>
+        <w:tc>
+          <w:tcPr>
+            <w:cnfStyle w:val="001000000000" w:firstRow="0" w:lastRow="0" w:firstColumn="1" w:lastColumn="0" w:oddVBand="0" w:evenVBand="0" w:oddHBand="0" w:evenHBand="0" w:firstRowFirstColumn="0" w:firstRowLastColumn="0" w:lastRowFirstColumn="0" w:lastRowLastColumn="0"/>
+            <w:tcW w:w="2122" w:type="dxa"/>
+          </w:tcPr>
+          <w:p>
+            <w:r>
+              <w:t>Attori:</w:t>
+            </w:r>
+          </w:p>
+        </w:tc>
+        <w:tc>
+          <w:tcPr>
+            <w:tcW w:w="7506" w:type="dxa"/>
+          </w:tcPr>
+          <w:p>
+            <w:pPr>
+              <w:cnfStyle w:val="000000000000" w:firstRow="0" w:lastRow="0" w:firstColumn="0" w:lastColumn="0" w:oddVBand="0" w:evenVBand="0" w:oddHBand="0" w:evenHBand="0" w:firstRowFirstColumn="0" w:firstRowLastColumn="0" w:lastRowFirstColumn="0" w:lastRowLastColumn="0"/>
+            </w:pPr>
+            <w:r>
+              <w:t>Utente, Sistema</w:t>
+            </w:r>
+          </w:p>
+        </w:tc>
+      </w:tr>
+      <w:tr>
+        <w:trPr>
+          <w:cnfStyle w:val="000000100000" w:firstRow="0" w:lastRow="0" w:firstColumn="0" w:lastColumn="0" w:oddVBand="0" w:evenVBand="0" w:oddHBand="1" w:evenHBand="0" w:firstRowFirstColumn="0" w:firstRowLastColumn="0" w:lastRowFirstColumn="0" w:lastRowLastColumn="0"/>
+        </w:trPr>
+        <w:tc>
+          <w:tcPr>
+            <w:cnfStyle w:val="001000000000" w:firstRow="0" w:lastRow="0" w:firstColumn="1" w:lastColumn="0" w:oddVBand="0" w:evenVBand="0" w:oddHBand="0" w:evenHBand="0" w:firstRowFirstColumn="0" w:firstRowLastColumn="0" w:lastRowFirstColumn="0" w:lastRowLastColumn="0"/>
+            <w:tcW w:w="2122" w:type="dxa"/>
+          </w:tcPr>
+          <w:p>
+            <w:r>
+              <w:t>Trigger:</w:t>
+            </w:r>
+          </w:p>
+        </w:tc>
+        <w:tc>
+          <w:tcPr>
+            <w:tcW w:w="7506" w:type="dxa"/>
+          </w:tcPr>
+          <w:p>
+            <w:pPr>
+              <w:cnfStyle w:val="000000100000" w:firstRow="0" w:lastRow="0" w:firstColumn="0" w:lastColumn="0" w:oddVBand="0" w:evenVBand="0" w:oddHBand="1" w:evenHBand="0" w:firstRowFirstColumn="0" w:firstRowLastColumn="0" w:lastRowFirstColumn="0" w:lastRowLastColumn="0"/>
+            </w:pPr>
+            <w:r>
+              <w:t xml:space="preserve">L’utente seleziona l’opzione di registrazione dal client </w:t>
+            </w:r>
+          </w:p>
+        </w:tc>
+      </w:tr>
+      <w:tr>
+        <w:tc>
+          <w:tcPr>
+            <w:cnfStyle w:val="001000000000" w:firstRow="0" w:lastRow="0" w:firstColumn="1" w:lastColumn="0" w:oddVBand="0" w:evenVBand="0" w:oddHBand="0" w:evenHBand="0" w:firstRowFirstColumn="0" w:firstRowLastColumn="0" w:lastRowFirstColumn="0" w:lastRowLastColumn="0"/>
+            <w:tcW w:w="2122" w:type="dxa"/>
+          </w:tcPr>
+          <w:p>
+            <w:r>
+              <w:t>Processo standard:</w:t>
+            </w:r>
+          </w:p>
+        </w:tc>
+        <w:tc>
+          <w:tcPr>
+            <w:tcW w:w="7506" w:type="dxa"/>
+          </w:tcPr>
+          <w:p>
+            <w:pPr>
+              <w:cnfStyle w:val="000000000000" w:firstRow="0" w:lastRow="0" w:firstColumn="0" w:lastColumn="0" w:oddVBand="0" w:evenVBand="0" w:oddHBand="0" w:evenHBand="0" w:firstRowFirstColumn="0" w:firstRowLastColumn="0" w:lastRowFirstColumn="0" w:lastRowLastColumn="0"/>
+            </w:pPr>
+            <w:r>
+              <w:t>(1) L’utente seleziona l’opzione di registrazione dal client</w:t>
+            </w:r>
+          </w:p>
+          <w:p>
+            <w:pPr>
+              <w:cnfStyle w:val="000000000000" w:firstRow="0" w:lastRow="0" w:firstColumn="0" w:lastColumn="0" w:oddVBand="0" w:evenVBand="0" w:oddHBand="0" w:evenHBand="0" w:firstRowFirstColumn="0" w:firstRowLastColumn="0" w:lastRowFirstColumn="0" w:lastRowLastColumn="0"/>
+            </w:pPr>
+            <w:r>
+              <w:t>(2) L’utente inserisce le seguenti informazioni:</w:t>
+            </w:r>
+          </w:p>
+          <w:p>
+            <w:pPr>
+              <w:pStyle w:val="Paragrafoelenco"/>
+              <w:numPr>
+                <w:ilvl w:val="0"/>
+                <w:numId w:val="7"/>
+              </w:numPr>
+              <w:cnfStyle w:val="000000000000" w:firstRow="0" w:lastRow="0" w:firstColumn="0" w:lastColumn="0" w:oddVBand="0" w:evenVBand="0" w:oddHBand="0" w:evenHBand="0" w:firstRowFirstColumn="0" w:firstRowLastColumn="0" w:lastRowFirstColumn="0" w:lastRowLastColumn="0"/>
+            </w:pPr>
+            <w:r>
+              <w:t>E-mail</w:t>
+            </w:r>
+          </w:p>
+          <w:p>
+            <w:pPr>
+              <w:pStyle w:val="Paragrafoelenco"/>
+              <w:numPr>
+                <w:ilvl w:val="0"/>
+                <w:numId w:val="7"/>
+              </w:numPr>
+              <w:cnfStyle w:val="000000000000" w:firstRow="0" w:lastRow="0" w:firstColumn="0" w:lastColumn="0" w:oddVBand="0" w:evenVBand="0" w:oddHBand="0" w:evenHBand="0" w:firstRowFirstColumn="0" w:firstRowLastColumn="0" w:lastRowFirstColumn="0" w:lastRowLastColumn="0"/>
+            </w:pPr>
+            <w:r>
+              <w:t>Password</w:t>
+            </w:r>
+          </w:p>
+          <w:p>
+            <w:pPr>
+              <w:pStyle w:val="Paragrafoelenco"/>
+              <w:numPr>
+                <w:ilvl w:val="0"/>
+                <w:numId w:val="7"/>
+              </w:numPr>
+              <w:cnfStyle w:val="000000000000" w:firstRow="0" w:lastRow="0" w:firstColumn="0" w:lastColumn="0" w:oddVBand="0" w:evenVBand="0" w:oddHBand="0" w:evenHBand="0" w:firstRowFirstColumn="0" w:firstRowLastColumn="0" w:lastRowFirstColumn="0" w:lastRowLastColumn="0"/>
+            </w:pPr>
+            <w:r>
+              <w:t>Latitudine e Longitudine</w:t>
+            </w:r>
+          </w:p>
+          <w:p>
+            <w:pPr>
+              <w:pStyle w:val="Paragrafoelenco"/>
+              <w:numPr>
+                <w:ilvl w:val="0"/>
+                <w:numId w:val="7"/>
+              </w:numPr>
+              <w:cnfStyle w:val="000000000000" w:firstRow="0" w:lastRow="0" w:firstColumn="0" w:lastColumn="0" w:oddVBand="0" w:evenVBand="0" w:oddHBand="0" w:evenHBand="0" w:firstRowFirstColumn="0" w:firstRowLastColumn="0" w:lastRowFirstColumn="0" w:lastRowLastColumn="0"/>
+            </w:pPr>
+            <w:r>
+              <w:t>Massima distanza percorribile</w:t>
+            </w:r>
+          </w:p>
+          <w:p>
+            <w:pPr>
+              <w:pStyle w:val="Paragrafoelenco"/>
+              <w:numPr>
+                <w:ilvl w:val="0"/>
+                <w:numId w:val="7"/>
+              </w:numPr>
+              <w:cnfStyle w:val="000000000000" w:firstRow="0" w:lastRow="0" w:firstColumn="0" w:lastColumn="0" w:oddVBand="0" w:evenVBand="0" w:oddHBand="0" w:evenHBand="0" w:firstRowFirstColumn="0" w:firstRowLastColumn="0" w:lastRowFirstColumn="0" w:lastRowLastColumn="0"/>
+            </w:pPr>
+            <w:r>
+              <w:t>I libri desiderati</w:t>
+            </w:r>
+          </w:p>
+          <w:p>
+            <w:pPr>
+              <w:cnfStyle w:val="000000000000" w:firstRow="0" w:lastRow="0" w:firstColumn="0" w:lastColumn="0" w:oddVBand="0" w:evenVBand="0" w:oddHBand="0" w:evenHBand="0" w:firstRowFirstColumn="0" w:firstRowLastColumn="0" w:lastRowFirstColumn="0" w:lastRowLastColumn="0"/>
+            </w:pPr>
+            <w:r>
+              <w:t>(3) L’utente viene registrato nel sistema</w:t>
+            </w:r>
+          </w:p>
+        </w:tc>
+      </w:tr>
+    </w:tbl>
+    <w:p>
+      <w:pPr>
+        <w:jc w:val="both"/>
+      </w:pPr>
+    </w:p>
+    <w:tbl>
+      <w:tblPr>
+        <w:tblStyle w:val="Tabellagriglia3-colore5"/>
+        <w:tblW w:w="0" w:type="auto"/>
+        <w:tblLook w:val="04A0" w:firstRow="1" w:lastRow="0" w:firstColumn="1" w:lastColumn="0" w:noHBand="0" w:noVBand="1"/>
+      </w:tblPr>
+      <w:tblGrid>
+        <w:gridCol w:w="2122"/>
+        <w:gridCol w:w="7506"/>
+      </w:tblGrid>
+      <w:tr>
+        <w:trPr>
+          <w:cnfStyle w:val="100000000000" w:firstRow="1" w:lastRow="0" w:firstColumn="0" w:lastColumn="0" w:oddVBand="0" w:evenVBand="0" w:oddHBand="0" w:evenHBand="0" w:firstRowFirstColumn="0" w:firstRowLastColumn="0" w:lastRowFirstColumn="0" w:lastRowLastColumn="0"/>
+        </w:trPr>
+        <w:tc>
+          <w:tcPr>
+            <w:cnfStyle w:val="001000000100" w:firstRow="0" w:lastRow="0" w:firstColumn="1" w:lastColumn="0" w:oddVBand="0" w:evenVBand="0" w:oddHBand="0" w:evenHBand="0" w:firstRowFirstColumn="1" w:firstRowLastColumn="0" w:lastRowFirstColumn="0" w:lastRowLastColumn="0"/>
+            <w:tcW w:w="2122" w:type="dxa"/>
+          </w:tcPr>
+          <w:p>
+            <w:r>
+              <w:t>Nome:</w:t>
+            </w:r>
+          </w:p>
+        </w:tc>
+        <w:tc>
+          <w:tcPr>
+            <w:tcW w:w="7506" w:type="dxa"/>
+          </w:tcPr>
+          <w:p>
+            <w:pPr>
+              <w:cnfStyle w:val="100000000000" w:firstRow="1" w:lastRow="0" w:firstColumn="0" w:lastColumn="0" w:oddVBand="0" w:evenVBand="0" w:oddHBand="0" w:evenHBand="0" w:firstRowFirstColumn="0" w:firstRowLastColumn="0" w:lastRowFirstColumn="0" w:lastRowLastColumn="0"/>
+            </w:pPr>
+            <w:r>
+              <w:t>Aggiorna grafo raggiungibilità</w:t>
+            </w:r>
+          </w:p>
+        </w:tc>
+      </w:tr>
+      <w:tr>
+        <w:trPr>
+          <w:cnfStyle w:val="000000100000" w:firstRow="0" w:lastRow="0" w:firstColumn="0" w:lastColumn="0" w:oddVBand="0" w:evenVBand="0" w:oddHBand="1" w:evenHBand="0" w:firstRowFirstColumn="0" w:firstRowLastColumn="0" w:lastRowFirstColumn="0" w:lastRowLastColumn="0"/>
+        </w:trPr>
+        <w:tc>
+          <w:tcPr>
+            <w:cnfStyle w:val="001000000000" w:firstRow="0" w:lastRow="0" w:firstColumn="1" w:lastColumn="0" w:oddVBand="0" w:evenVBand="0" w:oddHBand="0" w:evenHBand="0" w:firstRowFirstColumn="0" w:firstRowLastColumn="0" w:lastRowFirstColumn="0" w:lastRowLastColumn="0"/>
+            <w:tcW w:w="2122" w:type="dxa"/>
+          </w:tcPr>
+          <w:p>
+            <w:r>
+              <w:t>Id:</w:t>
+            </w:r>
+          </w:p>
+        </w:tc>
+        <w:tc>
+          <w:tcPr>
+            <w:tcW w:w="7506" w:type="dxa"/>
+          </w:tcPr>
+          <w:p>
+            <w:pPr>
+              <w:cnfStyle w:val="000000100000" w:firstRow="0" w:lastRow="0" w:firstColumn="0" w:lastColumn="0" w:oddVBand="0" w:evenVBand="0" w:oddHBand="1" w:evenHBand="0" w:firstRowFirstColumn="0" w:firstRowLastColumn="0" w:lastRowFirstColumn="0" w:lastRowLastColumn="0"/>
+            </w:pPr>
+            <w:r>
+              <w:t>2</w:t>
+            </w:r>
+          </w:p>
+        </w:tc>
+      </w:tr>
+      <w:tr>
+        <w:tc>
+          <w:tcPr>
+            <w:cnfStyle w:val="001000000000" w:firstRow="0" w:lastRow="0" w:firstColumn="1" w:lastColumn="0" w:oddVBand="0" w:evenVBand="0" w:oddHBand="0" w:evenHBand="0" w:firstRowFirstColumn="0" w:firstRowLastColumn="0" w:lastRowFirstColumn="0" w:lastRowLastColumn="0"/>
+            <w:tcW w:w="2122" w:type="dxa"/>
+          </w:tcPr>
+          <w:p>
+            <w:r>
+              <w:t>Priorità:</w:t>
+            </w:r>
+          </w:p>
+        </w:tc>
+        <w:tc>
+          <w:tcPr>
+            <w:tcW w:w="7506" w:type="dxa"/>
+          </w:tcPr>
+          <w:p>
+            <w:pPr>
+              <w:cnfStyle w:val="000000000000" w:firstRow="0" w:lastRow="0" w:firstColumn="0" w:lastColumn="0" w:oddVBand="0" w:evenVBand="0" w:oddHBand="0" w:evenHBand="0" w:firstRowFirstColumn="0" w:firstRowLastColumn="0" w:lastRowFirstColumn="0" w:lastRowLastColumn="0"/>
+            </w:pPr>
+            <w:r>
+              <w:t>Molto alta</w:t>
+            </w:r>
+          </w:p>
+        </w:tc>
+      </w:tr>
+      <w:tr>
+        <w:trPr>
+          <w:cnfStyle w:val="000000100000" w:firstRow="0" w:lastRow="0" w:firstColumn="0" w:lastColumn="0" w:oddVBand="0" w:evenVBand="0" w:oddHBand="1" w:evenHBand="0" w:firstRowFirstColumn="0" w:firstRowLastColumn="0" w:lastRowFirstColumn="0" w:lastRowLastColumn="0"/>
+        </w:trPr>
+        <w:tc>
+          <w:tcPr>
+            <w:cnfStyle w:val="001000000000" w:firstRow="0" w:lastRow="0" w:firstColumn="1" w:lastColumn="0" w:oddVBand="0" w:evenVBand="0" w:oddHBand="0" w:evenHBand="0" w:firstRowFirstColumn="0" w:firstRowLastColumn="0" w:lastRowFirstColumn="0" w:lastRowLastColumn="0"/>
+            <w:tcW w:w="2122" w:type="dxa"/>
+          </w:tcPr>
+          <w:p>
+            <w:r>
+              <w:t>Descrizione:</w:t>
+            </w:r>
+          </w:p>
+        </w:tc>
+        <w:tc>
+          <w:tcPr>
+            <w:tcW w:w="7506" w:type="dxa"/>
+          </w:tcPr>
+          <w:p>
+            <w:pPr>
+              <w:cnfStyle w:val="000000100000" w:firstRow="0" w:lastRow="0" w:firstColumn="0" w:lastColumn="0" w:oddVBand="0" w:evenVBand="0" w:oddHBand="1" w:evenHBand="0" w:firstRowFirstColumn="0" w:firstRowLastColumn="0" w:lastRowFirstColumn="0" w:lastRowLastColumn="0"/>
+            </w:pPr>
+            <w:r>
+              <w:t>Viene aggiornato il grafo di raggiungibilità, aggiungendo nuovi nodi e/o archi</w:t>
+            </w:r>
+          </w:p>
+        </w:tc>
+      </w:tr>
+      <w:tr>
+        <w:tc>
+          <w:tcPr>
+            <w:cnfStyle w:val="001000000000" w:firstRow="0" w:lastRow="0" w:firstColumn="1" w:lastColumn="0" w:oddVBand="0" w:evenVBand="0" w:oddHBand="0" w:evenHBand="0" w:firstRowFirstColumn="0" w:firstRowLastColumn="0" w:lastRowFirstColumn="0" w:lastRowLastColumn="0"/>
+            <w:tcW w:w="2122" w:type="dxa"/>
+          </w:tcPr>
+          <w:p>
+            <w:r>
+              <w:t>Pre-condizioni:</w:t>
+            </w:r>
+          </w:p>
+        </w:tc>
+        <w:tc>
+          <w:tcPr>
+            <w:tcW w:w="7506" w:type="dxa"/>
+          </w:tcPr>
+          <w:p>
+            <w:pPr>
+              <w:cnfStyle w:val="000000000000" w:firstRow="0" w:lastRow="0" w:firstColumn="0" w:lastColumn="0" w:oddVBand="0" w:evenVBand="0" w:oddHBand="0" w:evenHBand="0" w:firstRowFirstColumn="0" w:firstRowLastColumn="0" w:lastRowFirstColumn="0" w:lastRowLastColumn="0"/>
+            </w:pPr>
+            <w:r>
+              <w:t>Grafo raggiungibilità utenti non consistente rispetto alle informazioni degli utenti</w:t>
+            </w:r>
+          </w:p>
+        </w:tc>
+      </w:tr>
+      <w:tr>
+        <w:trPr>
+          <w:cnfStyle w:val="000000100000" w:firstRow="0" w:lastRow="0" w:firstColumn="0" w:lastColumn="0" w:oddVBand="0" w:evenVBand="0" w:oddHBand="1" w:evenHBand="0" w:firstRowFirstColumn="0" w:firstRowLastColumn="0" w:lastRowFirstColumn="0" w:lastRowLastColumn="0"/>
+        </w:trPr>
+        <w:tc>
+          <w:tcPr>
+            <w:cnfStyle w:val="001000000000" w:firstRow="0" w:lastRow="0" w:firstColumn="1" w:lastColumn="0" w:oddVBand="0" w:evenVBand="0" w:oddHBand="0" w:evenHBand="0" w:firstRowFirstColumn="0" w:firstRowLastColumn="0" w:lastRowFirstColumn="0" w:lastRowLastColumn="0"/>
+            <w:tcW w:w="2122" w:type="dxa"/>
+          </w:tcPr>
+          <w:p>
+            <w:r>
+              <w:t>Post-condizioni:</w:t>
+            </w:r>
+          </w:p>
+        </w:tc>
+        <w:tc>
+          <w:tcPr>
+            <w:tcW w:w="7506" w:type="dxa"/>
+          </w:tcPr>
+          <w:p>
+            <w:pPr>
+              <w:cnfStyle w:val="000000100000" w:firstRow="0" w:lastRow="0" w:firstColumn="0" w:lastColumn="0" w:oddVBand="0" w:evenVBand="0" w:oddHBand="1" w:evenHBand="0" w:firstRowFirstColumn="0" w:firstRowLastColumn="0" w:lastRowFirstColumn="0" w:lastRowLastColumn="0"/>
+            </w:pPr>
+            <w:r>
+              <w:t>Grafo raggiungibilità utenti aggiornato e consistente</w:t>
+            </w:r>
+          </w:p>
+        </w:tc>
+      </w:tr>
+      <w:tr>
+        <w:tc>
+          <w:tcPr>
+            <w:cnfStyle w:val="001000000000" w:firstRow="0" w:lastRow="0" w:firstColumn="1" w:lastColumn="0" w:oddVBand="0" w:evenVBand="0" w:oddHBand="0" w:evenHBand="0" w:firstRowFirstColumn="0" w:firstRowLastColumn="0" w:lastRowFirstColumn="0" w:lastRowLastColumn="0"/>
+            <w:tcW w:w="2122" w:type="dxa"/>
+          </w:tcPr>
+          <w:p>
+            <w:r>
+              <w:t>Attori:</w:t>
+            </w:r>
+          </w:p>
+        </w:tc>
+        <w:tc>
+          <w:tcPr>
+            <w:tcW w:w="7506" w:type="dxa"/>
+          </w:tcPr>
+          <w:p>
+            <w:pPr>
+              <w:cnfStyle w:val="000000000000" w:firstRow="0" w:lastRow="0" w:firstColumn="0" w:lastColumn="0" w:oddVBand="0" w:evenVBand="0" w:oddHBand="0" w:evenHBand="0" w:firstRowFirstColumn="0" w:firstRowLastColumn="0" w:lastRowFirstColumn="0" w:lastRowLastColumn="0"/>
+            </w:pPr>
+            <w:r>
+              <w:t>Sistema</w:t>
+            </w:r>
+          </w:p>
+        </w:tc>
+      </w:tr>
+      <w:tr>
+        <w:trPr>
+          <w:cnfStyle w:val="000000100000" w:firstRow="0" w:lastRow="0" w:firstColumn="0" w:lastColumn="0" w:oddVBand="0" w:evenVBand="0" w:oddHBand="1" w:evenHBand="0" w:firstRowFirstColumn="0" w:firstRowLastColumn="0" w:lastRowFirstColumn="0" w:lastRowLastColumn="0"/>
+        </w:trPr>
+        <w:tc>
+          <w:tcPr>
+            <w:cnfStyle w:val="001000000000" w:firstRow="0" w:lastRow="0" w:firstColumn="1" w:lastColumn="0" w:oddVBand="0" w:evenVBand="0" w:oddHBand="0" w:evenHBand="0" w:firstRowFirstColumn="0" w:firstRowLastColumn="0" w:lastRowFirstColumn="0" w:lastRowLastColumn="0"/>
+            <w:tcW w:w="2122" w:type="dxa"/>
+          </w:tcPr>
+          <w:p>
+            <w:r>
+              <w:t>Trigger:</w:t>
+            </w:r>
+          </w:p>
+        </w:tc>
+        <w:tc>
+          <w:tcPr>
+            <w:tcW w:w="7506" w:type="dxa"/>
+          </w:tcPr>
+          <w:p>
+            <w:pPr>
+              <w:cnfStyle w:val="000000100000" w:firstRow="0" w:lastRow="0" w:firstColumn="0" w:lastColumn="0" w:oddVBand="0" w:evenVBand="0" w:oddHBand="1" w:evenHBand="0" w:firstRowFirstColumn="0" w:firstRowLastColumn="0" w:lastRowFirstColumn="0" w:lastRowLastColumn="0"/>
+            </w:pPr>
+            <w:r>
+              <w:t>Aggiunta o eliminazione di un utente oppure modifica della massima distanza percorribile da un utente o della sua posizione (latitudine e/o longitudine)</w:t>
+            </w:r>
+          </w:p>
+        </w:tc>
+      </w:tr>
+      <w:tr>
+        <w:tc>
+          <w:tcPr>
+            <w:cnfStyle w:val="001000000000" w:firstRow="0" w:lastRow="0" w:firstColumn="1" w:lastColumn="0" w:oddVBand="0" w:evenVBand="0" w:oddHBand="0" w:evenHBand="0" w:firstRowFirstColumn="0" w:firstRowLastColumn="0" w:lastRowFirstColumn="0" w:lastRowLastColumn="0"/>
+            <w:tcW w:w="2122" w:type="dxa"/>
+          </w:tcPr>
+          <w:p>
+            <w:r>
+              <w:t>Processo standard AGGIUNTA UTENTE:</w:t>
+            </w:r>
+          </w:p>
+        </w:tc>
+        <w:tc>
+          <w:tcPr>
+            <w:tcW w:w="7506" w:type="dxa"/>
+          </w:tcPr>
+          <w:p>
+            <w:pPr>
+              <w:cnfStyle w:val="000000000000" w:firstRow="0" w:lastRow="0" w:firstColumn="0" w:lastColumn="0" w:oddVBand="0" w:evenVBand="0" w:oddHBand="0" w:evenHBand="0" w:firstRowFirstColumn="0" w:firstRowLastColumn="0" w:lastRowFirstColumn="0" w:lastRowLastColumn="0"/>
+            </w:pPr>
+            <w:r>
+              <w:t>(1) Viene aggiunto un vertice con contenuto pari all’id dell’utente aggiunto</w:t>
+            </w:r>
+          </w:p>
+          <w:p>
+            <w:pPr>
+              <w:cnfStyle w:val="000000000000" w:firstRow="0" w:lastRow="0" w:firstColumn="0" w:lastColumn="0" w:oddVBand="0" w:evenVBand="0" w:oddHBand="0" w:evenHBand="0" w:firstRowFirstColumn="0" w:firstRowLastColumn="0" w:lastRowFirstColumn="0" w:lastRowLastColumn="0"/>
+            </w:pPr>
+            <w:r>
+              <w:t>(2) Per ogni utente Y nel sistema viene calcolata la distanza rispetto all’utente aggiunto X e:</w:t>
+            </w:r>
+          </w:p>
+          <w:p>
+            <w:pPr>
+              <w:pStyle w:val="Paragrafoelenco"/>
+              <w:numPr>
+                <w:ilvl w:val="0"/>
+                <w:numId w:val="8"/>
+              </w:numPr>
+              <w:cnfStyle w:val="000000000000" w:firstRow="0" w:lastRow="0" w:firstColumn="0" w:lastColumn="0" w:oddVBand="0" w:evenVBand="0" w:oddHBand="0" w:evenHBand="0" w:firstRowFirstColumn="0" w:firstRowLastColumn="0" w:lastRowFirstColumn="0" w:lastRowLastColumn="0"/>
+            </w:pPr>
+            <w:r>
+              <w:t xml:space="preserve">se è minore o uguale alla massima distanza percorribile da Y viene aggiunto un arco diretto da X a Y </w:t>
+            </w:r>
+          </w:p>
+          <w:p>
+            <w:pPr>
+              <w:pStyle w:val="Paragrafoelenco"/>
+              <w:numPr>
+                <w:ilvl w:val="0"/>
+                <w:numId w:val="8"/>
+              </w:numPr>
+              <w:cnfStyle w:val="000000000000" w:firstRow="0" w:lastRow="0" w:firstColumn="0" w:lastColumn="0" w:oddVBand="0" w:evenVBand="0" w:oddHBand="0" w:evenHBand="0" w:firstRowFirstColumn="0" w:firstRowLastColumn="0" w:lastRowFirstColumn="0" w:lastRowLastColumn="0"/>
+            </w:pPr>
+            <w:r>
+              <w:t>se è minore o uguale alla massima distanza percorribile da X viene aggiunto un arco diretto da Y a X</w:t>
+            </w:r>
+          </w:p>
+        </w:tc>
+      </w:tr>
+      <w:tr>
+        <w:trPr>
+          <w:cnfStyle w:val="000000100000" w:firstRow="0" w:lastRow="0" w:firstColumn="0" w:lastColumn="0" w:oddVBand="0" w:evenVBand="0" w:oddHBand="1" w:evenHBand="0" w:firstRowFirstColumn="0" w:firstRowLastColumn="0" w:lastRowFirstColumn="0" w:lastRowLastColumn="0"/>
+        </w:trPr>
+        <w:tc>
+          <w:tcPr>
+            <w:cnfStyle w:val="001000000000" w:firstRow="0" w:lastRow="0" w:firstColumn="1" w:lastColumn="0" w:oddVBand="0" w:evenVBand="0" w:oddHBand="0" w:evenHBand="0" w:firstRowFirstColumn="0" w:firstRowLastColumn="0" w:lastRowFirstColumn="0" w:lastRowLastColumn="0"/>
+            <w:tcW w:w="2122" w:type="dxa"/>
+          </w:tcPr>
+          <w:p>
+            <w:r>
+              <w:t>Processo standard ELIMINZAZIONE UTENTE:</w:t>
+            </w:r>
+          </w:p>
+        </w:tc>
+        <w:tc>
+          <w:tcPr>
+            <w:tcW w:w="7506" w:type="dxa"/>
+          </w:tcPr>
+          <w:p>
+            <w:pPr>
+              <w:cnfStyle w:val="000000100000" w:firstRow="0" w:lastRow="0" w:firstColumn="0" w:lastColumn="0" w:oddVBand="0" w:evenVBand="0" w:oddHBand="1" w:evenHBand="0" w:firstRowFirstColumn="0" w:firstRowLastColumn="0" w:lastRowFirstColumn="0" w:lastRowLastColumn="0"/>
+            </w:pPr>
+            <w:r>
+              <w:t>(1) Vengono eliminati tutti gli archi entranti o uscenti dal vertice il cui contenuto è pari all’id dell’utente eliminato</w:t>
+            </w:r>
+          </w:p>
+          <w:p>
+            <w:pPr>
+              <w:cnfStyle w:val="000000100000" w:firstRow="0" w:lastRow="0" w:firstColumn="0" w:lastColumn="0" w:oddVBand="0" w:evenVBand="0" w:oddHBand="1" w:evenHBand="0" w:firstRowFirstColumn="0" w:firstRowLastColumn="0" w:lastRowFirstColumn="0" w:lastRowLastColumn="0"/>
+            </w:pPr>
+            <w:r>
+              <w:t>(2) Viene eliminato tale vertice</w:t>
+            </w:r>
+          </w:p>
+        </w:tc>
+      </w:tr>
+      <w:tr>
+        <w:tc>
+          <w:tcPr>
+            <w:cnfStyle w:val="001000000000" w:firstRow="0" w:lastRow="0" w:firstColumn="1" w:lastColumn="0" w:oddVBand="0" w:evenVBand="0" w:oddHBand="0" w:evenHBand="0" w:firstRowFirstColumn="0" w:firstRowLastColumn="0" w:lastRowFirstColumn="0" w:lastRowLastColumn="0"/>
+            <w:tcW w:w="2122" w:type="dxa"/>
+          </w:tcPr>
+          <w:p>
+            <w:r>
+              <w:t>Processo standard MODIFICA UTENTE:</w:t>
+            </w:r>
+          </w:p>
+        </w:tc>
+        <w:tc>
+          <w:tcPr>
+            <w:tcW w:w="7506" w:type="dxa"/>
+          </w:tcPr>
+          <w:p>
+            <w:pPr>
+              <w:cnfStyle w:val="000000000000" w:firstRow="0" w:lastRow="0" w:firstColumn="0" w:lastColumn="0" w:oddVBand="0" w:evenVBand="0" w:oddHBand="0" w:evenHBand="0" w:firstRowFirstColumn="0" w:firstRowLastColumn="0" w:lastRowFirstColumn="0" w:lastRowLastColumn="0"/>
+            </w:pPr>
+            <w:r>
+              <w:t>(1) Per ogni utente Y nel sistema viene ricalcolata la distanza rispetto all’utente modificato X e:</w:t>
+            </w:r>
+          </w:p>
+          <w:p>
+            <w:pPr>
+              <w:pStyle w:val="Paragrafoelenco"/>
+              <w:numPr>
+                <w:ilvl w:val="0"/>
+                <w:numId w:val="8"/>
+              </w:numPr>
+              <w:cnfStyle w:val="000000000000" w:firstRow="0" w:lastRow="0" w:firstColumn="0" w:lastColumn="0" w:oddVBand="0" w:evenVBand="0" w:oddHBand="0" w:evenHBand="0" w:firstRowFirstColumn="0" w:firstRowLastColumn="0" w:lastRowFirstColumn="0" w:lastRowLastColumn="0"/>
+            </w:pPr>
+            <w:r>
+              <w:t xml:space="preserve">se è minore o uguale alla massima distanza percorribile da Y viene aggiunto un arco diretto da X a Y </w:t>
+            </w:r>
+          </w:p>
+          <w:p>
+            <w:pPr>
+              <w:pStyle w:val="Paragrafoelenco"/>
+              <w:numPr>
+                <w:ilvl w:val="0"/>
+                <w:numId w:val="8"/>
+              </w:numPr>
+              <w:cnfStyle w:val="000000000000" w:firstRow="0" w:lastRow="0" w:firstColumn="0" w:lastColumn="0" w:oddVBand="0" w:evenVBand="0" w:oddHBand="0" w:evenHBand="0" w:firstRowFirstColumn="0" w:firstRowLastColumn="0" w:lastRowFirstColumn="0" w:lastRowLastColumn="0"/>
+            </w:pPr>
+            <w:r>
+              <w:t>se è minore o uguale alla massima distanza percorribile da X viene aggiunto un arco diretto da Y a X</w:t>
+            </w:r>
+          </w:p>
+        </w:tc>
+      </w:tr>
+    </w:tbl>
+    <w:p>
+      <w:pPr>
+        <w:jc w:val="both"/>
+      </w:pPr>
+    </w:p>
+    <w:p>
+      <w:pPr>
+        <w:jc w:val="both"/>
+      </w:pPr>
+    </w:p>
+    <w:tbl>
+      <w:tblPr>
+        <w:tblStyle w:val="Tabellagriglia3-colore5"/>
+        <w:tblW w:w="0" w:type="auto"/>
+        <w:tblLook w:val="04A0" w:firstRow="1" w:lastRow="0" w:firstColumn="1" w:lastColumn="0" w:noHBand="0" w:noVBand="1"/>
+      </w:tblPr>
+      <w:tblGrid>
+        <w:gridCol w:w="2122"/>
+        <w:gridCol w:w="7506"/>
+      </w:tblGrid>
+      <w:tr>
+        <w:trPr>
+          <w:cnfStyle w:val="100000000000" w:firstRow="1" w:lastRow="0" w:firstColumn="0" w:lastColumn="0" w:oddVBand="0" w:evenVBand="0" w:oddHBand="0" w:evenHBand="0" w:firstRowFirstColumn="0" w:firstRowLastColumn="0" w:lastRowFirstColumn="0" w:lastRowLastColumn="0"/>
+        </w:trPr>
+        <w:tc>
+          <w:tcPr>
+            <w:cnfStyle w:val="001000000100" w:firstRow="0" w:lastRow="0" w:firstColumn="1" w:lastColumn="0" w:oddVBand="0" w:evenVBand="0" w:oddHBand="0" w:evenHBand="0" w:firstRowFirstColumn="1" w:firstRowLastColumn="0" w:lastRowFirstColumn="0" w:lastRowLastColumn="0"/>
+            <w:tcW w:w="2122" w:type="dxa"/>
+          </w:tcPr>
+          <w:p>
+            <w:r>
+              <w:lastRenderedPageBreak/>
+              <w:t>Nome:</w:t>
+            </w:r>
+          </w:p>
+        </w:tc>
+        <w:tc>
+          <w:tcPr>
+            <w:tcW w:w="7506" w:type="dxa"/>
+          </w:tcPr>
+          <w:p>
+            <w:pPr>
+              <w:cnfStyle w:val="100000000000" w:firstRow="1" w:lastRow="0" w:firstColumn="0" w:lastColumn="0" w:oddVBand="0" w:evenVBand="0" w:oddHBand="0" w:evenHBand="0" w:firstRowFirstColumn="0" w:firstRowLastColumn="0" w:lastRowFirstColumn="0" w:lastRowLastColumn="0"/>
+            </w:pPr>
+            <w:r>
+              <w:t>Login</w:t>
+            </w:r>
+          </w:p>
+        </w:tc>
+      </w:tr>
+      <w:tr>
+        <w:trPr>
+          <w:cnfStyle w:val="000000100000" w:firstRow="0" w:lastRow="0" w:firstColumn="0" w:lastColumn="0" w:oddVBand="0" w:evenVBand="0" w:oddHBand="1" w:evenHBand="0" w:firstRowFirstColumn="0" w:firstRowLastColumn="0" w:lastRowFirstColumn="0" w:lastRowLastColumn="0"/>
+        </w:trPr>
+        <w:tc>
+          <w:tcPr>
+            <w:cnfStyle w:val="001000000000" w:firstRow="0" w:lastRow="0" w:firstColumn="1" w:lastColumn="0" w:oddVBand="0" w:evenVBand="0" w:oddHBand="0" w:evenHBand="0" w:firstRowFirstColumn="0" w:firstRowLastColumn="0" w:lastRowFirstColumn="0" w:lastRowLastColumn="0"/>
+            <w:tcW w:w="2122" w:type="dxa"/>
+          </w:tcPr>
+          <w:p>
+            <w:r>
+              <w:t>Id:</w:t>
+            </w:r>
+          </w:p>
+        </w:tc>
+        <w:tc>
+          <w:tcPr>
+            <w:tcW w:w="7506" w:type="dxa"/>
+          </w:tcPr>
+          <w:p>
+            <w:pPr>
+              <w:cnfStyle w:val="000000100000" w:firstRow="0" w:lastRow="0" w:firstColumn="0" w:lastColumn="0" w:oddVBand="0" w:evenVBand="0" w:oddHBand="1" w:evenHBand="0" w:firstRowFirstColumn="0" w:firstRowLastColumn="0" w:lastRowFirstColumn="0" w:lastRowLastColumn="0"/>
+            </w:pPr>
+            <w:r>
+              <w:t>17</w:t>
+            </w:r>
+          </w:p>
+        </w:tc>
+      </w:tr>
+      <w:tr>
+        <w:tc>
+          <w:tcPr>
+            <w:cnfStyle w:val="001000000000" w:firstRow="0" w:lastRow="0" w:firstColumn="1" w:lastColumn="0" w:oddVBand="0" w:evenVBand="0" w:oddHBand="0" w:evenHBand="0" w:firstRowFirstColumn="0" w:firstRowLastColumn="0" w:lastRowFirstColumn="0" w:lastRowLastColumn="0"/>
+            <w:tcW w:w="2122" w:type="dxa"/>
+          </w:tcPr>
+          <w:p>
+            <w:r>
+              <w:t>Priorità:</w:t>
+            </w:r>
+          </w:p>
+        </w:tc>
+        <w:tc>
+          <w:tcPr>
+            <w:tcW w:w="7506" w:type="dxa"/>
+          </w:tcPr>
+          <w:p>
+            <w:pPr>
+              <w:cnfStyle w:val="000000000000" w:firstRow="0" w:lastRow="0" w:firstColumn="0" w:lastColumn="0" w:oddVBand="0" w:evenVBand="0" w:oddHBand="0" w:evenHBand="0" w:firstRowFirstColumn="0" w:firstRowLastColumn="0" w:lastRowFirstColumn="0" w:lastRowLastColumn="0"/>
+            </w:pPr>
+            <w:r>
+              <w:t>Molto alta</w:t>
+            </w:r>
+          </w:p>
+        </w:tc>
+      </w:tr>
+      <w:tr>
+        <w:trPr>
+          <w:cnfStyle w:val="000000100000" w:firstRow="0" w:lastRow="0" w:firstColumn="0" w:lastColumn="0" w:oddVBand="0" w:evenVBand="0" w:oddHBand="1" w:evenHBand="0" w:firstRowFirstColumn="0" w:firstRowLastColumn="0" w:lastRowFirstColumn="0" w:lastRowLastColumn="0"/>
+        </w:trPr>
+        <w:tc>
+          <w:tcPr>
+            <w:cnfStyle w:val="001000000000" w:firstRow="0" w:lastRow="0" w:firstColumn="1" w:lastColumn="0" w:oddVBand="0" w:evenVBand="0" w:oddHBand="0" w:evenHBand="0" w:firstRowFirstColumn="0" w:firstRowLastColumn="0" w:lastRowFirstColumn="0" w:lastRowLastColumn="0"/>
+            <w:tcW w:w="2122" w:type="dxa"/>
+          </w:tcPr>
+          <w:p>
+            <w:r>
+              <w:t>Descrizione:</w:t>
+            </w:r>
+          </w:p>
+        </w:tc>
+        <w:tc>
+          <w:tcPr>
+            <w:tcW w:w="7506" w:type="dxa"/>
+          </w:tcPr>
+          <w:p>
+            <w:pPr>
+              <w:cnfStyle w:val="000000100000" w:firstRow="0" w:lastRow="0" w:firstColumn="0" w:lastColumn="0" w:oddVBand="0" w:evenVBand="0" w:oddHBand="1" w:evenHBand="0" w:firstRowFirstColumn="0" w:firstRowLastColumn="0" w:lastRowFirstColumn="0" w:lastRowLastColumn="0"/>
+            </w:pPr>
+            <w:r>
+              <w:t>L’utente inserisce nel client e-mail e password ed accede all’applicazione</w:t>
+            </w:r>
+          </w:p>
+        </w:tc>
+      </w:tr>
+      <w:tr>
+        <w:tc>
+          <w:tcPr>
+            <w:cnfStyle w:val="001000000000" w:firstRow="0" w:lastRow="0" w:firstColumn="1" w:lastColumn="0" w:oddVBand="0" w:evenVBand="0" w:oddHBand="0" w:evenHBand="0" w:firstRowFirstColumn="0" w:firstRowLastColumn="0" w:lastRowFirstColumn="0" w:lastRowLastColumn="0"/>
+            <w:tcW w:w="2122" w:type="dxa"/>
+          </w:tcPr>
+          <w:p>
+            <w:r>
+              <w:t>Pre-condizioni:</w:t>
+            </w:r>
+          </w:p>
+        </w:tc>
+        <w:tc>
+          <w:tcPr>
+            <w:tcW w:w="7506" w:type="dxa"/>
+          </w:tcPr>
+          <w:p>
+            <w:pPr>
+              <w:cnfStyle w:val="000000000000" w:firstRow="0" w:lastRow="0" w:firstColumn="0" w:lastColumn="0" w:oddVBand="0" w:evenVBand="0" w:oddHBand="0" w:evenHBand="0" w:firstRowFirstColumn="0" w:firstRowLastColumn="0" w:lastRowFirstColumn="0" w:lastRowLastColumn="0"/>
+            </w:pPr>
+            <w:r>
+              <w:t>L’utente ha già effettuato la registrazione</w:t>
+            </w:r>
+          </w:p>
+        </w:tc>
+      </w:tr>
+      <w:tr>
+        <w:trPr>
+          <w:cnfStyle w:val="000000100000" w:firstRow="0" w:lastRow="0" w:firstColumn="0" w:lastColumn="0" w:oddVBand="0" w:evenVBand="0" w:oddHBand="1" w:evenHBand="0" w:firstRowFirstColumn="0" w:firstRowLastColumn="0" w:lastRowFirstColumn="0" w:lastRowLastColumn="0"/>
+        </w:trPr>
+        <w:tc>
+          <w:tcPr>
+            <w:cnfStyle w:val="001000000000" w:firstRow="0" w:lastRow="0" w:firstColumn="1" w:lastColumn="0" w:oddVBand="0" w:evenVBand="0" w:oddHBand="0" w:evenHBand="0" w:firstRowFirstColumn="0" w:firstRowLastColumn="0" w:lastRowFirstColumn="0" w:lastRowLastColumn="0"/>
+            <w:tcW w:w="2122" w:type="dxa"/>
+          </w:tcPr>
+          <w:p>
+            <w:r>
+              <w:t>Post-condizioni:</w:t>
+            </w:r>
+          </w:p>
+        </w:tc>
+        <w:tc>
+          <w:tcPr>
+            <w:tcW w:w="7506" w:type="dxa"/>
+          </w:tcPr>
+          <w:p>
+            <w:pPr>
+              <w:cnfStyle w:val="000000100000" w:firstRow="0" w:lastRow="0" w:firstColumn="0" w:lastColumn="0" w:oddVBand="0" w:evenVBand="0" w:oddHBand="1" w:evenHBand="0" w:firstRowFirstColumn="0" w:firstRowLastColumn="0" w:lastRowFirstColumn="0" w:lastRowLastColumn="0"/>
+            </w:pPr>
+            <w:r>
+              <w:t>L’utente accede all’applicazione</w:t>
+            </w:r>
+          </w:p>
+        </w:tc>
+      </w:tr>
+      <w:tr>
+        <w:tc>
+          <w:tcPr>
+            <w:cnfStyle w:val="001000000000" w:firstRow="0" w:lastRow="0" w:firstColumn="1" w:lastColumn="0" w:oddVBand="0" w:evenVBand="0" w:oddHBand="0" w:evenHBand="0" w:firstRowFirstColumn="0" w:firstRowLastColumn="0" w:lastRowFirstColumn="0" w:lastRowLastColumn="0"/>
+            <w:tcW w:w="2122" w:type="dxa"/>
+          </w:tcPr>
+          <w:p>
+            <w:r>
+              <w:t>Situazioni di errore:</w:t>
+            </w:r>
+          </w:p>
+        </w:tc>
+        <w:tc>
+          <w:tcPr>
+            <w:tcW w:w="7506" w:type="dxa"/>
+          </w:tcPr>
+          <w:p>
+            <w:pPr>
+              <w:cnfStyle w:val="000000000000" w:firstRow="0" w:lastRow="0" w:firstColumn="0" w:lastColumn="0" w:oddVBand="0" w:evenVBand="0" w:oddHBand="0" w:evenHBand="0" w:firstRowFirstColumn="0" w:firstRowLastColumn="0" w:lastRowFirstColumn="0" w:lastRowLastColumn="0"/>
+            </w:pPr>
+            <w:r>
+              <w:t>L’utente non è registrato nel sistema, ovvero non è presente nel sistema un utente con la e-mail indicata, oppure la password è errata</w:t>
+            </w:r>
+          </w:p>
+        </w:tc>
+      </w:tr>
+      <w:tr>
+        <w:trPr>
+          <w:cnfStyle w:val="000000100000" w:firstRow="0" w:lastRow="0" w:firstColumn="0" w:lastColumn="0" w:oddVBand="0" w:evenVBand="0" w:oddHBand="1" w:evenHBand="0" w:firstRowFirstColumn="0" w:firstRowLastColumn="0" w:lastRowFirstColumn="0" w:lastRowLastColumn="0"/>
+        </w:trPr>
+        <w:tc>
+          <w:tcPr>
+            <w:cnfStyle w:val="001000000000" w:firstRow="0" w:lastRow="0" w:firstColumn="1" w:lastColumn="0" w:oddVBand="0" w:evenVBand="0" w:oddHBand="0" w:evenHBand="0" w:firstRowFirstColumn="0" w:firstRowLastColumn="0" w:lastRowFirstColumn="0" w:lastRowLastColumn="0"/>
+            <w:tcW w:w="2122" w:type="dxa"/>
+          </w:tcPr>
+          <w:p>
+            <w:r>
+              <w:t>Stato del sistema in caso di errore:</w:t>
+            </w:r>
+          </w:p>
+        </w:tc>
+        <w:tc>
+          <w:tcPr>
+            <w:tcW w:w="7506" w:type="dxa"/>
+          </w:tcPr>
+          <w:p>
+            <w:pPr>
+              <w:cnfStyle w:val="000000100000" w:firstRow="0" w:lastRow="0" w:firstColumn="0" w:lastColumn="0" w:oddVBand="0" w:evenVBand="0" w:oddHBand="1" w:evenHBand="0" w:firstRowFirstColumn="0" w:firstRowLastColumn="0" w:lastRowFirstColumn="0" w:lastRowLastColumn="0"/>
+            </w:pPr>
+            <w:r>
+              <w:t>L’utente viene avvisato con un messaggio di errore</w:t>
+            </w:r>
+          </w:p>
+        </w:tc>
+      </w:tr>
+      <w:tr>
+        <w:tc>
+          <w:tcPr>
+            <w:cnfStyle w:val="001000000000" w:firstRow="0" w:lastRow="0" w:firstColumn="1" w:lastColumn="0" w:oddVBand="0" w:evenVBand="0" w:oddHBand="0" w:evenHBand="0" w:firstRowFirstColumn="0" w:firstRowLastColumn="0" w:lastRowFirstColumn="0" w:lastRowLastColumn="0"/>
+            <w:tcW w:w="2122" w:type="dxa"/>
+          </w:tcPr>
+          <w:p>
+            <w:r>
+              <w:t>Attori:</w:t>
+            </w:r>
+          </w:p>
+        </w:tc>
+        <w:tc>
+          <w:tcPr>
+            <w:tcW w:w="7506" w:type="dxa"/>
+          </w:tcPr>
+          <w:p>
+            <w:pPr>
+              <w:cnfStyle w:val="000000000000" w:firstRow="0" w:lastRow="0" w:firstColumn="0" w:lastColumn="0" w:oddVBand="0" w:evenVBand="0" w:oddHBand="0" w:evenHBand="0" w:firstRowFirstColumn="0" w:firstRowLastColumn="0" w:lastRowFirstColumn="0" w:lastRowLastColumn="0"/>
+            </w:pPr>
+            <w:r>
+              <w:t>Utente, Sistema</w:t>
+            </w:r>
+          </w:p>
+        </w:tc>
+      </w:tr>
+      <w:tr>
+        <w:trPr>
+          <w:cnfStyle w:val="000000100000" w:firstRow="0" w:lastRow="0" w:firstColumn="0" w:lastColumn="0" w:oddVBand="0" w:evenVBand="0" w:oddHBand="1" w:evenHBand="0" w:firstRowFirstColumn="0" w:firstRowLastColumn="0" w:lastRowFirstColumn="0" w:lastRowLastColumn="0"/>
+        </w:trPr>
+        <w:tc>
+          <w:tcPr>
+            <w:cnfStyle w:val="001000000000" w:firstRow="0" w:lastRow="0" w:firstColumn="1" w:lastColumn="0" w:oddVBand="0" w:evenVBand="0" w:oddHBand="0" w:evenHBand="0" w:firstRowFirstColumn="0" w:firstRowLastColumn="0" w:lastRowFirstColumn="0" w:lastRowLastColumn="0"/>
+            <w:tcW w:w="2122" w:type="dxa"/>
+          </w:tcPr>
+          <w:p>
+            <w:r>
+              <w:t>Trigger:</w:t>
+            </w:r>
+          </w:p>
+        </w:tc>
+        <w:tc>
+          <w:tcPr>
+            <w:tcW w:w="7506" w:type="dxa"/>
+          </w:tcPr>
+          <w:p>
+            <w:pPr>
+              <w:cnfStyle w:val="000000100000" w:firstRow="0" w:lastRow="0" w:firstColumn="0" w:lastColumn="0" w:oddVBand="0" w:evenVBand="0" w:oddHBand="1" w:evenHBand="0" w:firstRowFirstColumn="0" w:firstRowLastColumn="0" w:lastRowFirstColumn="0" w:lastRowLastColumn="0"/>
+            </w:pPr>
+            <w:r>
+              <w:t xml:space="preserve">L’utente seleziona l’opzione di login dal client </w:t>
+            </w:r>
+          </w:p>
+        </w:tc>
+      </w:tr>
+      <w:tr>
+        <w:trPr>
+          <w:trHeight w:val="50"/>
+        </w:trPr>
+        <w:tc>
+          <w:tcPr>
+            <w:cnfStyle w:val="001000000000" w:firstRow="0" w:lastRow="0" w:firstColumn="1" w:lastColumn="0" w:oddVBand="0" w:evenVBand="0" w:oddHBand="0" w:evenHBand="0" w:firstRowFirstColumn="0" w:firstRowLastColumn="0" w:lastRowFirstColumn="0" w:lastRowLastColumn="0"/>
+            <w:tcW w:w="2122" w:type="dxa"/>
+          </w:tcPr>
+          <w:p>
+            <w:r>
+              <w:t>Processo standard:</w:t>
+            </w:r>
+          </w:p>
+        </w:tc>
+        <w:tc>
+          <w:tcPr>
+            <w:tcW w:w="7506" w:type="dxa"/>
+          </w:tcPr>
+          <w:p>
+            <w:pPr>
+              <w:cnfStyle w:val="000000000000" w:firstRow="0" w:lastRow="0" w:firstColumn="0" w:lastColumn="0" w:oddVBand="0" w:evenVBand="0" w:oddHBand="0" w:evenHBand="0" w:firstRowFirstColumn="0" w:firstRowLastColumn="0" w:lastRowFirstColumn="0" w:lastRowLastColumn="0"/>
+            </w:pPr>
+            <w:r>
+              <w:t>(1) L’utente seleziona l’opzione di login dal client</w:t>
+            </w:r>
+          </w:p>
+          <w:p>
+            <w:pPr>
+              <w:cnfStyle w:val="000000000000" w:firstRow="0" w:lastRow="0" w:firstColumn="0" w:lastColumn="0" w:oddVBand="0" w:evenVBand="0" w:oddHBand="0" w:evenHBand="0" w:firstRowFirstColumn="0" w:firstRowLastColumn="0" w:lastRowFirstColumn="0" w:lastRowLastColumn="0"/>
+            </w:pPr>
+            <w:r>
+              <w:t>(2) L’utente inserisce le seguenti informazioni:</w:t>
+            </w:r>
+          </w:p>
+          <w:p>
+            <w:pPr>
+              <w:pStyle w:val="Paragrafoelenco"/>
+              <w:numPr>
+                <w:ilvl w:val="0"/>
+                <w:numId w:val="7"/>
+              </w:numPr>
+              <w:cnfStyle w:val="000000000000" w:firstRow="0" w:lastRow="0" w:firstColumn="0" w:lastColumn="0" w:oddVBand="0" w:evenVBand="0" w:oddHBand="0" w:evenHBand="0" w:firstRowFirstColumn="0" w:firstRowLastColumn="0" w:lastRowFirstColumn="0" w:lastRowLastColumn="0"/>
+            </w:pPr>
+            <w:r>
+              <w:t>E-mail</w:t>
+            </w:r>
+          </w:p>
+          <w:p>
+            <w:pPr>
+              <w:pStyle w:val="Paragrafoelenco"/>
+              <w:numPr>
+                <w:ilvl w:val="0"/>
+                <w:numId w:val="7"/>
+              </w:numPr>
+              <w:cnfStyle w:val="000000000000" w:firstRow="0" w:lastRow="0" w:firstColumn="0" w:lastColumn="0" w:oddVBand="0" w:evenVBand="0" w:oddHBand="0" w:evenHBand="0" w:firstRowFirstColumn="0" w:firstRowLastColumn="0" w:lastRowFirstColumn="0" w:lastRowLastColumn="0"/>
+            </w:pPr>
+            <w:r>
+              <w:t>Password</w:t>
+            </w:r>
+          </w:p>
+          <w:p>
+            <w:pPr>
+              <w:cnfStyle w:val="000000000000" w:firstRow="0" w:lastRow="0" w:firstColumn="0" w:lastColumn="0" w:oddVBand="0" w:evenVBand="0" w:oddHBand="0" w:evenHBand="0" w:firstRowFirstColumn="0" w:firstRowLastColumn="0" w:lastRowFirstColumn="0" w:lastRowLastColumn="0"/>
+            </w:pPr>
+            <w:r>
+              <w:t>(3) Il login avviene correttamente e l’utente può utilizzare l’applicazione</w:t>
+            </w:r>
+          </w:p>
+        </w:tc>
+      </w:tr>
+    </w:tbl>
+    <w:p>
+      <w:pPr>
+        <w:jc w:val="both"/>
+      </w:pPr>
+    </w:p>
+    <w:tbl>
+      <w:tblPr>
+        <w:tblStyle w:val="Tabellagriglia3-colore5"/>
+        <w:tblW w:w="0" w:type="auto"/>
+        <w:tblLook w:val="04A0" w:firstRow="1" w:lastRow="0" w:firstColumn="1" w:lastColumn="0" w:noHBand="0" w:noVBand="1"/>
+      </w:tblPr>
+      <w:tblGrid>
+        <w:gridCol w:w="2122"/>
+        <w:gridCol w:w="7506"/>
+      </w:tblGrid>
+      <w:tr>
+        <w:trPr>
+          <w:cnfStyle w:val="100000000000" w:firstRow="1" w:lastRow="0" w:firstColumn="0" w:lastColumn="0" w:oddVBand="0" w:evenVBand="0" w:oddHBand="0" w:evenHBand="0" w:firstRowFirstColumn="0" w:firstRowLastColumn="0" w:lastRowFirstColumn="0" w:lastRowLastColumn="0"/>
+        </w:trPr>
+        <w:tc>
+          <w:tcPr>
+            <w:cnfStyle w:val="001000000100" w:firstRow="0" w:lastRow="0" w:firstColumn="1" w:lastColumn="0" w:oddVBand="0" w:evenVBand="0" w:oddHBand="0" w:evenHBand="0" w:firstRowFirstColumn="1" w:firstRowLastColumn="0" w:lastRowFirstColumn="0" w:lastRowLastColumn="0"/>
+            <w:tcW w:w="2122" w:type="dxa"/>
+          </w:tcPr>
+          <w:p>
+            <w:r>
+              <w:t>Nome:</w:t>
+            </w:r>
+          </w:p>
+        </w:tc>
+        <w:tc>
+          <w:tcPr>
+            <w:tcW w:w="7506" w:type="dxa"/>
+          </w:tcPr>
+          <w:p>
+            <w:pPr>
+              <w:cnfStyle w:val="100000000000" w:firstRow="1" w:lastRow="0" w:firstColumn="0" w:lastColumn="0" w:oddVBand="0" w:evenVBand="0" w:oddHBand="0" w:evenHBand="0" w:firstRowFirstColumn="0" w:firstRowLastColumn="0" w:lastRowFirstColumn="0" w:lastRowLastColumn="0"/>
+            </w:pPr>
+            <w:r>
+              <w:t>Aggiungi libro</w:t>
+            </w:r>
+          </w:p>
+        </w:tc>
+      </w:tr>
+      <w:tr>
+        <w:trPr>
+          <w:cnfStyle w:val="000000100000" w:firstRow="0" w:lastRow="0" w:firstColumn="0" w:lastColumn="0" w:oddVBand="0" w:evenVBand="0" w:oddHBand="1" w:evenHBand="0" w:firstRowFirstColumn="0" w:firstRowLastColumn="0" w:lastRowFirstColumn="0" w:lastRowLastColumn="0"/>
+        </w:trPr>
+        <w:tc>
+          <w:tcPr>
+            <w:cnfStyle w:val="001000000000" w:firstRow="0" w:lastRow="0" w:firstColumn="1" w:lastColumn="0" w:oddVBand="0" w:evenVBand="0" w:oddHBand="0" w:evenHBand="0" w:firstRowFirstColumn="0" w:firstRowLastColumn="0" w:lastRowFirstColumn="0" w:lastRowLastColumn="0"/>
+            <w:tcW w:w="2122" w:type="dxa"/>
+          </w:tcPr>
+          <w:p>
+            <w:r>
+              <w:t>Id:</w:t>
+            </w:r>
+          </w:p>
+        </w:tc>
+        <w:tc>
+          <w:tcPr>
+            <w:tcW w:w="7506" w:type="dxa"/>
+          </w:tcPr>
+          <w:p>
+            <w:pPr>
+              <w:cnfStyle w:val="000000100000" w:firstRow="0" w:lastRow="0" w:firstColumn="0" w:lastColumn="0" w:oddVBand="0" w:evenVBand="0" w:oddHBand="1" w:evenHBand="0" w:firstRowFirstColumn="0" w:firstRowLastColumn="0" w:lastRowFirstColumn="0" w:lastRowLastColumn="0"/>
+            </w:pPr>
+            <w:r>
+              <w:t>3</w:t>
+            </w:r>
+          </w:p>
+        </w:tc>
+      </w:tr>
+      <w:tr>
+        <w:tc>
+          <w:tcPr>
+            <w:cnfStyle w:val="001000000000" w:firstRow="0" w:lastRow="0" w:firstColumn="1" w:lastColumn="0" w:oddVBand="0" w:evenVBand="0" w:oddHBand="0" w:evenHBand="0" w:firstRowFirstColumn="0" w:firstRowLastColumn="0" w:lastRowFirstColumn="0" w:lastRowLastColumn="0"/>
+            <w:tcW w:w="2122" w:type="dxa"/>
+          </w:tcPr>
+          <w:p>
+            <w:r>
+              <w:t>Priorità:</w:t>
+            </w:r>
+          </w:p>
+        </w:tc>
+        <w:tc>
+          <w:tcPr>
+            <w:tcW w:w="7506" w:type="dxa"/>
+          </w:tcPr>
+          <w:p>
+            <w:pPr>
+              <w:cnfStyle w:val="000000000000" w:firstRow="0" w:lastRow="0" w:firstColumn="0" w:lastColumn="0" w:oddVBand="0" w:evenVBand="0" w:oddHBand="0" w:evenHBand="0" w:firstRowFirstColumn="0" w:firstRowLastColumn="0" w:lastRowFirstColumn="0" w:lastRowLastColumn="0"/>
+            </w:pPr>
+            <w:r>
+              <w:t>Alta</w:t>
+            </w:r>
+          </w:p>
+        </w:tc>
+      </w:tr>
+      <w:tr>
+        <w:trPr>
+          <w:cnfStyle w:val="000000100000" w:firstRow="0" w:lastRow="0" w:firstColumn="0" w:lastColumn="0" w:oddVBand="0" w:evenVBand="0" w:oddHBand="1" w:evenHBand="0" w:firstRowFirstColumn="0" w:firstRowLastColumn="0" w:lastRowFirstColumn="0" w:lastRowLastColumn="0"/>
+        </w:trPr>
+        <w:tc>
+          <w:tcPr>
+            <w:cnfStyle w:val="001000000000" w:firstRow="0" w:lastRow="0" w:firstColumn="1" w:lastColumn="0" w:oddVBand="0" w:evenVBand="0" w:oddHBand="0" w:evenHBand="0" w:firstRowFirstColumn="0" w:firstRowLastColumn="0" w:lastRowFirstColumn="0" w:lastRowLastColumn="0"/>
+            <w:tcW w:w="2122" w:type="dxa"/>
+          </w:tcPr>
+          <w:p>
+            <w:r>
+              <w:t>Descrizione:</w:t>
+            </w:r>
+          </w:p>
+        </w:tc>
+        <w:tc>
+          <w:tcPr>
+            <w:tcW w:w="7506" w:type="dxa"/>
+          </w:tcPr>
+          <w:p>
+            <w:pPr>
+              <w:cnfStyle w:val="000000100000" w:firstRow="0" w:lastRow="0" w:firstColumn="0" w:lastColumn="0" w:oddVBand="0" w:evenVBand="0" w:oddHBand="1" w:evenHBand="0" w:firstRowFirstColumn="0" w:firstRowLastColumn="0" w:lastRowFirstColumn="0" w:lastRowLastColumn="0"/>
+            </w:pPr>
+            <w:r>
+              <w:t>L’utente inserisce nell’applicazione le informazioni riguardanti il libro che vuole aggiungere nella sua lista di libri</w:t>
+            </w:r>
+          </w:p>
+        </w:tc>
+      </w:tr>
+      <w:tr>
+        <w:tc>
+          <w:tcPr>
+            <w:cnfStyle w:val="001000000000" w:firstRow="0" w:lastRow="0" w:firstColumn="1" w:lastColumn="0" w:oddVBand="0" w:evenVBand="0" w:oddHBand="0" w:evenHBand="0" w:firstRowFirstColumn="0" w:firstRowLastColumn="0" w:lastRowFirstColumn="0" w:lastRowLastColumn="0"/>
+            <w:tcW w:w="2122" w:type="dxa"/>
+          </w:tcPr>
+          <w:p>
+            <w:r>
+              <w:t>Pre-condizioni:</w:t>
+            </w:r>
+          </w:p>
+        </w:tc>
+        <w:tc>
+          <w:tcPr>
+            <w:tcW w:w="7506" w:type="dxa"/>
+          </w:tcPr>
+          <w:p>
+            <w:pPr>
+              <w:cnfStyle w:val="000000000000" w:firstRow="0" w:lastRow="0" w:firstColumn="0" w:lastColumn="0" w:oddVBand="0" w:evenVBand="0" w:oddHBand="0" w:evenHBand="0" w:firstRowFirstColumn="0" w:firstRowLastColumn="0" w:lastRowFirstColumn="0" w:lastRowLastColumn="0"/>
+            </w:pPr>
+            <w:r>
+              <w:t>L’utente è registrato e ha effettuato l’accesso</w:t>
+            </w:r>
+          </w:p>
+        </w:tc>
+      </w:tr>
+      <w:tr>
+        <w:trPr>
+          <w:cnfStyle w:val="000000100000" w:firstRow="0" w:lastRow="0" w:firstColumn="0" w:lastColumn="0" w:oddVBand="0" w:evenVBand="0" w:oddHBand="1" w:evenHBand="0" w:firstRowFirstColumn="0" w:firstRowLastColumn="0" w:lastRowFirstColumn="0" w:lastRowLastColumn="0"/>
+        </w:trPr>
+        <w:tc>
+          <w:tcPr>
+            <w:cnfStyle w:val="001000000000" w:firstRow="0" w:lastRow="0" w:firstColumn="1" w:lastColumn="0" w:oddVBand="0" w:evenVBand="0" w:oddHBand="0" w:evenHBand="0" w:firstRowFirstColumn="0" w:firstRowLastColumn="0" w:lastRowFirstColumn="0" w:lastRowLastColumn="0"/>
+            <w:tcW w:w="2122" w:type="dxa"/>
+          </w:tcPr>
+          <w:p>
+            <w:r>
+              <w:t>Post-condizioni:</w:t>
+            </w:r>
+          </w:p>
+        </w:tc>
+        <w:tc>
+          <w:tcPr>
+            <w:tcW w:w="7506" w:type="dxa"/>
+          </w:tcPr>
+          <w:p>
+            <w:pPr>
+              <w:cnfStyle w:val="000000100000" w:firstRow="0" w:lastRow="0" w:firstColumn="0" w:lastColumn="0" w:oddVBand="0" w:evenVBand="0" w:oddHBand="1" w:evenHBand="0" w:firstRowFirstColumn="0" w:firstRowLastColumn="0" w:lastRowFirstColumn="0" w:lastRowLastColumn="0"/>
+            </w:pPr>
+            <w:r>
+              <w:t xml:space="preserve">Viene aggiunto un libro alla </w:t>
+            </w:r>
+            <w:r>
+              <w:t xml:space="preserve">sua </w:t>
+            </w:r>
+            <w:r>
+              <w:t>lista di libri</w:t>
+            </w:r>
+          </w:p>
+        </w:tc>
+      </w:tr>
+      <w:tr>
+        <w:tc>
+          <w:tcPr>
+            <w:cnfStyle w:val="001000000000" w:firstRow="0" w:lastRow="0" w:firstColumn="1" w:lastColumn="0" w:oddVBand="0" w:evenVBand="0" w:oddHBand="0" w:evenHBand="0" w:firstRowFirstColumn="0" w:firstRowLastColumn="0" w:lastRowFirstColumn="0" w:lastRowLastColumn="0"/>
+            <w:tcW w:w="2122" w:type="dxa"/>
+          </w:tcPr>
+          <w:p>
+            <w:r>
+              <w:t>Attori:</w:t>
+            </w:r>
+          </w:p>
+        </w:tc>
+        <w:tc>
+          <w:tcPr>
+            <w:tcW w:w="7506" w:type="dxa"/>
+          </w:tcPr>
+          <w:p>
+            <w:pPr>
+              <w:cnfStyle w:val="000000000000" w:firstRow="0" w:lastRow="0" w:firstColumn="0" w:lastColumn="0" w:oddVBand="0" w:evenVBand="0" w:oddHBand="0" w:evenHBand="0" w:firstRowFirstColumn="0" w:firstRowLastColumn="0" w:lastRowFirstColumn="0" w:lastRowLastColumn="0"/>
+            </w:pPr>
+            <w:r>
+              <w:t>Utente, Sistema</w:t>
+            </w:r>
+          </w:p>
+        </w:tc>
+      </w:tr>
+      <w:tr>
+        <w:trPr>
+          <w:cnfStyle w:val="000000100000" w:firstRow="0" w:lastRow="0" w:firstColumn="0" w:lastColumn="0" w:oddVBand="0" w:evenVBand="0" w:oddHBand="1" w:evenHBand="0" w:firstRowFirstColumn="0" w:firstRowLastColumn="0" w:lastRowFirstColumn="0" w:lastRowLastColumn="0"/>
+        </w:trPr>
+        <w:tc>
+          <w:tcPr>
+            <w:cnfStyle w:val="001000000000" w:firstRow="0" w:lastRow="0" w:firstColumn="1" w:lastColumn="0" w:oddVBand="0" w:evenVBand="0" w:oddHBand="0" w:evenHBand="0" w:firstRowFirstColumn="0" w:firstRowLastColumn="0" w:lastRowFirstColumn="0" w:lastRowLastColumn="0"/>
+            <w:tcW w:w="2122" w:type="dxa"/>
+          </w:tcPr>
+          <w:p>
+            <w:r>
+              <w:t>Trigger:</w:t>
+            </w:r>
+          </w:p>
+        </w:tc>
+        <w:tc>
+          <w:tcPr>
+            <w:tcW w:w="7506" w:type="dxa"/>
+          </w:tcPr>
+          <w:p>
+            <w:pPr>
+              <w:cnfStyle w:val="000000100000" w:firstRow="0" w:lastRow="0" w:firstColumn="0" w:lastColumn="0" w:oddVBand="0" w:evenVBand="0" w:oddHBand="1" w:evenHBand="0" w:firstRowFirstColumn="0" w:firstRowLastColumn="0" w:lastRowFirstColumn="0" w:lastRowLastColumn="0"/>
+            </w:pPr>
+            <w:r>
+              <w:t>L’utente seleziona l’opzione di aggiunta libro dal client</w:t>
+            </w:r>
+          </w:p>
+        </w:tc>
+      </w:tr>
+      <w:tr>
+        <w:trPr>
+          <w:trHeight w:val="398"/>
+        </w:trPr>
+        <w:tc>
+          <w:tcPr>
+            <w:cnfStyle w:val="001000000000" w:firstRow="0" w:lastRow="0" w:firstColumn="1" w:lastColumn="0" w:oddVBand="0" w:evenVBand="0" w:oddHBand="0" w:evenHBand="0" w:firstRowFirstColumn="0" w:firstRowLastColumn="0" w:lastRowFirstColumn="0" w:lastRowLastColumn="0"/>
+            <w:tcW w:w="2122" w:type="dxa"/>
+          </w:tcPr>
+          <w:p>
+            <w:r>
+              <w:t>Processo standard:</w:t>
+            </w:r>
+          </w:p>
+        </w:tc>
+        <w:tc>
+          <w:tcPr>
+            <w:tcW w:w="7506" w:type="dxa"/>
+          </w:tcPr>
+          <w:p>
+            <w:pPr>
+              <w:cnfStyle w:val="000000000000" w:firstRow="0" w:lastRow="0" w:firstColumn="0" w:lastColumn="0" w:oddVBand="0" w:evenVBand="0" w:oddHBand="0" w:evenHBand="0" w:firstRowFirstColumn="0" w:firstRowLastColumn="0" w:lastRowFirstColumn="0" w:lastRowLastColumn="0"/>
+            </w:pPr>
+            <w:r>
+              <w:t>(1) L’utente seleziona l’opzione di aggiunta libro dal client</w:t>
+            </w:r>
+          </w:p>
+          <w:p>
+            <w:pPr>
+              <w:cnfStyle w:val="000000000000" w:firstRow="0" w:lastRow="0" w:firstColumn="0" w:lastColumn="0" w:oddVBand="0" w:evenVBand="0" w:oddHBand="0" w:evenHBand="0" w:firstRowFirstColumn="0" w:firstRowLastColumn="0" w:lastRowFirstColumn="0" w:lastRowLastColumn="0"/>
+            </w:pPr>
+            <w:r>
+              <w:t>(2) L’utente inserisce le seguenti informazioni:</w:t>
+            </w:r>
+          </w:p>
+          <w:p>
+            <w:pPr>
+              <w:pStyle w:val="Paragrafoelenco"/>
+              <w:numPr>
+                <w:ilvl w:val="0"/>
+                <w:numId w:val="7"/>
+              </w:numPr>
+              <w:cnfStyle w:val="000000000000" w:firstRow="0" w:lastRow="0" w:firstColumn="0" w:lastColumn="0" w:oddVBand="0" w:evenVBand="0" w:oddHBand="0" w:evenHBand="0" w:firstRowFirstColumn="0" w:firstRowLastColumn="0" w:lastRowFirstColumn="0" w:lastRowLastColumn="0"/>
+            </w:pPr>
+            <w:r>
+              <w:t>Titolo</w:t>
+            </w:r>
+          </w:p>
+          <w:p>
+            <w:pPr>
+              <w:pStyle w:val="Paragrafoelenco"/>
+              <w:numPr>
+                <w:ilvl w:val="0"/>
+                <w:numId w:val="7"/>
+              </w:numPr>
+              <w:cnfStyle w:val="000000000000" w:firstRow="0" w:lastRow="0" w:firstColumn="0" w:lastColumn="0" w:oddVBand="0" w:evenVBand="0" w:oddHBand="0" w:evenHBand="0" w:firstRowFirstColumn="0" w:firstRowLastColumn="0" w:lastRowFirstColumn="0" w:lastRowLastColumn="0"/>
+            </w:pPr>
+            <w:r>
+              <w:t>Numero pagine</w:t>
+            </w:r>
+          </w:p>
+          <w:p>
+            <w:pPr>
+              <w:pStyle w:val="Paragrafoelenco"/>
+              <w:numPr>
+                <w:ilvl w:val="0"/>
+                <w:numId w:val="7"/>
+              </w:numPr>
+              <w:cnfStyle w:val="000000000000" w:firstRow="0" w:lastRow="0" w:firstColumn="0" w:lastColumn="0" w:oddVBand="0" w:evenVBand="0" w:oddHBand="0" w:evenHBand="0" w:firstRowFirstColumn="0" w:firstRowLastColumn="0" w:lastRowFirstColumn="0" w:lastRowLastColumn="0"/>
+            </w:pPr>
+            <w:r>
+              <w:t>Data di pubblicazione</w:t>
+            </w:r>
+          </w:p>
+          <w:p>
+            <w:pPr>
+              <w:pStyle w:val="Paragrafoelenco"/>
+              <w:numPr>
+                <w:ilvl w:val="0"/>
+                <w:numId w:val="7"/>
+              </w:numPr>
+              <w:cnfStyle w:val="000000000000" w:firstRow="0" w:lastRow="0" w:firstColumn="0" w:lastColumn="0" w:oddVBand="0" w:evenVBand="0" w:oddHBand="0" w:evenHBand="0" w:firstRowFirstColumn="0" w:firstRowLastColumn="0" w:lastRowFirstColumn="0" w:lastRowLastColumn="0"/>
+            </w:pPr>
+            <w:r>
+              <w:t>Condizioni del libro</w:t>
+            </w:r>
+          </w:p>
+          <w:p>
+            <w:pPr>
+              <w:pStyle w:val="Paragrafoelenco"/>
+              <w:numPr>
+                <w:ilvl w:val="0"/>
+                <w:numId w:val="7"/>
+              </w:numPr>
+              <w:cnfStyle w:val="000000000000" w:firstRow="0" w:lastRow="0" w:firstColumn="0" w:lastColumn="0" w:oddVBand="0" w:evenVBand="0" w:oddHBand="0" w:evenHBand="0" w:firstRowFirstColumn="0" w:firstRowLastColumn="0" w:lastRowFirstColumn="0" w:lastRowLastColumn="0"/>
+            </w:pPr>
+            <w:r>
+              <w:t>Se presenta o meno illustrazioni</w:t>
+            </w:r>
+          </w:p>
+          <w:p>
+            <w:pPr>
+              <w:cnfStyle w:val="000000000000" w:firstRow="0" w:lastRow="0" w:firstColumn="0" w:lastColumn="0" w:oddVBand="0" w:evenVBand="0" w:oddHBand="0" w:evenHBand="0" w:firstRowFirstColumn="0" w:firstRowLastColumn="0" w:lastRowFirstColumn="0" w:lastRowLastColumn="0"/>
+            </w:pPr>
+            <w:r>
+              <w:t>(3) Il libro viene aggiunto alla lista di libri dell’utente</w:t>
+            </w:r>
+          </w:p>
+        </w:tc>
+      </w:tr>
+    </w:tbl>
+    <w:p>
+      <w:pPr>
+        <w:jc w:val="both"/>
+      </w:pPr>
+    </w:p>
+    <w:p>
+      <w:pPr>
+        <w:jc w:val="both"/>
+      </w:pPr>
+    </w:p>
     <w:sectPr>
       <w:footerReference w:type="default" r:id="rId15"/>
       <w:pgSz w:w="11906" w:h="16838"/>
@@ -4182,7 +5838,7 @@
 </file>
 
 <file path=word/endnotes.xml><?xml version="1.0" encoding="utf-8"?>
-<w:endnotes xmlns:wpc="http://schemas.microsoft.com/office/word/2010/wordprocessingCanvas" xmlns:cx="http://schemas.microsoft.com/office/drawing/2014/chartex" xmlns:cx1="http://schemas.microsoft.com/office/drawing/2015/9/8/chartex" xmlns:cx2="http://schemas.microsoft.com/office/drawing/2015/10/21/chartex" xmlns:cx3="http://schemas.microsoft.com/office/drawing/2016/5/9/chartex" xmlns:cx4="http://schemas.microsoft.com/office/drawing/2016/5/10/chartex" xmlns:cx5="http://schemas.microsoft.com/office/drawing/2016/5/11/chartex" xmlns:cx6="http://schemas.microsoft.com/office/drawing/2016/5/12/chartex" xmlns:cx7="http://schemas.microsoft.com/office/drawing/2016/5/13/chartex" xmlns:cx8="http://schemas.microsoft.com/office/drawing/2016/5/14/chartex" xmlns:mc="http://schemas.openxmlformats.org/markup-compatibility/2006" xmlns:aink="http://schemas.microsoft.com/office/drawing/2016/ink" xmlns:am3d="http://schemas.microsoft.com/office/drawing/2017/model3d" xmlns:o="urn:schemas-microsoft-com:office:office" xmlns:r="http://schemas.openxmlformats.org/officeDocument/2006/relationships" xmlns:m="http://schemas.openxmlformats.org/officeDocument/2006/math" xmlns:v="urn:schemas-microsoft-com:vml" xmlns:wp14="http://schemas.microsoft.com/office/word/2010/wordprocessingDrawing" xmlns:wp="http://schemas.openxmlformats.org/drawingml/2006/wordprocessingDrawing" xmlns:w10="urn:schemas-microsoft-com:office:word" xmlns:w="http://schemas.openxmlformats.org/wordprocessingml/2006/main" xmlns:w14="http://schemas.microsoft.com/office/word/2010/wordml" xmlns:w15="http://schemas.microsoft.com/office/word/2012/wordml" xmlns:w16cex="http://schemas.microsoft.com/office/word/2018/wordml/cex" xmlns:w16cid="http://schemas.microsoft.com/office/word/2016/wordml/cid" xmlns:w16="http://schemas.microsoft.com/office/word/2018/wordml" xmlns:w16sdtdh="http://schemas.microsoft.com/office/word/2020/wordml/sdtdatahash" xmlns:w16se="http://schemas.microsoft.com/office/word/2015/wordml/symex" xmlns:wpg="http://schemas.microsoft.com/office/word/2010/wordprocessingGroup" xmlns:wpi="http://schemas.microsoft.com/office/word/2010/wordprocessingInk" xmlns:wne="http://schemas.microsoft.com/office/word/2006/wordml" xmlns:wps="http://schemas.microsoft.com/office/word/2010/wordprocessingShape" mc:Ignorable="w14 w15 w16se w16cid w16 w16cex w16sdtdh wp14">
+<w:endnotes xmlns:wpc="http://schemas.microsoft.com/office/word/2010/wordprocessingCanvas" xmlns:cx="http://schemas.microsoft.com/office/drawing/2014/chartex" xmlns:cx1="http://schemas.microsoft.com/office/drawing/2015/9/8/chartex" xmlns:cx2="http://schemas.microsoft.com/office/drawing/2015/10/21/chartex" xmlns:cx3="http://schemas.microsoft.com/office/drawing/2016/5/9/chartex" xmlns:cx4="http://schemas.microsoft.com/office/drawing/2016/5/10/chartex" xmlns:cx5="http://schemas.microsoft.com/office/drawing/2016/5/11/chartex" xmlns:cx6="http://schemas.microsoft.com/office/drawing/2016/5/12/chartex" xmlns:cx7="http://schemas.microsoft.com/office/drawing/2016/5/13/chartex" xmlns:cx8="http://schemas.microsoft.com/office/drawing/2016/5/14/chartex" xmlns:mc="http://schemas.openxmlformats.org/markup-compatibility/2006" xmlns:aink="http://schemas.microsoft.com/office/drawing/2016/ink" xmlns:am3d="http://schemas.microsoft.com/office/drawing/2017/model3d" xmlns:o="urn:schemas-microsoft-com:office:office" xmlns:oel="http://schemas.microsoft.com/office/2019/extlst" xmlns:r="http://schemas.openxmlformats.org/officeDocument/2006/relationships" xmlns:m="http://schemas.openxmlformats.org/officeDocument/2006/math" xmlns:v="urn:schemas-microsoft-com:vml" xmlns:wp14="http://schemas.microsoft.com/office/word/2010/wordprocessingDrawing" xmlns:wp="http://schemas.openxmlformats.org/drawingml/2006/wordprocessingDrawing" xmlns:w10="urn:schemas-microsoft-com:office:word" xmlns:w="http://schemas.openxmlformats.org/wordprocessingml/2006/main" xmlns:w14="http://schemas.microsoft.com/office/word/2010/wordml" xmlns:w15="http://schemas.microsoft.com/office/word/2012/wordml" xmlns:w16cex="http://schemas.microsoft.com/office/word/2018/wordml/cex" xmlns:w16cid="http://schemas.microsoft.com/office/word/2016/wordml/cid" xmlns:w16="http://schemas.microsoft.com/office/word/2018/wordml" xmlns:w16sdtdh="http://schemas.microsoft.com/office/word/2020/wordml/sdtdatahash" xmlns:w16se="http://schemas.microsoft.com/office/word/2015/wordml/symex" xmlns:wpg="http://schemas.microsoft.com/office/word/2010/wordprocessingGroup" xmlns:wpi="http://schemas.microsoft.com/office/word/2010/wordprocessingInk" xmlns:wne="http://schemas.microsoft.com/office/word/2006/wordml" xmlns:wps="http://schemas.microsoft.com/office/word/2010/wordprocessingShape" mc:Ignorable="w14 w15 w16se w16cid w16 w16cex w16sdtdh wp14">
   <w:endnote w:type="separator" w:id="-1">
     <w:p>
       <w:pPr>
@@ -4207,7 +5863,7 @@
 </file>
 
 <file path=word/footer1.xml><?xml version="1.0" encoding="utf-8"?>
-<w:ftr xmlns:wpc="http://schemas.microsoft.com/office/word/2010/wordprocessingCanvas" xmlns:cx="http://schemas.microsoft.com/office/drawing/2014/chartex" xmlns:cx1="http://schemas.microsoft.com/office/drawing/2015/9/8/chartex" xmlns:cx2="http://schemas.microsoft.com/office/drawing/2015/10/21/chartex" xmlns:cx3="http://schemas.microsoft.com/office/drawing/2016/5/9/chartex" xmlns:cx4="http://schemas.microsoft.com/office/drawing/2016/5/10/chartex" xmlns:cx5="http://schemas.microsoft.com/office/drawing/2016/5/11/chartex" xmlns:cx6="http://schemas.microsoft.com/office/drawing/2016/5/12/chartex" xmlns:cx7="http://schemas.microsoft.com/office/drawing/2016/5/13/chartex" xmlns:cx8="http://schemas.microsoft.com/office/drawing/2016/5/14/chartex" xmlns:mc="http://schemas.openxmlformats.org/markup-compatibility/2006" xmlns:aink="http://schemas.microsoft.com/office/drawing/2016/ink" xmlns:am3d="http://schemas.microsoft.com/office/drawing/2017/model3d" xmlns:o="urn:schemas-microsoft-com:office:office" xmlns:r="http://schemas.openxmlformats.org/officeDocument/2006/relationships" xmlns:m="http://schemas.openxmlformats.org/officeDocument/2006/math" xmlns:v="urn:schemas-microsoft-com:vml" xmlns:wp14="http://schemas.microsoft.com/office/word/2010/wordprocessingDrawing" xmlns:wp="http://schemas.openxmlformats.org/drawingml/2006/wordprocessingDrawing" xmlns:w10="urn:schemas-microsoft-com:office:word" xmlns:w="http://schemas.openxmlformats.org/wordprocessingml/2006/main" xmlns:w14="http://schemas.microsoft.com/office/word/2010/wordml" xmlns:w15="http://schemas.microsoft.com/office/word/2012/wordml" xmlns:w16cex="http://schemas.microsoft.com/office/word/2018/wordml/cex" xmlns:w16cid="http://schemas.microsoft.com/office/word/2016/wordml/cid" xmlns:w16="http://schemas.microsoft.com/office/word/2018/wordml" xmlns:w16sdtdh="http://schemas.microsoft.com/office/word/2020/wordml/sdtdatahash" xmlns:w16se="http://schemas.microsoft.com/office/word/2015/wordml/symex" xmlns:wpg="http://schemas.microsoft.com/office/word/2010/wordprocessingGroup" xmlns:wpi="http://schemas.microsoft.com/office/word/2010/wordprocessingInk" xmlns:wne="http://schemas.microsoft.com/office/word/2006/wordml" xmlns:wps="http://schemas.microsoft.com/office/word/2010/wordprocessingShape" mc:Ignorable="w14 w15 w16se w16cid w16 w16cex w16sdtdh wp14">
+<w:ftr xmlns:wpc="http://schemas.microsoft.com/office/word/2010/wordprocessingCanvas" xmlns:cx="http://schemas.microsoft.com/office/drawing/2014/chartex" xmlns:cx1="http://schemas.microsoft.com/office/drawing/2015/9/8/chartex" xmlns:cx2="http://schemas.microsoft.com/office/drawing/2015/10/21/chartex" xmlns:cx3="http://schemas.microsoft.com/office/drawing/2016/5/9/chartex" xmlns:cx4="http://schemas.microsoft.com/office/drawing/2016/5/10/chartex" xmlns:cx5="http://schemas.microsoft.com/office/drawing/2016/5/11/chartex" xmlns:cx6="http://schemas.microsoft.com/office/drawing/2016/5/12/chartex" xmlns:cx7="http://schemas.microsoft.com/office/drawing/2016/5/13/chartex" xmlns:cx8="http://schemas.microsoft.com/office/drawing/2016/5/14/chartex" xmlns:mc="http://schemas.openxmlformats.org/markup-compatibility/2006" xmlns:aink="http://schemas.microsoft.com/office/drawing/2016/ink" xmlns:am3d="http://schemas.microsoft.com/office/drawing/2017/model3d" xmlns:o="urn:schemas-microsoft-com:office:office" xmlns:oel="http://schemas.microsoft.com/office/2019/extlst" xmlns:r="http://schemas.openxmlformats.org/officeDocument/2006/relationships" xmlns:m="http://schemas.openxmlformats.org/officeDocument/2006/math" xmlns:v="urn:schemas-microsoft-com:vml" xmlns:wp14="http://schemas.microsoft.com/office/word/2010/wordprocessingDrawing" xmlns:wp="http://schemas.openxmlformats.org/drawingml/2006/wordprocessingDrawing" xmlns:w10="urn:schemas-microsoft-com:office:word" xmlns:w="http://schemas.openxmlformats.org/wordprocessingml/2006/main" xmlns:w14="http://schemas.microsoft.com/office/word/2010/wordml" xmlns:w15="http://schemas.microsoft.com/office/word/2012/wordml" xmlns:w16cex="http://schemas.microsoft.com/office/word/2018/wordml/cex" xmlns:w16cid="http://schemas.microsoft.com/office/word/2016/wordml/cid" xmlns:w16="http://schemas.microsoft.com/office/word/2018/wordml" xmlns:w16sdtdh="http://schemas.microsoft.com/office/word/2020/wordml/sdtdatahash" xmlns:w16se="http://schemas.microsoft.com/office/word/2015/wordml/symex" xmlns:wpg="http://schemas.microsoft.com/office/word/2010/wordprocessingGroup" xmlns:wpi="http://schemas.microsoft.com/office/word/2010/wordprocessingInk" xmlns:wne="http://schemas.microsoft.com/office/word/2006/wordml" xmlns:wps="http://schemas.microsoft.com/office/word/2010/wordprocessingShape" mc:Ignorable="w14 w15 w16se w16cid w16 w16cex w16sdtdh wp14">
   <w:sdt>
     <w:sdtPr>
       <w:id w:val="-902749157"/>
@@ -4216,7 +5872,6 @@
         <w:docPartUnique/>
       </w:docPartObj>
     </w:sdtPr>
-    <w:sdtEndPr/>
     <w:sdtContent>
       <w:p>
         <w:pPr>
@@ -4245,7 +5900,7 @@
 </file>
 
 <file path=word/footnotes.xml><?xml version="1.0" encoding="utf-8"?>
-<w:footnotes xmlns:wpc="http://schemas.microsoft.com/office/word/2010/wordprocessingCanvas" xmlns:cx="http://schemas.microsoft.com/office/drawing/2014/chartex" xmlns:cx1="http://schemas.microsoft.com/office/drawing/2015/9/8/chartex" xmlns:cx2="http://schemas.microsoft.com/office/drawing/2015/10/21/chartex" xmlns:cx3="http://schemas.microsoft.com/office/drawing/2016/5/9/chartex" xmlns:cx4="http://schemas.microsoft.com/office/drawing/2016/5/10/chartex" xmlns:cx5="http://schemas.microsoft.com/office/drawing/2016/5/11/chartex" xmlns:cx6="http://schemas.microsoft.com/office/drawing/2016/5/12/chartex" xmlns:cx7="http://schemas.microsoft.com/office/drawing/2016/5/13/chartex" xmlns:cx8="http://schemas.microsoft.com/office/drawing/2016/5/14/chartex" xmlns:mc="http://schemas.openxmlformats.org/markup-compatibility/2006" xmlns:aink="http://schemas.microsoft.com/office/drawing/2016/ink" xmlns:am3d="http://schemas.microsoft.com/office/drawing/2017/model3d" xmlns:o="urn:schemas-microsoft-com:office:office" xmlns:r="http://schemas.openxmlformats.org/officeDocument/2006/relationships" xmlns:m="http://schemas.openxmlformats.org/officeDocument/2006/math" xmlns:v="urn:schemas-microsoft-com:vml" xmlns:wp14="http://schemas.microsoft.com/office/word/2010/wordprocessingDrawing" xmlns:wp="http://schemas.openxmlformats.org/drawingml/2006/wordprocessingDrawing" xmlns:w10="urn:schemas-microsoft-com:office:word" xmlns:w="http://schemas.openxmlformats.org/wordprocessingml/2006/main" xmlns:w14="http://schemas.microsoft.com/office/word/2010/wordml" xmlns:w15="http://schemas.microsoft.com/office/word/2012/wordml" xmlns:w16cex="http://schemas.microsoft.com/office/word/2018/wordml/cex" xmlns:w16cid="http://schemas.microsoft.com/office/word/2016/wordml/cid" xmlns:w16="http://schemas.microsoft.com/office/word/2018/wordml" xmlns:w16sdtdh="http://schemas.microsoft.com/office/word/2020/wordml/sdtdatahash" xmlns:w16se="http://schemas.microsoft.com/office/word/2015/wordml/symex" xmlns:wpg="http://schemas.microsoft.com/office/word/2010/wordprocessingGroup" xmlns:wpi="http://schemas.microsoft.com/office/word/2010/wordprocessingInk" xmlns:wne="http://schemas.microsoft.com/office/word/2006/wordml" xmlns:wps="http://schemas.microsoft.com/office/word/2010/wordprocessingShape" mc:Ignorable="w14 w15 w16se w16cid w16 w16cex w16sdtdh wp14">
+<w:footnotes xmlns:wpc="http://schemas.microsoft.com/office/word/2010/wordprocessingCanvas" xmlns:cx="http://schemas.microsoft.com/office/drawing/2014/chartex" xmlns:cx1="http://schemas.microsoft.com/office/drawing/2015/9/8/chartex" xmlns:cx2="http://schemas.microsoft.com/office/drawing/2015/10/21/chartex" xmlns:cx3="http://schemas.microsoft.com/office/drawing/2016/5/9/chartex" xmlns:cx4="http://schemas.microsoft.com/office/drawing/2016/5/10/chartex" xmlns:cx5="http://schemas.microsoft.com/office/drawing/2016/5/11/chartex" xmlns:cx6="http://schemas.microsoft.com/office/drawing/2016/5/12/chartex" xmlns:cx7="http://schemas.microsoft.com/office/drawing/2016/5/13/chartex" xmlns:cx8="http://schemas.microsoft.com/office/drawing/2016/5/14/chartex" xmlns:mc="http://schemas.openxmlformats.org/markup-compatibility/2006" xmlns:aink="http://schemas.microsoft.com/office/drawing/2016/ink" xmlns:am3d="http://schemas.microsoft.com/office/drawing/2017/model3d" xmlns:o="urn:schemas-microsoft-com:office:office" xmlns:oel="http://schemas.microsoft.com/office/2019/extlst" xmlns:r="http://schemas.openxmlformats.org/officeDocument/2006/relationships" xmlns:m="http://schemas.openxmlformats.org/officeDocument/2006/math" xmlns:v="urn:schemas-microsoft-com:vml" xmlns:wp14="http://schemas.microsoft.com/office/word/2010/wordprocessingDrawing" xmlns:wp="http://schemas.openxmlformats.org/drawingml/2006/wordprocessingDrawing" xmlns:w10="urn:schemas-microsoft-com:office:word" xmlns:w="http://schemas.openxmlformats.org/wordprocessingml/2006/main" xmlns:w14="http://schemas.microsoft.com/office/word/2010/wordml" xmlns:w15="http://schemas.microsoft.com/office/word/2012/wordml" xmlns:w16cex="http://schemas.microsoft.com/office/word/2018/wordml/cex" xmlns:w16cid="http://schemas.microsoft.com/office/word/2016/wordml/cid" xmlns:w16="http://schemas.microsoft.com/office/word/2018/wordml" xmlns:w16sdtdh="http://schemas.microsoft.com/office/word/2020/wordml/sdtdatahash" xmlns:w16se="http://schemas.microsoft.com/office/word/2015/wordml/symex" xmlns:wpg="http://schemas.microsoft.com/office/word/2010/wordprocessingGroup" xmlns:wpi="http://schemas.microsoft.com/office/word/2010/wordprocessingInk" xmlns:wne="http://schemas.microsoft.com/office/word/2006/wordml" xmlns:wps="http://schemas.microsoft.com/office/word/2010/wordprocessingShape" mc:Ignorable="w14 w15 w16se w16cid w16 w16cex w16sdtdh wp14">
   <w:footnote w:type="separator" w:id="-1">
     <w:p>
       <w:pPr>
@@ -4270,7 +5925,7 @@
 </file>
 
 <file path=word/numbering.xml><?xml version="1.0" encoding="utf-8"?>
-<w:numbering xmlns:wpc="http://schemas.microsoft.com/office/word/2010/wordprocessingCanvas" xmlns:cx="http://schemas.microsoft.com/office/drawing/2014/chartex" xmlns:cx1="http://schemas.microsoft.com/office/drawing/2015/9/8/chartex" xmlns:cx2="http://schemas.microsoft.com/office/drawing/2015/10/21/chartex" xmlns:cx3="http://schemas.microsoft.com/office/drawing/2016/5/9/chartex" xmlns:cx4="http://schemas.microsoft.com/office/drawing/2016/5/10/chartex" xmlns:cx5="http://schemas.microsoft.com/office/drawing/2016/5/11/chartex" xmlns:cx6="http://schemas.microsoft.com/office/drawing/2016/5/12/chartex" xmlns:cx7="http://schemas.microsoft.com/office/drawing/2016/5/13/chartex" xmlns:cx8="http://schemas.microsoft.com/office/drawing/2016/5/14/chartex" xmlns:mc="http://schemas.openxmlformats.org/markup-compatibility/2006" xmlns:aink="http://schemas.microsoft.com/office/drawing/2016/ink" xmlns:am3d="http://schemas.microsoft.com/office/drawing/2017/model3d" xmlns:o="urn:schemas-microsoft-com:office:office" xmlns:r="http://schemas.openxmlformats.org/officeDocument/2006/relationships" xmlns:m="http://schemas.openxmlformats.org/officeDocument/2006/math" xmlns:v="urn:schemas-microsoft-com:vml" xmlns:wp14="http://schemas.microsoft.com/office/word/2010/wordprocessingDrawing" xmlns:wp="http://schemas.openxmlformats.org/drawingml/2006/wordprocessingDrawing" xmlns:w10="urn:schemas-microsoft-com:office:word" xmlns:w="http://schemas.openxmlformats.org/wordprocessingml/2006/main" xmlns:w14="http://schemas.microsoft.com/office/word/2010/wordml" xmlns:w15="http://schemas.microsoft.com/office/word/2012/wordml" xmlns:w16cex="http://schemas.microsoft.com/office/word/2018/wordml/cex" xmlns:w16cid="http://schemas.microsoft.com/office/word/2016/wordml/cid" xmlns:w16="http://schemas.microsoft.com/office/word/2018/wordml" xmlns:w16sdtdh="http://schemas.microsoft.com/office/word/2020/wordml/sdtdatahash" xmlns:w16se="http://schemas.microsoft.com/office/word/2015/wordml/symex" xmlns:wpg="http://schemas.microsoft.com/office/word/2010/wordprocessingGroup" xmlns:wpi="http://schemas.microsoft.com/office/word/2010/wordprocessingInk" xmlns:wne="http://schemas.microsoft.com/office/word/2006/wordml" xmlns:wps="http://schemas.microsoft.com/office/word/2010/wordprocessingShape" mc:Ignorable="w14 w15 w16se w16cid w16 w16cex w16sdtdh wp14">
+<w:numbering xmlns:wpc="http://schemas.microsoft.com/office/word/2010/wordprocessingCanvas" xmlns:cx="http://schemas.microsoft.com/office/drawing/2014/chartex" xmlns:cx1="http://schemas.microsoft.com/office/drawing/2015/9/8/chartex" xmlns:cx2="http://schemas.microsoft.com/office/drawing/2015/10/21/chartex" xmlns:cx3="http://schemas.microsoft.com/office/drawing/2016/5/9/chartex" xmlns:cx4="http://schemas.microsoft.com/office/drawing/2016/5/10/chartex" xmlns:cx5="http://schemas.microsoft.com/office/drawing/2016/5/11/chartex" xmlns:cx6="http://schemas.microsoft.com/office/drawing/2016/5/12/chartex" xmlns:cx7="http://schemas.microsoft.com/office/drawing/2016/5/13/chartex" xmlns:cx8="http://schemas.microsoft.com/office/drawing/2016/5/14/chartex" xmlns:mc="http://schemas.openxmlformats.org/markup-compatibility/2006" xmlns:aink="http://schemas.microsoft.com/office/drawing/2016/ink" xmlns:am3d="http://schemas.microsoft.com/office/drawing/2017/model3d" xmlns:o="urn:schemas-microsoft-com:office:office" xmlns:oel="http://schemas.microsoft.com/office/2019/extlst" xmlns:r="http://schemas.openxmlformats.org/officeDocument/2006/relationships" xmlns:m="http://schemas.openxmlformats.org/officeDocument/2006/math" xmlns:v="urn:schemas-microsoft-com:vml" xmlns:wp14="http://schemas.microsoft.com/office/word/2010/wordprocessingDrawing" xmlns:wp="http://schemas.openxmlformats.org/drawingml/2006/wordprocessingDrawing" xmlns:w10="urn:schemas-microsoft-com:office:word" xmlns:w="http://schemas.openxmlformats.org/wordprocessingml/2006/main" xmlns:w14="http://schemas.microsoft.com/office/word/2010/wordml" xmlns:w15="http://schemas.microsoft.com/office/word/2012/wordml" xmlns:w16cex="http://schemas.microsoft.com/office/word/2018/wordml/cex" xmlns:w16cid="http://schemas.microsoft.com/office/word/2016/wordml/cid" xmlns:w16="http://schemas.microsoft.com/office/word/2018/wordml" xmlns:w16sdtdh="http://schemas.microsoft.com/office/word/2020/wordml/sdtdatahash" xmlns:w16se="http://schemas.microsoft.com/office/word/2015/wordml/symex" xmlns:wpg="http://schemas.microsoft.com/office/word/2010/wordprocessingGroup" xmlns:wpi="http://schemas.microsoft.com/office/word/2010/wordprocessingInk" xmlns:wne="http://schemas.microsoft.com/office/word/2006/wordml" xmlns:wps="http://schemas.microsoft.com/office/word/2010/wordprocessingShape" mc:Ignorable="w14 w15 w16se w16cid w16 w16cex w16sdtdh wp14">
   <w:abstractNum w:abstractNumId="0" w15:restartNumberingAfterBreak="0">
     <w:nsid w:val="1049047B"/>
     <w:multiLevelType w:val="hybridMultilevel"/>
@@ -4724,16 +6379,16 @@
     </w:lvl>
   </w:abstractNum>
   <w:abstractNum w:abstractNumId="4" w15:restartNumberingAfterBreak="0">
-    <w:nsid w:val="62E1262B"/>
+    <w:nsid w:val="42CF368F"/>
     <w:multiLevelType w:val="hybridMultilevel"/>
-    <w:tmpl w:val="FE022F16"/>
+    <w:tmpl w:val="A610642C"/>
     <w:lvl w:ilvl="0" w:tplc="04100001">
       <w:start w:val="1"/>
       <w:numFmt w:val="bullet"/>
       <w:lvlText w:val=""/>
       <w:lvlJc w:val="left"/>
       <w:pPr>
-        <w:ind w:left="3650" w:hanging="360"/>
+        <w:ind w:left="720" w:hanging="360"/>
       </w:pPr>
       <w:rPr>
         <w:rFonts w:ascii="Symbol" w:hAnsi="Symbol" w:hint="default"/>
@@ -4745,7 +6400,7 @@
       <w:lvlText w:val="o"/>
       <w:lvlJc w:val="left"/>
       <w:pPr>
-        <w:ind w:left="4370" w:hanging="360"/>
+        <w:ind w:left="1440" w:hanging="360"/>
       </w:pPr>
       <w:rPr>
         <w:rFonts w:ascii="Courier New" w:hAnsi="Courier New" w:cs="Courier New" w:hint="default"/>
@@ -4757,7 +6412,7 @@
       <w:lvlText w:val=""/>
       <w:lvlJc w:val="left"/>
       <w:pPr>
-        <w:ind w:left="5090" w:hanging="360"/>
+        <w:ind w:left="2160" w:hanging="360"/>
       </w:pPr>
       <w:rPr>
         <w:rFonts w:ascii="Wingdings" w:hAnsi="Wingdings" w:hint="default"/>
@@ -4769,7 +6424,7 @@
       <w:lvlText w:val=""/>
       <w:lvlJc w:val="left"/>
       <w:pPr>
-        <w:ind w:left="5810" w:hanging="360"/>
+        <w:ind w:left="2880" w:hanging="360"/>
       </w:pPr>
       <w:rPr>
         <w:rFonts w:ascii="Symbol" w:hAnsi="Symbol" w:hint="default"/>
@@ -4781,7 +6436,7 @@
       <w:lvlText w:val="o"/>
       <w:lvlJc w:val="left"/>
       <w:pPr>
-        <w:ind w:left="6530" w:hanging="360"/>
+        <w:ind w:left="3600" w:hanging="360"/>
       </w:pPr>
       <w:rPr>
         <w:rFonts w:ascii="Courier New" w:hAnsi="Courier New" w:cs="Courier New" w:hint="default"/>
@@ -4793,7 +6448,7 @@
       <w:lvlText w:val=""/>
       <w:lvlJc w:val="left"/>
       <w:pPr>
-        <w:ind w:left="7250" w:hanging="360"/>
+        <w:ind w:left="4320" w:hanging="360"/>
       </w:pPr>
       <w:rPr>
         <w:rFonts w:ascii="Wingdings" w:hAnsi="Wingdings" w:hint="default"/>
@@ -4805,7 +6460,7 @@
       <w:lvlText w:val=""/>
       <w:lvlJc w:val="left"/>
       <w:pPr>
-        <w:ind w:left="7970" w:hanging="360"/>
+        <w:ind w:left="5040" w:hanging="360"/>
       </w:pPr>
       <w:rPr>
         <w:rFonts w:ascii="Symbol" w:hAnsi="Symbol" w:hint="default"/>
@@ -4817,7 +6472,7 @@
       <w:lvlText w:val="o"/>
       <w:lvlJc w:val="left"/>
       <w:pPr>
-        <w:ind w:left="8690" w:hanging="360"/>
+        <w:ind w:left="5760" w:hanging="360"/>
       </w:pPr>
       <w:rPr>
         <w:rFonts w:ascii="Courier New" w:hAnsi="Courier New" w:cs="Courier New" w:hint="default"/>
@@ -4829,27 +6484,375 @@
       <w:lvlText w:val=""/>
       <w:lvlJc w:val="left"/>
       <w:pPr>
-        <w:ind w:left="9410" w:hanging="360"/>
+        <w:ind w:left="6480" w:hanging="360"/>
       </w:pPr>
       <w:rPr>
         <w:rFonts w:ascii="Wingdings" w:hAnsi="Wingdings" w:hint="default"/>
       </w:rPr>
     </w:lvl>
   </w:abstractNum>
-  <w:num w:numId="1">
+  <w:abstractNum w:abstractNumId="5" w15:restartNumberingAfterBreak="0">
+    <w:nsid w:val="456A373D"/>
+    <w:multiLevelType w:val="hybridMultilevel"/>
+    <w:tmpl w:val="CC940086"/>
+    <w:lvl w:ilvl="0" w:tplc="04100001">
+      <w:start w:val="1"/>
+      <w:numFmt w:val="bullet"/>
+      <w:lvlText w:val=""/>
+      <w:lvlJc w:val="left"/>
+      <w:pPr>
+        <w:ind w:left="720" w:hanging="360"/>
+      </w:pPr>
+      <w:rPr>
+        <w:rFonts w:ascii="Symbol" w:hAnsi="Symbol" w:hint="default"/>
+      </w:rPr>
+    </w:lvl>
+    <w:lvl w:ilvl="1" w:tplc="04100003" w:tentative="1">
+      <w:start w:val="1"/>
+      <w:numFmt w:val="bullet"/>
+      <w:lvlText w:val="o"/>
+      <w:lvlJc w:val="left"/>
+      <w:pPr>
+        <w:ind w:left="1440" w:hanging="360"/>
+      </w:pPr>
+      <w:rPr>
+        <w:rFonts w:ascii="Courier New" w:hAnsi="Courier New" w:cs="Courier New" w:hint="default"/>
+      </w:rPr>
+    </w:lvl>
+    <w:lvl w:ilvl="2" w:tplc="04100005" w:tentative="1">
+      <w:start w:val="1"/>
+      <w:numFmt w:val="bullet"/>
+      <w:lvlText w:val=""/>
+      <w:lvlJc w:val="left"/>
+      <w:pPr>
+        <w:ind w:left="2160" w:hanging="360"/>
+      </w:pPr>
+      <w:rPr>
+        <w:rFonts w:ascii="Wingdings" w:hAnsi="Wingdings" w:hint="default"/>
+      </w:rPr>
+    </w:lvl>
+    <w:lvl w:ilvl="3" w:tplc="04100001" w:tentative="1">
+      <w:start w:val="1"/>
+      <w:numFmt w:val="bullet"/>
+      <w:lvlText w:val=""/>
+      <w:lvlJc w:val="left"/>
+      <w:pPr>
+        <w:ind w:left="2880" w:hanging="360"/>
+      </w:pPr>
+      <w:rPr>
+        <w:rFonts w:ascii="Symbol" w:hAnsi="Symbol" w:hint="default"/>
+      </w:rPr>
+    </w:lvl>
+    <w:lvl w:ilvl="4" w:tplc="04100003" w:tentative="1">
+      <w:start w:val="1"/>
+      <w:numFmt w:val="bullet"/>
+      <w:lvlText w:val="o"/>
+      <w:lvlJc w:val="left"/>
+      <w:pPr>
+        <w:ind w:left="3600" w:hanging="360"/>
+      </w:pPr>
+      <w:rPr>
+        <w:rFonts w:ascii="Courier New" w:hAnsi="Courier New" w:cs="Courier New" w:hint="default"/>
+      </w:rPr>
+    </w:lvl>
+    <w:lvl w:ilvl="5" w:tplc="04100005" w:tentative="1">
+      <w:start w:val="1"/>
+      <w:numFmt w:val="bullet"/>
+      <w:lvlText w:val=""/>
+      <w:lvlJc w:val="left"/>
+      <w:pPr>
+        <w:ind w:left="4320" w:hanging="360"/>
+      </w:pPr>
+      <w:rPr>
+        <w:rFonts w:ascii="Wingdings" w:hAnsi="Wingdings" w:hint="default"/>
+      </w:rPr>
+    </w:lvl>
+    <w:lvl w:ilvl="6" w:tplc="04100001" w:tentative="1">
+      <w:start w:val="1"/>
+      <w:numFmt w:val="bullet"/>
+      <w:lvlText w:val=""/>
+      <w:lvlJc w:val="left"/>
+      <w:pPr>
+        <w:ind w:left="5040" w:hanging="360"/>
+      </w:pPr>
+      <w:rPr>
+        <w:rFonts w:ascii="Symbol" w:hAnsi="Symbol" w:hint="default"/>
+      </w:rPr>
+    </w:lvl>
+    <w:lvl w:ilvl="7" w:tplc="04100003" w:tentative="1">
+      <w:start w:val="1"/>
+      <w:numFmt w:val="bullet"/>
+      <w:lvlText w:val="o"/>
+      <w:lvlJc w:val="left"/>
+      <w:pPr>
+        <w:ind w:left="5760" w:hanging="360"/>
+      </w:pPr>
+      <w:rPr>
+        <w:rFonts w:ascii="Courier New" w:hAnsi="Courier New" w:cs="Courier New" w:hint="default"/>
+      </w:rPr>
+    </w:lvl>
+    <w:lvl w:ilvl="8" w:tplc="04100005" w:tentative="1">
+      <w:start w:val="1"/>
+      <w:numFmt w:val="bullet"/>
+      <w:lvlText w:val=""/>
+      <w:lvlJc w:val="left"/>
+      <w:pPr>
+        <w:ind w:left="6480" w:hanging="360"/>
+      </w:pPr>
+      <w:rPr>
+        <w:rFonts w:ascii="Wingdings" w:hAnsi="Wingdings" w:hint="default"/>
+      </w:rPr>
+    </w:lvl>
+  </w:abstractNum>
+  <w:abstractNum w:abstractNumId="6" w15:restartNumberingAfterBreak="0">
+    <w:nsid w:val="461672FB"/>
+    <w:multiLevelType w:val="hybridMultilevel"/>
+    <w:tmpl w:val="BC303178"/>
+    <w:lvl w:ilvl="0" w:tplc="04100001">
+      <w:start w:val="1"/>
+      <w:numFmt w:val="bullet"/>
+      <w:lvlText w:val=""/>
+      <w:lvlJc w:val="left"/>
+      <w:pPr>
+        <w:ind w:left="720" w:hanging="360"/>
+      </w:pPr>
+      <w:rPr>
+        <w:rFonts w:ascii="Symbol" w:hAnsi="Symbol" w:hint="default"/>
+      </w:rPr>
+    </w:lvl>
+    <w:lvl w:ilvl="1" w:tplc="04100003" w:tentative="1">
+      <w:start w:val="1"/>
+      <w:numFmt w:val="bullet"/>
+      <w:lvlText w:val="o"/>
+      <w:lvlJc w:val="left"/>
+      <w:pPr>
+        <w:ind w:left="1440" w:hanging="360"/>
+      </w:pPr>
+      <w:rPr>
+        <w:rFonts w:ascii="Courier New" w:hAnsi="Courier New" w:cs="Courier New" w:hint="default"/>
+      </w:rPr>
+    </w:lvl>
+    <w:lvl w:ilvl="2" w:tplc="04100005" w:tentative="1">
+      <w:start w:val="1"/>
+      <w:numFmt w:val="bullet"/>
+      <w:lvlText w:val=""/>
+      <w:lvlJc w:val="left"/>
+      <w:pPr>
+        <w:ind w:left="2160" w:hanging="360"/>
+      </w:pPr>
+      <w:rPr>
+        <w:rFonts w:ascii="Wingdings" w:hAnsi="Wingdings" w:hint="default"/>
+      </w:rPr>
+    </w:lvl>
+    <w:lvl w:ilvl="3" w:tplc="04100001" w:tentative="1">
+      <w:start w:val="1"/>
+      <w:numFmt w:val="bullet"/>
+      <w:lvlText w:val=""/>
+      <w:lvlJc w:val="left"/>
+      <w:pPr>
+        <w:ind w:left="2880" w:hanging="360"/>
+      </w:pPr>
+      <w:rPr>
+        <w:rFonts w:ascii="Symbol" w:hAnsi="Symbol" w:hint="default"/>
+      </w:rPr>
+    </w:lvl>
+    <w:lvl w:ilvl="4" w:tplc="04100003" w:tentative="1">
+      <w:start w:val="1"/>
+      <w:numFmt w:val="bullet"/>
+      <w:lvlText w:val="o"/>
+      <w:lvlJc w:val="left"/>
+      <w:pPr>
+        <w:ind w:left="3600" w:hanging="360"/>
+      </w:pPr>
+      <w:rPr>
+        <w:rFonts w:ascii="Courier New" w:hAnsi="Courier New" w:cs="Courier New" w:hint="default"/>
+      </w:rPr>
+    </w:lvl>
+    <w:lvl w:ilvl="5" w:tplc="04100005" w:tentative="1">
+      <w:start w:val="1"/>
+      <w:numFmt w:val="bullet"/>
+      <w:lvlText w:val=""/>
+      <w:lvlJc w:val="left"/>
+      <w:pPr>
+        <w:ind w:left="4320" w:hanging="360"/>
+      </w:pPr>
+      <w:rPr>
+        <w:rFonts w:ascii="Wingdings" w:hAnsi="Wingdings" w:hint="default"/>
+      </w:rPr>
+    </w:lvl>
+    <w:lvl w:ilvl="6" w:tplc="04100001" w:tentative="1">
+      <w:start w:val="1"/>
+      <w:numFmt w:val="bullet"/>
+      <w:lvlText w:val=""/>
+      <w:lvlJc w:val="left"/>
+      <w:pPr>
+        <w:ind w:left="5040" w:hanging="360"/>
+      </w:pPr>
+      <w:rPr>
+        <w:rFonts w:ascii="Symbol" w:hAnsi="Symbol" w:hint="default"/>
+      </w:rPr>
+    </w:lvl>
+    <w:lvl w:ilvl="7" w:tplc="04100003" w:tentative="1">
+      <w:start w:val="1"/>
+      <w:numFmt w:val="bullet"/>
+      <w:lvlText w:val="o"/>
+      <w:lvlJc w:val="left"/>
+      <w:pPr>
+        <w:ind w:left="5760" w:hanging="360"/>
+      </w:pPr>
+      <w:rPr>
+        <w:rFonts w:ascii="Courier New" w:hAnsi="Courier New" w:cs="Courier New" w:hint="default"/>
+      </w:rPr>
+    </w:lvl>
+    <w:lvl w:ilvl="8" w:tplc="04100005" w:tentative="1">
+      <w:start w:val="1"/>
+      <w:numFmt w:val="bullet"/>
+      <w:lvlText w:val=""/>
+      <w:lvlJc w:val="left"/>
+      <w:pPr>
+        <w:ind w:left="6480" w:hanging="360"/>
+      </w:pPr>
+      <w:rPr>
+        <w:rFonts w:ascii="Wingdings" w:hAnsi="Wingdings" w:hint="default"/>
+      </w:rPr>
+    </w:lvl>
+  </w:abstractNum>
+  <w:abstractNum w:abstractNumId="7" w15:restartNumberingAfterBreak="0">
+    <w:nsid w:val="62E1262B"/>
+    <w:multiLevelType w:val="hybridMultilevel"/>
+    <w:tmpl w:val="FE022F16"/>
+    <w:lvl w:ilvl="0" w:tplc="04100001">
+      <w:start w:val="1"/>
+      <w:numFmt w:val="bullet"/>
+      <w:lvlText w:val=""/>
+      <w:lvlJc w:val="left"/>
+      <w:pPr>
+        <w:ind w:left="3650" w:hanging="360"/>
+      </w:pPr>
+      <w:rPr>
+        <w:rFonts w:ascii="Symbol" w:hAnsi="Symbol" w:hint="default"/>
+      </w:rPr>
+    </w:lvl>
+    <w:lvl w:ilvl="1" w:tplc="04100003" w:tentative="1">
+      <w:start w:val="1"/>
+      <w:numFmt w:val="bullet"/>
+      <w:lvlText w:val="o"/>
+      <w:lvlJc w:val="left"/>
+      <w:pPr>
+        <w:ind w:left="4370" w:hanging="360"/>
+      </w:pPr>
+      <w:rPr>
+        <w:rFonts w:ascii="Courier New" w:hAnsi="Courier New" w:cs="Courier New" w:hint="default"/>
+      </w:rPr>
+    </w:lvl>
+    <w:lvl w:ilvl="2" w:tplc="04100005" w:tentative="1">
+      <w:start w:val="1"/>
+      <w:numFmt w:val="bullet"/>
+      <w:lvlText w:val=""/>
+      <w:lvlJc w:val="left"/>
+      <w:pPr>
+        <w:ind w:left="5090" w:hanging="360"/>
+      </w:pPr>
+      <w:rPr>
+        <w:rFonts w:ascii="Wingdings" w:hAnsi="Wingdings" w:hint="default"/>
+      </w:rPr>
+    </w:lvl>
+    <w:lvl w:ilvl="3" w:tplc="04100001" w:tentative="1">
+      <w:start w:val="1"/>
+      <w:numFmt w:val="bullet"/>
+      <w:lvlText w:val=""/>
+      <w:lvlJc w:val="left"/>
+      <w:pPr>
+        <w:ind w:left="5810" w:hanging="360"/>
+      </w:pPr>
+      <w:rPr>
+        <w:rFonts w:ascii="Symbol" w:hAnsi="Symbol" w:hint="default"/>
+      </w:rPr>
+    </w:lvl>
+    <w:lvl w:ilvl="4" w:tplc="04100003" w:tentative="1">
+      <w:start w:val="1"/>
+      <w:numFmt w:val="bullet"/>
+      <w:lvlText w:val="o"/>
+      <w:lvlJc w:val="left"/>
+      <w:pPr>
+        <w:ind w:left="6530" w:hanging="360"/>
+      </w:pPr>
+      <w:rPr>
+        <w:rFonts w:ascii="Courier New" w:hAnsi="Courier New" w:cs="Courier New" w:hint="default"/>
+      </w:rPr>
+    </w:lvl>
+    <w:lvl w:ilvl="5" w:tplc="04100005" w:tentative="1">
+      <w:start w:val="1"/>
+      <w:numFmt w:val="bullet"/>
+      <w:lvlText w:val=""/>
+      <w:lvlJc w:val="left"/>
+      <w:pPr>
+        <w:ind w:left="7250" w:hanging="360"/>
+      </w:pPr>
+      <w:rPr>
+        <w:rFonts w:ascii="Wingdings" w:hAnsi="Wingdings" w:hint="default"/>
+      </w:rPr>
+    </w:lvl>
+    <w:lvl w:ilvl="6" w:tplc="04100001" w:tentative="1">
+      <w:start w:val="1"/>
+      <w:numFmt w:val="bullet"/>
+      <w:lvlText w:val=""/>
+      <w:lvlJc w:val="left"/>
+      <w:pPr>
+        <w:ind w:left="7970" w:hanging="360"/>
+      </w:pPr>
+      <w:rPr>
+        <w:rFonts w:ascii="Symbol" w:hAnsi="Symbol" w:hint="default"/>
+      </w:rPr>
+    </w:lvl>
+    <w:lvl w:ilvl="7" w:tplc="04100003" w:tentative="1">
+      <w:start w:val="1"/>
+      <w:numFmt w:val="bullet"/>
+      <w:lvlText w:val="o"/>
+      <w:lvlJc w:val="left"/>
+      <w:pPr>
+        <w:ind w:left="8690" w:hanging="360"/>
+      </w:pPr>
+      <w:rPr>
+        <w:rFonts w:ascii="Courier New" w:hAnsi="Courier New" w:cs="Courier New" w:hint="default"/>
+      </w:rPr>
+    </w:lvl>
+    <w:lvl w:ilvl="8" w:tplc="04100005" w:tentative="1">
+      <w:start w:val="1"/>
+      <w:numFmt w:val="bullet"/>
+      <w:lvlText w:val=""/>
+      <w:lvlJc w:val="left"/>
+      <w:pPr>
+        <w:ind w:left="9410" w:hanging="360"/>
+      </w:pPr>
+      <w:rPr>
+        <w:rFonts w:ascii="Wingdings" w:hAnsi="Wingdings" w:hint="default"/>
+      </w:rPr>
+    </w:lvl>
+  </w:abstractNum>
+  <w:num w:numId="1" w16cid:durableId="1577743954">
     <w:abstractNumId w:val="1"/>
   </w:num>
-  <w:num w:numId="2">
+  <w:num w:numId="2" w16cid:durableId="1256132798">
     <w:abstractNumId w:val="0"/>
   </w:num>
-  <w:num w:numId="3">
+  <w:num w:numId="3" w16cid:durableId="469982510">
+    <w:abstractNumId w:val="7"/>
+  </w:num>
+  <w:num w:numId="4" w16cid:durableId="1377391667">
+    <w:abstractNumId w:val="3"/>
+  </w:num>
+  <w:num w:numId="5" w16cid:durableId="1427651045">
+    <w:abstractNumId w:val="2"/>
+  </w:num>
+  <w:num w:numId="6" w16cid:durableId="1405253104">
     <w:abstractNumId w:val="4"/>
   </w:num>
-  <w:num w:numId="4">
-    <w:abstractNumId w:val="3"/>
+  <w:num w:numId="7" w16cid:durableId="1234051187">
+    <w:abstractNumId w:val="5"/>
   </w:num>
-  <w:num w:numId="5">
-    <w:abstractNumId w:val="2"/>
+  <w:num w:numId="8" w16cid:durableId="146630207">
+    <w:abstractNumId w:val="6"/>
   </w:num>
 </w:numbering>
 </file>
@@ -5594,6 +7597,142 @@
       </w:tcPr>
     </w:tblStylePr>
   </w:style>
+  <w:style w:type="table" w:styleId="Tabellagriglia3-colore5">
+    <w:name w:val="Grid Table 3 Accent 5"/>
+    <w:basedOn w:val="Tabellanormale"/>
+    <w:uiPriority w:val="48"/>
+    <w:rsid w:val="00424610"/>
+    <w:pPr>
+      <w:spacing w:after="0" w:line="240" w:lineRule="auto"/>
+    </w:pPr>
+    <w:tblPr>
+      <w:tblStyleRowBandSize w:val="1"/>
+      <w:tblStyleColBandSize w:val="1"/>
+      <w:tblBorders>
+        <w:top w:val="single" w:sz="4" w:space="0" w:color="9CC2E5" w:themeColor="accent5" w:themeTint="99"/>
+        <w:left w:val="single" w:sz="4" w:space="0" w:color="9CC2E5" w:themeColor="accent5" w:themeTint="99"/>
+        <w:bottom w:val="single" w:sz="4" w:space="0" w:color="9CC2E5" w:themeColor="accent5" w:themeTint="99"/>
+        <w:right w:val="single" w:sz="4" w:space="0" w:color="9CC2E5" w:themeColor="accent5" w:themeTint="99"/>
+        <w:insideH w:val="single" w:sz="4" w:space="0" w:color="9CC2E5" w:themeColor="accent5" w:themeTint="99"/>
+        <w:insideV w:val="single" w:sz="4" w:space="0" w:color="9CC2E5" w:themeColor="accent5" w:themeTint="99"/>
+      </w:tblBorders>
+    </w:tblPr>
+    <w:tblStylePr w:type="firstRow">
+      <w:rPr>
+        <w:b/>
+        <w:bCs/>
+      </w:rPr>
+      <w:tblPr/>
+      <w:tcPr>
+        <w:tcBorders>
+          <w:top w:val="nil"/>
+          <w:left w:val="nil"/>
+          <w:right w:val="nil"/>
+          <w:insideH w:val="nil"/>
+          <w:insideV w:val="nil"/>
+        </w:tcBorders>
+        <w:shd w:val="clear" w:color="auto" w:fill="FFFFFF" w:themeFill="background1"/>
+      </w:tcPr>
+    </w:tblStylePr>
+    <w:tblStylePr w:type="lastRow">
+      <w:rPr>
+        <w:b/>
+        <w:bCs/>
+      </w:rPr>
+      <w:tblPr/>
+      <w:tcPr>
+        <w:tcBorders>
+          <w:left w:val="nil"/>
+          <w:bottom w:val="nil"/>
+          <w:right w:val="nil"/>
+          <w:insideH w:val="nil"/>
+          <w:insideV w:val="nil"/>
+        </w:tcBorders>
+        <w:shd w:val="clear" w:color="auto" w:fill="FFFFFF" w:themeFill="background1"/>
+      </w:tcPr>
+    </w:tblStylePr>
+    <w:tblStylePr w:type="firstCol">
+      <w:pPr>
+        <w:jc w:val="right"/>
+      </w:pPr>
+      <w:rPr>
+        <w:i/>
+        <w:iCs/>
+      </w:rPr>
+      <w:tblPr/>
+      <w:tcPr>
+        <w:tcBorders>
+          <w:top w:val="nil"/>
+          <w:left w:val="nil"/>
+          <w:bottom w:val="nil"/>
+          <w:insideH w:val="nil"/>
+          <w:insideV w:val="nil"/>
+        </w:tcBorders>
+        <w:shd w:val="clear" w:color="auto" w:fill="FFFFFF" w:themeFill="background1"/>
+      </w:tcPr>
+    </w:tblStylePr>
+    <w:tblStylePr w:type="lastCol">
+      <w:rPr>
+        <w:i/>
+        <w:iCs/>
+      </w:rPr>
+      <w:tblPr/>
+      <w:tcPr>
+        <w:tcBorders>
+          <w:top w:val="nil"/>
+          <w:bottom w:val="nil"/>
+          <w:right w:val="nil"/>
+          <w:insideH w:val="nil"/>
+          <w:insideV w:val="nil"/>
+        </w:tcBorders>
+        <w:shd w:val="clear" w:color="auto" w:fill="FFFFFF" w:themeFill="background1"/>
+      </w:tcPr>
+    </w:tblStylePr>
+    <w:tblStylePr w:type="band1Vert">
+      <w:tblPr/>
+      <w:tcPr>
+        <w:shd w:val="clear" w:color="auto" w:fill="DEEAF6" w:themeFill="accent5" w:themeFillTint="33"/>
+      </w:tcPr>
+    </w:tblStylePr>
+    <w:tblStylePr w:type="band1Horz">
+      <w:tblPr/>
+      <w:tcPr>
+        <w:shd w:val="clear" w:color="auto" w:fill="DEEAF6" w:themeFill="accent5" w:themeFillTint="33"/>
+      </w:tcPr>
+    </w:tblStylePr>
+    <w:tblStylePr w:type="neCell">
+      <w:tblPr/>
+      <w:tcPr>
+        <w:tcBorders>
+          <w:bottom w:val="single" w:sz="4" w:space="0" w:color="9CC2E5" w:themeColor="accent5" w:themeTint="99"/>
+        </w:tcBorders>
+      </w:tcPr>
+    </w:tblStylePr>
+    <w:tblStylePr w:type="nwCell">
+      <w:tblPr/>
+      <w:tcPr>
+        <w:tcBorders>
+          <w:bottom w:val="single" w:sz="4" w:space="0" w:color="9CC2E5" w:themeColor="accent5" w:themeTint="99"/>
+        </w:tcBorders>
+      </w:tcPr>
+    </w:tblStylePr>
+    <w:tblStylePr w:type="seCell">
+      <w:tblPr/>
+      <w:tcPr>
+        <w:tcBorders>
+          <w:top w:val="single" w:sz="4" w:space="0" w:color="9CC2E5" w:themeColor="accent5" w:themeTint="99"/>
+        </w:tcBorders>
+      </w:tcPr>
+    </w:tblStylePr>
+    <w:tblStylePr w:type="swCell">
+      <w:tblPr/>
+      <w:tcPr>
+        <w:tcBorders>
+          <w:top w:val="single" w:sz="4" w:space="0" w:color="9CC2E5" w:themeColor="accent5" w:themeTint="99"/>
+        </w:tcBorders>
+      </w:tcPr>
+    </w:tblStylePr>
+  </w:style>
 </w:styles>
 </file>
 

</xml_diff>

<commit_message>
Scritta documentazione iniziale iterazione 2
</commit_message>
<xml_diff>
--- a/Documentazione/Documentazione.docx
+++ b/Documentazione/Documentazione.docx
@@ -1538,13 +1538,10 @@
         <w:spacing w:line="276" w:lineRule="auto"/>
       </w:pPr>
       <w:r>
-        <w:rPr>
-          <w:noProof/>
-        </w:rPr>
         <w:drawing>
-          <wp:inline distT="0" distB="0" distL="0" distR="0" wp14:anchorId="23562BDA" wp14:editId="5626802C">
-            <wp:extent cx="6120130" cy="4396105"/>
-            <wp:effectExtent l="0" t="0" r="0" b="4445"/>
+          <wp:inline distT="0" distB="0" distL="0" distR="0" wp14:anchorId="7D617F61" wp14:editId="3EBA92EC">
+            <wp:extent cx="6120130" cy="4561205"/>
+            <wp:effectExtent l="0" t="0" r="0" b="0"/>
             <wp:docPr id="1" name="Immagine 1"/>
             <wp:cNvGraphicFramePr>
               <a:graphicFrameLocks xmlns:a="http://schemas.openxmlformats.org/drawingml/2006/main" noChangeAspect="1"/>
@@ -1565,7 +1562,7 @@
                   <pic:spPr>
                     <a:xfrm>
                       <a:off x="0" y="0"/>
-                      <a:ext cx="6120130" cy="4396105"/>
+                      <a:ext cx="6120130" cy="4561205"/>
                     </a:xfrm>
                     <a:prstGeom prst="rect">
                       <a:avLst/>
@@ -4587,6 +4584,9 @@
     </w:p>
     <w:p>
       <w:r>
+        <w:rPr>
+          <w:noProof/>
+        </w:rPr>
         <w:drawing>
           <wp:inline distT="0" distB="0" distL="0" distR="0" wp14:anchorId="7378E32D" wp14:editId="3FE56846">
             <wp:extent cx="6120130" cy="3802380"/>
@@ -6701,7 +6701,7 @@
           </w:tcPr>
           <w:p>
             <w:r>
-              <w:t>Attori:</w:t>
+              <w:t>Situazioni di errore:</w:t>
             </w:r>
           </w:p>
         </w:tc>
@@ -6714,7 +6714,7 @@
               <w:cnfStyle w:val="000000000000" w:firstRow="0" w:lastRow="0" w:firstColumn="0" w:lastColumn="0" w:oddVBand="0" w:evenVBand="0" w:oddHBand="0" w:evenHBand="0" w:firstRowFirstColumn="0" w:firstRowLastColumn="0" w:lastRowFirstColumn="0" w:lastRowLastColumn="0"/>
             </w:pPr>
             <w:r>
-              <w:t>Utente, Sistema</w:t>
+              <w:t>Nessuna</w:t>
             </w:r>
           </w:p>
         </w:tc>
@@ -6730,6 +6730,32 @@
           </w:tcPr>
           <w:p>
             <w:r>
+              <w:t>Attori:</w:t>
+            </w:r>
+          </w:p>
+        </w:tc>
+        <w:tc>
+          <w:tcPr>
+            <w:tcW w:w="7506" w:type="dxa"/>
+          </w:tcPr>
+          <w:p>
+            <w:pPr>
+              <w:cnfStyle w:val="000000100000" w:firstRow="0" w:lastRow="0" w:firstColumn="0" w:lastColumn="0" w:oddVBand="0" w:evenVBand="0" w:oddHBand="1" w:evenHBand="0" w:firstRowFirstColumn="0" w:firstRowLastColumn="0" w:lastRowFirstColumn="0" w:lastRowLastColumn="0"/>
+            </w:pPr>
+            <w:r>
+              <w:t>Utente, Sistema</w:t>
+            </w:r>
+          </w:p>
+        </w:tc>
+      </w:tr>
+      <w:tr>
+        <w:tc>
+          <w:tcPr>
+            <w:cnfStyle w:val="001000000000" w:firstRow="0" w:lastRow="0" w:firstColumn="1" w:lastColumn="0" w:oddVBand="0" w:evenVBand="0" w:oddHBand="0" w:evenHBand="0" w:firstRowFirstColumn="0" w:firstRowLastColumn="0" w:lastRowFirstColumn="0" w:lastRowLastColumn="0"/>
+            <w:tcW w:w="2122" w:type="dxa"/>
+          </w:tcPr>
+          <w:p>
+            <w:r>
               <w:t>Trigger:</w:t>
             </w:r>
           </w:p>
@@ -6740,7 +6766,7 @@
           </w:tcPr>
           <w:p>
             <w:pPr>
-              <w:cnfStyle w:val="000000100000" w:firstRow="0" w:lastRow="0" w:firstColumn="0" w:lastColumn="0" w:oddVBand="0" w:evenVBand="0" w:oddHBand="1" w:evenHBand="0" w:firstRowFirstColumn="0" w:firstRowLastColumn="0" w:lastRowFirstColumn="0" w:lastRowLastColumn="0"/>
+              <w:cnfStyle w:val="000000000000" w:firstRow="0" w:lastRow="0" w:firstColumn="0" w:lastColumn="0" w:oddVBand="0" w:evenVBand="0" w:oddHBand="0" w:evenHBand="0" w:firstRowFirstColumn="0" w:firstRowLastColumn="0" w:lastRowFirstColumn="0" w:lastRowLastColumn="0"/>
             </w:pPr>
             <w:r>
               <w:t>L’utente seleziona l’opzione di aggiunta libro dal client</w:t>
@@ -6750,6 +6776,7 @@
       </w:tr>
       <w:tr>
         <w:trPr>
+          <w:cnfStyle w:val="000000100000" w:firstRow="0" w:lastRow="0" w:firstColumn="0" w:lastColumn="0" w:oddVBand="0" w:evenVBand="0" w:oddHBand="1" w:evenHBand="0" w:firstRowFirstColumn="0" w:firstRowLastColumn="0" w:lastRowFirstColumn="0" w:lastRowLastColumn="0"/>
           <w:trHeight w:val="398"/>
         </w:trPr>
         <w:tc>
@@ -6769,7 +6796,7 @@
           </w:tcPr>
           <w:p>
             <w:pPr>
-              <w:cnfStyle w:val="000000000000" w:firstRow="0" w:lastRow="0" w:firstColumn="0" w:lastColumn="0" w:oddVBand="0" w:evenVBand="0" w:oddHBand="0" w:evenHBand="0" w:firstRowFirstColumn="0" w:firstRowLastColumn="0" w:lastRowFirstColumn="0" w:lastRowLastColumn="0"/>
+              <w:cnfStyle w:val="000000100000" w:firstRow="0" w:lastRow="0" w:firstColumn="0" w:lastColumn="0" w:oddVBand="0" w:evenVBand="0" w:oddHBand="1" w:evenHBand="0" w:firstRowFirstColumn="0" w:firstRowLastColumn="0" w:lastRowFirstColumn="0" w:lastRowLastColumn="0"/>
             </w:pPr>
             <w:r>
               <w:t>(1) L’utente seleziona l’opzione di aggiunta libro dal client</w:t>
@@ -6777,7 +6804,7 @@
           </w:p>
           <w:p>
             <w:pPr>
-              <w:cnfStyle w:val="000000000000" w:firstRow="0" w:lastRow="0" w:firstColumn="0" w:lastColumn="0" w:oddVBand="0" w:evenVBand="0" w:oddHBand="0" w:evenHBand="0" w:firstRowFirstColumn="0" w:firstRowLastColumn="0" w:lastRowFirstColumn="0" w:lastRowLastColumn="0"/>
+              <w:cnfStyle w:val="000000100000" w:firstRow="0" w:lastRow="0" w:firstColumn="0" w:lastColumn="0" w:oddVBand="0" w:evenVBand="0" w:oddHBand="1" w:evenHBand="0" w:firstRowFirstColumn="0" w:firstRowLastColumn="0" w:lastRowFirstColumn="0" w:lastRowLastColumn="0"/>
             </w:pPr>
             <w:r>
               <w:t>(2) L’utente inserisce le seguenti informazioni:</w:t>
@@ -6790,7 +6817,7 @@
                 <w:ilvl w:val="0"/>
                 <w:numId w:val="7"/>
               </w:numPr>
-              <w:cnfStyle w:val="000000000000" w:firstRow="0" w:lastRow="0" w:firstColumn="0" w:lastColumn="0" w:oddVBand="0" w:evenVBand="0" w:oddHBand="0" w:evenHBand="0" w:firstRowFirstColumn="0" w:firstRowLastColumn="0" w:lastRowFirstColumn="0" w:lastRowLastColumn="0"/>
+              <w:cnfStyle w:val="000000100000" w:firstRow="0" w:lastRow="0" w:firstColumn="0" w:lastColumn="0" w:oddVBand="0" w:evenVBand="0" w:oddHBand="1" w:evenHBand="0" w:firstRowFirstColumn="0" w:firstRowLastColumn="0" w:lastRowFirstColumn="0" w:lastRowLastColumn="0"/>
             </w:pPr>
             <w:r>
               <w:t>Titolo</w:t>
@@ -6803,7 +6830,7 @@
                 <w:ilvl w:val="0"/>
                 <w:numId w:val="7"/>
               </w:numPr>
-              <w:cnfStyle w:val="000000000000" w:firstRow="0" w:lastRow="0" w:firstColumn="0" w:lastColumn="0" w:oddVBand="0" w:evenVBand="0" w:oddHBand="0" w:evenHBand="0" w:firstRowFirstColumn="0" w:firstRowLastColumn="0" w:lastRowFirstColumn="0" w:lastRowLastColumn="0"/>
+              <w:cnfStyle w:val="000000100000" w:firstRow="0" w:lastRow="0" w:firstColumn="0" w:lastColumn="0" w:oddVBand="0" w:evenVBand="0" w:oddHBand="1" w:evenHBand="0" w:firstRowFirstColumn="0" w:firstRowLastColumn="0" w:lastRowFirstColumn="0" w:lastRowLastColumn="0"/>
             </w:pPr>
             <w:r>
               <w:t>Numero pagine</w:t>
@@ -6816,7 +6843,7 @@
                 <w:ilvl w:val="0"/>
                 <w:numId w:val="7"/>
               </w:numPr>
-              <w:cnfStyle w:val="000000000000" w:firstRow="0" w:lastRow="0" w:firstColumn="0" w:lastColumn="0" w:oddVBand="0" w:evenVBand="0" w:oddHBand="0" w:evenHBand="0" w:firstRowFirstColumn="0" w:firstRowLastColumn="0" w:lastRowFirstColumn="0" w:lastRowLastColumn="0"/>
+              <w:cnfStyle w:val="000000100000" w:firstRow="0" w:lastRow="0" w:firstColumn="0" w:lastColumn="0" w:oddVBand="0" w:evenVBand="0" w:oddHBand="1" w:evenHBand="0" w:firstRowFirstColumn="0" w:firstRowLastColumn="0" w:lastRowFirstColumn="0" w:lastRowLastColumn="0"/>
             </w:pPr>
             <w:r>
               <w:t>Data di pubblicazione</w:t>
@@ -6829,7 +6856,7 @@
                 <w:ilvl w:val="0"/>
                 <w:numId w:val="7"/>
               </w:numPr>
-              <w:cnfStyle w:val="000000000000" w:firstRow="0" w:lastRow="0" w:firstColumn="0" w:lastColumn="0" w:oddVBand="0" w:evenVBand="0" w:oddHBand="0" w:evenHBand="0" w:firstRowFirstColumn="0" w:firstRowLastColumn="0" w:lastRowFirstColumn="0" w:lastRowLastColumn="0"/>
+              <w:cnfStyle w:val="000000100000" w:firstRow="0" w:lastRow="0" w:firstColumn="0" w:lastColumn="0" w:oddVBand="0" w:evenVBand="0" w:oddHBand="1" w:evenHBand="0" w:firstRowFirstColumn="0" w:firstRowLastColumn="0" w:lastRowFirstColumn="0" w:lastRowLastColumn="0"/>
             </w:pPr>
             <w:r>
               <w:t>Condizioni del libro</w:t>
@@ -6842,7 +6869,7 @@
                 <w:ilvl w:val="0"/>
                 <w:numId w:val="7"/>
               </w:numPr>
-              <w:cnfStyle w:val="000000000000" w:firstRow="0" w:lastRow="0" w:firstColumn="0" w:lastColumn="0" w:oddVBand="0" w:evenVBand="0" w:oddHBand="0" w:evenHBand="0" w:firstRowFirstColumn="0" w:firstRowLastColumn="0" w:lastRowFirstColumn="0" w:lastRowLastColumn="0"/>
+              <w:cnfStyle w:val="000000100000" w:firstRow="0" w:lastRow="0" w:firstColumn="0" w:lastColumn="0" w:oddVBand="0" w:evenVBand="0" w:oddHBand="1" w:evenHBand="0" w:firstRowFirstColumn="0" w:firstRowLastColumn="0" w:lastRowFirstColumn="0" w:lastRowLastColumn="0"/>
             </w:pPr>
             <w:r>
               <w:t>Se presenta o meno illustrazioni</w:t>
@@ -6850,7 +6877,7 @@
           </w:p>
           <w:p>
             <w:pPr>
-              <w:cnfStyle w:val="000000000000" w:firstRow="0" w:lastRow="0" w:firstColumn="0" w:lastColumn="0" w:oddVBand="0" w:evenVBand="0" w:oddHBand="0" w:evenHBand="0" w:firstRowFirstColumn="0" w:firstRowLastColumn="0" w:lastRowFirstColumn="0" w:lastRowLastColumn="0"/>
+              <w:cnfStyle w:val="000000100000" w:firstRow="0" w:lastRow="0" w:firstColumn="0" w:lastColumn="0" w:oddVBand="0" w:evenVBand="0" w:oddHBand="1" w:evenHBand="0" w:firstRowFirstColumn="0" w:firstRowLastColumn="0" w:lastRowFirstColumn="0" w:lastRowLastColumn="0"/>
             </w:pPr>
             <w:r>
               <w:t>(3) Il libro viene aggiunto alla lista di libri dell’utente</w:t>
@@ -9043,6 +9070,7 @@
       <w:r>
         <w:rPr>
           <w:rFonts w:eastAsiaTheme="majorEastAsia" w:cstheme="minorHAnsi"/>
+          <w:noProof/>
         </w:rPr>
         <w:drawing>
           <wp:inline distT="0" distB="0" distL="0" distR="0" wp14:anchorId="6035174B" wp14:editId="10ED157B">
@@ -9091,6 +9119,7 @@
       <w:r>
         <w:rPr>
           <w:rFonts w:eastAsiaTheme="majorEastAsia" w:cstheme="minorHAnsi"/>
+          <w:noProof/>
         </w:rPr>
         <w:drawing>
           <wp:inline distT="0" distB="0" distL="0" distR="0" wp14:anchorId="4A38C84E" wp14:editId="56622FEB">
@@ -9139,6 +9168,7 @@
       <w:r>
         <w:rPr>
           <w:rFonts w:eastAsiaTheme="majorEastAsia" w:cstheme="minorHAnsi"/>
+          <w:noProof/>
         </w:rPr>
         <w:drawing>
           <wp:inline distT="0" distB="0" distL="0" distR="0" wp14:anchorId="143C04D7" wp14:editId="3439DA72">
@@ -13205,6 +13235,155 @@
       <w:pPr>
         <w:pStyle w:val="Titolo2"/>
       </w:pPr>
+      <w:r>
+        <w:t>Evoluzione dell’architettura</w:t>
+      </w:r>
+    </w:p>
+    <w:p>
+      <w:pPr>
+        <w:jc w:val="both"/>
+      </w:pPr>
+      <w:r>
+        <w:t>Il component diagram</w:t>
+      </w:r>
+      <w:r>
+        <w:t xml:space="preserve"> ed</w:t>
+      </w:r>
+      <w:r>
+        <w:t xml:space="preserve"> il deployment diagram non sono stati modificati in questa iterazione, rimangono validi quindi quelli descritti nell’iterazione 0. </w:t>
+      </w:r>
+      <w:r>
+        <w:t xml:space="preserve">Sono stati invece ampliate le interfacce ed i data </w:t>
+      </w:r>
+      <w:proofErr w:type="spellStart"/>
+      <w:r>
+        <w:t>types</w:t>
+      </w:r>
+      <w:proofErr w:type="spellEnd"/>
+      <w:r>
+        <w:t>. I relativi class diagram sono mostrati di seguito:</w:t>
+      </w:r>
+    </w:p>
+    <w:p>
+      <w:pPr>
+        <w:jc w:val="both"/>
+      </w:pPr>
+      <w:r>
+        <w:drawing>
+          <wp:inline distT="0" distB="0" distL="0" distR="0" wp14:anchorId="5146F7CA" wp14:editId="0080121C">
+            <wp:extent cx="6120130" cy="2518410"/>
+            <wp:effectExtent l="0" t="0" r="0" b="0"/>
+            <wp:docPr id="2" name="Immagine 2" descr="Immagine che contiene tavolo&#10;&#10;Descrizione generata automaticamente"/>
+            <wp:cNvGraphicFramePr>
+              <a:graphicFrameLocks xmlns:a="http://schemas.openxmlformats.org/drawingml/2006/main" noChangeAspect="1"/>
+            </wp:cNvGraphicFramePr>
+            <a:graphic xmlns:a="http://schemas.openxmlformats.org/drawingml/2006/main">
+              <a:graphicData uri="http://schemas.openxmlformats.org/drawingml/2006/picture">
+                <pic:pic xmlns:pic="http://schemas.openxmlformats.org/drawingml/2006/picture">
+                  <pic:nvPicPr>
+                    <pic:cNvPr id="2" name="Immagine 2" descr="Immagine che contiene tavolo&#10;&#10;Descrizione generata automaticamente"/>
+                    <pic:cNvPicPr/>
+                  </pic:nvPicPr>
+                  <pic:blipFill>
+                    <a:blip r:embed="rId28"/>
+                    <a:stretch>
+                      <a:fillRect/>
+                    </a:stretch>
+                  </pic:blipFill>
+                  <pic:spPr>
+                    <a:xfrm>
+                      <a:off x="0" y="0"/>
+                      <a:ext cx="6120130" cy="2518410"/>
+                    </a:xfrm>
+                    <a:prstGeom prst="rect">
+                      <a:avLst/>
+                    </a:prstGeom>
+                  </pic:spPr>
+                </pic:pic>
+              </a:graphicData>
+            </a:graphic>
+          </wp:inline>
+        </w:drawing>
+      </w:r>
+    </w:p>
+    <w:p>
+      <w:pPr>
+        <w:jc w:val="center"/>
+      </w:pPr>
+      <w:r>
+        <w:drawing>
+          <wp:inline distT="0" distB="0" distL="0" distR="0" wp14:anchorId="67C7DF67" wp14:editId="78D47A38">
+            <wp:extent cx="4753708" cy="2058230"/>
+            <wp:effectExtent l="0" t="0" r="8890" b="0"/>
+            <wp:docPr id="10" name="Immagine 10"/>
+            <wp:cNvGraphicFramePr>
+              <a:graphicFrameLocks xmlns:a="http://schemas.openxmlformats.org/drawingml/2006/main" noChangeAspect="1"/>
+            </wp:cNvGraphicFramePr>
+            <a:graphic xmlns:a="http://schemas.openxmlformats.org/drawingml/2006/main">
+              <a:graphicData uri="http://schemas.openxmlformats.org/drawingml/2006/picture">
+                <pic:pic xmlns:pic="http://schemas.openxmlformats.org/drawingml/2006/picture">
+                  <pic:nvPicPr>
+                    <pic:cNvPr id="1" name=""/>
+                    <pic:cNvPicPr/>
+                  </pic:nvPicPr>
+                  <pic:blipFill>
+                    <a:blip r:embed="rId29"/>
+                    <a:stretch>
+                      <a:fillRect/>
+                    </a:stretch>
+                  </pic:blipFill>
+                  <pic:spPr>
+                    <a:xfrm>
+                      <a:off x="0" y="0"/>
+                      <a:ext cx="4763532" cy="2062483"/>
+                    </a:xfrm>
+                    <a:prstGeom prst="rect">
+                      <a:avLst/>
+                    </a:prstGeom>
+                  </pic:spPr>
+                </pic:pic>
+              </a:graphicData>
+            </a:graphic>
+          </wp:inline>
+        </w:drawing>
+      </w:r>
+    </w:p>
+    <w:p>
+      <w:pPr>
+        <w:jc w:val="both"/>
+      </w:pPr>
+      <w:r>
+        <w:t xml:space="preserve">Le aggiunte riguardano l’interfaccia </w:t>
+      </w:r>
+      <w:proofErr w:type="spellStart"/>
+      <w:r>
+        <w:t>GestisciAcquistoLibro</w:t>
+      </w:r>
+      <w:proofErr w:type="spellEnd"/>
+      <w:r>
+        <w:t xml:space="preserve"> e il data </w:t>
+      </w:r>
+      <w:proofErr w:type="spellStart"/>
+      <w:r>
+        <w:t>type</w:t>
+      </w:r>
+      <w:proofErr w:type="spellEnd"/>
+      <w:r>
+        <w:t xml:space="preserve"> </w:t>
+      </w:r>
+      <w:proofErr w:type="spellStart"/>
+      <w:r>
+        <w:t>SpecificheAcquisto</w:t>
+      </w:r>
+      <w:proofErr w:type="spellEnd"/>
+      <w:r>
+        <w:t>.</w:t>
+      </w:r>
+    </w:p>
+    <w:p>
+      <w:pPr>
+        <w:pStyle w:val="Titolo2"/>
+      </w:pPr>
       <w:bookmarkStart w:id="15" w:name="_Toc125990187"/>
       <w:r>
         <w:t>Casi d’uso</w:t>
@@ -13215,14 +13394,1166 @@
       <w:pPr>
         <w:jc w:val="both"/>
       </w:pPr>
+      <w:r>
+        <w:t>I casi d’uso implementati n</w:t>
+      </w:r>
+      <w:r>
+        <w:t xml:space="preserve">ell’iterazione </w:t>
+      </w:r>
+      <w:proofErr w:type="gramStart"/>
+      <w:r>
+        <w:t>2</w:t>
+      </w:r>
+      <w:proofErr w:type="gramEnd"/>
+      <w:r>
+        <w:t xml:space="preserve"> </w:t>
+      </w:r>
+      <w:r>
+        <w:t>sono i seguenti:</w:t>
+      </w:r>
     </w:p>
     <w:p>
       <w:pPr>
+        <w:pStyle w:val="Paragrafoelenco"/>
+        <w:numPr>
+          <w:ilvl w:val="0"/>
+          <w:numId w:val="6"/>
+        </w:numPr>
         <w:jc w:val="both"/>
       </w:pPr>
+      <w:r>
+        <w:t>Visualizza libri disponibili</w:t>
+      </w:r>
+      <w:r>
+        <w:t xml:space="preserve"> (Id: </w:t>
+      </w:r>
+      <w:r>
+        <w:t>4</w:t>
+      </w:r>
+      <w:r>
+        <w:t>)</w:t>
+      </w:r>
     </w:p>
+    <w:p>
+      <w:pPr>
+        <w:pStyle w:val="Paragrafoelenco"/>
+        <w:numPr>
+          <w:ilvl w:val="0"/>
+          <w:numId w:val="6"/>
+        </w:numPr>
+        <w:jc w:val="both"/>
+      </w:pPr>
+      <w:r>
+        <w:t xml:space="preserve">Calcola valore token </w:t>
+      </w:r>
+      <w:r>
+        <w:t xml:space="preserve">(Id: </w:t>
+      </w:r>
+      <w:r>
+        <w:t>5</w:t>
+      </w:r>
+      <w:r>
+        <w:t>)</w:t>
+      </w:r>
+    </w:p>
+    <w:p>
+      <w:pPr>
+        <w:pStyle w:val="Paragrafoelenco"/>
+        <w:numPr>
+          <w:ilvl w:val="0"/>
+          <w:numId w:val="6"/>
+        </w:numPr>
+        <w:jc w:val="both"/>
+      </w:pPr>
+      <w:r>
+        <w:t>Compra libro</w:t>
+      </w:r>
+      <w:r>
+        <w:t xml:space="preserve"> (</w:t>
+      </w:r>
+      <w:r>
+        <w:t xml:space="preserve">Id: </w:t>
+      </w:r>
+      <w:r>
+        <w:t>6)</w:t>
+      </w:r>
+    </w:p>
+    <w:p>
+      <w:pPr>
+        <w:jc w:val="both"/>
+      </w:pPr>
+      <w:r>
+        <w:t>In relazione al component diagram realizzato nell’</w:t>
+      </w:r>
+      <w:proofErr w:type="spellStart"/>
+      <w:r>
+        <w:t>early</w:t>
+      </w:r>
+      <w:proofErr w:type="spellEnd"/>
+      <w:r>
+        <w:t xml:space="preserve"> </w:t>
+      </w:r>
+      <w:proofErr w:type="spellStart"/>
+      <w:r>
+        <w:t>architecture</w:t>
+      </w:r>
+      <w:proofErr w:type="spellEnd"/>
+      <w:r>
+        <w:t xml:space="preserve"> design, quindi, si opererà sui </w:t>
+      </w:r>
+      <w:proofErr w:type="spellStart"/>
+      <w:r>
+        <w:t>subsytem</w:t>
+      </w:r>
+      <w:proofErr w:type="spellEnd"/>
+      <w:r>
+        <w:t xml:space="preserve"> </w:t>
+      </w:r>
+      <w:r>
+        <w:rPr>
+          <w:b/>
+          <w:bCs/>
+        </w:rPr>
+        <w:t xml:space="preserve">Gestore </w:t>
+      </w:r>
+      <w:r>
+        <w:rPr>
+          <w:b/>
+          <w:bCs/>
+        </w:rPr>
+        <w:t>Acquisto libro</w:t>
+      </w:r>
+      <w:r>
+        <w:t>.</w:t>
+      </w:r>
+      <w:r>
+        <w:t xml:space="preserve"> </w:t>
+      </w:r>
+      <w:r>
+        <w:t>Per i casi d’uso 4 e 5 si è implementato un algoritmo il cui design e analisi di complessità vengono descritti nelle sezioni successive</w:t>
+      </w:r>
+      <w:r>
+        <w:t>.</w:t>
+      </w:r>
+      <w:r>
+        <w:t xml:space="preserve"> </w:t>
+      </w:r>
+      <w:r>
+        <w:t>Di seguito vengono descritti in dettaglio partendo da una vista complessiva del sistema, comprendente quindi anche i client, anche se il progetto si concentrerà inizialmente sul solo sviluppo del codice lato server.</w:t>
+      </w:r>
+      <w:r>
+        <w:t xml:space="preserve"> </w:t>
+      </w:r>
+      <w:r>
+        <w:t xml:space="preserve">Per i casi d’uso 4 e 5 si darà una descrizione unica visto che il </w:t>
+      </w:r>
+      <w:r>
+        <w:t>caso d’uso 4 ingloba il 5</w:t>
+      </w:r>
+      <w:r>
+        <w:t xml:space="preserve">, dal momento che </w:t>
+      </w:r>
+      <w:r>
+        <w:t>il valore in token di un libro viene calcolato</w:t>
+      </w:r>
+      <w:r>
+        <w:t xml:space="preserve"> solamente</w:t>
+      </w:r>
+      <w:r>
+        <w:t xml:space="preserve"> mentre si “scoprono” i libri disponibili per un utente</w:t>
+      </w:r>
+      <w:r>
+        <w:t>.</w:t>
+      </w:r>
+    </w:p>
+    <w:p>
+      <w:pPr>
+        <w:jc w:val="both"/>
+      </w:pPr>
+    </w:p>
+    <w:tbl>
+      <w:tblPr>
+        <w:tblStyle w:val="Tabellagriglia3-colore5"/>
+        <w:tblW w:w="0" w:type="auto"/>
+        <w:tblLook w:val="04A0" w:firstRow="1" w:lastRow="0" w:firstColumn="1" w:lastColumn="0" w:noHBand="0" w:noVBand="1"/>
+      </w:tblPr>
+      <w:tblGrid>
+        <w:gridCol w:w="2122"/>
+        <w:gridCol w:w="7506"/>
+      </w:tblGrid>
+      <w:tr>
+        <w:trPr>
+          <w:cnfStyle w:val="100000000000" w:firstRow="1" w:lastRow="0" w:firstColumn="0" w:lastColumn="0" w:oddVBand="0" w:evenVBand="0" w:oddHBand="0" w:evenHBand="0" w:firstRowFirstColumn="0" w:firstRowLastColumn="0" w:lastRowFirstColumn="0" w:lastRowLastColumn="0"/>
+        </w:trPr>
+        <w:tc>
+          <w:tcPr>
+            <w:cnfStyle w:val="001000000100" w:firstRow="0" w:lastRow="0" w:firstColumn="1" w:lastColumn="0" w:oddVBand="0" w:evenVBand="0" w:oddHBand="0" w:evenHBand="0" w:firstRowFirstColumn="1" w:firstRowLastColumn="0" w:lastRowFirstColumn="0" w:lastRowLastColumn="0"/>
+            <w:tcW w:w="2122" w:type="dxa"/>
+          </w:tcPr>
+          <w:p>
+            <w:r>
+              <w:lastRenderedPageBreak/>
+              <w:t>Nome:</w:t>
+            </w:r>
+          </w:p>
+        </w:tc>
+        <w:tc>
+          <w:tcPr>
+            <w:tcW w:w="7506" w:type="dxa"/>
+          </w:tcPr>
+          <w:p>
+            <w:pPr>
+              <w:cnfStyle w:val="100000000000" w:firstRow="1" w:lastRow="0" w:firstColumn="0" w:lastColumn="0" w:oddVBand="0" w:evenVBand="0" w:oddHBand="0" w:evenHBand="0" w:firstRowFirstColumn="0" w:firstRowLastColumn="0" w:lastRowFirstColumn="0" w:lastRowLastColumn="0"/>
+            </w:pPr>
+            <w:r>
+              <w:t>Visualizza libri disponibili</w:t>
+            </w:r>
+            <w:r>
+              <w:t xml:space="preserve"> </w:t>
+            </w:r>
+            <w:r>
+              <w:rPr>
+                <w:b w:val="0"/>
+                <w:bCs w:val="0"/>
+              </w:rPr>
+              <w:t>e</w:t>
+            </w:r>
+            <w:r>
+              <w:t xml:space="preserve"> Calcola valore token</w:t>
+            </w:r>
+          </w:p>
+        </w:tc>
+      </w:tr>
+      <w:tr>
+        <w:trPr>
+          <w:cnfStyle w:val="000000100000" w:firstRow="0" w:lastRow="0" w:firstColumn="0" w:lastColumn="0" w:oddVBand="0" w:evenVBand="0" w:oddHBand="1" w:evenHBand="0" w:firstRowFirstColumn="0" w:firstRowLastColumn="0" w:lastRowFirstColumn="0" w:lastRowLastColumn="0"/>
+        </w:trPr>
+        <w:tc>
+          <w:tcPr>
+            <w:cnfStyle w:val="001000000000" w:firstRow="0" w:lastRow="0" w:firstColumn="1" w:lastColumn="0" w:oddVBand="0" w:evenVBand="0" w:oddHBand="0" w:evenHBand="0" w:firstRowFirstColumn="0" w:firstRowLastColumn="0" w:lastRowFirstColumn="0" w:lastRowLastColumn="0"/>
+            <w:tcW w:w="2122" w:type="dxa"/>
+          </w:tcPr>
+          <w:p>
+            <w:r>
+              <w:t>Id:</w:t>
+            </w:r>
+          </w:p>
+        </w:tc>
+        <w:tc>
+          <w:tcPr>
+            <w:tcW w:w="7506" w:type="dxa"/>
+          </w:tcPr>
+          <w:p>
+            <w:pPr>
+              <w:cnfStyle w:val="000000100000" w:firstRow="0" w:lastRow="0" w:firstColumn="0" w:lastColumn="0" w:oddVBand="0" w:evenVBand="0" w:oddHBand="1" w:evenHBand="0" w:firstRowFirstColumn="0" w:firstRowLastColumn="0" w:lastRowFirstColumn="0" w:lastRowLastColumn="0"/>
+            </w:pPr>
+            <w:r>
+              <w:t>4</w:t>
+            </w:r>
+            <w:r>
+              <w:t xml:space="preserve"> e 5</w:t>
+            </w:r>
+          </w:p>
+        </w:tc>
+      </w:tr>
+      <w:tr>
+        <w:tc>
+          <w:tcPr>
+            <w:cnfStyle w:val="001000000000" w:firstRow="0" w:lastRow="0" w:firstColumn="1" w:lastColumn="0" w:oddVBand="0" w:evenVBand="0" w:oddHBand="0" w:evenHBand="0" w:firstRowFirstColumn="0" w:firstRowLastColumn="0" w:lastRowFirstColumn="0" w:lastRowLastColumn="0"/>
+            <w:tcW w:w="2122" w:type="dxa"/>
+          </w:tcPr>
+          <w:p>
+            <w:r>
+              <w:t>Priorità:</w:t>
+            </w:r>
+          </w:p>
+        </w:tc>
+        <w:tc>
+          <w:tcPr>
+            <w:tcW w:w="7506" w:type="dxa"/>
+          </w:tcPr>
+          <w:p>
+            <w:pPr>
+              <w:cnfStyle w:val="000000000000" w:firstRow="0" w:lastRow="0" w:firstColumn="0" w:lastColumn="0" w:oddVBand="0" w:evenVBand="0" w:oddHBand="0" w:evenHBand="0" w:firstRowFirstColumn="0" w:firstRowLastColumn="0" w:lastRowFirstColumn="0" w:lastRowLastColumn="0"/>
+            </w:pPr>
+            <w:r>
+              <w:t>A</w:t>
+            </w:r>
+            <w:r>
+              <w:t>lta</w:t>
+            </w:r>
+          </w:p>
+        </w:tc>
+      </w:tr>
+      <w:tr>
+        <w:trPr>
+          <w:cnfStyle w:val="000000100000" w:firstRow="0" w:lastRow="0" w:firstColumn="0" w:lastColumn="0" w:oddVBand="0" w:evenVBand="0" w:oddHBand="1" w:evenHBand="0" w:firstRowFirstColumn="0" w:firstRowLastColumn="0" w:lastRowFirstColumn="0" w:lastRowLastColumn="0"/>
+        </w:trPr>
+        <w:tc>
+          <w:tcPr>
+            <w:cnfStyle w:val="001000000000" w:firstRow="0" w:lastRow="0" w:firstColumn="1" w:lastColumn="0" w:oddVBand="0" w:evenVBand="0" w:oddHBand="0" w:evenHBand="0" w:firstRowFirstColumn="0" w:firstRowLastColumn="0" w:lastRowFirstColumn="0" w:lastRowLastColumn="0"/>
+            <w:tcW w:w="2122" w:type="dxa"/>
+          </w:tcPr>
+          <w:p>
+            <w:r>
+              <w:t>Descrizione:</w:t>
+            </w:r>
+          </w:p>
+        </w:tc>
+        <w:tc>
+          <w:tcPr>
+            <w:tcW w:w="7506" w:type="dxa"/>
+          </w:tcPr>
+          <w:p>
+            <w:pPr>
+              <w:cnfStyle w:val="000000100000" w:firstRow="0" w:lastRow="0" w:firstColumn="0" w:lastColumn="0" w:oddVBand="0" w:evenVBand="0" w:oddHBand="1" w:evenHBand="0" w:firstRowFirstColumn="0" w:firstRowLastColumn="0" w:lastRowFirstColumn="0" w:lastRowLastColumn="0"/>
+            </w:pPr>
+            <w:r>
+              <w:t>L’utente inserisce nel client le informazioni richieste, tra le quali e-mail e p</w:t>
+            </w:r>
+            <w:r>
+              <w:t>assword</w:t>
+            </w:r>
+            <w:r>
+              <w:t xml:space="preserve">, e viene registrato </w:t>
+            </w:r>
+            <w:r>
+              <w:t xml:space="preserve">un nuovo account </w:t>
+            </w:r>
+            <w:r>
+              <w:t>nel sistema</w:t>
+            </w:r>
+          </w:p>
+        </w:tc>
+      </w:tr>
+      <w:tr>
+        <w:tc>
+          <w:tcPr>
+            <w:cnfStyle w:val="001000000000" w:firstRow="0" w:lastRow="0" w:firstColumn="1" w:lastColumn="0" w:oddVBand="0" w:evenVBand="0" w:oddHBand="0" w:evenHBand="0" w:firstRowFirstColumn="0" w:firstRowLastColumn="0" w:lastRowFirstColumn="0" w:lastRowLastColumn="0"/>
+            <w:tcW w:w="2122" w:type="dxa"/>
+          </w:tcPr>
+          <w:p>
+            <w:r>
+              <w:t>Pre-condizioni:</w:t>
+            </w:r>
+          </w:p>
+        </w:tc>
+        <w:tc>
+          <w:tcPr>
+            <w:tcW w:w="7506" w:type="dxa"/>
+          </w:tcPr>
+          <w:p>
+            <w:pPr>
+              <w:cnfStyle w:val="000000000000" w:firstRow="0" w:lastRow="0" w:firstColumn="0" w:lastColumn="0" w:oddVBand="0" w:evenVBand="0" w:oddHBand="0" w:evenHBand="0" w:firstRowFirstColumn="0" w:firstRowLastColumn="0" w:lastRowFirstColumn="0" w:lastRowLastColumn="0"/>
+            </w:pPr>
+            <w:r>
+              <w:t>L’utente è registrato</w:t>
+            </w:r>
+            <w:r>
+              <w:t xml:space="preserve"> e </w:t>
+            </w:r>
+            <w:r>
+              <w:t>ha fatto login</w:t>
+            </w:r>
+          </w:p>
+        </w:tc>
+      </w:tr>
+      <w:tr>
+        <w:trPr>
+          <w:cnfStyle w:val="000000100000" w:firstRow="0" w:lastRow="0" w:firstColumn="0" w:lastColumn="0" w:oddVBand="0" w:evenVBand="0" w:oddHBand="1" w:evenHBand="0" w:firstRowFirstColumn="0" w:firstRowLastColumn="0" w:lastRowFirstColumn="0" w:lastRowLastColumn="0"/>
+        </w:trPr>
+        <w:tc>
+          <w:tcPr>
+            <w:cnfStyle w:val="001000000000" w:firstRow="0" w:lastRow="0" w:firstColumn="1" w:lastColumn="0" w:oddVBand="0" w:evenVBand="0" w:oddHBand="0" w:evenHBand="0" w:firstRowFirstColumn="0" w:firstRowLastColumn="0" w:lastRowFirstColumn="0" w:lastRowLastColumn="0"/>
+            <w:tcW w:w="2122" w:type="dxa"/>
+          </w:tcPr>
+          <w:p>
+            <w:r>
+              <w:t>Post-condizioni:</w:t>
+            </w:r>
+          </w:p>
+        </w:tc>
+        <w:tc>
+          <w:tcPr>
+            <w:tcW w:w="7506" w:type="dxa"/>
+          </w:tcPr>
+          <w:p>
+            <w:pPr>
+              <w:cnfStyle w:val="000000100000" w:firstRow="0" w:lastRow="0" w:firstColumn="0" w:lastColumn="0" w:oddVBand="0" w:evenVBand="0" w:oddHBand="1" w:evenHBand="0" w:firstRowFirstColumn="0" w:firstRowLastColumn="0" w:lastRowFirstColumn="0" w:lastRowLastColumn="0"/>
+            </w:pPr>
+            <w:r>
+              <w:t xml:space="preserve">Viene </w:t>
+            </w:r>
+            <w:r>
+              <w:t>visualizzata sul client la lista di libri disponibili all’utente con relativo prezzo in token</w:t>
+            </w:r>
+          </w:p>
+        </w:tc>
+      </w:tr>
+      <w:tr>
+        <w:tc>
+          <w:tcPr>
+            <w:cnfStyle w:val="001000000000" w:firstRow="0" w:lastRow="0" w:firstColumn="1" w:lastColumn="0" w:oddVBand="0" w:evenVBand="0" w:oddHBand="0" w:evenHBand="0" w:firstRowFirstColumn="0" w:firstRowLastColumn="0" w:lastRowFirstColumn="0" w:lastRowLastColumn="0"/>
+            <w:tcW w:w="2122" w:type="dxa"/>
+          </w:tcPr>
+          <w:p>
+            <w:r>
+              <w:t>Situazioni di errore:</w:t>
+            </w:r>
+          </w:p>
+        </w:tc>
+        <w:tc>
+          <w:tcPr>
+            <w:tcW w:w="7506" w:type="dxa"/>
+          </w:tcPr>
+          <w:p>
+            <w:pPr>
+              <w:cnfStyle w:val="000000000000" w:firstRow="0" w:lastRow="0" w:firstColumn="0" w:lastColumn="0" w:oddVBand="0" w:evenVBand="0" w:oddHBand="0" w:evenHBand="0" w:firstRowFirstColumn="0" w:firstRowLastColumn="0" w:lastRowFirstColumn="0" w:lastRowLastColumn="0"/>
+            </w:pPr>
+            <w:r>
+              <w:t>Nessuna</w:t>
+            </w:r>
+          </w:p>
+        </w:tc>
+      </w:tr>
+      <w:tr>
+        <w:trPr>
+          <w:cnfStyle w:val="000000100000" w:firstRow="0" w:lastRow="0" w:firstColumn="0" w:lastColumn="0" w:oddVBand="0" w:evenVBand="0" w:oddHBand="1" w:evenHBand="0" w:firstRowFirstColumn="0" w:firstRowLastColumn="0" w:lastRowFirstColumn="0" w:lastRowLastColumn="0"/>
+        </w:trPr>
+        <w:tc>
+          <w:tcPr>
+            <w:cnfStyle w:val="001000000000" w:firstRow="0" w:lastRow="0" w:firstColumn="1" w:lastColumn="0" w:oddVBand="0" w:evenVBand="0" w:oddHBand="0" w:evenHBand="0" w:firstRowFirstColumn="0" w:firstRowLastColumn="0" w:lastRowFirstColumn="0" w:lastRowLastColumn="0"/>
+            <w:tcW w:w="2122" w:type="dxa"/>
+          </w:tcPr>
+          <w:p>
+            <w:r>
+              <w:t>Attori:</w:t>
+            </w:r>
+          </w:p>
+        </w:tc>
+        <w:tc>
+          <w:tcPr>
+            <w:tcW w:w="7506" w:type="dxa"/>
+          </w:tcPr>
+          <w:p>
+            <w:pPr>
+              <w:cnfStyle w:val="000000100000" w:firstRow="0" w:lastRow="0" w:firstColumn="0" w:lastColumn="0" w:oddVBand="0" w:evenVBand="0" w:oddHBand="1" w:evenHBand="0" w:firstRowFirstColumn="0" w:firstRowLastColumn="0" w:lastRowFirstColumn="0" w:lastRowLastColumn="0"/>
+            </w:pPr>
+            <w:r>
+              <w:t>Utente, Sistema</w:t>
+            </w:r>
+          </w:p>
+        </w:tc>
+      </w:tr>
+      <w:tr>
+        <w:tc>
+          <w:tcPr>
+            <w:cnfStyle w:val="001000000000" w:firstRow="0" w:lastRow="0" w:firstColumn="1" w:lastColumn="0" w:oddVBand="0" w:evenVBand="0" w:oddHBand="0" w:evenHBand="0" w:firstRowFirstColumn="0" w:firstRowLastColumn="0" w:lastRowFirstColumn="0" w:lastRowLastColumn="0"/>
+            <w:tcW w:w="2122" w:type="dxa"/>
+          </w:tcPr>
+          <w:p>
+            <w:r>
+              <w:t>Trigger:</w:t>
+            </w:r>
+          </w:p>
+        </w:tc>
+        <w:tc>
+          <w:tcPr>
+            <w:tcW w:w="7506" w:type="dxa"/>
+          </w:tcPr>
+          <w:p>
+            <w:pPr>
+              <w:cnfStyle w:val="000000000000" w:firstRow="0" w:lastRow="0" w:firstColumn="0" w:lastColumn="0" w:oddVBand="0" w:evenVBand="0" w:oddHBand="0" w:evenHBand="0" w:firstRowFirstColumn="0" w:firstRowLastColumn="0" w:lastRowFirstColumn="0" w:lastRowLastColumn="0"/>
+            </w:pPr>
+            <w:r>
+              <w:t xml:space="preserve">L’utente seleziona l’opzione di </w:t>
+            </w:r>
+            <w:r>
+              <w:t>visualizzazione dei libri disponibili per l’acquisto</w:t>
+            </w:r>
+            <w:r>
+              <w:t xml:space="preserve"> </w:t>
+            </w:r>
+          </w:p>
+        </w:tc>
+      </w:tr>
+      <w:tr>
+        <w:trPr>
+          <w:cnfStyle w:val="000000100000" w:firstRow="0" w:lastRow="0" w:firstColumn="0" w:lastColumn="0" w:oddVBand="0" w:evenVBand="0" w:oddHBand="1" w:evenHBand="0" w:firstRowFirstColumn="0" w:firstRowLastColumn="0" w:lastRowFirstColumn="0" w:lastRowLastColumn="0"/>
+        </w:trPr>
+        <w:tc>
+          <w:tcPr>
+            <w:cnfStyle w:val="001000000000" w:firstRow="0" w:lastRow="0" w:firstColumn="1" w:lastColumn="0" w:oddVBand="0" w:evenVBand="0" w:oddHBand="0" w:evenHBand="0" w:firstRowFirstColumn="0" w:firstRowLastColumn="0" w:lastRowFirstColumn="0" w:lastRowLastColumn="0"/>
+            <w:tcW w:w="2122" w:type="dxa"/>
+          </w:tcPr>
+          <w:p>
+            <w:r>
+              <w:t>Processo standard:</w:t>
+            </w:r>
+          </w:p>
+        </w:tc>
+        <w:tc>
+          <w:tcPr>
+            <w:tcW w:w="7506" w:type="dxa"/>
+          </w:tcPr>
+          <w:p>
+            <w:pPr>
+              <w:cnfStyle w:val="000000100000" w:firstRow="0" w:lastRow="0" w:firstColumn="0" w:lastColumn="0" w:oddVBand="0" w:evenVBand="0" w:oddHBand="1" w:evenHBand="0" w:firstRowFirstColumn="0" w:firstRowLastColumn="0" w:lastRowFirstColumn="0" w:lastRowLastColumn="0"/>
+            </w:pPr>
+            <w:r>
+              <w:t xml:space="preserve">(1) L’utente seleziona l’opzione </w:t>
+            </w:r>
+            <w:r>
+              <w:t>di visualizzazione dei libri disponibili per l’acquisto</w:t>
+            </w:r>
+          </w:p>
+          <w:p>
+            <w:pPr>
+              <w:cnfStyle w:val="000000100000" w:firstRow="0" w:lastRow="0" w:firstColumn="0" w:lastColumn="0" w:oddVBand="0" w:evenVBand="0" w:oddHBand="1" w:evenHBand="0" w:firstRowFirstColumn="0" w:firstRowLastColumn="0" w:lastRowFirstColumn="0" w:lastRowLastColumn="0"/>
+            </w:pPr>
+            <w:r>
+              <w:t xml:space="preserve">(2) </w:t>
+            </w:r>
+            <w:r>
+              <w:t>Il sistema calcola attraverso un algoritmo</w:t>
+            </w:r>
+            <w:r>
+              <w:rPr>
+                <w:sz w:val="18"/>
+                <w:szCs w:val="18"/>
+              </w:rPr>
+              <w:t>*</w:t>
+            </w:r>
+            <w:r>
+              <w:rPr>
+                <w:sz w:val="18"/>
+                <w:szCs w:val="18"/>
+              </w:rPr>
+              <w:t xml:space="preserve"> </w:t>
+            </w:r>
+            <w:r>
+              <w:t>i libri disponibili</w:t>
+            </w:r>
+            <w:r>
+              <w:t>,</w:t>
+            </w:r>
+            <w:r>
+              <w:t xml:space="preserve"> il loro costo in token e a che utenti e in che quantità esso verrebbe ridistribuito in caso di acquisto</w:t>
+            </w:r>
+          </w:p>
+          <w:p>
+            <w:pPr>
+              <w:cnfStyle w:val="000000100000" w:firstRow="0" w:lastRow="0" w:firstColumn="0" w:lastColumn="0" w:oddVBand="0" w:evenVBand="0" w:oddHBand="1" w:evenHBand="0" w:firstRowFirstColumn="0" w:firstRowLastColumn="0" w:lastRowFirstColumn="0" w:lastRowLastColumn="0"/>
+            </w:pPr>
+            <w:r>
+              <w:t xml:space="preserve">(3) L’utente </w:t>
+            </w:r>
+            <w:r>
+              <w:t>visualizza la lista di libri disponibili</w:t>
+            </w:r>
+            <w:r>
+              <w:t xml:space="preserve"> e relativo prezzo in token</w:t>
+            </w:r>
+          </w:p>
+        </w:tc>
+      </w:tr>
+    </w:tbl>
+    <w:p>
+      <w:pPr>
+        <w:jc w:val="both"/>
+        <w:rPr>
+          <w:i/>
+          <w:iCs/>
+          <w:sz w:val="18"/>
+          <w:szCs w:val="18"/>
+        </w:rPr>
+      </w:pPr>
+      <w:r>
+        <w:rPr>
+          <w:i/>
+          <w:iCs/>
+          <w:sz w:val="18"/>
+          <w:szCs w:val="18"/>
+        </w:rPr>
+        <w:t>*si vedano le successive sezioni</w:t>
+      </w:r>
+    </w:p>
+    <w:tbl>
+      <w:tblPr>
+        <w:tblStyle w:val="Tabellagriglia3-colore5"/>
+        <w:tblW w:w="0" w:type="auto"/>
+        <w:tblLook w:val="04A0" w:firstRow="1" w:lastRow="0" w:firstColumn="1" w:lastColumn="0" w:noHBand="0" w:noVBand="1"/>
+      </w:tblPr>
+      <w:tblGrid>
+        <w:gridCol w:w="2122"/>
+        <w:gridCol w:w="7506"/>
+      </w:tblGrid>
+      <w:tr>
+        <w:trPr>
+          <w:cnfStyle w:val="100000000000" w:firstRow="1" w:lastRow="0" w:firstColumn="0" w:lastColumn="0" w:oddVBand="0" w:evenVBand="0" w:oddHBand="0" w:evenHBand="0" w:firstRowFirstColumn="0" w:firstRowLastColumn="0" w:lastRowFirstColumn="0" w:lastRowLastColumn="0"/>
+        </w:trPr>
+        <w:tc>
+          <w:tcPr>
+            <w:cnfStyle w:val="001000000100" w:firstRow="0" w:lastRow="0" w:firstColumn="1" w:lastColumn="0" w:oddVBand="0" w:evenVBand="0" w:oddHBand="0" w:evenHBand="0" w:firstRowFirstColumn="1" w:firstRowLastColumn="0" w:lastRowFirstColumn="0" w:lastRowLastColumn="0"/>
+            <w:tcW w:w="2122" w:type="dxa"/>
+          </w:tcPr>
+          <w:p>
+            <w:r>
+              <w:t>Nome:</w:t>
+            </w:r>
+          </w:p>
+        </w:tc>
+        <w:tc>
+          <w:tcPr>
+            <w:tcW w:w="7506" w:type="dxa"/>
+          </w:tcPr>
+          <w:p>
+            <w:pPr>
+              <w:cnfStyle w:val="100000000000" w:firstRow="1" w:lastRow="0" w:firstColumn="0" w:lastColumn="0" w:oddVBand="0" w:evenVBand="0" w:oddHBand="0" w:evenHBand="0" w:firstRowFirstColumn="0" w:firstRowLastColumn="0" w:lastRowFirstColumn="0" w:lastRowLastColumn="0"/>
+            </w:pPr>
+            <w:r>
+              <w:t>Compra libro</w:t>
+            </w:r>
+          </w:p>
+        </w:tc>
+      </w:tr>
+      <w:tr>
+        <w:trPr>
+          <w:cnfStyle w:val="000000100000" w:firstRow="0" w:lastRow="0" w:firstColumn="0" w:lastColumn="0" w:oddVBand="0" w:evenVBand="0" w:oddHBand="1" w:evenHBand="0" w:firstRowFirstColumn="0" w:firstRowLastColumn="0" w:lastRowFirstColumn="0" w:lastRowLastColumn="0"/>
+        </w:trPr>
+        <w:tc>
+          <w:tcPr>
+            <w:cnfStyle w:val="001000000000" w:firstRow="0" w:lastRow="0" w:firstColumn="1" w:lastColumn="0" w:oddVBand="0" w:evenVBand="0" w:oddHBand="0" w:evenHBand="0" w:firstRowFirstColumn="0" w:firstRowLastColumn="0" w:lastRowFirstColumn="0" w:lastRowLastColumn="0"/>
+            <w:tcW w:w="2122" w:type="dxa"/>
+          </w:tcPr>
+          <w:p>
+            <w:r>
+              <w:t>Id:</w:t>
+            </w:r>
+          </w:p>
+        </w:tc>
+        <w:tc>
+          <w:tcPr>
+            <w:tcW w:w="7506" w:type="dxa"/>
+          </w:tcPr>
+          <w:p>
+            <w:pPr>
+              <w:cnfStyle w:val="000000100000" w:firstRow="0" w:lastRow="0" w:firstColumn="0" w:lastColumn="0" w:oddVBand="0" w:evenVBand="0" w:oddHBand="1" w:evenHBand="0" w:firstRowFirstColumn="0" w:firstRowLastColumn="0" w:lastRowFirstColumn="0" w:lastRowLastColumn="0"/>
+            </w:pPr>
+            <w:r>
+              <w:t>6</w:t>
+            </w:r>
+          </w:p>
+        </w:tc>
+      </w:tr>
+      <w:tr>
+        <w:tc>
+          <w:tcPr>
+            <w:cnfStyle w:val="001000000000" w:firstRow="0" w:lastRow="0" w:firstColumn="1" w:lastColumn="0" w:oddVBand="0" w:evenVBand="0" w:oddHBand="0" w:evenHBand="0" w:firstRowFirstColumn="0" w:firstRowLastColumn="0" w:lastRowFirstColumn="0" w:lastRowLastColumn="0"/>
+            <w:tcW w:w="2122" w:type="dxa"/>
+          </w:tcPr>
+          <w:p>
+            <w:r>
+              <w:t>Priorità:</w:t>
+            </w:r>
+          </w:p>
+        </w:tc>
+        <w:tc>
+          <w:tcPr>
+            <w:tcW w:w="7506" w:type="dxa"/>
+          </w:tcPr>
+          <w:p>
+            <w:pPr>
+              <w:cnfStyle w:val="000000000000" w:firstRow="0" w:lastRow="0" w:firstColumn="0" w:lastColumn="0" w:oddVBand="0" w:evenVBand="0" w:oddHBand="0" w:evenHBand="0" w:firstRowFirstColumn="0" w:firstRowLastColumn="0" w:lastRowFirstColumn="0" w:lastRowLastColumn="0"/>
+            </w:pPr>
+            <w:r>
+              <w:t>Alta</w:t>
+            </w:r>
+          </w:p>
+        </w:tc>
+      </w:tr>
+      <w:tr>
+        <w:trPr>
+          <w:cnfStyle w:val="000000100000" w:firstRow="0" w:lastRow="0" w:firstColumn="0" w:lastColumn="0" w:oddVBand="0" w:evenVBand="0" w:oddHBand="1" w:evenHBand="0" w:firstRowFirstColumn="0" w:firstRowLastColumn="0" w:lastRowFirstColumn="0" w:lastRowLastColumn="0"/>
+        </w:trPr>
+        <w:tc>
+          <w:tcPr>
+            <w:cnfStyle w:val="001000000000" w:firstRow="0" w:lastRow="0" w:firstColumn="1" w:lastColumn="0" w:oddVBand="0" w:evenVBand="0" w:oddHBand="0" w:evenHBand="0" w:firstRowFirstColumn="0" w:firstRowLastColumn="0" w:lastRowFirstColumn="0" w:lastRowLastColumn="0"/>
+            <w:tcW w:w="2122" w:type="dxa"/>
+          </w:tcPr>
+          <w:p>
+            <w:r>
+              <w:t>Descrizione:</w:t>
+            </w:r>
+          </w:p>
+        </w:tc>
+        <w:tc>
+          <w:tcPr>
+            <w:tcW w:w="7506" w:type="dxa"/>
+          </w:tcPr>
+          <w:p>
+            <w:pPr>
+              <w:cnfStyle w:val="000000100000" w:firstRow="0" w:lastRow="0" w:firstColumn="0" w:lastColumn="0" w:oddVBand="0" w:evenVBand="0" w:oddHBand="1" w:evenHBand="0" w:firstRowFirstColumn="0" w:firstRowLastColumn="0" w:lastRowFirstColumn="0" w:lastRowLastColumn="0"/>
+            </w:pPr>
+            <w:r>
+              <w:t xml:space="preserve">L’utente </w:t>
+            </w:r>
+            <w:r>
+              <w:t>seleziona il libro che vuole comprare, vengono avvisati il venditore e gli utenti che dovranno trasportare il libro (se presenti), vengono ripartiti i token dal compratore al venditore e agli altri utenti, viene eliminato il libro dalla lista del venditore</w:t>
+            </w:r>
+          </w:p>
+        </w:tc>
+      </w:tr>
+      <w:tr>
+        <w:tc>
+          <w:tcPr>
+            <w:cnfStyle w:val="001000000000" w:firstRow="0" w:lastRow="0" w:firstColumn="1" w:lastColumn="0" w:oddVBand="0" w:evenVBand="0" w:oddHBand="0" w:evenHBand="0" w:firstRowFirstColumn="0" w:firstRowLastColumn="0" w:lastRowFirstColumn="0" w:lastRowLastColumn="0"/>
+            <w:tcW w:w="2122" w:type="dxa"/>
+          </w:tcPr>
+          <w:p>
+            <w:r>
+              <w:t>Pre-condizioni:</w:t>
+            </w:r>
+          </w:p>
+        </w:tc>
+        <w:tc>
+          <w:tcPr>
+            <w:tcW w:w="7506" w:type="dxa"/>
+          </w:tcPr>
+          <w:p>
+            <w:pPr>
+              <w:cnfStyle w:val="000000000000" w:firstRow="0" w:lastRow="0" w:firstColumn="0" w:lastColumn="0" w:oddVBand="0" w:evenVBand="0" w:oddHBand="0" w:evenHBand="0" w:firstRowFirstColumn="0" w:firstRowLastColumn="0" w:lastRowFirstColumn="0" w:lastRowLastColumn="0"/>
+            </w:pPr>
+            <w:r>
+              <w:t xml:space="preserve">L’utente </w:t>
+            </w:r>
+            <w:r>
+              <w:t xml:space="preserve">è registrato, </w:t>
+            </w:r>
+            <w:r>
+              <w:t xml:space="preserve">ha fatto login e premuto sull’opzione di </w:t>
+            </w:r>
+            <w:r>
+              <w:t>visualizzazione dei libri disponibili per l’acquisto</w:t>
+            </w:r>
+          </w:p>
+        </w:tc>
+      </w:tr>
+      <w:tr>
+        <w:trPr>
+          <w:cnfStyle w:val="000000100000" w:firstRow="0" w:lastRow="0" w:firstColumn="0" w:lastColumn="0" w:oddVBand="0" w:evenVBand="0" w:oddHBand="1" w:evenHBand="0" w:firstRowFirstColumn="0" w:firstRowLastColumn="0" w:lastRowFirstColumn="0" w:lastRowLastColumn="0"/>
+        </w:trPr>
+        <w:tc>
+          <w:tcPr>
+            <w:cnfStyle w:val="001000000000" w:firstRow="0" w:lastRow="0" w:firstColumn="1" w:lastColumn="0" w:oddVBand="0" w:evenVBand="0" w:oddHBand="0" w:evenHBand="0" w:firstRowFirstColumn="0" w:firstRowLastColumn="0" w:lastRowFirstColumn="0" w:lastRowLastColumn="0"/>
+            <w:tcW w:w="2122" w:type="dxa"/>
+          </w:tcPr>
+          <w:p>
+            <w:r>
+              <w:t>Post-condizioni:</w:t>
+            </w:r>
+          </w:p>
+        </w:tc>
+        <w:tc>
+          <w:tcPr>
+            <w:tcW w:w="7506" w:type="dxa"/>
+          </w:tcPr>
+          <w:p>
+            <w:pPr>
+              <w:cnfStyle w:val="000000100000" w:firstRow="0" w:lastRow="0" w:firstColumn="0" w:lastColumn="0" w:oddVBand="0" w:evenVBand="0" w:oddHBand="1" w:evenHBand="0" w:firstRowFirstColumn="0" w:firstRowLastColumn="0" w:lastRowFirstColumn="0" w:lastRowLastColumn="0"/>
+            </w:pPr>
+            <w:r>
+              <w:t>Le informazioni degli utenti coinvolti nell’acquisto sono aggiornate correttamente: sono</w:t>
+            </w:r>
+            <w:r>
+              <w:t xml:space="preserve"> tolti i token necessari all’acquisto all’utente che ha acquistato il libro, viene tolto il libro dalla lista </w:t>
+            </w:r>
+            <w:r>
+              <w:t>d</w:t>
+            </w:r>
+            <w:r>
+              <w:t xml:space="preserve">i quelli disponibili </w:t>
+            </w:r>
+            <w:r>
+              <w:t>de</w:t>
+            </w:r>
+            <w:r>
+              <w:t>ll’utente che ha venduto il libro</w:t>
+            </w:r>
+            <w:r>
+              <w:t xml:space="preserve"> e aggiunti i token relativi al valore del libro</w:t>
+            </w:r>
+            <w:r>
+              <w:t>, vengono aggiunti</w:t>
+            </w:r>
+            <w:r>
+              <w:t xml:space="preserve"> i token relativi agli</w:t>
+            </w:r>
+            <w:r>
+              <w:t xml:space="preserve"> spostament</w:t>
+            </w:r>
+            <w:r>
+              <w:t>i del venditore e degli eventuali ulteriori utenti</w:t>
+            </w:r>
+          </w:p>
+        </w:tc>
+      </w:tr>
+      <w:tr>
+        <w:tc>
+          <w:tcPr>
+            <w:cnfStyle w:val="001000000000" w:firstRow="0" w:lastRow="0" w:firstColumn="1" w:lastColumn="0" w:oddVBand="0" w:evenVBand="0" w:oddHBand="0" w:evenHBand="0" w:firstRowFirstColumn="0" w:firstRowLastColumn="0" w:lastRowFirstColumn="0" w:lastRowLastColumn="0"/>
+            <w:tcW w:w="2122" w:type="dxa"/>
+          </w:tcPr>
+          <w:p>
+            <w:r>
+              <w:t>Situazioni di errore:</w:t>
+            </w:r>
+          </w:p>
+        </w:tc>
+        <w:tc>
+          <w:tcPr>
+            <w:tcW w:w="7506" w:type="dxa"/>
+          </w:tcPr>
+          <w:p>
+            <w:pPr>
+              <w:cnfStyle w:val="000000000000" w:firstRow="0" w:lastRow="0" w:firstColumn="0" w:lastColumn="0" w:oddVBand="0" w:evenVBand="0" w:oddHBand="0" w:evenHBand="0" w:firstRowFirstColumn="0" w:firstRowLastColumn="0" w:lastRowFirstColumn="0" w:lastRowLastColumn="0"/>
+            </w:pPr>
+            <w:r>
+              <w:t>L’utente non possiede abbastanza token per acquistare il libro</w:t>
+            </w:r>
+          </w:p>
+        </w:tc>
+      </w:tr>
+      <w:tr>
+        <w:trPr>
+          <w:cnfStyle w:val="000000100000" w:firstRow="0" w:lastRow="0" w:firstColumn="0" w:lastColumn="0" w:oddVBand="0" w:evenVBand="0" w:oddHBand="1" w:evenHBand="0" w:firstRowFirstColumn="0" w:firstRowLastColumn="0" w:lastRowFirstColumn="0" w:lastRowLastColumn="0"/>
+        </w:trPr>
+        <w:tc>
+          <w:tcPr>
+            <w:cnfStyle w:val="001000000000" w:firstRow="0" w:lastRow="0" w:firstColumn="1" w:lastColumn="0" w:oddVBand="0" w:evenVBand="0" w:oddHBand="0" w:evenHBand="0" w:firstRowFirstColumn="0" w:firstRowLastColumn="0" w:lastRowFirstColumn="0" w:lastRowLastColumn="0"/>
+            <w:tcW w:w="2122" w:type="dxa"/>
+          </w:tcPr>
+          <w:p>
+            <w:r>
+              <w:t>Stato del sistema in caso di errore:</w:t>
+            </w:r>
+          </w:p>
+        </w:tc>
+        <w:tc>
+          <w:tcPr>
+            <w:tcW w:w="7506" w:type="dxa"/>
+          </w:tcPr>
+          <w:p>
+            <w:pPr>
+              <w:cnfStyle w:val="000000100000" w:firstRow="0" w:lastRow="0" w:firstColumn="0" w:lastColumn="0" w:oddVBand="0" w:evenVBand="0" w:oddHBand="1" w:evenHBand="0" w:firstRowFirstColumn="0" w:firstRowLastColumn="0" w:lastRowFirstColumn="0" w:lastRowLastColumn="0"/>
+            </w:pPr>
+            <w:r>
+              <w:t>L’utente viene avvisato con un messaggio di errore</w:t>
+            </w:r>
+          </w:p>
+        </w:tc>
+      </w:tr>
+      <w:tr>
+        <w:tc>
+          <w:tcPr>
+            <w:cnfStyle w:val="001000000000" w:firstRow="0" w:lastRow="0" w:firstColumn="1" w:lastColumn="0" w:oddVBand="0" w:evenVBand="0" w:oddHBand="0" w:evenHBand="0" w:firstRowFirstColumn="0" w:firstRowLastColumn="0" w:lastRowFirstColumn="0" w:lastRowLastColumn="0"/>
+            <w:tcW w:w="2122" w:type="dxa"/>
+          </w:tcPr>
+          <w:p>
+            <w:r>
+              <w:t>Attori:</w:t>
+            </w:r>
+          </w:p>
+        </w:tc>
+        <w:tc>
+          <w:tcPr>
+            <w:tcW w:w="7506" w:type="dxa"/>
+          </w:tcPr>
+          <w:p>
+            <w:pPr>
+              <w:cnfStyle w:val="000000000000" w:firstRow="0" w:lastRow="0" w:firstColumn="0" w:lastColumn="0" w:oddVBand="0" w:evenVBand="0" w:oddHBand="0" w:evenHBand="0" w:firstRowFirstColumn="0" w:firstRowLastColumn="0" w:lastRowFirstColumn="0" w:lastRowLastColumn="0"/>
+            </w:pPr>
+            <w:r>
+              <w:t>Utente, Sistema</w:t>
+            </w:r>
+          </w:p>
+        </w:tc>
+      </w:tr>
+      <w:tr>
+        <w:trPr>
+          <w:cnfStyle w:val="000000100000" w:firstRow="0" w:lastRow="0" w:firstColumn="0" w:lastColumn="0" w:oddVBand="0" w:evenVBand="0" w:oddHBand="1" w:evenHBand="0" w:firstRowFirstColumn="0" w:firstRowLastColumn="0" w:lastRowFirstColumn="0" w:lastRowLastColumn="0"/>
+        </w:trPr>
+        <w:tc>
+          <w:tcPr>
+            <w:cnfStyle w:val="001000000000" w:firstRow="0" w:lastRow="0" w:firstColumn="1" w:lastColumn="0" w:oddVBand="0" w:evenVBand="0" w:oddHBand="0" w:evenHBand="0" w:firstRowFirstColumn="0" w:firstRowLastColumn="0" w:lastRowFirstColumn="0" w:lastRowLastColumn="0"/>
+            <w:tcW w:w="2122" w:type="dxa"/>
+          </w:tcPr>
+          <w:p>
+            <w:r>
+              <w:t>Trigger:</w:t>
+            </w:r>
+          </w:p>
+        </w:tc>
+        <w:tc>
+          <w:tcPr>
+            <w:tcW w:w="7506" w:type="dxa"/>
+          </w:tcPr>
+          <w:p>
+            <w:pPr>
+              <w:cnfStyle w:val="000000100000" w:firstRow="0" w:lastRow="0" w:firstColumn="0" w:lastColumn="0" w:oddVBand="0" w:evenVBand="0" w:oddHBand="1" w:evenHBand="0" w:firstRowFirstColumn="0" w:firstRowLastColumn="0" w:lastRowFirstColumn="0" w:lastRowLastColumn="0"/>
+            </w:pPr>
+            <w:r>
+              <w:t xml:space="preserve">L’utente seleziona </w:t>
+            </w:r>
+            <w:r>
+              <w:t>l’opzione di acquisto di un libro tra quelli visualizzati e disponibili (come descritto nel caso d’uso 4)</w:t>
+            </w:r>
+          </w:p>
+        </w:tc>
+      </w:tr>
+      <w:tr>
+        <w:tc>
+          <w:tcPr>
+            <w:cnfStyle w:val="001000000000" w:firstRow="0" w:lastRow="0" w:firstColumn="1" w:lastColumn="0" w:oddVBand="0" w:evenVBand="0" w:oddHBand="0" w:evenHBand="0" w:firstRowFirstColumn="0" w:firstRowLastColumn="0" w:lastRowFirstColumn="0" w:lastRowLastColumn="0"/>
+            <w:tcW w:w="2122" w:type="dxa"/>
+          </w:tcPr>
+          <w:p>
+            <w:r>
+              <w:t>Processo standard:</w:t>
+            </w:r>
+          </w:p>
+        </w:tc>
+        <w:tc>
+          <w:tcPr>
+            <w:tcW w:w="7506" w:type="dxa"/>
+          </w:tcPr>
+          <w:p>
+            <w:pPr>
+              <w:cnfStyle w:val="000000000000" w:firstRow="0" w:lastRow="0" w:firstColumn="0" w:lastColumn="0" w:oddVBand="0" w:evenVBand="0" w:oddHBand="0" w:evenHBand="0" w:firstRowFirstColumn="0" w:firstRowLastColumn="0" w:lastRowFirstColumn="0" w:lastRowLastColumn="0"/>
+            </w:pPr>
+            <w:r>
+              <w:t>(1) L’utente</w:t>
+            </w:r>
+            <w:r>
+              <w:t xml:space="preserve"> (compratore)</w:t>
+            </w:r>
+            <w:r>
+              <w:t xml:space="preserve"> seleziona </w:t>
+            </w:r>
+            <w:r>
+              <w:t>il libro che vuole acquistare dalla lista di libri disponibili sul</w:t>
+            </w:r>
+            <w:r>
+              <w:t xml:space="preserve"> client</w:t>
+            </w:r>
+          </w:p>
+          <w:p>
+            <w:pPr>
+              <w:cnfStyle w:val="000000000000" w:firstRow="0" w:lastRow="0" w:firstColumn="0" w:lastColumn="0" w:oddVBand="0" w:evenVBand="0" w:oddHBand="0" w:evenHBand="0" w:firstRowFirstColumn="0" w:firstRowLastColumn="0" w:lastRowFirstColumn="0" w:lastRowLastColumn="0"/>
+            </w:pPr>
+            <w:r>
+              <w:t>(</w:t>
+            </w:r>
+            <w:r>
+              <w:t>2)</w:t>
+            </w:r>
+            <w:r>
+              <w:t xml:space="preserve"> L’utente conferma la volontà di acquistare il libro</w:t>
+            </w:r>
+          </w:p>
+          <w:p>
+            <w:pPr>
+              <w:cnfStyle w:val="000000000000" w:firstRow="0" w:lastRow="0" w:firstColumn="0" w:lastColumn="0" w:oddVBand="0" w:evenVBand="0" w:oddHBand="0" w:evenHBand="0" w:firstRowFirstColumn="0" w:firstRowLastColumn="0" w:lastRowFirstColumn="0" w:lastRowLastColumn="0"/>
+            </w:pPr>
+            <w:r>
+              <w:t>(</w:t>
+            </w:r>
+            <w:r>
+              <w:t>3</w:t>
+            </w:r>
+            <w:r>
+              <w:t xml:space="preserve">) </w:t>
+            </w:r>
+            <w:r>
+              <w:t>Il sistema produce le seguenti modifiche</w:t>
+            </w:r>
+          </w:p>
+          <w:p>
+            <w:pPr>
+              <w:pStyle w:val="Paragrafoelenco"/>
+              <w:numPr>
+                <w:ilvl w:val="0"/>
+                <w:numId w:val="7"/>
+              </w:numPr>
+              <w:cnfStyle w:val="000000000000" w:firstRow="0" w:lastRow="0" w:firstColumn="0" w:lastColumn="0" w:oddVBand="0" w:evenVBand="0" w:oddHBand="0" w:evenHBand="0" w:firstRowFirstColumn="0" w:firstRowLastColumn="0" w:lastRowFirstColumn="0" w:lastRowLastColumn="0"/>
+            </w:pPr>
+            <w:r>
+              <w:t>Rimozione token all’utente compratore</w:t>
+            </w:r>
+          </w:p>
+          <w:p>
+            <w:pPr>
+              <w:pStyle w:val="Paragrafoelenco"/>
+              <w:numPr>
+                <w:ilvl w:val="0"/>
+                <w:numId w:val="7"/>
+              </w:numPr>
+              <w:cnfStyle w:val="000000000000" w:firstRow="0" w:lastRow="0" w:firstColumn="0" w:lastColumn="0" w:oddVBand="0" w:evenVBand="0" w:oddHBand="0" w:evenHBand="0" w:firstRowFirstColumn="0" w:firstRowLastColumn="0" w:lastRowFirstColumn="0" w:lastRowLastColumn="0"/>
+            </w:pPr>
+            <w:r>
+              <w:t>Rimozione del libro dalla lista di libri disponibili dell’utente venditore</w:t>
+            </w:r>
+          </w:p>
+          <w:p>
+            <w:pPr>
+              <w:pStyle w:val="Paragrafoelenco"/>
+              <w:numPr>
+                <w:ilvl w:val="0"/>
+                <w:numId w:val="7"/>
+              </w:numPr>
+              <w:cnfStyle w:val="000000000000" w:firstRow="0" w:lastRow="0" w:firstColumn="0" w:lastColumn="0" w:oddVBand="0" w:evenVBand="0" w:oddHBand="0" w:evenHBand="0" w:firstRowFirstColumn="0" w:firstRowLastColumn="0" w:lastRowFirstColumn="0" w:lastRowLastColumn="0"/>
+            </w:pPr>
+            <w:r>
+              <w:t>Aggiunta token relativi al valore del libro e dello spostamento del venditore</w:t>
+            </w:r>
+          </w:p>
+          <w:p>
+            <w:pPr>
+              <w:pStyle w:val="Paragrafoelenco"/>
+              <w:numPr>
+                <w:ilvl w:val="0"/>
+                <w:numId w:val="7"/>
+              </w:numPr>
+              <w:cnfStyle w:val="000000000000" w:firstRow="0" w:lastRow="0" w:firstColumn="0" w:lastColumn="0" w:oddVBand="0" w:evenVBand="0" w:oddHBand="0" w:evenHBand="0" w:firstRowFirstColumn="0" w:firstRowLastColumn="0" w:lastRowFirstColumn="0" w:lastRowLastColumn="0"/>
+            </w:pPr>
+            <w:r>
+              <w:t>Eventuale aggiunta token relativi allo spostamento a tuttalpiù due utenti (che non sono né compratore né venditore)</w:t>
+            </w:r>
+          </w:p>
+          <w:p>
+            <w:pPr>
+              <w:cnfStyle w:val="000000000000" w:firstRow="0" w:lastRow="0" w:firstColumn="0" w:lastColumn="0" w:oddVBand="0" w:evenVBand="0" w:oddHBand="0" w:evenHBand="0" w:firstRowFirstColumn="0" w:firstRowLastColumn="0" w:lastRowFirstColumn="0" w:lastRowLastColumn="0"/>
+            </w:pPr>
+            <w:r>
+              <w:t>(</w:t>
+            </w:r>
+            <w:r>
+              <w:t>4</w:t>
+            </w:r>
+            <w:r>
+              <w:t xml:space="preserve">) L’utente viene </w:t>
+            </w:r>
+            <w:r>
+              <w:t xml:space="preserve">avvisato del </w:t>
+            </w:r>
+            <w:r>
+              <w:t>successo dell’operazione</w:t>
+            </w:r>
+          </w:p>
+          <w:p>
+            <w:pPr>
+              <w:cnfStyle w:val="000000000000" w:firstRow="0" w:lastRow="0" w:firstColumn="0" w:lastColumn="0" w:oddVBand="0" w:evenVBand="0" w:oddHBand="0" w:evenHBand="0" w:firstRowFirstColumn="0" w:firstRowLastColumn="0" w:lastRowFirstColumn="0" w:lastRowLastColumn="0"/>
+            </w:pPr>
+            <w:r>
+              <w:t>(</w:t>
+            </w:r>
+            <w:r>
+              <w:t>5</w:t>
+            </w:r>
+            <w:r>
+              <w:t xml:space="preserve">) </w:t>
+            </w:r>
+            <w:r>
+              <w:t>Vengono avvisat</w:t>
+            </w:r>
+            <w:r>
+              <w:t>i via e</w:t>
+            </w:r>
+            <w:r>
+              <w:t>-</w:t>
+            </w:r>
+            <w:r>
+              <w:t>mail il venditore e gli eventuali utenti che dovranno trasportare il libro</w:t>
+            </w:r>
+          </w:p>
+        </w:tc>
+      </w:tr>
+    </w:tbl>
+    <w:p>
+      <w:pPr>
+        <w:pStyle w:val="Titolo2"/>
+      </w:pPr>
+      <w:r>
+        <w:lastRenderedPageBreak/>
+        <w:t>Design dell’algoritmo</w:t>
+      </w:r>
+    </w:p>
+    <w:p>
+      <w:r>
+        <w:t>TODO</w:t>
+      </w:r>
+    </w:p>
+    <w:p>
+      <w:pPr>
+        <w:pStyle w:val="Titolo2"/>
+      </w:pPr>
+      <w:r>
+        <w:t>Complessità temporale</w:t>
+      </w:r>
+    </w:p>
+    <w:p>
+      <w:r>
+        <w:t>TODO</w:t>
+      </w:r>
+    </w:p>
+    <w:p>
+      <w:pPr>
+        <w:pStyle w:val="Titolo2"/>
+      </w:pPr>
+      <w:r>
+        <w:t>Analisi dinamica: J</w:t>
+      </w:r>
+      <w:r>
+        <w:t>u</w:t>
+      </w:r>
+      <w:r>
+        <w:t>nit</w:t>
+      </w:r>
+    </w:p>
+    <w:p>
+      <w:r>
+        <w:t>TODO</w:t>
+      </w:r>
+    </w:p>
+    <w:p>
+      <w:pPr>
+        <w:pStyle w:val="Titolo2"/>
+      </w:pPr>
+      <w:r>
+        <w:t>Analisi statica: STAN4J</w:t>
+      </w:r>
+    </w:p>
+    <w:p>
+      <w:r>
+        <w:t>TODO</w:t>
+      </w:r>
+    </w:p>
+    <w:p>
+      <w:pPr>
+        <w:pStyle w:val="Titolo2"/>
+      </w:pPr>
+      <w:r>
+        <w:t>API esposte</w:t>
+      </w:r>
+    </w:p>
+    <w:p>
+      <w:r>
+        <w:t>TODO</w:t>
+      </w:r>
+    </w:p>
+    <w:p/>
     <w:sectPr>
-      <w:footerReference w:type="default" r:id="rId28"/>
+      <w:footerReference w:type="default" r:id="rId30"/>
       <w:pgSz w:w="11906" w:h="16838"/>
       <w:pgMar w:top="1417" w:right="1134" w:bottom="1134" w:left="1134" w:header="708" w:footer="708" w:gutter="0"/>
       <w:cols w:space="708"/>
@@ -14593,27 +15924,9 @@
   </w:num>
   <w:num w:numId="10" w16cid:durableId="734166672">
     <w:abstractNumId w:val="0"/>
-    <w:lvlOverride w:ilvl="0"/>
-    <w:lvlOverride w:ilvl="1"/>
-    <w:lvlOverride w:ilvl="2"/>
-    <w:lvlOverride w:ilvl="3"/>
-    <w:lvlOverride w:ilvl="4"/>
-    <w:lvlOverride w:ilvl="5"/>
-    <w:lvlOverride w:ilvl="6"/>
-    <w:lvlOverride w:ilvl="7"/>
-    <w:lvlOverride w:ilvl="8"/>
   </w:num>
   <w:num w:numId="11" w16cid:durableId="401564745">
     <w:abstractNumId w:val="9"/>
-    <w:lvlOverride w:ilvl="0"/>
-    <w:lvlOverride w:ilvl="1"/>
-    <w:lvlOverride w:ilvl="2"/>
-    <w:lvlOverride w:ilvl="3"/>
-    <w:lvlOverride w:ilvl="4"/>
-    <w:lvlOverride w:ilvl="5"/>
-    <w:lvlOverride w:ilvl="6"/>
-    <w:lvlOverride w:ilvl="7"/>
-    <w:lvlOverride w:ilvl="8"/>
   </w:num>
 </w:numbering>
 </file>

</xml_diff>

<commit_message>
completato il test sulla lista libri, piccola modifica documentazione
</commit_message>
<xml_diff>
--- a/Documentazione/Documentazione.docx
+++ b/Documentazione/Documentazione.docx
@@ -4011,15 +4011,7 @@
         <w:jc w:val="both"/>
       </w:pPr>
       <w:r>
-        <w:t xml:space="preserve">Il server esegue un’applicazione Java realizzata mediante il framework spring che oltre a comunicare con i client per soddisfare le loro richieste, comunica con un cloud database (ovvero </w:t>
-      </w:r>
-      <w:proofErr w:type="spellStart"/>
-      <w:r>
-        <w:t>MongoDB</w:t>
-      </w:r>
-      <w:proofErr w:type="spellEnd"/>
-      <w:r>
-        <w:t xml:space="preserve"> Atlas) dove sono salvati in modo persistente i dati relativi agli utenti registrati.</w:t>
+        <w:t>Il server esegue un’applicazione Java realizzata mediante il framework spring che oltre a comunicare con i client per soddisfare le loro richieste, comunica con un cloud database (ovvero MongoDB Atlas) dove sono salvati in modo persistente i dati relativi agli utenti registrati.</w:t>
       </w:r>
     </w:p>
     <w:p>
@@ -4154,21 +4146,12 @@
           <w:bCs/>
         </w:rPr>
       </w:pPr>
-      <w:proofErr w:type="spellStart"/>
       <w:r>
         <w:rPr>
           <w:b/>
           <w:bCs/>
         </w:rPr>
-        <w:t>MongoDB</w:t>
-      </w:r>
-      <w:proofErr w:type="spellEnd"/>
-      <w:r>
-        <w:rPr>
-          <w:b/>
-          <w:bCs/>
-        </w:rPr>
-        <w:t xml:space="preserve"> Atlas</w:t>
+        <w:t>MongoDB Atlas</w:t>
       </w:r>
       <w:r>
         <w:t xml:space="preserve">: </w:t>
@@ -4204,7 +4187,6 @@
           <w:bCs/>
         </w:rPr>
       </w:pPr>
-      <w:proofErr w:type="spellStart"/>
       <w:r>
         <w:rPr>
           <w:b/>
@@ -4212,11 +4194,9 @@
         </w:rPr>
         <w:t>JAutoDoc</w:t>
       </w:r>
-      <w:proofErr w:type="spellEnd"/>
       <w:r>
         <w:t xml:space="preserve">: plugin di Eclipse per la generazione dei </w:t>
       </w:r>
-      <w:proofErr w:type="spellStart"/>
       <w:r>
         <w:rPr>
           <w:b/>
@@ -4224,7 +4204,6 @@
         </w:rPr>
         <w:t>Javadoc</w:t>
       </w:r>
-      <w:proofErr w:type="spellEnd"/>
       <w:r>
         <w:t xml:space="preserve"> </w:t>
       </w:r>
@@ -4304,7 +4283,6 @@
           <w:bCs/>
         </w:rPr>
       </w:pPr>
-      <w:proofErr w:type="spellStart"/>
       <w:r>
         <w:rPr>
           <w:b/>
@@ -4312,7 +4290,6 @@
         </w:rPr>
         <w:t>Eclemma</w:t>
       </w:r>
-      <w:proofErr w:type="spellEnd"/>
       <w:r>
         <w:t>: plugin di Eclipse per la verifica della copertura del codice.</w:t>
       </w:r>
@@ -4331,7 +4308,6 @@
           <w:bCs/>
         </w:rPr>
       </w:pPr>
-      <w:proofErr w:type="spellStart"/>
       <w:r>
         <w:rPr>
           <w:b/>
@@ -4339,7 +4315,6 @@
         </w:rPr>
         <w:t>JGraphT</w:t>
       </w:r>
-      <w:proofErr w:type="spellEnd"/>
       <w:r>
         <w:t>: libreria Java</w:t>
       </w:r>
@@ -4400,15 +4375,7 @@
         <w:t>: Piattaforma per il versionamento</w:t>
       </w:r>
       <w:r>
-        <w:t xml:space="preserve"> basata su </w:t>
-      </w:r>
-      <w:proofErr w:type="spellStart"/>
-      <w:r>
-        <w:t>Git</w:t>
-      </w:r>
-      <w:proofErr w:type="spellEnd"/>
-      <w:r>
-        <w:t>. È stato utilizzato anche GitHub Desktop che permette di interagire</w:t>
+        <w:t xml:space="preserve"> basata su Git. È stato utilizzato anche GitHub Desktop che permette di interagire</w:t>
       </w:r>
       <w:r>
         <w:t xml:space="preserve"> dal proprio PC</w:t>
@@ -4519,13 +4486,8 @@
         <w:pStyle w:val="Titolo2"/>
       </w:pPr>
       <w:bookmarkStart w:id="7" w:name="_Toc125990181"/>
-      <w:proofErr w:type="spellStart"/>
-      <w:r>
-        <w:t>Early</w:t>
-      </w:r>
-      <w:proofErr w:type="spellEnd"/>
-      <w:r>
-        <w:t xml:space="preserve"> Architecture</w:t>
+      <w:r>
+        <w:t>Early Architecture</w:t>
       </w:r>
       <w:bookmarkEnd w:id="7"/>
     </w:p>
@@ -4546,26 +4508,10 @@
         <w:t xml:space="preserve"> definire un’iniziale architettura del sistema ad alto livello</w:t>
       </w:r>
       <w:r>
-        <w:t xml:space="preserve"> (</w:t>
-      </w:r>
-      <w:proofErr w:type="spellStart"/>
-      <w:r>
-        <w:t>early</w:t>
-      </w:r>
-      <w:proofErr w:type="spellEnd"/>
-      <w:r>
-        <w:t xml:space="preserve"> </w:t>
-      </w:r>
-      <w:proofErr w:type="spellStart"/>
-      <w:r>
-        <w:t>a</w:t>
-      </w:r>
-      <w:r>
-        <w:t>rchitecture</w:t>
-      </w:r>
-      <w:proofErr w:type="spellEnd"/>
-      <w:r>
-        <w:t xml:space="preserve"> </w:t>
+        <w:t xml:space="preserve"> (early a</w:t>
+      </w:r>
+      <w:r>
+        <w:t xml:space="preserve">rchitecture </w:t>
       </w:r>
       <w:r>
         <w:t>design)</w:t>
@@ -4681,21 +4627,11 @@
       </w:pPr>
       <w:r>
         <w:lastRenderedPageBreak/>
-        <w:t>Proseguendo con l’</w:t>
-      </w:r>
-      <w:proofErr w:type="spellStart"/>
-      <w:r>
-        <w:t>early</w:t>
-      </w:r>
-      <w:proofErr w:type="spellEnd"/>
-      <w:r>
-        <w:t xml:space="preserve"> </w:t>
-      </w:r>
-      <w:proofErr w:type="spellStart"/>
+        <w:t xml:space="preserve">Proseguendo con l’early </w:t>
+      </w:r>
       <w:r>
         <w:t>architecture</w:t>
       </w:r>
-      <w:proofErr w:type="spellEnd"/>
       <w:r>
         <w:t xml:space="preserve"> design, </w:t>
       </w:r>
@@ -4753,15 +4689,7 @@
         <w:jc w:val="both"/>
       </w:pPr>
       <w:r>
-        <w:t xml:space="preserve">il seguente class diagram mostra i data </w:t>
-      </w:r>
-      <w:proofErr w:type="spellStart"/>
-      <w:r>
-        <w:t>types</w:t>
-      </w:r>
-      <w:proofErr w:type="spellEnd"/>
-      <w:r>
-        <w:t xml:space="preserve"> del sistema:</w:t>
+        <w:t>il seguente class diagram mostra i data types del sistema:</w:t>
       </w:r>
     </w:p>
     <w:p>
@@ -4838,34 +4766,13 @@
         <w:jc w:val="both"/>
       </w:pPr>
       <w:r>
-        <w:t>Oltre all’</w:t>
-      </w:r>
-      <w:proofErr w:type="spellStart"/>
-      <w:r>
-        <w:t>early</w:t>
-      </w:r>
-      <w:proofErr w:type="spellEnd"/>
-      <w:r>
-        <w:t xml:space="preserve"> </w:t>
-      </w:r>
-      <w:proofErr w:type="spellStart"/>
-      <w:r>
-        <w:t>architecture</w:t>
-      </w:r>
-      <w:proofErr w:type="spellEnd"/>
-      <w:r>
-        <w:t xml:space="preserve"> </w:t>
-      </w:r>
-      <w:r>
-        <w:t xml:space="preserve">design, nell’iterazione 1 sono stati scelti i primi casi d’uso dallo </w:t>
-      </w:r>
-      <w:proofErr w:type="spellStart"/>
-      <w:r>
-        <w:t>stack</w:t>
-      </w:r>
-      <w:proofErr w:type="spellEnd"/>
-      <w:r>
-        <w:t xml:space="preserve"> delle priorità. I casi d’uso implementati sono:</w:t>
+        <w:t xml:space="preserve">Oltre all’early </w:t>
+      </w:r>
+      <w:r>
+        <w:t xml:space="preserve">architecture </w:t>
+      </w:r>
+      <w:r>
+        <w:t>design, nell’iterazione 1 sono stati scelti i primi casi d’uso dallo stack delle priorità. I casi d’uso implementati sono:</w:t>
       </w:r>
     </w:p>
     <w:p>
@@ -4944,31 +4851,7 @@
         <w:jc w:val="both"/>
       </w:pPr>
       <w:r>
-        <w:t>In relazione al component diagram realizzato nell’</w:t>
-      </w:r>
-      <w:proofErr w:type="spellStart"/>
-      <w:r>
-        <w:t>early</w:t>
-      </w:r>
-      <w:proofErr w:type="spellEnd"/>
-      <w:r>
-        <w:t xml:space="preserve"> </w:t>
-      </w:r>
-      <w:proofErr w:type="spellStart"/>
-      <w:r>
-        <w:t>architecture</w:t>
-      </w:r>
-      <w:proofErr w:type="spellEnd"/>
-      <w:r>
-        <w:t xml:space="preserve"> design, quindi, si opererà sui </w:t>
-      </w:r>
-      <w:proofErr w:type="spellStart"/>
-      <w:r>
-        <w:t>subsytem</w:t>
-      </w:r>
-      <w:proofErr w:type="spellEnd"/>
-      <w:r>
-        <w:t xml:space="preserve"> </w:t>
+        <w:t xml:space="preserve">In relazione al component diagram realizzato nell’early architecture design, quindi, si opererà sui subsytem </w:t>
       </w:r>
       <w:r>
         <w:rPr>
@@ -6894,55 +6777,7 @@
         <w:jc w:val="both"/>
       </w:pPr>
       <w:r>
-        <w:t xml:space="preserve">Per testare la corretta implementazione dei casi d’uso scelti per l’iterazione 1 sono state realizzate due classi di test: </w:t>
-      </w:r>
-      <w:proofErr w:type="spellStart"/>
-      <w:r>
-        <w:t>TestAccount</w:t>
-      </w:r>
-      <w:proofErr w:type="spellEnd"/>
-      <w:r>
-        <w:t xml:space="preserve"> (con i metodi </w:t>
-      </w:r>
-      <w:proofErr w:type="spellStart"/>
-      <w:r>
-        <w:t>testRegistrazioneLogin</w:t>
-      </w:r>
-      <w:proofErr w:type="spellEnd"/>
-      <w:r>
-        <w:t xml:space="preserve"> e </w:t>
-      </w:r>
-      <w:proofErr w:type="spellStart"/>
-      <w:r>
-        <w:t>testAggiungiLibro</w:t>
-      </w:r>
-      <w:proofErr w:type="spellEnd"/>
-      <w:r>
-        <w:t xml:space="preserve">) e </w:t>
-      </w:r>
-      <w:proofErr w:type="spellStart"/>
-      <w:r>
-        <w:t>testGrafo</w:t>
-      </w:r>
-      <w:proofErr w:type="spellEnd"/>
-      <w:r>
-        <w:t xml:space="preserve"> (con il metodo </w:t>
-      </w:r>
-      <w:proofErr w:type="spellStart"/>
-      <w:r>
-        <w:t>testGrafoRaggiungibilità</w:t>
-      </w:r>
-      <w:proofErr w:type="spellEnd"/>
-      <w:r>
-        <w:t xml:space="preserve">). Segue la descrizione dei metodi di test, realizzati con </w:t>
-      </w:r>
-      <w:proofErr w:type="spellStart"/>
-      <w:r>
-        <w:t>SpringBootTest</w:t>
-      </w:r>
-      <w:proofErr w:type="spellEnd"/>
-      <w:r>
-        <w:t xml:space="preserve"> e JUnit 4.</w:t>
+        <w:t>Per testare la corretta implementazione dei casi d’uso scelti per l’iterazione 1 sono state realizzate due classi di test: TestAccount (con i metodi testRegistrazioneLogin e testAggiungiLibro) e testGrafo (con il metodo testGrafoRaggiungibilità). Segue la descrizione dei metodi di test, realizzati con SpringBootTest e JUnit 4.</w:t>
       </w:r>
     </w:p>
     <w:p>
@@ -6959,7 +6794,6 @@
           <w:bCs/>
         </w:rPr>
       </w:pPr>
-      <w:proofErr w:type="spellStart"/>
       <w:r>
         <w:rPr>
           <w:b/>
@@ -6967,7 +6801,6 @@
         </w:rPr>
         <w:t>testRegistrazioneLogin</w:t>
       </w:r>
-      <w:proofErr w:type="spellEnd"/>
       <w:r>
         <w:t xml:space="preserve">: </w:t>
       </w:r>
@@ -6987,23 +6820,7 @@
         </w:rPr>
       </w:pPr>
       <w:r>
-        <w:t xml:space="preserve">Viene creato un oggetto di tipo </w:t>
-      </w:r>
-      <w:proofErr w:type="spellStart"/>
-      <w:r>
-        <w:t>DtoUtente</w:t>
-      </w:r>
-      <w:proofErr w:type="spellEnd"/>
-      <w:r>
-        <w:t xml:space="preserve"> utilizzato come contenuto di una successiva richiesta http (url: http://localhost:8080/signup) eseguita da un oggetto di tipo </w:t>
-      </w:r>
-      <w:proofErr w:type="spellStart"/>
-      <w:r>
-        <w:t>TestRestTemplate</w:t>
-      </w:r>
-      <w:proofErr w:type="spellEnd"/>
-      <w:r>
-        <w:t xml:space="preserve"> (dello spring framework). Viene verificato che la risposta del server sia “200 OK”.</w:t>
+        <w:t>Viene creato un oggetto di tipo DtoUtente utilizzato come contenuto di una successiva richiesta http (url: http://localhost:8080/signup) eseguita da un oggetto di tipo TestRestTemplate (dello spring framework). Viene verificato che la risposta del server sia “200 OK”.</w:t>
       </w:r>
     </w:p>
     <w:p>
@@ -7057,15 +6874,7 @@
         </w:rPr>
       </w:pPr>
       <w:r>
-        <w:t xml:space="preserve">Vengono eseguite due chiamate http al medesimo </w:t>
-      </w:r>
-      <w:proofErr w:type="spellStart"/>
-      <w:r>
-        <w:t>url</w:t>
-      </w:r>
-      <w:proofErr w:type="spellEnd"/>
-      <w:r>
-        <w:t xml:space="preserve"> ma con e-mail e password errati, si verifica che la risposta sia “400 BAD_REQUEST”.</w:t>
+        <w:t>Vengono eseguite due chiamate http al medesimo url ma con e-mail e password errati, si verifica che la risposta sia “400 BAD_REQUEST”.</w:t>
       </w:r>
     </w:p>
     <w:p>
@@ -7100,7 +6909,6 @@
           <w:bCs/>
         </w:rPr>
       </w:pPr>
-      <w:proofErr w:type="spellStart"/>
       <w:r>
         <w:rPr>
           <w:b/>
@@ -7108,7 +6916,6 @@
         </w:rPr>
         <w:t>testAggiungiLibro</w:t>
       </w:r>
-      <w:proofErr w:type="spellEnd"/>
       <w:r>
         <w:t xml:space="preserve">: </w:t>
       </w:r>
@@ -7146,31 +6953,7 @@
         </w:rPr>
       </w:pPr>
       <w:r>
-        <w:t xml:space="preserve">Viene creato un oggetto di tipo </w:t>
-      </w:r>
-      <w:proofErr w:type="spellStart"/>
-      <w:r>
-        <w:t>DtoLibro</w:t>
-      </w:r>
-      <w:proofErr w:type="spellEnd"/>
-      <w:r>
-        <w:t xml:space="preserve"> utilizzato come contenuto di una successiva richiesta http (url: http://localhost:8080/utenti/{userId} dove </w:t>
-      </w:r>
-      <w:proofErr w:type="spellStart"/>
-      <w:r>
-        <w:t>userId</w:t>
-      </w:r>
-      <w:proofErr w:type="spellEnd"/>
-      <w:r>
-        <w:t xml:space="preserve"> è l’id dell’utente ottenuto mediante login). La chiamata restituisce l’utente a cui si è aggiunto un libro, il quale avrà ora nella lista di libri il libro appena aggiunto. Si verifica che le informazioni in tale libro siano le stesse di quelle dell’oggetto di tipo </w:t>
-      </w:r>
-      <w:proofErr w:type="spellStart"/>
-      <w:r>
-        <w:t>DtoLibro</w:t>
-      </w:r>
-      <w:proofErr w:type="spellEnd"/>
-      <w:r>
-        <w:t>.</w:t>
+        <w:t>Viene creato un oggetto di tipo DtoLibro utilizzato come contenuto di una successiva richiesta http (url: http://localhost:8080/utenti/{userId} dove userId è l’id dell’utente ottenuto mediante login). La chiamata restituisce l’utente a cui si è aggiunto un libro, il quale avrà ora nella lista di libri il libro appena aggiunto. Si verifica che le informazioni in tale libro siano le stesse di quelle dell’oggetto di tipo DtoLibro.</w:t>
       </w:r>
     </w:p>
     <w:p>
@@ -7205,21 +6988,12 @@
           <w:bCs/>
         </w:rPr>
       </w:pPr>
-      <w:proofErr w:type="spellStart"/>
       <w:r>
         <w:rPr>
           <w:b/>
           <w:bCs/>
         </w:rPr>
-        <w:t>testGrafoRaggiungibilità</w:t>
-      </w:r>
-      <w:proofErr w:type="spellEnd"/>
-      <w:r>
-        <w:rPr>
-          <w:b/>
-          <w:bCs/>
-        </w:rPr>
-        <w:t>:</w:t>
+        <w:t>testGrafoRaggiungibilità:</w:t>
       </w:r>
     </w:p>
     <w:p>
@@ -7291,15 +7065,7 @@
         </w:rPr>
       </w:pPr>
       <w:r>
-        <w:t xml:space="preserve">Si verifica che nel grafo ci siano gli archi tra i tre vertici come atteso dalle posizioni geografiche degli utenti e dal campo </w:t>
-      </w:r>
-      <w:proofErr w:type="spellStart"/>
-      <w:r>
-        <w:t>maxDist</w:t>
-      </w:r>
-      <w:proofErr w:type="spellEnd"/>
-      <w:r>
-        <w:t>. Per gli archi esistenti si verifica che il peso sia pari alla distanza geografica in chilometri tra gli utenti.</w:t>
+        <w:t>Si verifica che nel grafo ci siano gli archi tra i tre vertici come atteso dalle posizioni geografiche degli utenti e dal campo maxDist. Per gli archi esistenti si verifica che il peso sia pari alla distanza geografica in chilometri tra gli utenti.</w:t>
       </w:r>
     </w:p>
     <w:p>
@@ -7325,31 +7091,7 @@
         <w:jc w:val="both"/>
       </w:pPr>
       <w:r>
-        <w:t xml:space="preserve">Nota: per poter implementare </w:t>
-      </w:r>
-      <w:proofErr w:type="spellStart"/>
-      <w:r>
-        <w:t>testGrafoRaggiungibilità</w:t>
-      </w:r>
-      <w:proofErr w:type="spellEnd"/>
-      <w:r>
-        <w:t xml:space="preserve"> sono stati implementati all’interno del server alcuni metodi appositi non utilizzati altrove (come </w:t>
-      </w:r>
-      <w:proofErr w:type="spellStart"/>
-      <w:r>
-        <w:t>getVerticeById</w:t>
-      </w:r>
-      <w:proofErr w:type="spellEnd"/>
-      <w:r>
-        <w:t xml:space="preserve"> della classe </w:t>
-      </w:r>
-      <w:proofErr w:type="spellStart"/>
-      <w:r>
-        <w:t>GrafoRaggiungibilita</w:t>
-      </w:r>
-      <w:proofErr w:type="spellEnd"/>
-      <w:r>
-        <w:t>).</w:t>
+        <w:t>Nota: per poter implementare testGrafoRaggiungibilità sono stati implementati all’interno del server alcuni metodi appositi non utilizzati altrove (come getVerticeById della classe GrafoRaggiungibilita).</w:t>
       </w:r>
     </w:p>
     <w:p>
@@ -7424,31 +7166,7 @@
       </w:pPr>
       <w:r>
         <w:lastRenderedPageBreak/>
-        <w:t xml:space="preserve">Nota: come si può notare viene indicato che i test sono eseguiti mediante JUnit5, in realtà grazie alla </w:t>
-      </w:r>
-      <w:proofErr w:type="spellStart"/>
-      <w:r>
-        <w:t>dependency</w:t>
-      </w:r>
-      <w:proofErr w:type="spellEnd"/>
-      <w:r>
-        <w:t xml:space="preserve"> </w:t>
-      </w:r>
-      <w:proofErr w:type="spellStart"/>
-      <w:r>
-        <w:t>junit</w:t>
-      </w:r>
-      <w:proofErr w:type="spellEnd"/>
-      <w:r>
-        <w:t>-vintage-</w:t>
-      </w:r>
-      <w:proofErr w:type="spellStart"/>
-      <w:r>
-        <w:t>engine</w:t>
-      </w:r>
-      <w:proofErr w:type="spellEnd"/>
-      <w:r>
-        <w:t xml:space="preserve"> viene comunque utilizzato JUnit4.</w:t>
+        <w:t>Nota: come si può notare viene indicato che i test sono eseguiti mediante JUnit5, in realtà grazie alla dependency junit-vintage-engine viene comunque utilizzato JUnit4.</w:t>
       </w:r>
     </w:p>
     <w:p>
@@ -7456,15 +7174,7 @@
         <w:jc w:val="both"/>
       </w:pPr>
       <w:r>
-        <w:t xml:space="preserve">La copertura del codice di questi test (ottenuta con </w:t>
-      </w:r>
-      <w:proofErr w:type="spellStart"/>
-      <w:r>
-        <w:t>Eclemma</w:t>
-      </w:r>
-      <w:proofErr w:type="spellEnd"/>
-      <w:r>
-        <w:t>) è la seguente:</w:t>
+        <w:t>La copertura del codice di questi test (ottenuta con Eclemma) è la seguente:</w:t>
       </w:r>
     </w:p>
     <w:p>
@@ -7543,21 +7253,8 @@
         <w:spacing w:line="256" w:lineRule="auto"/>
         <w:jc w:val="both"/>
       </w:pPr>
-      <w:proofErr w:type="spellStart"/>
-      <w:r>
-        <w:t>WebServerApplicazion</w:t>
-      </w:r>
-      <w:proofErr w:type="spellEnd"/>
-      <w:r>
-        <w:t xml:space="preserve"> (37,5%): il metodo main che avvia il server (ovvero l’unico contenuto della classe) non considerato da </w:t>
-      </w:r>
-      <w:proofErr w:type="spellStart"/>
-      <w:r>
-        <w:t>Eclemma</w:t>
-      </w:r>
-      <w:proofErr w:type="spellEnd"/>
-      <w:r>
-        <w:t xml:space="preserve"> come non eseguito, anche se evidentemente non è così.</w:t>
+      <w:r>
+        <w:t>WebServerApplicazion (37,5%): il metodo main che avvia il server (ovvero l’unico contenuto della classe) non considerato da Eclemma come non eseguito, anche se evidentemente non è così.</w:t>
       </w:r>
     </w:p>
     <w:p>
@@ -7571,15 +7268,7 @@
         <w:jc w:val="both"/>
       </w:pPr>
       <w:r>
-        <w:t xml:space="preserve">Libro e Utente (58% e 82,6%): il metodo </w:t>
-      </w:r>
-      <w:proofErr w:type="spellStart"/>
-      <w:r>
-        <w:t>equals</w:t>
-      </w:r>
-      <w:proofErr w:type="spellEnd"/>
-      <w:r>
-        <w:t>, che costituisce buona parte del codice di ciascuna classe, viene implementato ma mai utilizzato.</w:t>
+        <w:t>Libro e Utente (58% e 82,6%): il metodo equals, che costituisce buona parte del codice di ciascuna classe, viene implementato ma mai utilizzato.</w:t>
       </w:r>
     </w:p>
     <w:p>
@@ -7592,29 +7281,8 @@
         <w:spacing w:line="256" w:lineRule="auto"/>
         <w:jc w:val="both"/>
       </w:pPr>
-      <w:proofErr w:type="spellStart"/>
-      <w:r>
-        <w:t>ServizioGrafo</w:t>
-      </w:r>
-      <w:proofErr w:type="spellEnd"/>
-      <w:r>
-        <w:t xml:space="preserve"> (75,6%): contiene due metodi (</w:t>
-      </w:r>
-      <w:proofErr w:type="spellStart"/>
-      <w:r>
-        <w:t>eliminaNodo</w:t>
-      </w:r>
-      <w:proofErr w:type="spellEnd"/>
-      <w:r>
-        <w:t xml:space="preserve"> e </w:t>
-      </w:r>
-      <w:proofErr w:type="spellStart"/>
-      <w:r>
-        <w:t>modificaNodo</w:t>
-      </w:r>
-      <w:proofErr w:type="spellEnd"/>
-      <w:r>
-        <w:t>) implementati nell’iterazione 1 ma che non vengono chiamati per l’esecuzione dei casi d’uso d’alto livello scelti per quest’iterazione.</w:t>
+      <w:r>
+        <w:t>ServizioGrafo (75,6%): contiene due metodi (eliminaNodo e modificaNodo) implementati nell’iterazione 1 ma che non vengono chiamati per l’esecuzione dei casi d’uso d’alto livello scelti per quest’iterazione.</w:t>
       </w:r>
     </w:p>
     <w:p>
@@ -7627,37 +7295,8 @@
         <w:spacing w:line="256" w:lineRule="auto"/>
         <w:jc w:val="both"/>
       </w:pPr>
-      <w:proofErr w:type="spellStart"/>
-      <w:r>
-        <w:t>VerticeUtente</w:t>
-      </w:r>
-      <w:proofErr w:type="spellEnd"/>
-      <w:r>
-        <w:t xml:space="preserve"> (75%): alcuni dei metodi set implementati non vengono mai chiamati, il metodo </w:t>
-      </w:r>
-      <w:proofErr w:type="spellStart"/>
-      <w:r>
-        <w:t>equals</w:t>
-      </w:r>
-      <w:proofErr w:type="spellEnd"/>
-      <w:r>
-        <w:t xml:space="preserve"> viene chiamato ma non vengono eseguiti tutti i </w:t>
-      </w:r>
-      <w:proofErr w:type="spellStart"/>
-      <w:r>
-        <w:t>branch</w:t>
-      </w:r>
-      <w:proofErr w:type="spellEnd"/>
-      <w:r>
-        <w:t xml:space="preserve"> dei costrutti </w:t>
-      </w:r>
-      <w:proofErr w:type="spellStart"/>
-      <w:r>
-        <w:t>if</w:t>
-      </w:r>
-      <w:proofErr w:type="spellEnd"/>
-      <w:r>
-        <w:t>.</w:t>
+      <w:r>
+        <w:t>VerticeUtente (75%): alcuni dei metodi set implementati non vengono mai chiamati, il metodo equals viene chiamato ma non vengono eseguiti tutti i branch dei costrutti if.</w:t>
       </w:r>
     </w:p>
     <w:p>
@@ -7857,21 +7496,12 @@
                                     <w:szCs w:val="16"/>
                                   </w:rPr>
                                 </w:pPr>
-                                <w:proofErr w:type="spellStart"/>
                                 <w:r>
                                   <w:rPr>
                                     <w:sz w:val="16"/>
                                     <w:szCs w:val="16"/>
                                   </w:rPr>
-                                  <w:t>Pollution</w:t>
-                                </w:r>
-                                <w:proofErr w:type="spellEnd"/>
-                                <w:r>
-                                  <w:rPr>
-                                    <w:sz w:val="16"/>
-                                    <w:szCs w:val="16"/>
-                                  </w:rPr>
-                                  <w:t>: 0.41</w:t>
+                                  <w:t>Pollution: 0.41</w:t>
                                 </w:r>
                               </w:p>
                             </w:txbxContent>
@@ -7941,21 +7571,12 @@
                               <w:szCs w:val="16"/>
                             </w:rPr>
                           </w:pPr>
-                          <w:proofErr w:type="spellStart"/>
                           <w:r>
                             <w:rPr>
                               <w:sz w:val="16"/>
                               <w:szCs w:val="16"/>
                             </w:rPr>
-                            <w:t>Pollution</w:t>
-                          </w:r>
-                          <w:proofErr w:type="spellEnd"/>
-                          <w:r>
-                            <w:rPr>
-                              <w:sz w:val="16"/>
-                              <w:szCs w:val="16"/>
-                            </w:rPr>
-                            <w:t>: 0.41</w:t>
+                            <w:t>Pollution: 0.41</w:t>
                           </w:r>
                         </w:p>
                       </w:txbxContent>
@@ -7972,43 +7593,17 @@
         <w:t>Di seguito vengono riportate le principali metriche fornite dal tool</w:t>
       </w:r>
       <w:r>
-        <w:t xml:space="preserve"> per </w:t>
-      </w:r>
-      <w:proofErr w:type="spellStart"/>
-      <w:r>
-        <w:t>eclipse</w:t>
-      </w:r>
-      <w:proofErr w:type="spellEnd"/>
+        <w:t xml:space="preserve"> per eclipse</w:t>
+      </w:r>
       <w:r>
         <w:t xml:space="preserve"> STAN4J per l’analisi statica del codice.</w:t>
       </w:r>
       <w:r>
-        <w:t xml:space="preserve"> La seguente immagine mostra la </w:t>
-      </w:r>
-      <w:proofErr w:type="spellStart"/>
-      <w:r>
-        <w:t>composition</w:t>
-      </w:r>
-      <w:proofErr w:type="spellEnd"/>
-      <w:r>
-        <w:t xml:space="preserve"> </w:t>
-      </w:r>
-      <w:proofErr w:type="spellStart"/>
-      <w:r>
-        <w:t>view</w:t>
-      </w:r>
-      <w:proofErr w:type="spellEnd"/>
-      <w:r>
-        <w:t xml:space="preserve"> del progetto spring boot</w:t>
-      </w:r>
-      <w:r>
-        <w:t xml:space="preserve"> e il grafo della </w:t>
-      </w:r>
-      <w:proofErr w:type="spellStart"/>
-      <w:r>
-        <w:t>pollution</w:t>
-      </w:r>
-      <w:proofErr w:type="spellEnd"/>
+        <w:t xml:space="preserve"> La seguente immagine mostra la composition view del progetto spring boot</w:t>
+      </w:r>
+      <w:r>
+        <w:t xml:space="preserve"> e il grafo della pollution</w:t>
+      </w:r>
       <w:r>
         <w:t>. Come si può notare non sono presenti dipendenze circolari</w:t>
       </w:r>
@@ -8034,21 +7629,13 @@
         <w:t>a</w:t>
       </w:r>
       <w:r>
-        <w:t xml:space="preserve"> metrica violata è la distanza, che porta il valore di </w:t>
-      </w:r>
-      <w:proofErr w:type="spellStart"/>
-      <w:r>
-        <w:t>po</w:t>
+        <w:t xml:space="preserve"> metrica violata è la distanza, che porta il valore di po</w:t>
       </w:r>
       <w:r>
         <w:t>l</w:t>
       </w:r>
       <w:r>
-        <w:t>lution</w:t>
-      </w:r>
-      <w:proofErr w:type="spellEnd"/>
-      <w:r>
-        <w:t xml:space="preserve"> a 0,41</w:t>
+        <w:t>lution a 0,41</w:t>
       </w:r>
       <w:r>
         <w:t>.</w:t>
@@ -8180,18 +7767,8 @@
                                     <w:szCs w:val="16"/>
                                   </w:rPr>
                                   <w:br/>
-                                  <w:t>.</w:t>
+                                  <w:t>.init</w:t>
                                 </w:r>
-                                <w:proofErr w:type="spellStart"/>
-                                <w:r>
-                                  <w:rPr>
-                                    <w:color w:val="767171" w:themeColor="background2" w:themeShade="80"/>
-                                    <w:sz w:val="16"/>
-                                    <w:szCs w:val="16"/>
-                                  </w:rPr>
-                                  <w:t>init</w:t>
-                                </w:r>
-                                <w:proofErr w:type="spellEnd"/>
                                 <w:r>
                                   <w:rPr>
                                     <w:color w:val="767171" w:themeColor="background2" w:themeShade="80"/>
@@ -8245,18 +7822,8 @@
                                     <w:sz w:val="16"/>
                                     <w:szCs w:val="16"/>
                                   </w:rPr>
-                                  <w:t>.</w:t>
+                                  <w:t>.domain.account</w:t>
                                 </w:r>
-                                <w:proofErr w:type="spellStart"/>
-                                <w:r>
-                                  <w:rPr>
-                                    <w:color w:val="767171" w:themeColor="background2" w:themeShade="80"/>
-                                    <w:sz w:val="16"/>
-                                    <w:szCs w:val="16"/>
-                                  </w:rPr>
-                                  <w:t>domain.account</w:t>
-                                </w:r>
-                                <w:proofErr w:type="spellEnd"/>
                               </w:p>
                             </w:txbxContent>
                           </wps:txbx>
@@ -8452,18 +8019,8 @@
                                         <w:sz w:val="16"/>
                                         <w:szCs w:val="16"/>
                                       </w:rPr>
-                                      <w:t>.</w:t>
+                                      <w:t>.domain.grafo</w:t>
                                     </w:r>
-                                    <w:proofErr w:type="spellStart"/>
-                                    <w:r>
-                                      <w:rPr>
-                                        <w:color w:val="767171" w:themeColor="background2" w:themeShade="80"/>
-                                        <w:sz w:val="16"/>
-                                        <w:szCs w:val="16"/>
-                                      </w:rPr>
-                                      <w:t>domain.grafo</w:t>
-                                    </w:r>
-                                    <w:proofErr w:type="spellEnd"/>
                                   </w:p>
                                 </w:txbxContent>
                               </wps:txbx>
@@ -8519,18 +8076,8 @@
                               <w:szCs w:val="16"/>
                             </w:rPr>
                             <w:br/>
-                            <w:t>.</w:t>
+                            <w:t>.init</w:t>
                           </w:r>
-                          <w:proofErr w:type="spellStart"/>
-                          <w:r>
-                            <w:rPr>
-                              <w:color w:val="767171" w:themeColor="background2" w:themeShade="80"/>
-                              <w:sz w:val="16"/>
-                              <w:szCs w:val="16"/>
-                            </w:rPr>
-                            <w:t>init</w:t>
-                          </w:r>
-                          <w:proofErr w:type="spellEnd"/>
                           <w:r>
                             <w:rPr>
                               <w:color w:val="767171" w:themeColor="background2" w:themeShade="80"/>
@@ -8561,18 +8108,8 @@
                               <w:sz w:val="16"/>
                               <w:szCs w:val="16"/>
                             </w:rPr>
-                            <w:t>.</w:t>
+                            <w:t>.domain.account</w:t>
                           </w:r>
-                          <w:proofErr w:type="spellStart"/>
-                          <w:r>
-                            <w:rPr>
-                              <w:color w:val="767171" w:themeColor="background2" w:themeShade="80"/>
-                              <w:sz w:val="16"/>
-                              <w:szCs w:val="16"/>
-                            </w:rPr>
-                            <w:t>domain.account</w:t>
-                          </w:r>
-                          <w:proofErr w:type="spellEnd"/>
                         </w:p>
                       </w:txbxContent>
                     </v:textbox>
@@ -8605,18 +8142,8 @@
                                   <w:sz w:val="16"/>
                                   <w:szCs w:val="16"/>
                                 </w:rPr>
-                                <w:t>.</w:t>
+                                <w:t>.domain.grafo</w:t>
                               </w:r>
-                              <w:proofErr w:type="spellStart"/>
-                              <w:r>
-                                <w:rPr>
-                                  <w:color w:val="767171" w:themeColor="background2" w:themeShade="80"/>
-                                  <w:sz w:val="16"/>
-                                  <w:szCs w:val="16"/>
-                                </w:rPr>
-                                <w:t>domain.grafo</w:t>
-                              </w:r>
-                              <w:proofErr w:type="spellEnd"/>
                             </w:p>
                           </w:txbxContent>
                         </v:textbox>
@@ -8631,23 +8158,7 @@
         </mc:AlternateContent>
       </w:r>
       <w:r>
-        <w:t>La distanza è negativa e dovuta principalmente alla mancanza di interfacce o classi astratte nei package del domain, come si può vedere nell’immagine a pagina successiva. La distanza del package .</w:t>
-      </w:r>
-      <w:proofErr w:type="spellStart"/>
-      <w:r>
-        <w:t>domain.grafo</w:t>
-      </w:r>
-      <w:proofErr w:type="spellEnd"/>
-      <w:r>
-        <w:t xml:space="preserve"> è -1 e del package .</w:t>
-      </w:r>
-      <w:proofErr w:type="spellStart"/>
-      <w:r>
-        <w:t>domain.account</w:t>
-      </w:r>
-      <w:proofErr w:type="spellEnd"/>
-      <w:r>
-        <w:t xml:space="preserve"> è invece</w:t>
+        <w:t>La distanza è negativa e dovuta principalmente alla mancanza di interfacce o classi astratte nei package del domain, come si può vedere nell’immagine a pagina successiva. La distanza del package .domain.grafo è -1 e del package .domain.account è invece</w:t>
       </w:r>
       <w:r>
         <w:t xml:space="preserve"> -0,54.</w:t>
@@ -8869,37 +8380,12 @@
                 <w:color w:val="000000" w:themeColor="text1"/>
               </w:rPr>
             </w:pPr>
-            <w:proofErr w:type="spellStart"/>
             <w:r>
               <w:rPr>
                 <w:rFonts w:eastAsiaTheme="majorEastAsia" w:cstheme="minorHAnsi"/>
                 <w:color w:val="000000" w:themeColor="text1"/>
               </w:rPr>
-              <w:t>Ciclomatic</w:t>
-            </w:r>
-            <w:proofErr w:type="spellEnd"/>
-            <w:r>
-              <w:rPr>
-                <w:rFonts w:eastAsiaTheme="majorEastAsia" w:cstheme="minorHAnsi"/>
-                <w:color w:val="000000" w:themeColor="text1"/>
-              </w:rPr>
-              <w:t xml:space="preserve"> </w:t>
-            </w:r>
-            <w:proofErr w:type="spellStart"/>
-            <w:r>
-              <w:rPr>
-                <w:rFonts w:eastAsiaTheme="majorEastAsia" w:cstheme="minorHAnsi"/>
-                <w:color w:val="000000" w:themeColor="text1"/>
-              </w:rPr>
-              <w:t>Complexity</w:t>
-            </w:r>
-            <w:proofErr w:type="spellEnd"/>
-            <w:r>
-              <w:rPr>
-                <w:rFonts w:eastAsiaTheme="majorEastAsia" w:cstheme="minorHAnsi"/>
-                <w:color w:val="000000" w:themeColor="text1"/>
-              </w:rPr>
-              <w:t xml:space="preserve"> CC</w:t>
+              <w:t>Ciclomatic Complexity CC</w:t>
             </w:r>
           </w:p>
         </w:tc>
@@ -8943,7 +8429,6 @@
                 <w:color w:val="000000" w:themeColor="text1"/>
               </w:rPr>
             </w:pPr>
-            <w:proofErr w:type="spellStart"/>
             <w:r>
               <w:rPr>
                 <w:rFonts w:eastAsiaTheme="majorEastAsia" w:cstheme="minorHAnsi"/>
@@ -8951,7 +8436,6 @@
               </w:rPr>
               <w:t>Fat</w:t>
             </w:r>
-            <w:proofErr w:type="spellEnd"/>
           </w:p>
         </w:tc>
         <w:tc>
@@ -9201,15 +8685,7 @@
       </w:r>
       <w:bookmarkEnd w:id="13"/>
       <w:r>
-        <w:t xml:space="preserve">e relative </w:t>
-      </w:r>
-      <w:proofErr w:type="spellStart"/>
-      <w:r>
-        <w:t>rispostre</w:t>
-      </w:r>
-      <w:proofErr w:type="spellEnd"/>
-      <w:r>
-        <w:t>,</w:t>
+        <w:t>e relative rispostre,</w:t>
       </w:r>
       <w:r>
         <w:t xml:space="preserve"> le API esposte dal web server al termine della prima iterazione.</w:t>
@@ -9249,11 +8725,9 @@
             <w:pPr>
               <w:cnfStyle w:val="100000000000" w:firstRow="1" w:lastRow="0" w:firstColumn="0" w:lastColumn="0" w:oddVBand="0" w:evenVBand="0" w:oddHBand="0" w:evenHBand="0" w:firstRowFirstColumn="0" w:firstRowLastColumn="0" w:lastRowFirstColumn="0" w:lastRowLastColumn="0"/>
             </w:pPr>
-            <w:proofErr w:type="spellStart"/>
             <w:r>
               <w:t>signup</w:t>
             </w:r>
-            <w:proofErr w:type="spellEnd"/>
           </w:p>
         </w:tc>
       </w:tr>
@@ -9504,29 +8978,7 @@
                 <w:szCs w:val="18"/>
                 <w:lang w:eastAsia="it-IT"/>
               </w:rPr>
-              <w:t>"</w:t>
-            </w:r>
-            <w:proofErr w:type="spellStart"/>
-            <w:r>
-              <w:rPr>
-                <w:rFonts w:ascii="Courier New" w:eastAsia="Times New Roman" w:hAnsi="Courier New" w:cs="Courier New"/>
-                <w:color w:val="0451A5"/>
-                <w:sz w:val="18"/>
-                <w:szCs w:val="18"/>
-                <w:lang w:eastAsia="it-IT"/>
-              </w:rPr>
-              <w:t>passwordprova</w:t>
-            </w:r>
-            <w:proofErr w:type="spellEnd"/>
-            <w:r>
-              <w:rPr>
-                <w:rFonts w:ascii="Courier New" w:eastAsia="Times New Roman" w:hAnsi="Courier New" w:cs="Courier New"/>
-                <w:color w:val="0451A5"/>
-                <w:sz w:val="18"/>
-                <w:szCs w:val="18"/>
-                <w:lang w:eastAsia="it-IT"/>
-              </w:rPr>
-              <w:t>"</w:t>
+              <w:t>"passwordprova"</w:t>
             </w:r>
             <w:r>
               <w:rPr>
@@ -9570,29 +9022,7 @@
                 <w:szCs w:val="18"/>
                 <w:lang w:eastAsia="it-IT"/>
               </w:rPr>
-              <w:t>"</w:t>
-            </w:r>
-            <w:proofErr w:type="spellStart"/>
-            <w:r>
-              <w:rPr>
-                <w:rFonts w:ascii="Courier New" w:eastAsia="Times New Roman" w:hAnsi="Courier New" w:cs="Courier New"/>
-                <w:color w:val="A31515"/>
-                <w:sz w:val="18"/>
-                <w:szCs w:val="18"/>
-                <w:lang w:eastAsia="it-IT"/>
-              </w:rPr>
-              <w:t>lat</w:t>
-            </w:r>
-            <w:proofErr w:type="spellEnd"/>
-            <w:r>
-              <w:rPr>
-                <w:rFonts w:ascii="Courier New" w:eastAsia="Times New Roman" w:hAnsi="Courier New" w:cs="Courier New"/>
-                <w:color w:val="A31515"/>
-                <w:sz w:val="18"/>
-                <w:szCs w:val="18"/>
-                <w:lang w:eastAsia="it-IT"/>
-              </w:rPr>
-              <w:t>"</w:t>
+              <w:t>"lat"</w:t>
             </w:r>
             <w:r>
               <w:rPr>
@@ -9656,29 +9086,7 @@
                 <w:szCs w:val="18"/>
                 <w:lang w:eastAsia="it-IT"/>
               </w:rPr>
-              <w:t>"</w:t>
-            </w:r>
-            <w:proofErr w:type="spellStart"/>
-            <w:r>
-              <w:rPr>
-                <w:rFonts w:ascii="Courier New" w:eastAsia="Times New Roman" w:hAnsi="Courier New" w:cs="Courier New"/>
-                <w:color w:val="A31515"/>
-                <w:sz w:val="18"/>
-                <w:szCs w:val="18"/>
-                <w:lang w:eastAsia="it-IT"/>
-              </w:rPr>
-              <w:t>lon</w:t>
-            </w:r>
-            <w:proofErr w:type="spellEnd"/>
-            <w:r>
-              <w:rPr>
-                <w:rFonts w:ascii="Courier New" w:eastAsia="Times New Roman" w:hAnsi="Courier New" w:cs="Courier New"/>
-                <w:color w:val="A31515"/>
-                <w:sz w:val="18"/>
-                <w:szCs w:val="18"/>
-                <w:lang w:eastAsia="it-IT"/>
-              </w:rPr>
-              <w:t>"</w:t>
+              <w:t>"lon"</w:t>
             </w:r>
             <w:r>
               <w:rPr>
@@ -9742,29 +9150,7 @@
                 <w:szCs w:val="18"/>
                 <w:lang w:eastAsia="it-IT"/>
               </w:rPr>
-              <w:t>"</w:t>
-            </w:r>
-            <w:proofErr w:type="spellStart"/>
-            <w:r>
-              <w:rPr>
-                <w:rFonts w:ascii="Courier New" w:eastAsia="Times New Roman" w:hAnsi="Courier New" w:cs="Courier New"/>
-                <w:color w:val="A31515"/>
-                <w:sz w:val="18"/>
-                <w:szCs w:val="18"/>
-                <w:lang w:eastAsia="it-IT"/>
-              </w:rPr>
-              <w:t>maxDist</w:t>
-            </w:r>
-            <w:proofErr w:type="spellEnd"/>
-            <w:r>
-              <w:rPr>
-                <w:rFonts w:ascii="Courier New" w:eastAsia="Times New Roman" w:hAnsi="Courier New" w:cs="Courier New"/>
-                <w:color w:val="A31515"/>
-                <w:sz w:val="18"/>
-                <w:szCs w:val="18"/>
-                <w:lang w:eastAsia="it-IT"/>
-              </w:rPr>
-              <w:t>"</w:t>
+              <w:t>"maxDist"</w:t>
             </w:r>
             <w:r>
               <w:rPr>
@@ -9828,29 +9214,7 @@
                 <w:szCs w:val="18"/>
                 <w:lang w:eastAsia="it-IT"/>
               </w:rPr>
-              <w:t>"</w:t>
-            </w:r>
-            <w:proofErr w:type="spellStart"/>
-            <w:r>
-              <w:rPr>
-                <w:rFonts w:ascii="Courier New" w:eastAsia="Times New Roman" w:hAnsi="Courier New" w:cs="Courier New"/>
-                <w:color w:val="A31515"/>
-                <w:sz w:val="18"/>
-                <w:szCs w:val="18"/>
-                <w:lang w:eastAsia="it-IT"/>
-              </w:rPr>
-              <w:t>libriDesiderati</w:t>
-            </w:r>
-            <w:proofErr w:type="spellEnd"/>
-            <w:r>
-              <w:rPr>
-                <w:rFonts w:ascii="Courier New" w:eastAsia="Times New Roman" w:hAnsi="Courier New" w:cs="Courier New"/>
-                <w:color w:val="A31515"/>
-                <w:sz w:val="18"/>
-                <w:szCs w:val="18"/>
-                <w:lang w:eastAsia="it-IT"/>
-              </w:rPr>
-              <w:t>"</w:t>
+              <w:t>"libriDesiderati"</w:t>
             </w:r>
             <w:r>
               <w:rPr>
@@ -10259,29 +9623,7 @@
                 <w:szCs w:val="18"/>
                 <w:lang w:eastAsia="it-IT"/>
               </w:rPr>
-              <w:t>"</w:t>
-            </w:r>
-            <w:proofErr w:type="spellStart"/>
-            <w:r>
-              <w:rPr>
-                <w:rFonts w:ascii="Courier New" w:eastAsia="Times New Roman" w:hAnsi="Courier New" w:cs="Courier New"/>
-                <w:color w:val="0451A5"/>
-                <w:sz w:val="18"/>
-                <w:szCs w:val="18"/>
-                <w:lang w:eastAsia="it-IT"/>
-              </w:rPr>
-              <w:t>passwordprova</w:t>
-            </w:r>
-            <w:proofErr w:type="spellEnd"/>
-            <w:r>
-              <w:rPr>
-                <w:rFonts w:ascii="Courier New" w:eastAsia="Times New Roman" w:hAnsi="Courier New" w:cs="Courier New"/>
-                <w:color w:val="0451A5"/>
-                <w:sz w:val="18"/>
-                <w:szCs w:val="18"/>
-                <w:lang w:eastAsia="it-IT"/>
-              </w:rPr>
-              <w:t>"</w:t>
+              <w:t>"passwordprova"</w:t>
             </w:r>
           </w:p>
           <w:p>
@@ -10535,29 +9877,7 @@
                 <w:szCs w:val="18"/>
                 <w:lang w:eastAsia="it-IT"/>
               </w:rPr>
-              <w:t>"</w:t>
-            </w:r>
-            <w:proofErr w:type="spellStart"/>
-            <w:r>
-              <w:rPr>
-                <w:rFonts w:ascii="Courier New" w:eastAsia="Times New Roman" w:hAnsi="Courier New" w:cs="Courier New"/>
-                <w:color w:val="0451A5"/>
-                <w:sz w:val="18"/>
-                <w:szCs w:val="18"/>
-                <w:lang w:eastAsia="it-IT"/>
-              </w:rPr>
-              <w:t>passwordprova</w:t>
-            </w:r>
-            <w:proofErr w:type="spellEnd"/>
-            <w:r>
-              <w:rPr>
-                <w:rFonts w:ascii="Courier New" w:eastAsia="Times New Roman" w:hAnsi="Courier New" w:cs="Courier New"/>
-                <w:color w:val="0451A5"/>
-                <w:sz w:val="18"/>
-                <w:szCs w:val="18"/>
-                <w:lang w:eastAsia="it-IT"/>
-              </w:rPr>
-              <w:t>"</w:t>
+              <w:t>"passwordprova"</w:t>
             </w:r>
             <w:r>
               <w:rPr>
@@ -10601,29 +9921,7 @@
                 <w:szCs w:val="18"/>
                 <w:lang w:eastAsia="it-IT"/>
               </w:rPr>
-              <w:t>"</w:t>
-            </w:r>
-            <w:proofErr w:type="spellStart"/>
-            <w:r>
-              <w:rPr>
-                <w:rFonts w:ascii="Courier New" w:eastAsia="Times New Roman" w:hAnsi="Courier New" w:cs="Courier New"/>
-                <w:color w:val="A31515"/>
-                <w:sz w:val="18"/>
-                <w:szCs w:val="18"/>
-                <w:lang w:eastAsia="it-IT"/>
-              </w:rPr>
-              <w:t>lat</w:t>
-            </w:r>
-            <w:proofErr w:type="spellEnd"/>
-            <w:r>
-              <w:rPr>
-                <w:rFonts w:ascii="Courier New" w:eastAsia="Times New Roman" w:hAnsi="Courier New" w:cs="Courier New"/>
-                <w:color w:val="A31515"/>
-                <w:sz w:val="18"/>
-                <w:szCs w:val="18"/>
-                <w:lang w:eastAsia="it-IT"/>
-              </w:rPr>
-              <w:t>"</w:t>
+              <w:t>"lat"</w:t>
             </w:r>
             <w:r>
               <w:rPr>
@@ -10687,29 +9985,7 @@
                 <w:szCs w:val="18"/>
                 <w:lang w:eastAsia="it-IT"/>
               </w:rPr>
-              <w:t>"</w:t>
-            </w:r>
-            <w:proofErr w:type="spellStart"/>
-            <w:r>
-              <w:rPr>
-                <w:rFonts w:ascii="Courier New" w:eastAsia="Times New Roman" w:hAnsi="Courier New" w:cs="Courier New"/>
-                <w:color w:val="A31515"/>
-                <w:sz w:val="18"/>
-                <w:szCs w:val="18"/>
-                <w:lang w:eastAsia="it-IT"/>
-              </w:rPr>
-              <w:t>lon</w:t>
-            </w:r>
-            <w:proofErr w:type="spellEnd"/>
-            <w:r>
-              <w:rPr>
-                <w:rFonts w:ascii="Courier New" w:eastAsia="Times New Roman" w:hAnsi="Courier New" w:cs="Courier New"/>
-                <w:color w:val="A31515"/>
-                <w:sz w:val="18"/>
-                <w:szCs w:val="18"/>
-                <w:lang w:eastAsia="it-IT"/>
-              </w:rPr>
-              <w:t>"</w:t>
+              <w:t>"lon"</w:t>
             </w:r>
             <w:r>
               <w:rPr>
@@ -10773,29 +10049,7 @@
                 <w:szCs w:val="18"/>
                 <w:lang w:eastAsia="it-IT"/>
               </w:rPr>
-              <w:t>"</w:t>
-            </w:r>
-            <w:proofErr w:type="spellStart"/>
-            <w:r>
-              <w:rPr>
-                <w:rFonts w:ascii="Courier New" w:eastAsia="Times New Roman" w:hAnsi="Courier New" w:cs="Courier New"/>
-                <w:color w:val="A31515"/>
-                <w:sz w:val="18"/>
-                <w:szCs w:val="18"/>
-                <w:lang w:eastAsia="it-IT"/>
-              </w:rPr>
-              <w:t>maxDist</w:t>
-            </w:r>
-            <w:proofErr w:type="spellEnd"/>
-            <w:r>
-              <w:rPr>
-                <w:rFonts w:ascii="Courier New" w:eastAsia="Times New Roman" w:hAnsi="Courier New" w:cs="Courier New"/>
-                <w:color w:val="A31515"/>
-                <w:sz w:val="18"/>
-                <w:szCs w:val="18"/>
-                <w:lang w:eastAsia="it-IT"/>
-              </w:rPr>
-              <w:t>"</w:t>
+              <w:t>"maxDist"</w:t>
             </w:r>
             <w:r>
               <w:rPr>
@@ -10859,29 +10113,7 @@
                 <w:szCs w:val="18"/>
                 <w:lang w:eastAsia="it-IT"/>
               </w:rPr>
-              <w:t>"</w:t>
-            </w:r>
-            <w:proofErr w:type="spellStart"/>
-            <w:r>
-              <w:rPr>
-                <w:rFonts w:ascii="Courier New" w:eastAsia="Times New Roman" w:hAnsi="Courier New" w:cs="Courier New"/>
-                <w:color w:val="A31515"/>
-                <w:sz w:val="18"/>
-                <w:szCs w:val="18"/>
-                <w:lang w:eastAsia="it-IT"/>
-              </w:rPr>
-              <w:t>libriDesiderati</w:t>
-            </w:r>
-            <w:proofErr w:type="spellEnd"/>
-            <w:r>
-              <w:rPr>
-                <w:rFonts w:ascii="Courier New" w:eastAsia="Times New Roman" w:hAnsi="Courier New" w:cs="Courier New"/>
-                <w:color w:val="A31515"/>
-                <w:sz w:val="18"/>
-                <w:szCs w:val="18"/>
-                <w:lang w:eastAsia="it-IT"/>
-              </w:rPr>
-              <w:t>"</w:t>
+              <w:t>"libriDesiderati"</w:t>
             </w:r>
             <w:r>
               <w:rPr>
@@ -11005,7 +10237,6 @@
               </w:rPr>
               <w:t>        </w:t>
             </w:r>
-            <w:proofErr w:type="spellStart"/>
             <w:r>
               <w:rPr>
                 <w:rFonts w:ascii="Courier New" w:eastAsia="Times New Roman" w:hAnsi="Courier New" w:cs="Courier New"/>
@@ -11018,7 +10249,6 @@
               </w:rPr>
               <w:t>null</w:t>
             </w:r>
-            <w:proofErr w:type="spellEnd"/>
           </w:p>
           <w:p>
             <w:pPr>
@@ -11119,29 +10349,7 @@
                 <w:szCs w:val="18"/>
                 <w:lang w:eastAsia="it-IT"/>
               </w:rPr>
-              <w:t>"</w:t>
-            </w:r>
-            <w:proofErr w:type="spellStart"/>
-            <w:r>
-              <w:rPr>
-                <w:rFonts w:ascii="Courier New" w:eastAsia="Times New Roman" w:hAnsi="Courier New" w:cs="Courier New"/>
-                <w:color w:val="A31515"/>
-                <w:sz w:val="18"/>
-                <w:szCs w:val="18"/>
-                <w:lang w:eastAsia="it-IT"/>
-              </w:rPr>
-              <w:t>nToken</w:t>
-            </w:r>
-            <w:proofErr w:type="spellEnd"/>
-            <w:r>
-              <w:rPr>
-                <w:rFonts w:ascii="Courier New" w:eastAsia="Times New Roman" w:hAnsi="Courier New" w:cs="Courier New"/>
-                <w:color w:val="A31515"/>
-                <w:sz w:val="18"/>
-                <w:szCs w:val="18"/>
-                <w:lang w:eastAsia="it-IT"/>
-              </w:rPr>
-              <w:t>"</w:t>
+              <w:t>"nToken"</w:t>
             </w:r>
             <w:r>
               <w:rPr>
@@ -11236,11 +10444,9 @@
             <w:pPr>
               <w:cnfStyle w:val="100000000000" w:firstRow="1" w:lastRow="0" w:firstColumn="0" w:lastColumn="0" w:oddVBand="0" w:evenVBand="0" w:oddHBand="0" w:evenHBand="0" w:firstRowFirstColumn="0" w:firstRowLastColumn="0" w:lastRowFirstColumn="0" w:lastRowLastColumn="0"/>
             </w:pPr>
-            <w:proofErr w:type="spellStart"/>
             <w:r>
               <w:t>addLibro</w:t>
             </w:r>
-            <w:proofErr w:type="spellEnd"/>
           </w:p>
         </w:tc>
       </w:tr>
@@ -11470,29 +10676,7 @@
                 <w:szCs w:val="18"/>
                 <w:lang w:eastAsia="it-IT"/>
               </w:rPr>
-              <w:t>"</w:t>
-            </w:r>
-            <w:proofErr w:type="spellStart"/>
-            <w:r>
-              <w:rPr>
-                <w:rFonts w:ascii="Courier New" w:eastAsia="Times New Roman" w:hAnsi="Courier New" w:cs="Courier New"/>
-                <w:color w:val="A31515"/>
-                <w:sz w:val="18"/>
-                <w:szCs w:val="18"/>
-                <w:lang w:eastAsia="it-IT"/>
-              </w:rPr>
-              <w:t>numPagine</w:t>
-            </w:r>
-            <w:proofErr w:type="spellEnd"/>
-            <w:r>
-              <w:rPr>
-                <w:rFonts w:ascii="Courier New" w:eastAsia="Times New Roman" w:hAnsi="Courier New" w:cs="Courier New"/>
-                <w:color w:val="A31515"/>
-                <w:sz w:val="18"/>
-                <w:szCs w:val="18"/>
-                <w:lang w:eastAsia="it-IT"/>
-              </w:rPr>
-              <w:t>"</w:t>
+              <w:t>"numPagine"</w:t>
             </w:r>
             <w:r>
               <w:rPr>
@@ -11556,29 +10740,7 @@
                 <w:szCs w:val="18"/>
                 <w:lang w:eastAsia="it-IT"/>
               </w:rPr>
-              <w:t>"</w:t>
-            </w:r>
-            <w:proofErr w:type="spellStart"/>
-            <w:r>
-              <w:rPr>
-                <w:rFonts w:ascii="Courier New" w:eastAsia="Times New Roman" w:hAnsi="Courier New" w:cs="Courier New"/>
-                <w:color w:val="A31515"/>
-                <w:sz w:val="18"/>
-                <w:szCs w:val="18"/>
-                <w:lang w:eastAsia="it-IT"/>
-              </w:rPr>
-              <w:t>yearPub</w:t>
-            </w:r>
-            <w:proofErr w:type="spellEnd"/>
-            <w:r>
-              <w:rPr>
-                <w:rFonts w:ascii="Courier New" w:eastAsia="Times New Roman" w:hAnsi="Courier New" w:cs="Courier New"/>
-                <w:color w:val="A31515"/>
-                <w:sz w:val="18"/>
-                <w:szCs w:val="18"/>
-                <w:lang w:eastAsia="it-IT"/>
-              </w:rPr>
-              <w:t>"</w:t>
+              <w:t>"yearPub"</w:t>
             </w:r>
             <w:r>
               <w:rPr>
@@ -11718,7 +10880,6 @@
               </w:rPr>
               <w:t>: </w:t>
             </w:r>
-            <w:proofErr w:type="spellStart"/>
             <w:r>
               <w:rPr>
                 <w:rFonts w:ascii="Courier New" w:eastAsia="Times New Roman" w:hAnsi="Courier New" w:cs="Courier New"/>
@@ -11731,7 +10892,6 @@
               </w:rPr>
               <w:t>true</w:t>
             </w:r>
-            <w:proofErr w:type="spellEnd"/>
           </w:p>
           <w:p>
             <w:pPr>
@@ -11984,29 +11144,7 @@
                 <w:szCs w:val="18"/>
                 <w:lang w:eastAsia="it-IT"/>
               </w:rPr>
-              <w:t>"</w:t>
-            </w:r>
-            <w:proofErr w:type="spellStart"/>
-            <w:r>
-              <w:rPr>
-                <w:rFonts w:ascii="Courier New" w:eastAsia="Times New Roman" w:hAnsi="Courier New" w:cs="Courier New"/>
-                <w:color w:val="0451A5"/>
-                <w:sz w:val="18"/>
-                <w:szCs w:val="18"/>
-                <w:lang w:eastAsia="it-IT"/>
-              </w:rPr>
-              <w:t>passwordprova</w:t>
-            </w:r>
-            <w:proofErr w:type="spellEnd"/>
-            <w:r>
-              <w:rPr>
-                <w:rFonts w:ascii="Courier New" w:eastAsia="Times New Roman" w:hAnsi="Courier New" w:cs="Courier New"/>
-                <w:color w:val="0451A5"/>
-                <w:sz w:val="18"/>
-                <w:szCs w:val="18"/>
-                <w:lang w:eastAsia="it-IT"/>
-              </w:rPr>
-              <w:t>"</w:t>
+              <w:t>"passwordprova"</w:t>
             </w:r>
             <w:r>
               <w:rPr>
@@ -12050,29 +11188,7 @@
                 <w:szCs w:val="18"/>
                 <w:lang w:eastAsia="it-IT"/>
               </w:rPr>
-              <w:t>"</w:t>
-            </w:r>
-            <w:proofErr w:type="spellStart"/>
-            <w:r>
-              <w:rPr>
-                <w:rFonts w:ascii="Courier New" w:eastAsia="Times New Roman" w:hAnsi="Courier New" w:cs="Courier New"/>
-                <w:color w:val="A31515"/>
-                <w:sz w:val="18"/>
-                <w:szCs w:val="18"/>
-                <w:lang w:eastAsia="it-IT"/>
-              </w:rPr>
-              <w:t>lat</w:t>
-            </w:r>
-            <w:proofErr w:type="spellEnd"/>
-            <w:r>
-              <w:rPr>
-                <w:rFonts w:ascii="Courier New" w:eastAsia="Times New Roman" w:hAnsi="Courier New" w:cs="Courier New"/>
-                <w:color w:val="A31515"/>
-                <w:sz w:val="18"/>
-                <w:szCs w:val="18"/>
-                <w:lang w:eastAsia="it-IT"/>
-              </w:rPr>
-              <w:t>"</w:t>
+              <w:t>"lat"</w:t>
             </w:r>
             <w:r>
               <w:rPr>
@@ -12136,29 +11252,7 @@
                 <w:szCs w:val="18"/>
                 <w:lang w:eastAsia="it-IT"/>
               </w:rPr>
-              <w:t>"</w:t>
-            </w:r>
-            <w:proofErr w:type="spellStart"/>
-            <w:r>
-              <w:rPr>
-                <w:rFonts w:ascii="Courier New" w:eastAsia="Times New Roman" w:hAnsi="Courier New" w:cs="Courier New"/>
-                <w:color w:val="A31515"/>
-                <w:sz w:val="18"/>
-                <w:szCs w:val="18"/>
-                <w:lang w:eastAsia="it-IT"/>
-              </w:rPr>
-              <w:t>lon</w:t>
-            </w:r>
-            <w:proofErr w:type="spellEnd"/>
-            <w:r>
-              <w:rPr>
-                <w:rFonts w:ascii="Courier New" w:eastAsia="Times New Roman" w:hAnsi="Courier New" w:cs="Courier New"/>
-                <w:color w:val="A31515"/>
-                <w:sz w:val="18"/>
-                <w:szCs w:val="18"/>
-                <w:lang w:eastAsia="it-IT"/>
-              </w:rPr>
-              <w:t>"</w:t>
+              <w:t>"lon"</w:t>
             </w:r>
             <w:r>
               <w:rPr>
@@ -12222,29 +11316,7 @@
                 <w:szCs w:val="18"/>
                 <w:lang w:eastAsia="it-IT"/>
               </w:rPr>
-              <w:t>"</w:t>
-            </w:r>
-            <w:proofErr w:type="spellStart"/>
-            <w:r>
-              <w:rPr>
-                <w:rFonts w:ascii="Courier New" w:eastAsia="Times New Roman" w:hAnsi="Courier New" w:cs="Courier New"/>
-                <w:color w:val="A31515"/>
-                <w:sz w:val="18"/>
-                <w:szCs w:val="18"/>
-                <w:lang w:eastAsia="it-IT"/>
-              </w:rPr>
-              <w:t>maxDist</w:t>
-            </w:r>
-            <w:proofErr w:type="spellEnd"/>
-            <w:r>
-              <w:rPr>
-                <w:rFonts w:ascii="Courier New" w:eastAsia="Times New Roman" w:hAnsi="Courier New" w:cs="Courier New"/>
-                <w:color w:val="A31515"/>
-                <w:sz w:val="18"/>
-                <w:szCs w:val="18"/>
-                <w:lang w:eastAsia="it-IT"/>
-              </w:rPr>
-              <w:t>"</w:t>
+              <w:t>"maxDist"</w:t>
             </w:r>
             <w:r>
               <w:rPr>
@@ -12308,29 +11380,7 @@
                 <w:szCs w:val="18"/>
                 <w:lang w:eastAsia="it-IT"/>
               </w:rPr>
-              <w:t>"</w:t>
-            </w:r>
-            <w:proofErr w:type="spellStart"/>
-            <w:r>
-              <w:rPr>
-                <w:rFonts w:ascii="Courier New" w:eastAsia="Times New Roman" w:hAnsi="Courier New" w:cs="Courier New"/>
-                <w:color w:val="A31515"/>
-                <w:sz w:val="18"/>
-                <w:szCs w:val="18"/>
-                <w:lang w:eastAsia="it-IT"/>
-              </w:rPr>
-              <w:t>libriDesiderati</w:t>
-            </w:r>
-            <w:proofErr w:type="spellEnd"/>
-            <w:r>
-              <w:rPr>
-                <w:rFonts w:ascii="Courier New" w:eastAsia="Times New Roman" w:hAnsi="Courier New" w:cs="Courier New"/>
-                <w:color w:val="A31515"/>
-                <w:sz w:val="18"/>
-                <w:szCs w:val="18"/>
-                <w:lang w:eastAsia="it-IT"/>
-              </w:rPr>
-              <w:t>"</w:t>
+              <w:t>"libriDesiderati"</w:t>
             </w:r>
             <w:r>
               <w:rPr>
@@ -12454,7 +11504,6 @@
               </w:rPr>
               <w:t>        </w:t>
             </w:r>
-            <w:proofErr w:type="spellStart"/>
             <w:r>
               <w:rPr>
                 <w:rFonts w:ascii="Courier New" w:eastAsia="Times New Roman" w:hAnsi="Courier New" w:cs="Courier New"/>
@@ -12467,7 +11516,6 @@
               </w:rPr>
               <w:t>null</w:t>
             </w:r>
-            <w:proofErr w:type="spellEnd"/>
           </w:p>
           <w:p>
             <w:pPr>
@@ -12720,29 +11768,7 @@
                 <w:szCs w:val="18"/>
                 <w:lang w:eastAsia="it-IT"/>
               </w:rPr>
-              <w:t>"</w:t>
-            </w:r>
-            <w:proofErr w:type="spellStart"/>
-            <w:r>
-              <w:rPr>
-                <w:rFonts w:ascii="Courier New" w:eastAsia="Times New Roman" w:hAnsi="Courier New" w:cs="Courier New"/>
-                <w:color w:val="A31515"/>
-                <w:sz w:val="18"/>
-                <w:szCs w:val="18"/>
-                <w:lang w:eastAsia="it-IT"/>
-              </w:rPr>
-              <w:t>numPagine</w:t>
-            </w:r>
-            <w:proofErr w:type="spellEnd"/>
-            <w:r>
-              <w:rPr>
-                <w:rFonts w:ascii="Courier New" w:eastAsia="Times New Roman" w:hAnsi="Courier New" w:cs="Courier New"/>
-                <w:color w:val="A31515"/>
-                <w:sz w:val="18"/>
-                <w:szCs w:val="18"/>
-                <w:lang w:eastAsia="it-IT"/>
-              </w:rPr>
-              <w:t>"</w:t>
+              <w:t>"numPagine"</w:t>
             </w:r>
             <w:r>
               <w:rPr>
@@ -12806,29 +11832,7 @@
                 <w:szCs w:val="18"/>
                 <w:lang w:eastAsia="it-IT"/>
               </w:rPr>
-              <w:t>"</w:t>
-            </w:r>
-            <w:proofErr w:type="spellStart"/>
-            <w:r>
-              <w:rPr>
-                <w:rFonts w:ascii="Courier New" w:eastAsia="Times New Roman" w:hAnsi="Courier New" w:cs="Courier New"/>
-                <w:color w:val="A31515"/>
-                <w:sz w:val="18"/>
-                <w:szCs w:val="18"/>
-                <w:lang w:eastAsia="it-IT"/>
-              </w:rPr>
-              <w:t>yearPub</w:t>
-            </w:r>
-            <w:proofErr w:type="spellEnd"/>
-            <w:r>
-              <w:rPr>
-                <w:rFonts w:ascii="Courier New" w:eastAsia="Times New Roman" w:hAnsi="Courier New" w:cs="Courier New"/>
-                <w:color w:val="A31515"/>
-                <w:sz w:val="18"/>
-                <w:szCs w:val="18"/>
-                <w:lang w:eastAsia="it-IT"/>
-              </w:rPr>
-              <w:t>"</w:t>
+              <w:t>"yearPub"</w:t>
             </w:r>
             <w:r>
               <w:rPr>
@@ -12968,7 +11972,6 @@
               </w:rPr>
               <w:t>: </w:t>
             </w:r>
-            <w:proofErr w:type="spellStart"/>
             <w:r>
               <w:rPr>
                 <w:rFonts w:ascii="Courier New" w:eastAsia="Times New Roman" w:hAnsi="Courier New" w:cs="Courier New"/>
@@ -12981,7 +11984,6 @@
               </w:rPr>
               <w:t>true</w:t>
             </w:r>
-            <w:proofErr w:type="spellEnd"/>
           </w:p>
           <w:p>
             <w:pPr>
@@ -13062,29 +12064,7 @@
                 <w:szCs w:val="18"/>
                 <w:lang w:eastAsia="it-IT"/>
               </w:rPr>
-              <w:t>"</w:t>
-            </w:r>
-            <w:proofErr w:type="spellStart"/>
-            <w:r>
-              <w:rPr>
-                <w:rFonts w:ascii="Courier New" w:eastAsia="Times New Roman" w:hAnsi="Courier New" w:cs="Courier New"/>
-                <w:color w:val="A31515"/>
-                <w:sz w:val="18"/>
-                <w:szCs w:val="18"/>
-                <w:lang w:eastAsia="it-IT"/>
-              </w:rPr>
-              <w:t>nToken</w:t>
-            </w:r>
-            <w:proofErr w:type="spellEnd"/>
-            <w:r>
-              <w:rPr>
-                <w:rFonts w:ascii="Courier New" w:eastAsia="Times New Roman" w:hAnsi="Courier New" w:cs="Courier New"/>
-                <w:color w:val="A31515"/>
-                <w:sz w:val="18"/>
-                <w:szCs w:val="18"/>
-                <w:lang w:eastAsia="it-IT"/>
-              </w:rPr>
-              <w:t>"</w:t>
+              <w:t>"nToken"</w:t>
             </w:r>
             <w:r>
               <w:rPr>
@@ -13180,13 +12160,8 @@
         <w:t xml:space="preserve"> il deployment diagram non sono stati modificati in questa iterazione, rimangono validi quindi quelli descritti nell’iterazione 0. </w:t>
       </w:r>
       <w:r>
-        <w:t xml:space="preserve">Sono stati invece ampliate le interfacce ed i data </w:t>
-      </w:r>
-      <w:proofErr w:type="spellStart"/>
-      <w:r>
-        <w:t>types</w:t>
-      </w:r>
-      <w:proofErr w:type="spellEnd"/>
+        <w:t>Sono stati invece ampliate le interfacce ed i data types</w:t>
+      </w:r>
       <w:r>
         <w:t>. I relativi class diagram sono mostrati di seguito:</w:t>
       </w:r>
@@ -13200,10 +12175,10 @@
           <w:noProof/>
         </w:rPr>
         <w:drawing>
-          <wp:inline distT="0" distB="0" distL="0" distR="0" wp14:anchorId="5146F7CA" wp14:editId="0080121C">
-            <wp:extent cx="6120130" cy="2518410"/>
+          <wp:inline distT="0" distB="0" distL="0" distR="0" wp14:anchorId="2294D36F" wp14:editId="614748D9">
+            <wp:extent cx="6120130" cy="2575560"/>
             <wp:effectExtent l="0" t="0" r="0" b="0"/>
-            <wp:docPr id="2" name="Immagine 2" descr="Immagine che contiene tavolo&#10;&#10;Descrizione generata automaticamente"/>
+            <wp:docPr id="37" name="Immagine 37"/>
             <wp:cNvGraphicFramePr>
               <a:graphicFrameLocks xmlns:a="http://schemas.openxmlformats.org/drawingml/2006/main" noChangeAspect="1"/>
             </wp:cNvGraphicFramePr>
@@ -13211,7 +12186,7 @@
               <a:graphicData uri="http://schemas.openxmlformats.org/drawingml/2006/picture">
                 <pic:pic xmlns:pic="http://schemas.openxmlformats.org/drawingml/2006/picture">
                   <pic:nvPicPr>
-                    <pic:cNvPr id="2" name="Immagine 2" descr="Immagine che contiene tavolo&#10;&#10;Descrizione generata automaticamente"/>
+                    <pic:cNvPr id="1" name=""/>
                     <pic:cNvPicPr/>
                   </pic:nvPicPr>
                   <pic:blipFill>
@@ -13223,7 +12198,7 @@
                   <pic:spPr>
                     <a:xfrm>
                       <a:off x="0" y="0"/>
-                      <a:ext cx="6120130" cy="2518410"/>
+                      <a:ext cx="6120130" cy="2575560"/>
                     </a:xfrm>
                     <a:prstGeom prst="rect">
                       <a:avLst/>
@@ -13286,31 +12261,7 @@
         <w:jc w:val="both"/>
       </w:pPr>
       <w:r>
-        <w:t xml:space="preserve">Le aggiunte riguardano l’interfaccia </w:t>
-      </w:r>
-      <w:proofErr w:type="spellStart"/>
-      <w:r>
-        <w:t>GestisciAcquistoLibro</w:t>
-      </w:r>
-      <w:proofErr w:type="spellEnd"/>
-      <w:r>
-        <w:t xml:space="preserve"> e il data </w:t>
-      </w:r>
-      <w:proofErr w:type="spellStart"/>
-      <w:r>
-        <w:t>type</w:t>
-      </w:r>
-      <w:proofErr w:type="spellEnd"/>
-      <w:r>
-        <w:t xml:space="preserve"> </w:t>
-      </w:r>
-      <w:proofErr w:type="spellStart"/>
-      <w:r>
-        <w:t>SpecificheAcquisto</w:t>
-      </w:r>
-      <w:proofErr w:type="spellEnd"/>
-      <w:r>
-        <w:t>.</w:t>
+        <w:t>Le aggiunte riguardano l’interfaccia GestisciAcquistoLibro e il data type SpecificheAcquisto.</w:t>
       </w:r>
     </w:p>
     <w:p>
@@ -13381,31 +12332,7 @@
         <w:jc w:val="both"/>
       </w:pPr>
       <w:r>
-        <w:t>In relazione al component diagram realizzato nell’</w:t>
-      </w:r>
-      <w:proofErr w:type="spellStart"/>
-      <w:r>
-        <w:t>early</w:t>
-      </w:r>
-      <w:proofErr w:type="spellEnd"/>
-      <w:r>
-        <w:t xml:space="preserve"> </w:t>
-      </w:r>
-      <w:proofErr w:type="spellStart"/>
-      <w:r>
-        <w:t>architecture</w:t>
-      </w:r>
-      <w:proofErr w:type="spellEnd"/>
-      <w:r>
-        <w:t xml:space="preserve"> design, quindi, si opererà sui </w:t>
-      </w:r>
-      <w:proofErr w:type="spellStart"/>
-      <w:r>
-        <w:t>subsytem</w:t>
-      </w:r>
-      <w:proofErr w:type="spellEnd"/>
-      <w:r>
-        <w:t xml:space="preserve"> </w:t>
+        <w:t xml:space="preserve">In relazione al component diagram realizzato nell’early architecture design, quindi, si opererà sui subsytem </w:t>
       </w:r>
       <w:r>
         <w:rPr>
@@ -14425,15 +13352,7 @@
         <w:t xml:space="preserve">. </w:t>
       </w:r>
       <w:r>
-        <w:t xml:space="preserve">L’algoritmo sarà distribuito sui </w:t>
-      </w:r>
-      <w:proofErr w:type="spellStart"/>
-      <w:r>
-        <w:t>subsystem</w:t>
-      </w:r>
-      <w:proofErr w:type="spellEnd"/>
-      <w:r>
-        <w:t xml:space="preserve"> </w:t>
+        <w:t xml:space="preserve">L’algoritmo sarà distribuito sui subsystem </w:t>
       </w:r>
       <w:r>
         <w:rPr>
@@ -15037,35 +13956,7 @@
         <w:rPr>
           <w:rFonts w:eastAsiaTheme="minorEastAsia"/>
         </w:rPr>
-        <w:t>l’id dell’utente (</w:t>
-      </w:r>
-      <w:proofErr w:type="spellStart"/>
-      <w:r>
-        <w:rPr>
-          <w:rFonts w:eastAsiaTheme="minorEastAsia"/>
-        </w:rPr>
-        <w:t>String</w:t>
-      </w:r>
-      <w:proofErr w:type="spellEnd"/>
-      <w:r>
-        <w:rPr>
-          <w:rFonts w:eastAsiaTheme="minorEastAsia"/>
-        </w:rPr>
-        <w:t xml:space="preserve">) che ha richiesto il servizio di visualizzazione libri, l’output è una lista di specifiche di acquisto (classe </w:t>
-      </w:r>
-      <w:proofErr w:type="spellStart"/>
-      <w:r>
-        <w:rPr>
-          <w:rFonts w:eastAsiaTheme="minorEastAsia"/>
-        </w:rPr>
-        <w:t>SpecificheAcquisto</w:t>
-      </w:r>
-      <w:proofErr w:type="spellEnd"/>
-      <w:r>
-        <w:rPr>
-          <w:rFonts w:eastAsiaTheme="minorEastAsia"/>
-        </w:rPr>
-        <w:t>), una per ogni libro disponibile all’acquisto. L’algoritmo lavora sul grafo raggiungibilità utenti</w:t>
+        <w:t>l’id dell’utente (String) che ha richiesto il servizio di visualizzazione libri, l’output è una lista di specifiche di acquisto (classe SpecificheAcquisto), una per ogni libro disponibile all’acquisto. L’algoritmo lavora sul grafo raggiungibilità utenti</w:t>
       </w:r>
       <w:r>
         <w:rPr>
@@ -15166,16 +14057,8 @@
         <w:rPr>
           <w:rFonts w:eastAsiaTheme="minorEastAsia"/>
         </w:rPr>
-        <w:t xml:space="preserve">Viene chiamata una modifica all’algoritmo di </w:t>
-      </w:r>
-      <w:proofErr w:type="spellStart"/>
-      <w:r>
-        <w:rPr>
-          <w:rFonts w:eastAsiaTheme="minorEastAsia"/>
-        </w:rPr>
-        <w:t>Dijkstra</w:t>
-      </w:r>
-      <w:proofErr w:type="spellEnd"/>
+        <w:t>Viene chiamata una modifica all’algoritmo di Dijkstra</w:t>
+      </w:r>
       <w:r>
         <w:rPr>
           <w:rFonts w:eastAsiaTheme="minorEastAsia"/>
@@ -15377,16 +14260,8 @@
         <w:rPr>
           <w:rFonts w:eastAsiaTheme="minorEastAsia"/>
         </w:rPr>
-        <w:t xml:space="preserve"> l’output dell’algoritmo di </w:t>
-      </w:r>
-      <w:proofErr w:type="spellStart"/>
-      <w:r>
-        <w:rPr>
-          <w:rFonts w:eastAsiaTheme="minorEastAsia"/>
-        </w:rPr>
-        <w:t>Dijkstra</w:t>
-      </w:r>
-      <w:proofErr w:type="spellEnd"/>
+        <w:t xml:space="preserve"> l’output dell’algoritmo di Dijkstra</w:t>
+      </w:r>
       <w:r>
         <w:rPr>
           <w:rFonts w:eastAsiaTheme="minorEastAsia"/>
@@ -15865,14 +14740,12 @@
         </w:rPr>
         <w:t xml:space="preserve">algoritmo </w:t>
       </w:r>
-      <w:proofErr w:type="spellStart"/>
       <w:r>
         <w:rPr>
           <w:rFonts w:ascii="Courier New" w:hAnsi="Courier New" w:cs="Courier New"/>
         </w:rPr>
         <w:t>getLibriAcquistabili</w:t>
       </w:r>
-      <w:proofErr w:type="spellEnd"/>
       <w:r>
         <w:rPr>
           <w:rFonts w:ascii="Courier New" w:hAnsi="Courier New" w:cs="Courier New"/>
@@ -15893,7 +14766,6 @@
         </w:rPr>
         <w:t xml:space="preserve"> G = (V, E), </w:t>
       </w:r>
-      <w:proofErr w:type="spellStart"/>
       <w:r>
         <w:rPr>
           <w:rFonts w:ascii="Courier New" w:hAnsi="Courier New" w:cs="Courier New"/>
@@ -15902,26 +14774,11 @@
         </w:rPr>
         <w:t>String</w:t>
       </w:r>
-      <w:proofErr w:type="spellEnd"/>
-      <w:r>
-        <w:rPr>
-          <w:rFonts w:ascii="Courier New" w:hAnsi="Courier New" w:cs="Courier New"/>
-        </w:rPr>
-        <w:t xml:space="preserve"> </w:t>
-      </w:r>
-      <w:proofErr w:type="spellStart"/>
-      <w:r>
-        <w:rPr>
-          <w:rFonts w:ascii="Courier New" w:hAnsi="Courier New" w:cs="Courier New"/>
-        </w:rPr>
-        <w:t>idAcquirente</w:t>
-      </w:r>
-      <w:proofErr w:type="spellEnd"/>
-      <w:r>
-        <w:rPr>
-          <w:rFonts w:ascii="Courier New" w:hAnsi="Courier New" w:cs="Courier New"/>
-        </w:rPr>
-        <w:t>)</w:t>
+      <w:r>
+        <w:rPr>
+          <w:rFonts w:ascii="Courier New" w:hAnsi="Courier New" w:cs="Courier New"/>
+        </w:rPr>
+        <w:t xml:space="preserve"> idAcquirente)</w:t>
       </w:r>
       <w:r>
         <w:rPr>
@@ -15991,7 +14848,6 @@
         </w:rPr>
         <w:t xml:space="preserve"> di </w:t>
       </w:r>
-      <w:proofErr w:type="spellStart"/>
       <w:r>
         <w:rPr>
           <w:rFonts w:ascii="Courier New" w:hAnsi="Courier New" w:cs="Courier New"/>
@@ -16000,7 +14856,6 @@
         </w:rPr>
         <w:t>SpecificheAcquisto</w:t>
       </w:r>
-      <w:proofErr w:type="spellEnd"/>
     </w:p>
     <w:p>
       <w:pPr>
@@ -16043,35 +14898,7 @@
         <w:rPr>
           <w:rFonts w:ascii="Courier New" w:hAnsi="Courier New" w:cs="Courier New"/>
         </w:rPr>
-        <w:t xml:space="preserve"> percorsi := </w:t>
-      </w:r>
-      <w:proofErr w:type="spellStart"/>
-      <w:r>
-        <w:rPr>
-          <w:rFonts w:ascii="Courier New" w:hAnsi="Courier New" w:cs="Courier New"/>
-        </w:rPr>
-        <w:t>getPercorsiMinimi</w:t>
-      </w:r>
-      <w:proofErr w:type="spellEnd"/>
-      <w:r>
-        <w:rPr>
-          <w:rFonts w:ascii="Courier New" w:hAnsi="Courier New" w:cs="Courier New"/>
-        </w:rPr>
-        <w:t xml:space="preserve">(G, </w:t>
-      </w:r>
-      <w:proofErr w:type="spellStart"/>
-      <w:r>
-        <w:rPr>
-          <w:rFonts w:ascii="Courier New" w:hAnsi="Courier New" w:cs="Courier New"/>
-        </w:rPr>
-        <w:t>idAcquirente</w:t>
-      </w:r>
-      <w:proofErr w:type="spellEnd"/>
-      <w:r>
-        <w:rPr>
-          <w:rFonts w:ascii="Courier New" w:hAnsi="Courier New" w:cs="Courier New"/>
-        </w:rPr>
-        <w:t>)</w:t>
+        <w:t xml:space="preserve"> percorsi := getPercorsiMinimi(G, idAcquirente)</w:t>
       </w:r>
     </w:p>
     <w:p>
@@ -16096,7 +14923,6 @@
         </w:rPr>
         <w:t xml:space="preserve"> di </w:t>
       </w:r>
-      <w:proofErr w:type="spellStart"/>
       <w:r>
         <w:rPr>
           <w:rFonts w:ascii="Courier New" w:hAnsi="Courier New" w:cs="Courier New"/>
@@ -16105,26 +14931,11 @@
         </w:rPr>
         <w:t>SpecificheAcquisto</w:t>
       </w:r>
-      <w:proofErr w:type="spellEnd"/>
-      <w:r>
-        <w:rPr>
-          <w:rFonts w:ascii="Courier New" w:hAnsi="Courier New" w:cs="Courier New"/>
-        </w:rPr>
-        <w:t xml:space="preserve"> </w:t>
-      </w:r>
-      <w:proofErr w:type="spellStart"/>
-      <w:r>
-        <w:rPr>
-          <w:rFonts w:ascii="Courier New" w:hAnsi="Courier New" w:cs="Courier New"/>
-        </w:rPr>
-        <w:t>result</w:t>
-      </w:r>
-      <w:proofErr w:type="spellEnd"/>
-      <w:r>
-        <w:rPr>
-          <w:rFonts w:ascii="Courier New" w:hAnsi="Courier New" w:cs="Courier New"/>
-        </w:rPr>
-        <w:t xml:space="preserve"> :</w:t>
+      <w:r>
+        <w:rPr>
+          <w:rFonts w:ascii="Courier New" w:hAnsi="Courier New" w:cs="Courier New"/>
+        </w:rPr>
+        <w:t xml:space="preserve"> result :</w:t>
       </w:r>
       <w:r>
         <w:rPr>
@@ -16166,16 +14977,8 @@
         <w:rPr>
           <w:rFonts w:ascii="Courier New" w:hAnsi="Courier New" w:cs="Courier New"/>
         </w:rPr>
-        <w:t xml:space="preserve"> u := </w:t>
-      </w:r>
-      <w:proofErr w:type="spellStart"/>
-      <w:r>
-        <w:rPr>
-          <w:rFonts w:ascii="Courier New" w:hAnsi="Courier New" w:cs="Courier New"/>
-        </w:rPr>
-        <w:t>null</w:t>
-      </w:r>
-      <w:proofErr w:type="spellEnd"/>
+        <w:t xml:space="preserve"> u := null</w:t>
+      </w:r>
     </w:p>
     <w:p>
       <w:pPr>
@@ -16204,7 +15007,6 @@
         </w:rPr>
         <w:t xml:space="preserve"> di </w:t>
       </w:r>
-      <w:proofErr w:type="spellStart"/>
       <w:r>
         <w:rPr>
           <w:rFonts w:ascii="Courier New" w:hAnsi="Courier New" w:cs="Courier New"/>
@@ -16213,35 +15015,12 @@
         </w:rPr>
         <w:t>String</w:t>
       </w:r>
-      <w:proofErr w:type="spellEnd"/>
-      <w:r>
-        <w:rPr>
-          <w:rFonts w:ascii="Courier New" w:hAnsi="Courier New" w:cs="Courier New"/>
-        </w:rPr>
-        <w:t xml:space="preserve"> </w:t>
-      </w:r>
-      <w:proofErr w:type="spellStart"/>
-      <w:r>
-        <w:rPr>
-          <w:rFonts w:ascii="Courier New" w:hAnsi="Courier New" w:cs="Courier New"/>
-        </w:rPr>
-        <w:t>utenti_percorso</w:t>
-      </w:r>
-      <w:proofErr w:type="spellEnd"/>
-      <w:r>
-        <w:rPr>
-          <w:rFonts w:ascii="Courier New" w:hAnsi="Courier New" w:cs="Courier New"/>
-        </w:rPr>
-        <w:t xml:space="preserve"> := </w:t>
-      </w:r>
-      <w:proofErr w:type="spellStart"/>
-      <w:r>
-        <w:rPr>
-          <w:rFonts w:ascii="Courier New" w:hAnsi="Courier New" w:cs="Courier New"/>
-        </w:rPr>
-        <w:t>null</w:t>
-      </w:r>
-      <w:proofErr w:type="spellEnd"/>
+      <w:r>
+        <w:rPr>
+          <w:rFonts w:ascii="Courier New" w:hAnsi="Courier New" w:cs="Courier New"/>
+        </w:rPr>
+        <w:t xml:space="preserve"> utenti_percorso := null</w:t>
+      </w:r>
     </w:p>
     <w:p>
       <w:pPr>
@@ -16405,7 +15184,6 @@
         </w:rPr>
         <w:t xml:space="preserve"> di </w:t>
       </w:r>
-      <w:proofErr w:type="spellStart"/>
       <w:r>
         <w:rPr>
           <w:rFonts w:ascii="Courier New" w:hAnsi="Courier New" w:cs="Courier New"/>
@@ -16414,35 +15192,12 @@
         </w:rPr>
         <w:t>int</w:t>
       </w:r>
-      <w:proofErr w:type="spellEnd"/>
-      <w:r>
-        <w:rPr>
-          <w:rFonts w:ascii="Courier New" w:hAnsi="Courier New" w:cs="Courier New"/>
-        </w:rPr>
-        <w:t xml:space="preserve"> </w:t>
-      </w:r>
-      <w:proofErr w:type="spellStart"/>
-      <w:r>
-        <w:rPr>
-          <w:rFonts w:ascii="Courier New" w:hAnsi="Courier New" w:cs="Courier New"/>
-        </w:rPr>
-        <w:t>token_percorso</w:t>
-      </w:r>
-      <w:proofErr w:type="spellEnd"/>
-      <w:r>
-        <w:rPr>
-          <w:rFonts w:ascii="Courier New" w:hAnsi="Courier New" w:cs="Courier New"/>
-        </w:rPr>
-        <w:t xml:space="preserve"> := </w:t>
-      </w:r>
-      <w:proofErr w:type="spellStart"/>
-      <w:r>
-        <w:rPr>
-          <w:rFonts w:ascii="Courier New" w:hAnsi="Courier New" w:cs="Courier New"/>
-        </w:rPr>
-        <w:t>null</w:t>
-      </w:r>
-      <w:proofErr w:type="spellEnd"/>
+      <w:r>
+        <w:rPr>
+          <w:rFonts w:ascii="Courier New" w:hAnsi="Courier New" w:cs="Courier New"/>
+        </w:rPr>
+        <w:t xml:space="preserve"> token_percorso := null</w:t>
+      </w:r>
     </w:p>
     <w:p>
       <w:pPr>
@@ -16548,15 +15303,7 @@
                                 <w:shd w:val="clear" w:color="auto" w:fill="FFFFFF" w:themeFill="background1"/>
                               </w:pPr>
                               <w:r>
-                                <w:t>O(</w:t>
-                              </w:r>
-                              <w:proofErr w:type="spellStart"/>
-                              <w:r>
-                                <w:t>nlogn</w:t>
-                              </w:r>
-                              <w:proofErr w:type="spellEnd"/>
-                              <w:r>
-                                <w:t>)</w:t>
+                                <w:t>O(nlogn)</w:t>
                               </w:r>
                             </w:p>
                           </w:txbxContent>
@@ -16591,15 +15338,7 @@
                           <w:shd w:val="clear" w:color="auto" w:fill="FFFFFF" w:themeFill="background1"/>
                         </w:pPr>
                         <w:r>
-                          <w:t>O(</w:t>
-                        </w:r>
-                        <w:proofErr w:type="spellStart"/>
-                        <w:r>
-                          <w:t>nlogn</w:t>
-                        </w:r>
-                        <w:proofErr w:type="spellEnd"/>
-                        <w:r>
-                          <w:t>)</w:t>
+                          <w:t>O(nlogn)</w:t>
                         </w:r>
                       </w:p>
                     </w:txbxContent>
@@ -16616,7 +15355,6 @@
         </w:rPr>
         <w:tab/>
       </w:r>
-      <w:proofErr w:type="spellStart"/>
       <w:r>
         <w:rPr>
           <w:rFonts w:ascii="Courier New" w:hAnsi="Courier New" w:cs="Courier New"/>
@@ -16625,7 +15363,6 @@
         </w:rPr>
         <w:t>foreach</w:t>
       </w:r>
-      <w:proofErr w:type="spellEnd"/>
       <w:r>
         <w:rPr>
           <w:rFonts w:ascii="Courier New" w:hAnsi="Courier New" w:cs="Courier New"/>
@@ -16668,16 +15405,8 @@
         <w:rPr>
           <w:rFonts w:ascii="Courier New" w:hAnsi="Courier New" w:cs="Courier New"/>
         </w:rPr>
-        <w:t xml:space="preserve">u := Utente con id pari alla prima stringa in </w:t>
-      </w:r>
-      <w:proofErr w:type="spellStart"/>
-      <w:r>
-        <w:rPr>
-          <w:rFonts w:ascii="Courier New" w:hAnsi="Courier New" w:cs="Courier New"/>
-        </w:rPr>
-        <w:t>p.nodi</w:t>
-      </w:r>
-      <w:proofErr w:type="spellEnd"/>
+        <w:t>u := Utente con id pari alla prima stringa in p.nodi</w:t>
+      </w:r>
     </w:p>
     <w:p>
       <w:pPr>
@@ -16697,29 +15426,8 @@
           <w:rFonts w:ascii="Courier New" w:hAnsi="Courier New" w:cs="Courier New"/>
         </w:rPr>
         <w:tab/>
-      </w:r>
-      <w:proofErr w:type="spellStart"/>
-      <w:r>
-        <w:rPr>
-          <w:rFonts w:ascii="Courier New" w:hAnsi="Courier New" w:cs="Courier New"/>
-        </w:rPr>
-        <w:t>utenti_percorso</w:t>
-      </w:r>
-      <w:proofErr w:type="spellEnd"/>
-      <w:r>
-        <w:rPr>
-          <w:rFonts w:ascii="Courier New" w:hAnsi="Courier New" w:cs="Courier New"/>
-        </w:rPr>
-        <w:t xml:space="preserve"> := </w:t>
-      </w:r>
-      <w:proofErr w:type="spellStart"/>
-      <w:r>
-        <w:rPr>
-          <w:rFonts w:ascii="Courier New" w:hAnsi="Courier New" w:cs="Courier New"/>
-        </w:rPr>
-        <w:t>p.nodi</w:t>
-      </w:r>
-      <w:proofErr w:type="spellEnd"/>
+        <w:t>utenti_percorso := p.nodi</w:t>
+      </w:r>
     </w:p>
     <w:p>
       <w:pPr>
@@ -16741,20 +15449,7 @@
           <w:rFonts w:ascii="Courier New" w:hAnsi="Courier New" w:cs="Courier New"/>
         </w:rPr>
         <w:tab/>
-      </w:r>
-      <w:proofErr w:type="spellStart"/>
-      <w:r>
-        <w:rPr>
-          <w:rFonts w:ascii="Courier New" w:hAnsi="Courier New" w:cs="Courier New"/>
-        </w:rPr>
-        <w:t>token_percorso</w:t>
-      </w:r>
-      <w:proofErr w:type="spellEnd"/>
-      <w:r>
-        <w:rPr>
-          <w:rFonts w:ascii="Courier New" w:hAnsi="Courier New" w:cs="Courier New"/>
-        </w:rPr>
-        <w:t xml:space="preserve"> := </w:t>
+        <w:t xml:space="preserve">token_percorso := </w:t>
       </w:r>
       <w:r>
         <w:rPr>
@@ -16790,7 +15485,6 @@
         </w:rPr>
         <w:tab/>
       </w:r>
-      <w:proofErr w:type="spellStart"/>
       <w:r>
         <w:rPr>
           <w:rFonts w:ascii="Courier New" w:hAnsi="Courier New" w:cs="Courier New"/>
@@ -16799,26 +15493,11 @@
         </w:rPr>
         <w:t>foreach</w:t>
       </w:r>
-      <w:proofErr w:type="spellEnd"/>
-      <w:r>
-        <w:rPr>
-          <w:rFonts w:ascii="Courier New" w:hAnsi="Courier New" w:cs="Courier New"/>
-        </w:rPr>
-        <w:t xml:space="preserve"> double d in </w:t>
-      </w:r>
-      <w:proofErr w:type="spellStart"/>
-      <w:r>
-        <w:rPr>
-          <w:rFonts w:ascii="Courier New" w:hAnsi="Courier New" w:cs="Courier New"/>
-        </w:rPr>
-        <w:t>p.distanze</w:t>
-      </w:r>
-      <w:proofErr w:type="spellEnd"/>
-      <w:r>
-        <w:rPr>
-          <w:rFonts w:ascii="Courier New" w:hAnsi="Courier New" w:cs="Courier New"/>
-        </w:rPr>
-        <w:t xml:space="preserve"> </w:t>
+      <w:r>
+        <w:rPr>
+          <w:rFonts w:ascii="Courier New" w:hAnsi="Courier New" w:cs="Courier New"/>
+        </w:rPr>
+        <w:t xml:space="preserve"> double d in p.distanze </w:t>
       </w:r>
       <w:r>
         <w:rPr>
@@ -16841,16 +15520,8 @@
         <w:rPr>
           <w:rFonts w:ascii="Courier New" w:hAnsi="Courier New" w:cs="Courier New"/>
         </w:rPr>
-        <w:t xml:space="preserve">calcola il valore in token relativo alla distanza e aggiungilo a </w:t>
-      </w:r>
-      <w:proofErr w:type="spellStart"/>
-      <w:r>
-        <w:rPr>
-          <w:rFonts w:ascii="Courier New" w:hAnsi="Courier New" w:cs="Courier New"/>
-        </w:rPr>
-        <w:t>token_percorso</w:t>
-      </w:r>
-      <w:proofErr w:type="spellEnd"/>
+        <w:t>calcola il valore in token relativo alla distanza e aggiungilo a token_percorso</w:t>
+      </w:r>
     </w:p>
     <w:p>
       <w:pPr>
@@ -16873,7 +15544,6 @@
         </w:rPr>
         <w:tab/>
       </w:r>
-      <w:proofErr w:type="spellStart"/>
       <w:r>
         <w:rPr>
           <w:rFonts w:ascii="Courier New" w:hAnsi="Courier New" w:cs="Courier New"/>
@@ -16882,7 +15552,6 @@
         </w:rPr>
         <w:t>endfor</w:t>
       </w:r>
-      <w:proofErr w:type="spellEnd"/>
     </w:p>
     <w:p>
       <w:pPr>
@@ -17070,7 +15739,6 @@
         </w:rPr>
         <w:tab/>
       </w:r>
-      <w:proofErr w:type="spellStart"/>
       <w:r>
         <w:rPr>
           <w:rFonts w:ascii="Courier New" w:hAnsi="Courier New" w:cs="Courier New"/>
@@ -17079,26 +15747,11 @@
         </w:rPr>
         <w:t>foreach</w:t>
       </w:r>
-      <w:proofErr w:type="spellEnd"/>
-      <w:r>
-        <w:rPr>
-          <w:rFonts w:ascii="Courier New" w:hAnsi="Courier New" w:cs="Courier New"/>
-        </w:rPr>
-        <w:t xml:space="preserve"> Libro l in </w:t>
-      </w:r>
-      <w:proofErr w:type="spellStart"/>
-      <w:r>
-        <w:rPr>
-          <w:rFonts w:ascii="Courier New" w:hAnsi="Courier New" w:cs="Courier New"/>
-        </w:rPr>
-        <w:t>u.libri</w:t>
-      </w:r>
-      <w:proofErr w:type="spellEnd"/>
-      <w:r>
-        <w:rPr>
-          <w:rFonts w:ascii="Courier New" w:hAnsi="Courier New" w:cs="Courier New"/>
-        </w:rPr>
-        <w:t xml:space="preserve"> </w:t>
+      <w:r>
+        <w:rPr>
+          <w:rFonts w:ascii="Courier New" w:hAnsi="Courier New" w:cs="Courier New"/>
+        </w:rPr>
+        <w:t xml:space="preserve"> Libro l in u.libri </w:t>
       </w:r>
       <w:r>
         <w:rPr>
@@ -17121,51 +15774,15 @@
         <w:rPr>
           <w:rFonts w:ascii="Courier New" w:hAnsi="Courier New" w:cs="Courier New"/>
         </w:rPr>
-        <w:t xml:space="preserve">crea un nuovo </w:t>
-      </w:r>
-      <w:proofErr w:type="spellStart"/>
-      <w:r>
-        <w:rPr>
-          <w:rFonts w:ascii="Courier New" w:hAnsi="Courier New" w:cs="Courier New"/>
-        </w:rPr>
-        <w:t>SpecificheAcquisto</w:t>
-      </w:r>
-      <w:proofErr w:type="spellEnd"/>
-      <w:r>
-        <w:rPr>
-          <w:rFonts w:ascii="Courier New" w:hAnsi="Courier New" w:cs="Courier New"/>
-        </w:rPr>
-        <w:t xml:space="preserve"> con libro := l,</w:t>
+        <w:t>crea un nuovo SpecificheAcquisto con libro := l,</w:t>
       </w:r>
       <w:r>
         <w:rPr>
           <w:rFonts w:ascii="Courier New" w:hAnsi="Courier New" w:cs="Courier New"/>
         </w:rPr>
         <w:br/>
-        <w:t xml:space="preserve">utenti := </w:t>
-      </w:r>
-      <w:proofErr w:type="spellStart"/>
-      <w:r>
-        <w:rPr>
-          <w:rFonts w:ascii="Courier New" w:hAnsi="Courier New" w:cs="Courier New"/>
-        </w:rPr>
-        <w:t>utenti_percorso</w:t>
-      </w:r>
-      <w:proofErr w:type="spellEnd"/>
-      <w:r>
-        <w:rPr>
-          <w:rFonts w:ascii="Courier New" w:hAnsi="Courier New" w:cs="Courier New"/>
-        </w:rPr>
-        <w:t xml:space="preserve">, tokens := </w:t>
-      </w:r>
-      <w:proofErr w:type="spellStart"/>
-      <w:r>
-        <w:rPr>
-          <w:rFonts w:ascii="Courier New" w:hAnsi="Courier New" w:cs="Courier New"/>
-        </w:rPr>
-        <w:t>token_percorso</w:t>
-      </w:r>
-      <w:proofErr w:type="spellEnd"/>
+        <w:t>utenti := utenti_percorso, tokens := token_percorso</w:t>
+      </w:r>
     </w:p>
     <w:p>
       <w:pPr>
@@ -17242,16 +15859,8 @@
           <w:rFonts w:ascii="Courier New" w:hAnsi="Courier New" w:cs="Courier New"/>
         </w:rPr>
         <w:tab/>
-        <w:t xml:space="preserve">elemento di tokens di </w:t>
-      </w:r>
-      <w:proofErr w:type="spellStart"/>
-      <w:r>
-        <w:rPr>
-          <w:rFonts w:ascii="Courier New" w:hAnsi="Courier New" w:cs="Courier New"/>
-        </w:rPr>
-        <w:t>SpecificheAcquisto</w:t>
-      </w:r>
-      <w:proofErr w:type="spellEnd"/>
+        <w:t>elemento di tokens di SpecificheAcquisto</w:t>
+      </w:r>
     </w:p>
     <w:p>
       <w:pPr>
@@ -17287,16 +15896,8 @@
           <w:rFonts w:ascii="Courier New" w:hAnsi="Courier New" w:cs="Courier New"/>
         </w:rPr>
         <w:tab/>
-        <w:t xml:space="preserve">aggiungi l’oggetto così creato a </w:t>
-      </w:r>
-      <w:proofErr w:type="spellStart"/>
-      <w:r>
-        <w:rPr>
-          <w:rFonts w:ascii="Courier New" w:hAnsi="Courier New" w:cs="Courier New"/>
-        </w:rPr>
-        <w:t>result</w:t>
-      </w:r>
-      <w:proofErr w:type="spellEnd"/>
+        <w:t>aggiungi l’oggetto così creato a result</w:t>
+      </w:r>
     </w:p>
     <w:p>
       <w:pPr>
@@ -17322,26 +15923,34 @@
           <w:bCs/>
         </w:rPr>
         <w:tab/>
-      </w:r>
-      <w:proofErr w:type="spellStart"/>
-      <w:r>
+        <w:t>endfor</w:t>
+      </w:r>
+    </w:p>
+    <w:p>
+      <w:pPr>
+        <w:spacing w:after="0" w:line="240" w:lineRule="auto"/>
         <w:rPr>
           <w:rFonts w:ascii="Courier New" w:hAnsi="Courier New" w:cs="Courier New"/>
           <w:b/>
           <w:bCs/>
         </w:rPr>
-        <w:t>endfor</w:t>
-      </w:r>
-      <w:proofErr w:type="spellEnd"/>
-    </w:p>
-    <w:p>
-      <w:pPr>
-        <w:spacing w:after="0" w:line="240" w:lineRule="auto"/>
+      </w:pPr>
+      <w:r>
         <w:rPr>
           <w:rFonts w:ascii="Courier New" w:hAnsi="Courier New" w:cs="Courier New"/>
           <w:b/>
           <w:bCs/>
         </w:rPr>
+        <w:tab/>
+        <w:t>endfor</w:t>
+      </w:r>
+    </w:p>
+    <w:p>
+      <w:pPr>
+        <w:spacing w:after="0" w:line="240" w:lineRule="auto"/>
+        <w:rPr>
+          <w:rFonts w:ascii="Courier New" w:hAnsi="Courier New" w:cs="Courier New"/>
+        </w:rPr>
       </w:pPr>
       <w:r>
         <w:rPr>
@@ -17350,64 +15959,13 @@
           <w:bCs/>
         </w:rPr>
         <w:tab/>
-      </w:r>
-      <w:proofErr w:type="spellStart"/>
-      <w:r>
-        <w:rPr>
-          <w:rFonts w:ascii="Courier New" w:hAnsi="Courier New" w:cs="Courier New"/>
-          <w:b/>
-          <w:bCs/>
-        </w:rPr>
-        <w:t>endfor</w:t>
-      </w:r>
-      <w:proofErr w:type="spellEnd"/>
-    </w:p>
-    <w:p>
-      <w:pPr>
-        <w:spacing w:after="0" w:line="240" w:lineRule="auto"/>
-        <w:rPr>
-          <w:rFonts w:ascii="Courier New" w:hAnsi="Courier New" w:cs="Courier New"/>
-        </w:rPr>
-      </w:pPr>
-      <w:r>
-        <w:rPr>
-          <w:rFonts w:ascii="Courier New" w:hAnsi="Courier New" w:cs="Courier New"/>
-          <w:b/>
-          <w:bCs/>
-        </w:rPr>
-        <w:tab/>
-      </w:r>
-      <w:proofErr w:type="spellStart"/>
-      <w:r>
-        <w:rPr>
-          <w:rFonts w:ascii="Courier New" w:hAnsi="Courier New" w:cs="Courier New"/>
-          <w:b/>
-          <w:bCs/>
-        </w:rPr>
-        <w:t>return</w:t>
-      </w:r>
-      <w:proofErr w:type="spellEnd"/>
-      <w:r>
-        <w:rPr>
-          <w:rFonts w:ascii="Courier New" w:hAnsi="Courier New" w:cs="Courier New"/>
-          <w:b/>
-          <w:bCs/>
-        </w:rPr>
-        <w:t xml:space="preserve"> </w:t>
-      </w:r>
-      <w:proofErr w:type="spellStart"/>
-      <w:r>
-        <w:rPr>
-          <w:rFonts w:ascii="Courier New" w:hAnsi="Courier New" w:cs="Courier New"/>
-        </w:rPr>
-        <w:t>result</w:t>
-      </w:r>
-      <w:proofErr w:type="spellEnd"/>
-      <w:r>
-        <w:rPr>
-          <w:rFonts w:ascii="Courier New" w:hAnsi="Courier New" w:cs="Courier New"/>
-        </w:rPr>
-        <w:t>;</w:t>
+        <w:t xml:space="preserve">return </w:t>
+      </w:r>
+      <w:r>
+        <w:rPr>
+          <w:rFonts w:ascii="Courier New" w:hAnsi="Courier New" w:cs="Courier New"/>
+        </w:rPr>
+        <w:t>result;</w:t>
       </w:r>
     </w:p>
     <w:p>
@@ -17577,19 +16135,11 @@
         </w:rPr>
         <w:t xml:space="preserve"> </w:t>
       </w:r>
-      <w:proofErr w:type="spellStart"/>
-      <w:r>
-        <w:rPr>
-          <w:rFonts w:ascii="Courier New" w:hAnsi="Courier New" w:cs="Courier New"/>
-        </w:rPr>
-        <w:t>getPercorsiMinimi</w:t>
-      </w:r>
-      <w:proofErr w:type="spellEnd"/>
-      <w:r>
-        <w:rPr>
-          <w:rFonts w:ascii="Courier New" w:hAnsi="Courier New" w:cs="Courier New"/>
-        </w:rPr>
-        <w:t xml:space="preserve"> </w:t>
+      <w:r>
+        <w:rPr>
+          <w:rFonts w:ascii="Courier New" w:hAnsi="Courier New" w:cs="Courier New"/>
+        </w:rPr>
+        <w:t xml:space="preserve">getPercorsiMinimi </w:t>
       </w:r>
       <w:r>
         <w:rPr>
@@ -17611,7 +16161,6 @@
         </w:rPr>
         <w:t xml:space="preserve"> G = (V, E), </w:t>
       </w:r>
-      <w:proofErr w:type="spellStart"/>
       <w:r>
         <w:rPr>
           <w:rFonts w:ascii="Courier New" w:hAnsi="Courier New" w:cs="Courier New"/>
@@ -17620,26 +16169,11 @@
         </w:rPr>
         <w:t>String</w:t>
       </w:r>
-      <w:proofErr w:type="spellEnd"/>
-      <w:r>
-        <w:rPr>
-          <w:rFonts w:ascii="Courier New" w:hAnsi="Courier New" w:cs="Courier New"/>
-        </w:rPr>
-        <w:t xml:space="preserve"> </w:t>
-      </w:r>
-      <w:proofErr w:type="spellStart"/>
-      <w:r>
-        <w:rPr>
-          <w:rFonts w:ascii="Courier New" w:hAnsi="Courier New" w:cs="Courier New"/>
-        </w:rPr>
-        <w:t>idAcquirente</w:t>
-      </w:r>
-      <w:proofErr w:type="spellEnd"/>
-      <w:r>
-        <w:rPr>
-          <w:rFonts w:ascii="Courier New" w:hAnsi="Courier New" w:cs="Courier New"/>
-        </w:rPr>
-        <w:t>)</w:t>
+      <w:r>
+        <w:rPr>
+          <w:rFonts w:ascii="Courier New" w:hAnsi="Courier New" w:cs="Courier New"/>
+        </w:rPr>
+        <w:t xml:space="preserve"> idAcquirente)</w:t>
       </w:r>
       <w:r>
         <w:rPr>
@@ -17895,16 +16429,8 @@
         <w:rPr>
           <w:rFonts w:ascii="Courier New" w:hAnsi="Courier New" w:cs="Courier New"/>
         </w:rPr>
-        <w:t xml:space="preserve"> acquirente := Vertice in V con id uguale a </w:t>
-      </w:r>
-      <w:proofErr w:type="spellStart"/>
-      <w:r>
-        <w:rPr>
-          <w:rFonts w:ascii="Courier New" w:hAnsi="Courier New" w:cs="Courier New"/>
-        </w:rPr>
-        <w:t>idAcquirente</w:t>
-      </w:r>
-      <w:proofErr w:type="spellEnd"/>
+        <w:t xml:space="preserve"> acquirente := Vertice in V con id uguale a idAcquirente</w:t>
+      </w:r>
     </w:p>
     <w:p>
       <w:pPr>
@@ -17921,7 +16447,6 @@
         </w:rPr>
         <w:tab/>
       </w:r>
-      <w:proofErr w:type="spellStart"/>
       <w:r>
         <w:rPr>
           <w:rFonts w:ascii="Courier New" w:hAnsi="Courier New" w:cs="Courier New"/>
@@ -17930,7 +16455,6 @@
         </w:rPr>
         <w:t>foreach</w:t>
       </w:r>
-      <w:proofErr w:type="spellEnd"/>
       <w:r>
         <w:rPr>
           <w:rFonts w:ascii="Courier New" w:hAnsi="Courier New" w:cs="Courier New"/>
@@ -17971,19 +16495,11 @@
         </w:rPr>
         <w:tab/>
       </w:r>
-      <w:proofErr w:type="spellStart"/>
-      <w:r>
-        <w:rPr>
-          <w:rFonts w:ascii="Courier New" w:hAnsi="Courier New" w:cs="Courier New"/>
-        </w:rPr>
-        <w:t>v.percorso.nodi</w:t>
-      </w:r>
-      <w:proofErr w:type="spellEnd"/>
-      <w:r>
-        <w:rPr>
-          <w:rFonts w:ascii="Courier New" w:hAnsi="Courier New" w:cs="Courier New"/>
-        </w:rPr>
-        <w:t xml:space="preserve"> := </w:t>
+      <w:r>
+        <w:rPr>
+          <w:rFonts w:ascii="Courier New" w:hAnsi="Courier New" w:cs="Courier New"/>
+        </w:rPr>
+        <w:t xml:space="preserve">v.percorso.nodi := </w:t>
       </w:r>
       <w:r>
         <w:rPr>
@@ -18004,19 +16520,11 @@
           <w:shd w:val="clear" w:color="auto" w:fill="FFFFFF"/>
         </w:rPr>
       </w:pPr>
-      <w:proofErr w:type="spellStart"/>
-      <w:r>
-        <w:rPr>
-          <w:rFonts w:ascii="Courier New" w:hAnsi="Courier New" w:cs="Courier New"/>
-        </w:rPr>
-        <w:t>v.percorso.distanze</w:t>
-      </w:r>
-      <w:proofErr w:type="spellEnd"/>
-      <w:r>
-        <w:rPr>
-          <w:rFonts w:ascii="Courier New" w:hAnsi="Courier New" w:cs="Courier New"/>
-        </w:rPr>
-        <w:t xml:space="preserve"> := </w:t>
+      <w:r>
+        <w:rPr>
+          <w:rFonts w:ascii="Courier New" w:hAnsi="Courier New" w:cs="Courier New"/>
+        </w:rPr>
+        <w:t xml:space="preserve">v.percorso.distanze := </w:t>
       </w:r>
       <w:r>
         <w:rPr>
@@ -18037,19 +16545,11 @@
           <w:shd w:val="clear" w:color="auto" w:fill="FFFFFF"/>
         </w:rPr>
       </w:pPr>
-      <w:proofErr w:type="spellStart"/>
-      <w:r>
-        <w:rPr>
-          <w:rFonts w:ascii="Courier New" w:hAnsi="Courier New" w:cs="Courier New"/>
-        </w:rPr>
-        <w:t>v.percorso.passi</w:t>
-      </w:r>
-      <w:proofErr w:type="spellEnd"/>
-      <w:r>
-        <w:rPr>
-          <w:rFonts w:ascii="Courier New" w:hAnsi="Courier New" w:cs="Courier New"/>
-        </w:rPr>
-        <w:t xml:space="preserve"> := </w:t>
+      <w:r>
+        <w:rPr>
+          <w:rFonts w:ascii="Courier New" w:hAnsi="Courier New" w:cs="Courier New"/>
+        </w:rPr>
+        <w:t xml:space="preserve">v.percorso.passi := </w:t>
       </w:r>
       <w:r>
         <w:rPr>
@@ -18068,7 +16568,6 @@
           <w:rFonts w:ascii="Courier New" w:hAnsi="Courier New" w:cs="Courier New"/>
         </w:rPr>
       </w:pPr>
-      <w:proofErr w:type="spellStart"/>
       <w:r>
         <w:rPr>
           <w:rFonts w:ascii="Courier New" w:hAnsi="Courier New" w:cs="Courier New"/>
@@ -18081,7 +16580,6 @@
         </w:rPr>
         <w:t>dist_totale</w:t>
       </w:r>
-      <w:proofErr w:type="spellEnd"/>
       <w:r>
         <w:rPr>
           <w:rFonts w:ascii="Courier New" w:hAnsi="Courier New" w:cs="Courier New"/>
@@ -18121,34 +16619,24 @@
           <w:bCs/>
         </w:rPr>
         <w:tab/>
-      </w:r>
-      <w:proofErr w:type="spellStart"/>
+        <w:t>endfor</w:t>
+      </w:r>
+    </w:p>
+    <w:p>
+      <w:pPr>
+        <w:spacing w:after="0" w:line="240" w:lineRule="auto"/>
+        <w:rPr>
+          <w:rFonts w:ascii="Courier New" w:hAnsi="Courier New" w:cs="Courier New"/>
+        </w:rPr>
+      </w:pPr>
       <w:r>
         <w:rPr>
           <w:rFonts w:ascii="Courier New" w:hAnsi="Courier New" w:cs="Courier New"/>
           <w:b/>
           <w:bCs/>
         </w:rPr>
-        <w:t>endfor</w:t>
-      </w:r>
-      <w:proofErr w:type="spellEnd"/>
-    </w:p>
-    <w:p>
-      <w:pPr>
-        <w:spacing w:after="0" w:line="240" w:lineRule="auto"/>
-        <w:rPr>
-          <w:rFonts w:ascii="Courier New" w:hAnsi="Courier New" w:cs="Courier New"/>
-        </w:rPr>
-      </w:pPr>
-      <w:r>
-        <w:rPr>
-          <w:rFonts w:ascii="Courier New" w:hAnsi="Courier New" w:cs="Courier New"/>
-          <w:b/>
-          <w:bCs/>
-        </w:rPr>
         <w:tab/>
       </w:r>
-      <w:proofErr w:type="spellStart"/>
       <w:r>
         <w:rPr>
           <w:rFonts w:ascii="Courier New" w:hAnsi="Courier New" w:cs="Courier New"/>
@@ -18159,14 +16647,7 @@
         <w:rPr>
           <w:rFonts w:ascii="Courier New" w:hAnsi="Courier New" w:cs="Courier New"/>
         </w:rPr>
-        <w:t>.percorso.dist_totale</w:t>
-      </w:r>
-      <w:proofErr w:type="spellEnd"/>
-      <w:r>
-        <w:rPr>
-          <w:rFonts w:ascii="Courier New" w:hAnsi="Courier New" w:cs="Courier New"/>
-        </w:rPr>
-        <w:t xml:space="preserve"> := 0</w:t>
+        <w:t>.percorso.dist_totale := 0</w:t>
       </w:r>
     </w:p>
     <w:p>
@@ -18743,7 +17224,6 @@
         </w:rPr>
         <w:tab/>
       </w:r>
-      <w:proofErr w:type="spellStart"/>
       <w:r>
         <w:rPr>
           <w:rFonts w:ascii="Courier New" w:hAnsi="Courier New" w:cs="Courier New"/>
@@ -18752,7 +17232,6 @@
         </w:rPr>
         <w:t>while</w:t>
       </w:r>
-      <w:proofErr w:type="spellEnd"/>
       <w:r>
         <w:rPr>
           <w:rFonts w:ascii="Courier New" w:hAnsi="Courier New" w:cs="Courier New"/>
@@ -18829,14 +17308,12 @@
         </w:rPr>
         <w:t xml:space="preserve">vu := </w:t>
       </w:r>
-      <w:proofErr w:type="spellStart"/>
       <w:r>
         <w:rPr>
           <w:rFonts w:ascii="Courier New" w:hAnsi="Courier New" w:cs="Courier New"/>
         </w:rPr>
         <w:t>extraxtMin</w:t>
       </w:r>
-      <w:proofErr w:type="spellEnd"/>
       <w:r>
         <w:rPr>
           <w:rFonts w:ascii="Courier New" w:hAnsi="Courier New" w:cs="Courier New"/>
@@ -18863,7 +17340,6 @@
         </w:rPr>
         <w:tab/>
       </w:r>
-      <w:proofErr w:type="spellStart"/>
       <w:r>
         <w:rPr>
           <w:rFonts w:ascii="Courier New" w:hAnsi="Courier New" w:cs="Courier New"/>
@@ -18872,28 +17348,12 @@
         </w:rPr>
         <w:t>if</w:t>
       </w:r>
-      <w:proofErr w:type="spellEnd"/>
-      <w:r>
-        <w:rPr>
-          <w:rFonts w:ascii="Courier New" w:hAnsi="Courier New" w:cs="Courier New"/>
-        </w:rPr>
-        <w:t xml:space="preserve"> (vu == </w:t>
-      </w:r>
-      <w:proofErr w:type="spellStart"/>
-      <w:r>
-        <w:rPr>
-          <w:rFonts w:ascii="Courier New" w:hAnsi="Courier New" w:cs="Courier New"/>
-        </w:rPr>
-        <w:t>null</w:t>
-      </w:r>
-      <w:proofErr w:type="spellEnd"/>
-      <w:r>
-        <w:rPr>
-          <w:rFonts w:ascii="Courier New" w:hAnsi="Courier New" w:cs="Courier New"/>
-        </w:rPr>
-        <w:t xml:space="preserve">) </w:t>
-      </w:r>
-      <w:proofErr w:type="spellStart"/>
+      <w:r>
+        <w:rPr>
+          <w:rFonts w:ascii="Courier New" w:hAnsi="Courier New" w:cs="Courier New"/>
+        </w:rPr>
+        <w:t xml:space="preserve"> (vu == null) </w:t>
+      </w:r>
       <w:r>
         <w:rPr>
           <w:rFonts w:ascii="Courier New" w:hAnsi="Courier New" w:cs="Courier New"/>
@@ -18902,7 +17362,6 @@
         </w:rPr>
         <w:t>then</w:t>
       </w:r>
-      <w:proofErr w:type="spellEnd"/>
     </w:p>
     <w:p>
       <w:pPr>
@@ -18965,7 +17424,6 @@
         </w:rPr>
         <w:tab/>
       </w:r>
-      <w:proofErr w:type="spellStart"/>
       <w:r>
         <w:rPr>
           <w:rFonts w:ascii="Courier New" w:hAnsi="Courier New" w:cs="Courier New"/>
@@ -18974,7 +17432,6 @@
         </w:rPr>
         <w:t>endif</w:t>
       </w:r>
-      <w:proofErr w:type="spellEnd"/>
     </w:p>
     <w:p>
       <w:pPr>
@@ -19003,14 +17460,7 @@
         <w:rPr>
           <w:rFonts w:ascii="Courier New" w:hAnsi="Courier New" w:cs="Courier New"/>
         </w:rPr>
-        <w:t xml:space="preserve">aggiungi </w:t>
-      </w:r>
-      <w:proofErr w:type="spellStart"/>
-      <w:r>
-        <w:rPr>
-          <w:rFonts w:ascii="Courier New" w:hAnsi="Courier New" w:cs="Courier New"/>
-        </w:rPr>
-        <w:t>vu</w:t>
+        <w:t>aggiungi vu</w:t>
       </w:r>
       <w:r>
         <w:rPr>
@@ -19018,7 +17468,6 @@
         </w:rPr>
         <w:t>.percorso</w:t>
       </w:r>
-      <w:proofErr w:type="spellEnd"/>
       <w:r>
         <w:rPr>
           <w:rFonts w:ascii="Courier New" w:hAnsi="Courier New" w:cs="Courier New"/>
@@ -19045,7 +17494,6 @@
         </w:rPr>
         <w:tab/>
       </w:r>
-      <w:proofErr w:type="spellStart"/>
       <w:r>
         <w:rPr>
           <w:rFonts w:ascii="Courier New" w:hAnsi="Courier New" w:cs="Courier New"/>
@@ -19054,28 +17502,12 @@
         </w:rPr>
         <w:t>if</w:t>
       </w:r>
-      <w:proofErr w:type="spellEnd"/>
-      <w:r>
-        <w:rPr>
-          <w:rFonts w:ascii="Courier New" w:hAnsi="Courier New" w:cs="Courier New"/>
-        </w:rPr>
-        <w:t xml:space="preserve"> (</w:t>
-      </w:r>
-      <w:proofErr w:type="spellStart"/>
-      <w:r>
-        <w:rPr>
-          <w:rFonts w:ascii="Courier New" w:hAnsi="Courier New" w:cs="Courier New"/>
-        </w:rPr>
-        <w:t>vu.percorso.passi</w:t>
-      </w:r>
-      <w:proofErr w:type="spellEnd"/>
-      <w:r>
-        <w:rPr>
-          <w:rFonts w:ascii="Courier New" w:hAnsi="Courier New" w:cs="Courier New"/>
-        </w:rPr>
-        <w:t xml:space="preserve"> &gt;= 3) </w:t>
-      </w:r>
-      <w:proofErr w:type="spellStart"/>
+      <w:r>
+        <w:rPr>
+          <w:rFonts w:ascii="Courier New" w:hAnsi="Courier New" w:cs="Courier New"/>
+        </w:rPr>
+        <w:t xml:space="preserve"> (vu.percorso.passi &gt;= 3) </w:t>
+      </w:r>
       <w:r>
         <w:rPr>
           <w:rFonts w:ascii="Courier New" w:hAnsi="Courier New" w:cs="Courier New"/>
@@ -19084,7 +17516,6 @@
         </w:rPr>
         <w:t>then</w:t>
       </w:r>
-      <w:proofErr w:type="spellEnd"/>
     </w:p>
     <w:p>
       <w:pPr>
@@ -19147,7 +17578,6 @@
         </w:rPr>
         <w:tab/>
       </w:r>
-      <w:proofErr w:type="spellStart"/>
       <w:r>
         <w:rPr>
           <w:rFonts w:ascii="Courier New" w:hAnsi="Courier New" w:cs="Courier New"/>
@@ -19156,7 +17586,6 @@
         </w:rPr>
         <w:t>endif</w:t>
       </w:r>
-      <w:proofErr w:type="spellEnd"/>
     </w:p>
     <w:p>
       <w:pPr>
@@ -19344,7 +17773,6 @@
         </w:rPr>
         <w:tab/>
       </w:r>
-      <w:proofErr w:type="spellStart"/>
       <w:r>
         <w:rPr>
           <w:rFonts w:ascii="Courier New" w:hAnsi="Courier New" w:cs="Courier New"/>
@@ -19353,26 +17781,11 @@
         </w:rPr>
         <w:t>foreach</w:t>
       </w:r>
-      <w:proofErr w:type="spellEnd"/>
-      <w:r>
-        <w:rPr>
-          <w:rFonts w:ascii="Courier New" w:hAnsi="Courier New" w:cs="Courier New"/>
-        </w:rPr>
-        <w:t xml:space="preserve"> vertice </w:t>
-      </w:r>
-      <w:proofErr w:type="spellStart"/>
-      <w:r>
-        <w:rPr>
-          <w:rFonts w:ascii="Courier New" w:hAnsi="Courier New" w:cs="Courier New"/>
-        </w:rPr>
-        <w:t>vua</w:t>
-      </w:r>
-      <w:proofErr w:type="spellEnd"/>
-      <w:r>
-        <w:rPr>
-          <w:rFonts w:ascii="Courier New" w:hAnsi="Courier New" w:cs="Courier New"/>
-        </w:rPr>
-        <w:t xml:space="preserve"> adiacente a vu </w:t>
+      <w:r>
+        <w:rPr>
+          <w:rFonts w:ascii="Courier New" w:hAnsi="Courier New" w:cs="Courier New"/>
+        </w:rPr>
+        <w:t xml:space="preserve"> vertice vua adiacente a vu </w:t>
       </w:r>
       <w:r>
         <w:rPr>
@@ -19391,7 +17804,6 @@
           <w:rFonts w:ascii="Courier New" w:hAnsi="Courier New" w:cs="Courier New"/>
         </w:rPr>
       </w:pPr>
-      <w:proofErr w:type="spellStart"/>
       <w:r>
         <w:rPr>
           <w:rFonts w:ascii="Courier New" w:hAnsi="Courier New" w:cs="Courier New"/>
@@ -19400,35 +17812,12 @@
         </w:rPr>
         <w:t>if</w:t>
       </w:r>
-      <w:proofErr w:type="spellEnd"/>
-      <w:r>
-        <w:rPr>
-          <w:rFonts w:ascii="Courier New" w:hAnsi="Courier New" w:cs="Courier New"/>
-        </w:rPr>
-        <w:t xml:space="preserve"> (</w:t>
-      </w:r>
-      <w:proofErr w:type="spellStart"/>
-      <w:r>
-        <w:rPr>
-          <w:rFonts w:ascii="Courier New" w:hAnsi="Courier New" w:cs="Courier New"/>
-        </w:rPr>
-        <w:t>vua.percorso.dist_totale</w:t>
-      </w:r>
-      <w:proofErr w:type="spellEnd"/>
-      <w:r>
-        <w:rPr>
-          <w:rFonts w:ascii="Courier New" w:hAnsi="Courier New" w:cs="Courier New"/>
-        </w:rPr>
-        <w:t xml:space="preserve"> &gt; </w:t>
-      </w:r>
-      <w:proofErr w:type="spellStart"/>
-      <w:r>
-        <w:rPr>
-          <w:rFonts w:ascii="Courier New" w:hAnsi="Courier New" w:cs="Courier New"/>
-        </w:rPr>
-        <w:t>vu.percorso.dist_totale</w:t>
-      </w:r>
-      <w:proofErr w:type="spellEnd"/>
+      <w:r>
+        <w:rPr>
+          <w:rFonts w:ascii="Courier New" w:hAnsi="Courier New" w:cs="Courier New"/>
+        </w:rPr>
+        <w:t xml:space="preserve"> (vua.percorso.dist_totale &gt; vu.percorso.dist_totale</w:t>
+      </w:r>
       <w:r>
         <w:rPr>
           <w:rFonts w:ascii="Courier New" w:hAnsi="Courier New" w:cs="Courier New"/>
@@ -19441,23 +17830,8 @@
           <w:rFonts w:ascii="Courier New" w:hAnsi="Courier New" w:cs="Courier New"/>
         </w:rPr>
         <w:tab/>
-        <w:t>+ peso arco (</w:t>
-      </w:r>
-      <w:proofErr w:type="spellStart"/>
-      <w:r>
-        <w:rPr>
-          <w:rFonts w:ascii="Courier New" w:hAnsi="Courier New" w:cs="Courier New"/>
-        </w:rPr>
-        <w:t>vu,vua</w:t>
-      </w:r>
-      <w:proofErr w:type="spellEnd"/>
-      <w:r>
-        <w:rPr>
-          <w:rFonts w:ascii="Courier New" w:hAnsi="Courier New" w:cs="Courier New"/>
-        </w:rPr>
-        <w:t xml:space="preserve">) </w:t>
-      </w:r>
-      <w:proofErr w:type="spellStart"/>
+        <w:t xml:space="preserve">+ peso arco (vu,vua) </w:t>
+      </w:r>
       <w:r>
         <w:rPr>
           <w:rFonts w:ascii="Courier New" w:hAnsi="Courier New" w:cs="Courier New"/>
@@ -19466,7 +17840,6 @@
         </w:rPr>
         <w:t>then</w:t>
       </w:r>
-      <w:proofErr w:type="spellEnd"/>
     </w:p>
     <w:p>
       <w:pPr>
@@ -19476,7 +17849,6 @@
           <w:rFonts w:ascii="Courier New" w:hAnsi="Courier New" w:cs="Courier New"/>
         </w:rPr>
       </w:pPr>
-      <w:proofErr w:type="spellStart"/>
       <w:r>
         <w:rPr>
           <w:rFonts w:ascii="Courier New" w:hAnsi="Courier New" w:cs="Courier New"/>
@@ -19487,35 +17859,21 @@
         <w:rPr>
           <w:rFonts w:ascii="Courier New" w:hAnsi="Courier New" w:cs="Courier New"/>
         </w:rPr>
+        <w:t xml:space="preserve">.percorso.nodi := </w:t>
+      </w:r>
+      <w:r>
+        <w:rPr>
+          <w:rFonts w:ascii="Courier New" w:hAnsi="Courier New" w:cs="Courier New"/>
+        </w:rPr>
+        <w:br/>
+        <w:t>vu</w:t>
+      </w:r>
+      <w:r>
+        <w:rPr>
+          <w:rFonts w:ascii="Courier New" w:hAnsi="Courier New" w:cs="Courier New"/>
+        </w:rPr>
         <w:t>.percorso.nodi</w:t>
       </w:r>
-      <w:proofErr w:type="spellEnd"/>
-      <w:r>
-        <w:rPr>
-          <w:rFonts w:ascii="Courier New" w:hAnsi="Courier New" w:cs="Courier New"/>
-        </w:rPr>
-        <w:t xml:space="preserve"> := </w:t>
-      </w:r>
-      <w:r>
-        <w:rPr>
-          <w:rFonts w:ascii="Courier New" w:hAnsi="Courier New" w:cs="Courier New"/>
-        </w:rPr>
-        <w:br/>
-      </w:r>
-      <w:proofErr w:type="spellStart"/>
-      <w:r>
-        <w:rPr>
-          <w:rFonts w:ascii="Courier New" w:hAnsi="Courier New" w:cs="Courier New"/>
-        </w:rPr>
-        <w:t>vu</w:t>
-      </w:r>
-      <w:r>
-        <w:rPr>
-          <w:rFonts w:ascii="Courier New" w:hAnsi="Courier New" w:cs="Courier New"/>
-        </w:rPr>
-        <w:t>.percorso.nodi</w:t>
-      </w:r>
-      <w:proofErr w:type="spellEnd"/>
       <w:r>
         <w:rPr>
           <w:rFonts w:ascii="Courier New" w:hAnsi="Courier New" w:cs="Courier New"/>
@@ -19542,7 +17900,6 @@
           <w:rFonts w:ascii="Courier New" w:hAnsi="Courier New" w:cs="Courier New"/>
         </w:rPr>
       </w:pPr>
-      <w:proofErr w:type="spellStart"/>
       <w:r>
         <w:rPr>
           <w:rFonts w:ascii="Courier New" w:hAnsi="Courier New" w:cs="Courier New"/>
@@ -19553,26 +17910,13 @@
         <w:rPr>
           <w:rFonts w:ascii="Courier New" w:hAnsi="Courier New" w:cs="Courier New"/>
         </w:rPr>
-        <w:t>.percorso.distanze</w:t>
-      </w:r>
-      <w:proofErr w:type="spellEnd"/>
-      <w:r>
-        <w:rPr>
-          <w:rFonts w:ascii="Courier New" w:hAnsi="Courier New" w:cs="Courier New"/>
-        </w:rPr>
-        <w:t xml:space="preserve"> := </w:t>
+        <w:t xml:space="preserve">.percorso.distanze := </w:t>
       </w:r>
       <w:r>
         <w:rPr>
           <w:rFonts w:ascii="Courier New" w:hAnsi="Courier New" w:cs="Courier New"/>
         </w:rPr>
         <w:br/>
-      </w:r>
-      <w:proofErr w:type="spellStart"/>
-      <w:r>
-        <w:rPr>
-          <w:rFonts w:ascii="Courier New" w:hAnsi="Courier New" w:cs="Courier New"/>
-        </w:rPr>
         <w:t>vu</w:t>
       </w:r>
       <w:r>
@@ -19585,28 +17929,7 @@
         <w:rPr>
           <w:rFonts w:ascii="Courier New" w:hAnsi="Courier New" w:cs="Courier New"/>
         </w:rPr>
-        <w:t>distanze</w:t>
-      </w:r>
-      <w:proofErr w:type="spellEnd"/>
-      <w:r>
-        <w:rPr>
-          <w:rFonts w:ascii="Courier New" w:hAnsi="Courier New" w:cs="Courier New"/>
-        </w:rPr>
-        <w:t xml:space="preserve"> U {peso arco (</w:t>
-      </w:r>
-      <w:proofErr w:type="spellStart"/>
-      <w:r>
-        <w:rPr>
-          <w:rFonts w:ascii="Courier New" w:hAnsi="Courier New" w:cs="Courier New"/>
-        </w:rPr>
-        <w:t>vu,vua</w:t>
-      </w:r>
-      <w:proofErr w:type="spellEnd"/>
-      <w:r>
-        <w:rPr>
-          <w:rFonts w:ascii="Courier New" w:hAnsi="Courier New" w:cs="Courier New"/>
-        </w:rPr>
-        <w:t>)}</w:t>
+        <w:t>distanze U {peso arco (vu,vua)}</w:t>
       </w:r>
     </w:p>
     <w:p>
@@ -19628,7 +17951,6 @@
           <w:rFonts w:ascii="Courier New" w:hAnsi="Courier New" w:cs="Courier New"/>
         </w:rPr>
       </w:pPr>
-      <w:proofErr w:type="spellStart"/>
       <w:r>
         <w:rPr>
           <w:rFonts w:ascii="Courier New" w:hAnsi="Courier New" w:cs="Courier New"/>
@@ -19639,41 +17961,32 @@
         <w:rPr>
           <w:rFonts w:ascii="Courier New" w:hAnsi="Courier New" w:cs="Courier New"/>
         </w:rPr>
+        <w:t xml:space="preserve">.percorso.passi := </w:t>
+      </w:r>
+      <w:r>
+        <w:rPr>
+          <w:rFonts w:ascii="Courier New" w:hAnsi="Courier New" w:cs="Courier New"/>
+        </w:rPr>
+        <w:br/>
+      </w:r>
+      <w:r>
+        <w:rPr>
+          <w:rFonts w:ascii="Courier New" w:hAnsi="Courier New" w:cs="Courier New"/>
+        </w:rPr>
+        <w:t>v</w:t>
+      </w:r>
+      <w:r>
+        <w:rPr>
+          <w:rFonts w:ascii="Courier New" w:hAnsi="Courier New" w:cs="Courier New"/>
+        </w:rPr>
+        <w:t>u</w:t>
+      </w:r>
+      <w:r>
+        <w:rPr>
+          <w:rFonts w:ascii="Courier New" w:hAnsi="Courier New" w:cs="Courier New"/>
+        </w:rPr>
         <w:t>.percorso.passi</w:t>
       </w:r>
-      <w:proofErr w:type="spellEnd"/>
-      <w:r>
-        <w:rPr>
-          <w:rFonts w:ascii="Courier New" w:hAnsi="Courier New" w:cs="Courier New"/>
-        </w:rPr>
-        <w:t xml:space="preserve"> := </w:t>
-      </w:r>
-      <w:r>
-        <w:rPr>
-          <w:rFonts w:ascii="Courier New" w:hAnsi="Courier New" w:cs="Courier New"/>
-        </w:rPr>
-        <w:br/>
-      </w:r>
-      <w:proofErr w:type="spellStart"/>
-      <w:r>
-        <w:rPr>
-          <w:rFonts w:ascii="Courier New" w:hAnsi="Courier New" w:cs="Courier New"/>
-        </w:rPr>
-        <w:t>v</w:t>
-      </w:r>
-      <w:r>
-        <w:rPr>
-          <w:rFonts w:ascii="Courier New" w:hAnsi="Courier New" w:cs="Courier New"/>
-        </w:rPr>
-        <w:t>u</w:t>
-      </w:r>
-      <w:r>
-        <w:rPr>
-          <w:rFonts w:ascii="Courier New" w:hAnsi="Courier New" w:cs="Courier New"/>
-        </w:rPr>
-        <w:t>.percorso.passi</w:t>
-      </w:r>
-      <w:proofErr w:type="spellEnd"/>
       <w:r>
         <w:rPr>
           <w:rFonts w:ascii="Courier New" w:hAnsi="Courier New" w:cs="Courier New"/>
@@ -19700,7 +18013,6 @@
           <w:rFonts w:ascii="Courier New" w:hAnsi="Courier New" w:cs="Courier New"/>
         </w:rPr>
       </w:pPr>
-      <w:proofErr w:type="spellStart"/>
       <w:r>
         <w:rPr>
           <w:rFonts w:ascii="Courier New" w:hAnsi="Courier New" w:cs="Courier New"/>
@@ -19719,14 +18031,12 @@
         </w:rPr>
         <w:t>dist_totale</w:t>
       </w:r>
-      <w:proofErr w:type="spellEnd"/>
       <w:r>
         <w:rPr>
           <w:rFonts w:ascii="Courier New" w:hAnsi="Courier New" w:cs="Courier New"/>
         </w:rPr>
         <w:t xml:space="preserve"> := </w:t>
       </w:r>
-      <w:proofErr w:type="spellStart"/>
       <w:r>
         <w:rPr>
           <w:rFonts w:ascii="Courier New" w:hAnsi="Courier New" w:cs="Courier New"/>
@@ -19743,28 +18053,7 @@
         <w:rPr>
           <w:rFonts w:ascii="Courier New" w:hAnsi="Courier New" w:cs="Courier New"/>
         </w:rPr>
-        <w:t>dist_totale</w:t>
-      </w:r>
-      <w:proofErr w:type="spellEnd"/>
-      <w:r>
-        <w:rPr>
-          <w:rFonts w:ascii="Courier New" w:hAnsi="Courier New" w:cs="Courier New"/>
-        </w:rPr>
-        <w:t xml:space="preserve"> + peso arco (</w:t>
-      </w:r>
-      <w:proofErr w:type="spellStart"/>
-      <w:r>
-        <w:rPr>
-          <w:rFonts w:ascii="Courier New" w:hAnsi="Courier New" w:cs="Courier New"/>
-        </w:rPr>
-        <w:t>vu,vua</w:t>
-      </w:r>
-      <w:proofErr w:type="spellEnd"/>
-      <w:r>
-        <w:rPr>
-          <w:rFonts w:ascii="Courier New" w:hAnsi="Courier New" w:cs="Courier New"/>
-        </w:rPr>
-        <w:t>)</w:t>
+        <w:t>dist_totale + peso arco (vu,vua)</w:t>
       </w:r>
     </w:p>
     <w:p>
@@ -19794,7 +18083,6 @@
         </w:rPr>
         <w:tab/>
       </w:r>
-      <w:proofErr w:type="spellStart"/>
       <w:r>
         <w:rPr>
           <w:rFonts w:ascii="Courier New" w:hAnsi="Courier New" w:cs="Courier New"/>
@@ -19803,7 +18091,6 @@
         </w:rPr>
         <w:t>endif</w:t>
       </w:r>
-      <w:proofErr w:type="spellEnd"/>
     </w:p>
     <w:p>
       <w:pPr>
@@ -19826,7 +18113,6 @@
         </w:rPr>
         <w:tab/>
       </w:r>
-      <w:proofErr w:type="spellStart"/>
       <w:r>
         <w:rPr>
           <w:rFonts w:ascii="Courier New" w:hAnsi="Courier New" w:cs="Courier New"/>
@@ -19835,7 +18121,6 @@
         </w:rPr>
         <w:t>endfor</w:t>
       </w:r>
-      <w:proofErr w:type="spellEnd"/>
     </w:p>
     <w:p>
       <w:pPr>
@@ -19853,19 +18138,51 @@
           <w:shd w:val="clear" w:color="auto" w:fill="FFFFFF"/>
         </w:rPr>
         <w:tab/>
-      </w:r>
-      <w:proofErr w:type="spellStart"/>
+        <w:t>endwhile</w:t>
+      </w:r>
+    </w:p>
+    <w:p>
+      <w:pPr>
+        <w:spacing w:after="0" w:line="240" w:lineRule="auto"/>
+        <w:rPr>
+          <w:rFonts w:ascii="Courier New" w:hAnsi="Courier New" w:cs="Courier New"/>
+        </w:rPr>
+      </w:pPr>
+      <w:r>
+        <w:rPr>
+          <w:rFonts w:ascii="Courier New" w:hAnsi="Courier New" w:cs="Courier New"/>
+        </w:rPr>
+        <w:tab/>
+        <w:t>rimuovi il primo elemento di percorsi</w:t>
+      </w:r>
+    </w:p>
+    <w:p>
+      <w:pPr>
+        <w:spacing w:after="0" w:line="240" w:lineRule="auto"/>
+        <w:rPr>
+          <w:rFonts w:ascii="Courier New" w:hAnsi="Courier New" w:cs="Courier New"/>
+        </w:rPr>
+      </w:pPr>
+      <w:r>
+        <w:rPr>
+          <w:rFonts w:ascii="Courier New" w:hAnsi="Courier New" w:cs="Courier New"/>
+        </w:rPr>
+        <w:tab/>
+      </w:r>
       <w:r>
         <w:rPr>
           <w:rFonts w:ascii="Courier New" w:hAnsi="Courier New" w:cs="Courier New"/>
           <w:b/>
           <w:bCs/>
-          <w:color w:val="202124"/>
-          <w:shd w:val="clear" w:color="auto" w:fill="FFFFFF"/>
-        </w:rPr>
-        <w:t>endwhile</w:t>
-      </w:r>
-      <w:proofErr w:type="spellEnd"/>
+        </w:rPr>
+        <w:t>return</w:t>
+      </w:r>
+      <w:r>
+        <w:rPr>
+          <w:rFonts w:ascii="Courier New" w:hAnsi="Courier New" w:cs="Courier New"/>
+        </w:rPr>
+        <w:t xml:space="preserve"> percorsi</w:t>
+      </w:r>
     </w:p>
     <w:p>
       <w:pPr>
@@ -19874,13 +18191,6 @@
           <w:rFonts w:ascii="Courier New" w:hAnsi="Courier New" w:cs="Courier New"/>
         </w:rPr>
       </w:pPr>
-      <w:r>
-        <w:rPr>
-          <w:rFonts w:ascii="Courier New" w:hAnsi="Courier New" w:cs="Courier New"/>
-        </w:rPr>
-        <w:tab/>
-        <w:t>rimuovi il primo elemento di percorsi</w:t>
-      </w:r>
     </w:p>
     <w:p>
       <w:pPr>
@@ -19889,89 +18199,57 @@
           <w:rFonts w:ascii="Courier New" w:hAnsi="Courier New" w:cs="Courier New"/>
         </w:rPr>
       </w:pPr>
-      <w:r>
-        <w:rPr>
-          <w:rFonts w:ascii="Courier New" w:hAnsi="Courier New" w:cs="Courier New"/>
-        </w:rPr>
-        <w:tab/>
-      </w:r>
-      <w:proofErr w:type="spellStart"/>
       <w:r>
         <w:rPr>
           <w:rFonts w:ascii="Courier New" w:hAnsi="Courier New" w:cs="Courier New"/>
           <w:b/>
           <w:bCs/>
         </w:rPr>
-        <w:t>return</w:t>
-      </w:r>
-      <w:proofErr w:type="spellEnd"/>
-      <w:r>
-        <w:rPr>
-          <w:rFonts w:ascii="Courier New" w:hAnsi="Courier New" w:cs="Courier New"/>
-        </w:rPr>
-        <w:t xml:space="preserve"> percorsi</w:t>
-      </w:r>
-    </w:p>
-    <w:p>
-      <w:pPr>
-        <w:spacing w:after="0" w:line="240" w:lineRule="auto"/>
-        <w:rPr>
-          <w:rFonts w:ascii="Courier New" w:hAnsi="Courier New" w:cs="Courier New"/>
-        </w:rPr>
-      </w:pPr>
-    </w:p>
-    <w:p>
-      <w:pPr>
-        <w:spacing w:after="0" w:line="240" w:lineRule="auto"/>
-        <w:rPr>
-          <w:rFonts w:ascii="Courier New" w:hAnsi="Courier New" w:cs="Courier New"/>
-        </w:rPr>
-      </w:pPr>
+        <w:t>algoritmo</w:t>
+      </w:r>
+      <w:r>
+        <w:rPr>
+          <w:rFonts w:ascii="Courier New" w:hAnsi="Courier New" w:cs="Courier New"/>
+        </w:rPr>
+        <w:t xml:space="preserve"> extra</w:t>
+      </w:r>
+      <w:r>
+        <w:rPr>
+          <w:rFonts w:ascii="Courier New" w:hAnsi="Courier New" w:cs="Courier New"/>
+        </w:rPr>
+        <w:t>c</w:t>
+      </w:r>
+      <w:r>
+        <w:rPr>
+          <w:rFonts w:ascii="Courier New" w:hAnsi="Courier New" w:cs="Courier New"/>
+        </w:rPr>
+        <w:t>tMin</w:t>
+      </w:r>
+      <w:r>
+        <w:rPr>
+          <w:rFonts w:ascii="Courier New" w:hAnsi="Courier New" w:cs="Courier New"/>
+        </w:rPr>
+        <w:t xml:space="preserve"> </w:t>
+      </w:r>
+      <w:r>
+        <w:rPr>
+          <w:rFonts w:ascii="Courier New" w:hAnsi="Courier New" w:cs="Courier New"/>
+        </w:rPr>
+        <w:t>(</w:t>
+      </w:r>
       <w:r>
         <w:rPr>
           <w:rFonts w:ascii="Courier New" w:hAnsi="Courier New" w:cs="Courier New"/>
           <w:b/>
           <w:bCs/>
         </w:rPr>
-        <w:t>algoritmo</w:t>
-      </w:r>
-      <w:r>
-        <w:rPr>
-          <w:rFonts w:ascii="Courier New" w:hAnsi="Courier New" w:cs="Courier New"/>
-        </w:rPr>
-        <w:t xml:space="preserve"> </w:t>
-      </w:r>
-      <w:proofErr w:type="spellStart"/>
-      <w:r>
-        <w:rPr>
-          <w:rFonts w:ascii="Courier New" w:hAnsi="Courier New" w:cs="Courier New"/>
-        </w:rPr>
-        <w:t>extra</w:t>
-      </w:r>
-      <w:r>
-        <w:rPr>
-          <w:rFonts w:ascii="Courier New" w:hAnsi="Courier New" w:cs="Courier New"/>
-        </w:rPr>
-        <w:t>c</w:t>
-      </w:r>
-      <w:r>
-        <w:rPr>
-          <w:rFonts w:ascii="Courier New" w:hAnsi="Courier New" w:cs="Courier New"/>
-        </w:rPr>
-        <w:t>tMin</w:t>
-      </w:r>
-      <w:proofErr w:type="spellEnd"/>
-      <w:r>
-        <w:rPr>
-          <w:rFonts w:ascii="Courier New" w:hAnsi="Courier New" w:cs="Courier New"/>
-        </w:rPr>
-        <w:t xml:space="preserve"> </w:t>
-      </w:r>
-      <w:r>
-        <w:rPr>
-          <w:rFonts w:ascii="Courier New" w:hAnsi="Courier New" w:cs="Courier New"/>
-        </w:rPr>
-        <w:t>(</w:t>
+        <w:t>Set</w:t>
+      </w:r>
+      <w:r>
+        <w:rPr>
+          <w:rFonts w:ascii="Courier New" w:hAnsi="Courier New" w:cs="Courier New"/>
+        </w:rPr>
+        <w:t xml:space="preserve"> Q di </w:t>
       </w:r>
       <w:r>
         <w:rPr>
@@ -19979,13 +18257,7 @@
           <w:b/>
           <w:bCs/>
         </w:rPr>
-        <w:t>Set</w:t>
-      </w:r>
-      <w:r>
-        <w:rPr>
-          <w:rFonts w:ascii="Courier New" w:hAnsi="Courier New" w:cs="Courier New"/>
-        </w:rPr>
-        <w:t xml:space="preserve"> Q di </w:t>
+        <w:t>Vertic</w:t>
       </w:r>
       <w:r>
         <w:rPr>
@@ -19993,7 +18265,13 @@
           <w:b/>
           <w:bCs/>
         </w:rPr>
-        <w:t>Vertic</w:t>
+        <w:t>i</w:t>
+      </w:r>
+      <w:r>
+        <w:rPr>
+          <w:rFonts w:ascii="Courier New" w:hAnsi="Courier New" w:cs="Courier New"/>
+        </w:rPr>
+        <w:t xml:space="preserve">) → </w:t>
       </w:r>
       <w:r>
         <w:rPr>
@@ -20001,13 +18279,27 @@
           <w:b/>
           <w:bCs/>
         </w:rPr>
-        <w:t>i</w:t>
-      </w:r>
-      <w:r>
-        <w:rPr>
-          <w:rFonts w:ascii="Courier New" w:hAnsi="Courier New" w:cs="Courier New"/>
-        </w:rPr>
-        <w:t xml:space="preserve">) → </w:t>
+        <w:t>Vertice</w:t>
+      </w:r>
+    </w:p>
+    <w:p>
+      <w:pPr>
+        <w:spacing w:after="0" w:line="240" w:lineRule="auto"/>
+        <w:rPr>
+          <w:rFonts w:ascii="Courier New" w:hAnsi="Courier New" w:cs="Courier New"/>
+        </w:rPr>
+      </w:pPr>
+      <w:r>
+        <w:rPr>
+          <w:rFonts w:ascii="Courier New" w:hAnsi="Courier New" w:cs="Courier New"/>
+        </w:rPr>
+        <w:t xml:space="preserve">    </w:t>
+      </w:r>
+      <w:r>
+        <w:rPr>
+          <w:rFonts w:ascii="Courier New" w:hAnsi="Courier New" w:cs="Courier New"/>
+        </w:rPr>
+        <w:tab/>
       </w:r>
       <w:r>
         <w:rPr>
@@ -20015,55 +18307,13 @@
           <w:b/>
           <w:bCs/>
         </w:rPr>
-        <w:t>Vertice</w:t>
-      </w:r>
-    </w:p>
-    <w:p>
-      <w:pPr>
-        <w:spacing w:after="0" w:line="240" w:lineRule="auto"/>
-        <w:rPr>
-          <w:rFonts w:ascii="Courier New" w:hAnsi="Courier New" w:cs="Courier New"/>
-        </w:rPr>
-      </w:pPr>
-      <w:r>
-        <w:rPr>
-          <w:rFonts w:ascii="Courier New" w:hAnsi="Courier New" w:cs="Courier New"/>
-        </w:rPr>
-        <w:t xml:space="preserve">    </w:t>
-      </w:r>
-      <w:r>
-        <w:rPr>
-          <w:rFonts w:ascii="Courier New" w:hAnsi="Courier New" w:cs="Courier New"/>
-        </w:rPr>
-        <w:tab/>
-      </w:r>
-      <w:r>
-        <w:rPr>
-          <w:rFonts w:ascii="Courier New" w:hAnsi="Courier New" w:cs="Courier New"/>
-          <w:b/>
-          <w:bCs/>
-        </w:rPr>
         <w:t>double</w:t>
       </w:r>
       <w:r>
         <w:rPr>
           <w:rFonts w:ascii="Courier New" w:hAnsi="Courier New" w:cs="Courier New"/>
         </w:rPr>
-        <w:t xml:space="preserve"> </w:t>
-      </w:r>
-      <w:proofErr w:type="spellStart"/>
-      <w:r>
-        <w:rPr>
-          <w:rFonts w:ascii="Courier New" w:hAnsi="Courier New" w:cs="Courier New"/>
-        </w:rPr>
-        <w:t>min_dist</w:t>
-      </w:r>
-      <w:proofErr w:type="spellEnd"/>
-      <w:r>
-        <w:rPr>
-          <w:rFonts w:ascii="Courier New" w:hAnsi="Courier New" w:cs="Courier New"/>
-        </w:rPr>
-        <w:t xml:space="preserve"> := Infinito</w:t>
+        <w:t xml:space="preserve"> min_dist := Infinito</w:t>
       </w:r>
     </w:p>
     <w:p>
@@ -20220,30 +18470,8 @@
         <w:rPr>
           <w:rFonts w:ascii="Courier New" w:hAnsi="Courier New" w:cs="Courier New"/>
         </w:rPr>
-        <w:t xml:space="preserve"> </w:t>
-      </w:r>
-      <w:proofErr w:type="spellStart"/>
-      <w:r>
-        <w:rPr>
-          <w:rFonts w:ascii="Courier New" w:hAnsi="Courier New" w:cs="Courier New"/>
-        </w:rPr>
-        <w:t>min_vu</w:t>
-      </w:r>
-      <w:proofErr w:type="spellEnd"/>
-      <w:r>
-        <w:rPr>
-          <w:rFonts w:ascii="Courier New" w:hAnsi="Courier New" w:cs="Courier New"/>
-        </w:rPr>
-        <w:t xml:space="preserve"> := </w:t>
-      </w:r>
-      <w:proofErr w:type="spellStart"/>
-      <w:r>
-        <w:rPr>
-          <w:rFonts w:ascii="Courier New" w:hAnsi="Courier New" w:cs="Courier New"/>
-        </w:rPr>
-        <w:t>null</w:t>
-      </w:r>
-      <w:proofErr w:type="spellEnd"/>
+        <w:t xml:space="preserve"> min_vu := null</w:t>
+      </w:r>
     </w:p>
     <w:p>
       <w:pPr>
@@ -20258,7 +18486,6 @@
         </w:rPr>
         <w:tab/>
       </w:r>
-      <w:proofErr w:type="spellStart"/>
       <w:r>
         <w:rPr>
           <w:rFonts w:ascii="Courier New" w:hAnsi="Courier New" w:cs="Courier New"/>
@@ -20267,7 +18494,6 @@
         </w:rPr>
         <w:t>foreach</w:t>
       </w:r>
-      <w:proofErr w:type="spellEnd"/>
       <w:r>
         <w:rPr>
           <w:rFonts w:ascii="Courier New" w:hAnsi="Courier New" w:cs="Courier New"/>
@@ -20314,7 +18540,6 @@
         </w:rPr>
         <w:tab/>
       </w:r>
-      <w:proofErr w:type="spellStart"/>
       <w:r>
         <w:rPr>
           <w:rFonts w:ascii="Courier New" w:hAnsi="Courier New" w:cs="Courier New"/>
@@ -20323,42 +18548,12 @@
         </w:rPr>
         <w:t>if</w:t>
       </w:r>
-      <w:proofErr w:type="spellEnd"/>
-      <w:r>
-        <w:rPr>
-          <w:rFonts w:ascii="Courier New" w:hAnsi="Courier New" w:cs="Courier New"/>
-        </w:rPr>
-        <w:t xml:space="preserve"> (</w:t>
-      </w:r>
-      <w:proofErr w:type="spellStart"/>
-      <w:r>
-        <w:rPr>
-          <w:rFonts w:ascii="Courier New" w:hAnsi="Courier New" w:cs="Courier New"/>
-        </w:rPr>
-        <w:t>v.percorso.dist_totale</w:t>
-      </w:r>
-      <w:proofErr w:type="spellEnd"/>
-      <w:r>
-        <w:rPr>
-          <w:rFonts w:ascii="Courier New" w:hAnsi="Courier New" w:cs="Courier New"/>
-        </w:rPr>
-        <w:t xml:space="preserve"> &lt; </w:t>
-      </w:r>
-      <w:proofErr w:type="spellStart"/>
-      <w:r>
-        <w:rPr>
-          <w:rFonts w:ascii="Courier New" w:hAnsi="Courier New" w:cs="Courier New"/>
-        </w:rPr>
-        <w:t>min_dist</w:t>
-      </w:r>
-      <w:proofErr w:type="spellEnd"/>
-      <w:r>
-        <w:rPr>
-          <w:rFonts w:ascii="Courier New" w:hAnsi="Courier New" w:cs="Courier New"/>
-        </w:rPr>
-        <w:t xml:space="preserve">) </w:t>
-      </w:r>
-      <w:proofErr w:type="spellStart"/>
+      <w:r>
+        <w:rPr>
+          <w:rFonts w:ascii="Courier New" w:hAnsi="Courier New" w:cs="Courier New"/>
+        </w:rPr>
+        <w:t xml:space="preserve"> (v.percorso.dist_totale &lt; min_dist) </w:t>
+      </w:r>
       <w:r>
         <w:rPr>
           <w:rFonts w:ascii="Courier New" w:hAnsi="Courier New" w:cs="Courier New"/>
@@ -20367,7 +18562,6 @@
         </w:rPr>
         <w:t>then</w:t>
       </w:r>
-      <w:proofErr w:type="spellEnd"/>
     </w:p>
     <w:p>
       <w:pPr>
@@ -20393,29 +18587,8 @@
           <w:rFonts w:ascii="Courier New" w:hAnsi="Courier New" w:cs="Courier New"/>
         </w:rPr>
         <w:tab/>
-      </w:r>
-      <w:proofErr w:type="spellStart"/>
-      <w:r>
-        <w:rPr>
-          <w:rFonts w:ascii="Courier New" w:hAnsi="Courier New" w:cs="Courier New"/>
-        </w:rPr>
-        <w:t>min_dist</w:t>
-      </w:r>
-      <w:proofErr w:type="spellEnd"/>
-      <w:r>
-        <w:rPr>
-          <w:rFonts w:ascii="Courier New" w:hAnsi="Courier New" w:cs="Courier New"/>
-        </w:rPr>
-        <w:t xml:space="preserve"> := </w:t>
-      </w:r>
-      <w:proofErr w:type="spellStart"/>
-      <w:r>
-        <w:rPr>
-          <w:rFonts w:ascii="Courier New" w:hAnsi="Courier New" w:cs="Courier New"/>
-        </w:rPr>
-        <w:t>v.percorso.dist_totale</w:t>
-      </w:r>
-      <w:proofErr w:type="spellEnd"/>
+        <w:t>min_dist := v.percorso.dist_totale</w:t>
+      </w:r>
     </w:p>
     <w:p>
       <w:pPr>
@@ -20441,20 +18614,7 @@
           <w:rFonts w:ascii="Courier New" w:hAnsi="Courier New" w:cs="Courier New"/>
         </w:rPr>
         <w:tab/>
-      </w:r>
-      <w:proofErr w:type="spellStart"/>
-      <w:r>
-        <w:rPr>
-          <w:rFonts w:ascii="Courier New" w:hAnsi="Courier New" w:cs="Courier New"/>
-        </w:rPr>
-        <w:t>min_vu</w:t>
-      </w:r>
-      <w:proofErr w:type="spellEnd"/>
-      <w:r>
-        <w:rPr>
-          <w:rFonts w:ascii="Courier New" w:hAnsi="Courier New" w:cs="Courier New"/>
-        </w:rPr>
-        <w:t xml:space="preserve"> := v</w:t>
+        <w:t>min_vu := v</w:t>
       </w:r>
     </w:p>
     <w:p>
@@ -20478,7 +18638,6 @@
         </w:rPr>
         <w:tab/>
       </w:r>
-      <w:proofErr w:type="spellStart"/>
       <w:r>
         <w:rPr>
           <w:rFonts w:ascii="Courier New" w:hAnsi="Courier New" w:cs="Courier New"/>
@@ -20487,7 +18646,6 @@
         </w:rPr>
         <w:t>endif</w:t>
       </w:r>
-      <w:proofErr w:type="spellEnd"/>
     </w:p>
     <w:p>
       <w:pPr>
@@ -20504,7 +18662,6 @@
         </w:rPr>
         <w:tab/>
       </w:r>
-      <w:proofErr w:type="spellStart"/>
       <w:r>
         <w:rPr>
           <w:rFonts w:ascii="Courier New" w:hAnsi="Courier New" w:cs="Courier New"/>
@@ -20513,7 +18670,6 @@
         </w:rPr>
         <w:t>endfor</w:t>
       </w:r>
-      <w:proofErr w:type="spellEnd"/>
     </w:p>
     <w:p>
       <w:pPr>
@@ -20528,7 +18684,6 @@
         </w:rPr>
         <w:tab/>
       </w:r>
-      <w:proofErr w:type="spellStart"/>
       <w:r>
         <w:rPr>
           <w:rFonts w:ascii="Courier New" w:hAnsi="Courier New" w:cs="Courier New"/>
@@ -20537,42 +18692,12 @@
         </w:rPr>
         <w:t>if</w:t>
       </w:r>
-      <w:proofErr w:type="spellEnd"/>
-      <w:r>
-        <w:rPr>
-          <w:rFonts w:ascii="Courier New" w:hAnsi="Courier New" w:cs="Courier New"/>
-        </w:rPr>
-        <w:t xml:space="preserve"> (</w:t>
-      </w:r>
-      <w:proofErr w:type="spellStart"/>
-      <w:r>
-        <w:rPr>
-          <w:rFonts w:ascii="Courier New" w:hAnsi="Courier New" w:cs="Courier New"/>
-        </w:rPr>
-        <w:t>min_vu</w:t>
-      </w:r>
-      <w:proofErr w:type="spellEnd"/>
-      <w:r>
-        <w:rPr>
-          <w:rFonts w:ascii="Courier New" w:hAnsi="Courier New" w:cs="Courier New"/>
-        </w:rPr>
-        <w:t xml:space="preserve"> != </w:t>
-      </w:r>
-      <w:proofErr w:type="spellStart"/>
-      <w:r>
-        <w:rPr>
-          <w:rFonts w:ascii="Courier New" w:hAnsi="Courier New" w:cs="Courier New"/>
-        </w:rPr>
-        <w:t>null</w:t>
-      </w:r>
-      <w:proofErr w:type="spellEnd"/>
-      <w:r>
-        <w:rPr>
-          <w:rFonts w:ascii="Courier New" w:hAnsi="Courier New" w:cs="Courier New"/>
-        </w:rPr>
-        <w:t xml:space="preserve">) </w:t>
-      </w:r>
-      <w:proofErr w:type="spellStart"/>
+      <w:r>
+        <w:rPr>
+          <w:rFonts w:ascii="Courier New" w:hAnsi="Courier New" w:cs="Courier New"/>
+        </w:rPr>
+        <w:t xml:space="preserve"> (min_vu != null) </w:t>
+      </w:r>
       <w:r>
         <w:rPr>
           <w:rFonts w:ascii="Courier New" w:hAnsi="Courier New" w:cs="Courier New"/>
@@ -20581,7 +18706,6 @@
         </w:rPr>
         <w:t>then</w:t>
       </w:r>
-      <w:proofErr w:type="spellEnd"/>
     </w:p>
     <w:p>
       <w:pPr>
@@ -20601,21 +18725,7 @@
           <w:rFonts w:ascii="Courier New" w:hAnsi="Courier New" w:cs="Courier New"/>
         </w:rPr>
         <w:tab/>
-        <w:t xml:space="preserve">rimuovi </w:t>
-      </w:r>
-      <w:proofErr w:type="spellStart"/>
-      <w:r>
-        <w:rPr>
-          <w:rFonts w:ascii="Courier New" w:hAnsi="Courier New" w:cs="Courier New"/>
-        </w:rPr>
-        <w:t>min_vu</w:t>
-      </w:r>
-      <w:proofErr w:type="spellEnd"/>
-      <w:r>
-        <w:rPr>
-          <w:rFonts w:ascii="Courier New" w:hAnsi="Courier New" w:cs="Courier New"/>
-        </w:rPr>
-        <w:t xml:space="preserve"> da Q</w:t>
+        <w:t>rimuovi min_vu da Q</w:t>
       </w:r>
       <w:r>
         <w:rPr>
@@ -20639,7 +18749,6 @@
         </w:rPr>
         <w:tab/>
       </w:r>
-      <w:proofErr w:type="spellStart"/>
       <w:r>
         <w:rPr>
           <w:rFonts w:ascii="Courier New" w:hAnsi="Courier New" w:cs="Courier New"/>
@@ -20648,7 +18757,6 @@
         </w:rPr>
         <w:t>endif</w:t>
       </w:r>
-      <w:proofErr w:type="spellEnd"/>
     </w:p>
     <w:p>
       <w:pPr>
@@ -20663,7 +18771,6 @@
         </w:rPr>
         <w:tab/>
       </w:r>
-      <w:proofErr w:type="spellStart"/>
       <w:r>
         <w:rPr>
           <w:rFonts w:ascii="Courier New" w:hAnsi="Courier New" w:cs="Courier New"/>
@@ -20672,21 +18779,12 @@
         </w:rPr>
         <w:t>return</w:t>
       </w:r>
-      <w:proofErr w:type="spellEnd"/>
-      <w:r>
-        <w:rPr>
-          <w:rFonts w:ascii="Courier New" w:hAnsi="Courier New" w:cs="Courier New"/>
-        </w:rPr>
-        <w:t xml:space="preserve"> </w:t>
-      </w:r>
-      <w:proofErr w:type="spellStart"/>
-      <w:r>
-        <w:rPr>
-          <w:rFonts w:ascii="Courier New" w:hAnsi="Courier New" w:cs="Courier New"/>
-        </w:rPr>
-        <w:t>min_vu</w:t>
-      </w:r>
-      <w:proofErr w:type="spellEnd"/>
+      <w:r>
+        <w:rPr>
+          <w:rFonts w:ascii="Courier New" w:hAnsi="Courier New" w:cs="Courier New"/>
+        </w:rPr>
+        <w:t xml:space="preserve"> min_vu</w:t>
+      </w:r>
     </w:p>
     <w:p>
       <w:pPr>
@@ -20702,13 +18800,16 @@
         <w:jc w:val="both"/>
       </w:pPr>
       <w:r>
-        <w:t xml:space="preserve">Nello pseudocodice sono indicate le complessità temporali nel caso peggiore di </w:t>
-      </w:r>
-      <w:r>
-        <w:t>segmenti</w:t>
-      </w:r>
-      <w:r>
-        <w:t xml:space="preserve"> di codice</w:t>
+        <w:t xml:space="preserve">Nello pseudocodice sono indicate le complessità temporali </w:t>
+      </w:r>
+      <w:r>
+        <w:t>di segmenti di codice</w:t>
+      </w:r>
+      <w:r>
+        <w:t xml:space="preserve"> </w:t>
+      </w:r>
+      <w:r>
+        <w:t>nel caso peggiore</w:t>
       </w:r>
       <w:r>
         <w:t>. La complessità temporale è</w:t>
@@ -20820,14 +18921,12 @@
       <w:r>
         <w:t xml:space="preserve"> Di seguito viene descritta passo per passo la complessità degli algoritmi così da poter capire la complessità temporale dell’algoritmo </w:t>
       </w:r>
-      <w:proofErr w:type="spellStart"/>
       <w:r>
         <w:rPr>
           <w:rFonts w:ascii="Courier New" w:hAnsi="Courier New" w:cs="Courier New"/>
         </w:rPr>
         <w:t>getLibriAcquistabili</w:t>
       </w:r>
-      <w:proofErr w:type="spellEnd"/>
       <w:r>
         <w:t>, nel caso migliore e peggiore.</w:t>
       </w:r>
@@ -20883,19 +18982,41 @@
       <w:r>
         <w:t xml:space="preserve">algoritmo </w:t>
       </w:r>
-      <w:proofErr w:type="spellStart"/>
       <w:r>
         <w:rPr>
           <w:rFonts w:ascii="Courier New" w:hAnsi="Courier New" w:cs="Courier New"/>
         </w:rPr>
         <w:t>extractMin</w:t>
       </w:r>
-      <w:proofErr w:type="spellEnd"/>
       <w:r>
         <w:rPr>
           <w:rFonts w:cstheme="minorHAnsi"/>
         </w:rPr>
-        <w:t>: essendo la ricerca di un minimo, l’algoritmo scansiona l’intera lista di vertici</w:t>
+        <w:t>: essendo la ricerca di un minimo, l’algoritmo scansiona l’inter</w:t>
+      </w:r>
+      <w:r>
+        <w:rPr>
+          <w:rFonts w:cstheme="minorHAnsi"/>
+        </w:rPr>
+        <w:t>o</w:t>
+      </w:r>
+      <w:r>
+        <w:rPr>
+          <w:rFonts w:cstheme="minorHAnsi"/>
+        </w:rPr>
+        <w:t xml:space="preserve"> </w:t>
+      </w:r>
+      <w:r>
+        <w:rPr>
+          <w:rFonts w:cstheme="minorHAnsi"/>
+        </w:rPr>
+        <w:t>set</w:t>
+      </w:r>
+      <w:r>
+        <w:rPr>
+          <w:rFonts w:cstheme="minorHAnsi"/>
+        </w:rPr>
+        <w:t xml:space="preserve"> di vertici</w:t>
       </w:r>
       <w:r>
         <w:rPr>
@@ -20952,14 +19073,12 @@
       <w:r>
         <w:t xml:space="preserve">algoritmo </w:t>
       </w:r>
-      <w:proofErr w:type="spellStart"/>
       <w:r>
         <w:rPr>
           <w:rFonts w:ascii="Courier New" w:hAnsi="Courier New" w:cs="Courier New"/>
         </w:rPr>
         <w:t>getPercorsiMinimi</w:t>
       </w:r>
-      <w:proofErr w:type="spellEnd"/>
       <w:r>
         <w:rPr>
           <w:rFonts w:cstheme="minorHAnsi"/>
@@ -20988,73 +19107,43 @@
         <w:rPr>
           <w:rFonts w:cstheme="minorHAnsi"/>
         </w:rPr>
-        <w:t xml:space="preserve"> di n elementi. Successivamente viene eseguito un ciclo </w:t>
-      </w:r>
-      <w:proofErr w:type="spellStart"/>
+        <w:t xml:space="preserve"> di n elementi. Successivamente viene eseguito un ciclo while fintantoché non sono stati estratti da Q tutti gli elementi (caso peggiore), quindi viene eseguito O(n) volte. All’interno di tale ciclo viene chiamato </w:t>
+      </w:r>
+      <w:r>
+        <w:rPr>
+          <w:rFonts w:ascii="Courier New" w:hAnsi="Courier New" w:cs="Courier New"/>
+        </w:rPr>
+        <w:t>extractMin</w:t>
+      </w:r>
       <w:r>
         <w:rPr>
           <w:rFonts w:cstheme="minorHAnsi"/>
         </w:rPr>
-        <w:t>while</w:t>
-      </w:r>
-      <w:proofErr w:type="spellEnd"/>
+        <w:t xml:space="preserve"> </w:t>
+      </w:r>
       <w:r>
         <w:rPr>
           <w:rFonts w:cstheme="minorHAnsi"/>
         </w:rPr>
-        <w:t xml:space="preserve"> fintantoché non sono stati estratti da Q tutti gli elementi (caso peggiore), quindi viene eseguito O(n) volte. All’interno di tale ciclo viene chiamato </w:t>
-      </w:r>
-      <w:proofErr w:type="spellStart"/>
-      <w:r>
-        <w:rPr>
-          <w:rFonts w:ascii="Courier New" w:hAnsi="Courier New" w:cs="Courier New"/>
-        </w:rPr>
-        <w:t>extractMin</w:t>
-      </w:r>
-      <w:proofErr w:type="spellEnd"/>
+        <w:t xml:space="preserve">(complessità O(n)) </w:t>
+      </w:r>
       <w:r>
         <w:rPr>
           <w:rFonts w:cstheme="minorHAnsi"/>
         </w:rPr>
-        <w:t xml:space="preserve"> </w:t>
+        <w:t xml:space="preserve">e successivamente un ciclo for che viene eseguito in totale (ovvero considerando tutte </w:t>
       </w:r>
       <w:r>
         <w:rPr>
           <w:rFonts w:cstheme="minorHAnsi"/>
         </w:rPr>
-        <w:t xml:space="preserve">(complessità O(n)) </w:t>
+        <w:t>le iterazioni</w:t>
       </w:r>
       <w:r>
         <w:rPr>
           <w:rFonts w:cstheme="minorHAnsi"/>
         </w:rPr>
-        <w:t xml:space="preserve">e successivamente un ciclo for che viene eseguito in totale (ovvero considerando tutte </w:t>
-      </w:r>
-      <w:r>
-        <w:rPr>
-          <w:rFonts w:cstheme="minorHAnsi"/>
-        </w:rPr>
-        <w:t>le iterazioni</w:t>
-      </w:r>
-      <w:r>
-        <w:rPr>
-          <w:rFonts w:cstheme="minorHAnsi"/>
-        </w:rPr>
-        <w:t xml:space="preserve"> del ciclo </w:t>
-      </w:r>
-      <w:proofErr w:type="spellStart"/>
-      <w:r>
-        <w:rPr>
-          <w:rFonts w:cstheme="minorHAnsi"/>
-        </w:rPr>
-        <w:t>while</w:t>
-      </w:r>
-      <w:proofErr w:type="spellEnd"/>
-      <w:r>
-        <w:rPr>
-          <w:rFonts w:cstheme="minorHAnsi"/>
-        </w:rPr>
-        <w:t xml:space="preserve">) O(m) volte. </w:t>
+        <w:t xml:space="preserve"> del ciclo while) O(m) volte. </w:t>
       </w:r>
       <w:r>
         <w:rPr>
@@ -21198,14 +19287,12 @@
       <w:r>
         <w:t xml:space="preserve">algoritmo </w:t>
       </w:r>
-      <w:proofErr w:type="spellStart"/>
       <w:r>
         <w:rPr>
           <w:rFonts w:ascii="Courier New" w:hAnsi="Courier New" w:cs="Courier New"/>
         </w:rPr>
         <w:t>getLibriAcquistabili</w:t>
       </w:r>
-      <w:proofErr w:type="spellEnd"/>
       <w:r>
         <w:rPr>
           <w:rFonts w:cstheme="minorHAnsi"/>
@@ -21218,14 +19305,12 @@
         </w:rPr>
         <w:t xml:space="preserve">inizialmente viene chiamato </w:t>
       </w:r>
-      <w:proofErr w:type="spellStart"/>
       <w:r>
         <w:rPr>
           <w:rFonts w:ascii="Courier New" w:hAnsi="Courier New" w:cs="Courier New"/>
         </w:rPr>
         <w:t>getPercorsiMinimi</w:t>
       </w:r>
-      <w:proofErr w:type="spellEnd"/>
       <w:r>
         <w:rPr>
           <w:rFonts w:cstheme="minorHAnsi"/>
@@ -21255,21 +19340,7 @@
         <w:rPr>
           <w:rFonts w:cstheme="minorHAnsi"/>
         </w:rPr>
-        <w:t xml:space="preserve"> nel database </w:t>
-      </w:r>
-      <w:proofErr w:type="spellStart"/>
-      <w:r>
-        <w:rPr>
-          <w:rFonts w:cstheme="minorHAnsi"/>
-        </w:rPr>
-        <w:t>MongoDB</w:t>
-      </w:r>
-      <w:proofErr w:type="spellEnd"/>
-      <w:r>
-        <w:rPr>
-          <w:rFonts w:cstheme="minorHAnsi"/>
-        </w:rPr>
-        <w:t xml:space="preserve"> l’id è indicizzato</w:t>
+        <w:t xml:space="preserve"> nel database MongoDB l’id è indicizzato</w:t>
       </w:r>
       <w:r>
         <w:rPr>
@@ -21431,14 +19502,12 @@
       <w:r>
         <w:t xml:space="preserve">algoritmo </w:t>
       </w:r>
-      <w:proofErr w:type="spellStart"/>
       <w:r>
         <w:rPr>
           <w:rFonts w:ascii="Courier New" w:hAnsi="Courier New" w:cs="Courier New"/>
         </w:rPr>
         <w:t>extractMin</w:t>
       </w:r>
-      <w:proofErr w:type="spellEnd"/>
       <w:r>
         <w:rPr>
           <w:rFonts w:cstheme="minorHAnsi"/>
@@ -21452,16 +19521,7 @@
         <w:t xml:space="preserve">non dipende dalla “forma” dell’input e quindi vale il ragionamento fatto per il caso peggiore, la complessità è </w:t>
       </w:r>
       <w:r>
-        <w:t>O(n</w:t>
-      </w:r>
-      <w:r>
-        <w:rPr>
-          <w:vertAlign w:val="superscript"/>
-        </w:rPr>
-        <w:t>2</w:t>
-      </w:r>
-      <w:r>
-        <w:t>).</w:t>
+        <w:t>O(n).</w:t>
       </w:r>
     </w:p>
     <w:p>
@@ -21476,14 +19536,12 @@
       <w:r>
         <w:t xml:space="preserve">algoritmo </w:t>
       </w:r>
-      <w:proofErr w:type="spellStart"/>
       <w:r>
         <w:rPr>
           <w:rFonts w:ascii="Courier New" w:hAnsi="Courier New" w:cs="Courier New"/>
         </w:rPr>
         <w:t>getPercorsiMinimi</w:t>
       </w:r>
-      <w:proofErr w:type="spellEnd"/>
       <w:r>
         <w:rPr>
           <w:rFonts w:cstheme="minorHAnsi"/>
@@ -21494,35 +19552,7 @@
         <w:rPr>
           <w:rFonts w:cstheme="minorHAnsi"/>
         </w:rPr>
-        <w:t xml:space="preserve">La prima parte del codice (ovvero prima del ciclo </w:t>
-      </w:r>
-      <w:proofErr w:type="spellStart"/>
-      <w:r>
-        <w:rPr>
-          <w:rFonts w:cstheme="minorHAnsi"/>
-        </w:rPr>
-        <w:t>while</w:t>
-      </w:r>
-      <w:proofErr w:type="spellEnd"/>
-      <w:r>
-        <w:rPr>
-          <w:rFonts w:cstheme="minorHAnsi"/>
-        </w:rPr>
-        <w:t xml:space="preserve">) non dipende dalla forma dell’input e quindi, come detto prima, ha complessità O(n). Nel caso migliore il ciclo </w:t>
-      </w:r>
-      <w:proofErr w:type="spellStart"/>
-      <w:r>
-        <w:rPr>
-          <w:rFonts w:cstheme="minorHAnsi"/>
-        </w:rPr>
-        <w:t>while</w:t>
-      </w:r>
-      <w:proofErr w:type="spellEnd"/>
-      <w:r>
-        <w:rPr>
-          <w:rFonts w:cstheme="minorHAnsi"/>
-        </w:rPr>
-        <w:t xml:space="preserve"> viene eseguito due volte: la prima per estrarre il vertice da cui inizia l’algoritmo, quindi </w:t>
+        <w:t xml:space="preserve">La prima parte del codice (ovvero prima del ciclo while) non dipende dalla forma dell’input e quindi, come detto prima, ha complessità O(n). Nel caso migliore il ciclo while viene eseguito due volte: la prima per estrarre il vertice da cui inizia l’algoritmo, quindi </w:t>
       </w:r>
       <w:r>
         <w:rPr>
@@ -21531,47 +19561,17 @@
         <w:lastRenderedPageBreak/>
         <w:t xml:space="preserve">con complessità O(n), nel secondo invece </w:t>
       </w:r>
-      <w:proofErr w:type="spellStart"/>
       <w:r>
         <w:rPr>
           <w:rFonts w:ascii="Courier New" w:hAnsi="Courier New" w:cs="Courier New"/>
         </w:rPr>
         <w:t>extractMin</w:t>
       </w:r>
-      <w:proofErr w:type="spellEnd"/>
       <w:r>
         <w:rPr>
           <w:rFonts w:cstheme="minorHAnsi"/>
         </w:rPr>
-        <w:t xml:space="preserve"> restituisce </w:t>
-      </w:r>
-      <w:proofErr w:type="spellStart"/>
-      <w:r>
-        <w:rPr>
-          <w:rFonts w:cstheme="minorHAnsi"/>
-        </w:rPr>
-        <w:t>null</w:t>
-      </w:r>
-      <w:proofErr w:type="spellEnd"/>
-      <w:r>
-        <w:rPr>
-          <w:rFonts w:cstheme="minorHAnsi"/>
-        </w:rPr>
-        <w:t xml:space="preserve"> (visto che nessun vertice è raggiungibile dal primo) e il ciclo </w:t>
-      </w:r>
-      <w:proofErr w:type="spellStart"/>
-      <w:r>
-        <w:rPr>
-          <w:rFonts w:cstheme="minorHAnsi"/>
-        </w:rPr>
-        <w:t>while</w:t>
-      </w:r>
-      <w:proofErr w:type="spellEnd"/>
-      <w:r>
-        <w:rPr>
-          <w:rFonts w:cstheme="minorHAnsi"/>
-        </w:rPr>
-        <w:t xml:space="preserve"> termina. Quindi la complessità temporale è O(n) + O(n) = O(n).</w:t>
+        <w:t xml:space="preserve"> restituisce null (visto che nessun vertice è raggiungibile dal primo) e il ciclo while termina. Quindi la complessità temporale è O(n) + O(n) = O(n).</w:t>
       </w:r>
     </w:p>
     <w:p>
@@ -21586,14 +19586,12 @@
       <w:r>
         <w:t xml:space="preserve">algoritmo </w:t>
       </w:r>
-      <w:proofErr w:type="spellStart"/>
       <w:r>
         <w:rPr>
           <w:rFonts w:ascii="Courier New" w:hAnsi="Courier New" w:cs="Courier New"/>
         </w:rPr>
         <w:t>getLibriAcquistabili</w:t>
       </w:r>
-      <w:proofErr w:type="spellEnd"/>
       <w:r>
         <w:rPr>
           <w:rFonts w:cstheme="minorHAnsi"/>
@@ -21636,14 +19634,12 @@
         </w:rPr>
         <w:t xml:space="preserve"> </w:t>
       </w:r>
-      <w:proofErr w:type="spellStart"/>
       <w:r>
         <w:rPr>
           <w:rFonts w:ascii="Courier New" w:hAnsi="Courier New" w:cs="Courier New"/>
         </w:rPr>
         <w:t>getPercorsiMinimi</w:t>
       </w:r>
-      <w:proofErr w:type="spellEnd"/>
       <w:r>
         <w:rPr>
           <w:rFonts w:cstheme="minorHAnsi"/>

</xml_diff>